<commit_message>
Removed sample paragraphs in chapter 1
</commit_message>
<xml_diff>
--- a/Project Report/Mini Project Report.docx
+++ b/Project Report/Mini Project Report.docx
@@ -265,19 +265,7 @@
         <w:rPr>
           <w:noProof/>
         </w:rPr>
-        <w:t>July 1</w:t>
-      </w:r>
-      <w:r>
-        <w:rPr>
-          <w:noProof/>
-        </w:rPr>
-        <w:t>8</w:t>
-      </w:r>
-      <w:r>
-        <w:rPr>
-          <w:noProof/>
-        </w:rPr>
-        <w:t>, 2020</w:t>
+        <w:t>July 18, 2020</w:t>
       </w:r>
       <w:r>
         <w:fldChar w:fldCharType="end"/>
@@ -427,19 +415,7 @@
         <w:rPr>
           <w:noProof/>
         </w:rPr>
-        <w:t>July 1</w:t>
-      </w:r>
-      <w:r>
-        <w:rPr>
-          <w:noProof/>
-        </w:rPr>
-        <w:t>8</w:t>
-      </w:r>
-      <w:r>
-        <w:rPr>
-          <w:noProof/>
-        </w:rPr>
-        <w:t>, 2020</w:t>
+        <w:t>July 18, 2020</w:t>
       </w:r>
       <w:r>
         <w:fldChar w:fldCharType="end"/>
@@ -1435,21 +1411,7 @@
                 <w:rStyle w:val="Hyperlink"/>
                 <w:noProof/>
               </w:rPr>
-              <w:t>Chapter 1 Introduct</w:t>
-            </w:r>
-            <w:r>
-              <w:rPr>
-                <w:rStyle w:val="Hyperlink"/>
-                <w:noProof/>
-              </w:rPr>
-              <w:t>i</w:t>
-            </w:r>
-            <w:r>
-              <w:rPr>
-                <w:rStyle w:val="Hyperlink"/>
-                <w:noProof/>
-              </w:rPr>
-              <w:t>on</w:t>
+              <w:t>Chapter 1 Introduction</w:t>
             </w:r>
             <w:r>
               <w:rPr>
@@ -3387,67 +3349,6 @@
           <w:lang w:val="en-US"/>
         </w:rPr>
       </w:pPr>
-      <w:r>
-        <w:rPr>
-          <w:lang w:val="en-US"/>
-        </w:rPr>
-        <w:t xml:space="preserve">When the first digital computers appeared in the early 1940s,[5] the instructions to make them operate were wired into the machine. Practitioners quickly realized that this design was not flexible and came up with the "stored program architecture" or von Neumann architecture. </w:t>
-      </w:r>
-      <w:proofErr w:type="gramStart"/>
-      <w:r>
-        <w:rPr>
-          <w:lang w:val="en-US"/>
-        </w:rPr>
-        <w:t>Thus</w:t>
-      </w:r>
-      <w:proofErr w:type="gramEnd"/>
-      <w:r>
-        <w:rPr>
-          <w:lang w:val="en-US"/>
-        </w:rPr>
-        <w:t xml:space="preserve"> the division between "hardware" and "software" began with abstraction being used to deal with the complexity of computing.</w:t>
-      </w:r>
-    </w:p>
-    <w:p>
-      <w:pPr>
-        <w:rPr>
-          <w:lang w:val="en-US"/>
-        </w:rPr>
-      </w:pPr>
-      <w:r>
-        <w:rPr>
-          <w:lang w:val="en-US"/>
-        </w:rPr>
-        <w:t>Programming languages started to appear in the early 1950</w:t>
-      </w:r>
-      <w:proofErr w:type="gramStart"/>
-      <w:r>
-        <w:rPr>
-          <w:lang w:val="en-US"/>
-        </w:rPr>
-        <w:t>s[</w:t>
-      </w:r>
-      <w:proofErr w:type="gramEnd"/>
-      <w:r>
-        <w:rPr>
-          <w:lang w:val="en-US"/>
-        </w:rPr>
-        <w:t xml:space="preserve">6] and this was also another major step in abstraction. Major languages such as Fortran, ALGOL, PL/I, and COBOL were released in the late 1950 and 1960s to deal with scientific, algorithmic, and business problems respectively. David </w:t>
-      </w:r>
-      <w:proofErr w:type="spellStart"/>
-      <w:r>
-        <w:rPr>
-          <w:lang w:val="en-US"/>
-        </w:rPr>
-        <w:t>Parnas</w:t>
-      </w:r>
-      <w:proofErr w:type="spellEnd"/>
-      <w:r>
-        <w:rPr>
-          <w:lang w:val="en-US"/>
-        </w:rPr>
-        <w:t xml:space="preserve"> introduced the key concept of modularity and information hiding in 1972[7] to help programmers deal with the ever-increasing complexity of software systems.</w:t>
-      </w:r>
     </w:p>
     <w:p>
       <w:pPr>
@@ -4780,39 +4681,19 @@
     <w:pPr>
       <w:pStyle w:val="Header"/>
     </w:pPr>
-    <w:r>
-      <w:fldChar w:fldCharType="begin"/>
-    </w:r>
-    <w:r>
-      <w:instrText xml:space="preserve"> STYLEREF  "Heading 1" \n  \* MERGEFORMAT </w:instrText>
-    </w:r>
-    <w:r>
-      <w:fldChar w:fldCharType="separate"/>
-    </w:r>
-    <w:r>
-      <w:t>Chapter 4</w:t>
-    </w:r>
-    <w:r>
-      <w:fldChar w:fldCharType="end"/>
-    </w:r>
+    <w:fldSimple w:instr=" STYLEREF  &quot;Heading 1&quot; \n  \* MERGEFORMAT ">
+      <w:r>
+        <w:t>Chapter 4</w:t>
+      </w:r>
+    </w:fldSimple>
     <w:r>
       <w:t xml:space="preserve">, Section </w:t>
     </w:r>
-    <w:r>
-      <w:fldChar w:fldCharType="begin"/>
-    </w:r>
-    <w:r>
-      <w:instrText xml:space="preserve"> STYLEREF  "Heading 2" \n  \* MERGEFORMAT </w:instrText>
-    </w:r>
-    <w:r>
-      <w:fldChar w:fldCharType="separate"/>
-    </w:r>
-    <w:r>
-      <w:t xml:space="preserve">4.4 </w:t>
-    </w:r>
-    <w:r>
-      <w:fldChar w:fldCharType="end"/>
-    </w:r>
+    <w:fldSimple w:instr=" STYLEREF  &quot;Heading 2&quot; \n  \* MERGEFORMAT ">
+      <w:r>
+        <w:t xml:space="preserve">4.4 </w:t>
+      </w:r>
+    </w:fldSimple>
   </w:p>
 </w:hdr>
 </file>
@@ -4823,36 +4704,16 @@
     <w:pPr>
       <w:pStyle w:val="Header"/>
     </w:pPr>
-    <w:r>
-      <w:fldChar w:fldCharType="begin"/>
-    </w:r>
-    <w:r>
-      <w:instrText xml:space="preserve"> STYLEREF  "Heading 2" \n  \* MERGEFORMAT </w:instrText>
-    </w:r>
-    <w:r>
-      <w:fldChar w:fldCharType="separate"/>
-    </w:r>
-    <w:r>
-      <w:t xml:space="preserve">4.4 </w:t>
-    </w:r>
-    <w:r>
-      <w:fldChar w:fldCharType="end"/>
-    </w:r>
-    <w:r>
-      <w:fldChar w:fldCharType="begin"/>
-    </w:r>
-    <w:r>
-      <w:instrText xml:space="preserve"> STYLEREF  "Heading 2"  \* MERGEFORMAT </w:instrText>
-    </w:r>
-    <w:r>
-      <w:fldChar w:fldCharType="separate"/>
-    </w:r>
-    <w:r>
-      <w:t>SRS Document</w:t>
-    </w:r>
-    <w:r>
-      <w:fldChar w:fldCharType="end"/>
-    </w:r>
+    <w:fldSimple w:instr=" STYLEREF  &quot;Heading 2&quot; \n  \* MERGEFORMAT ">
+      <w:r>
+        <w:t xml:space="preserve">4.4 </w:t>
+      </w:r>
+    </w:fldSimple>
+    <w:fldSimple w:instr=" STYLEREF  &quot;Heading 2&quot;  \* MERGEFORMAT ">
+      <w:r>
+        <w:t>SRS Document</w:t>
+      </w:r>
+    </w:fldSimple>
   </w:p>
 </w:hdr>
 </file>
@@ -4873,39 +4734,19 @@
     <w:pPr>
       <w:pStyle w:val="Header"/>
     </w:pPr>
-    <w:r>
-      <w:fldChar w:fldCharType="begin"/>
-    </w:r>
-    <w:r>
-      <w:instrText xml:space="preserve"> STYLEREF  "Heading 1" \n  \* MERGEFORMAT </w:instrText>
-    </w:r>
-    <w:r>
-      <w:fldChar w:fldCharType="separate"/>
-    </w:r>
-    <w:r>
-      <w:t>Chapter 5</w:t>
-    </w:r>
-    <w:r>
-      <w:fldChar w:fldCharType="end"/>
-    </w:r>
+    <w:fldSimple w:instr=" STYLEREF  &quot;Heading 1&quot; \n  \* MERGEFORMAT ">
+      <w:r>
+        <w:t>Chapter 5</w:t>
+      </w:r>
+    </w:fldSimple>
     <w:r>
       <w:t xml:space="preserve">, Section </w:t>
     </w:r>
-    <w:r>
-      <w:fldChar w:fldCharType="begin"/>
-    </w:r>
-    <w:r>
-      <w:instrText xml:space="preserve"> STYLEREF  "Heading 2" \n  \* MERGEFORMAT </w:instrText>
-    </w:r>
-    <w:r>
-      <w:fldChar w:fldCharType="separate"/>
-    </w:r>
-    <w:r>
-      <w:t xml:space="preserve">5.4 </w:t>
-    </w:r>
-    <w:r>
-      <w:fldChar w:fldCharType="end"/>
-    </w:r>
+    <w:fldSimple w:instr=" STYLEREF  &quot;Heading 2&quot; \n  \* MERGEFORMAT ">
+      <w:r>
+        <w:t xml:space="preserve">5.4 </w:t>
+      </w:r>
+    </w:fldSimple>
   </w:p>
 </w:hdr>
 </file>
@@ -4916,36 +4757,16 @@
     <w:pPr>
       <w:pStyle w:val="Header"/>
     </w:pPr>
-    <w:r>
-      <w:fldChar w:fldCharType="begin"/>
-    </w:r>
-    <w:r>
-      <w:instrText xml:space="preserve"> STYLEREF  "Heading 2" \n  \* MERGEFORMAT </w:instrText>
-    </w:r>
-    <w:r>
-      <w:fldChar w:fldCharType="separate"/>
-    </w:r>
-    <w:r>
-      <w:t xml:space="preserve">5.4 </w:t>
-    </w:r>
-    <w:r>
-      <w:fldChar w:fldCharType="end"/>
-    </w:r>
-    <w:r>
-      <w:fldChar w:fldCharType="begin"/>
-    </w:r>
-    <w:r>
-      <w:instrText xml:space="preserve"> STYLEREF  "Heading 2"  \* MERGEFORMAT </w:instrText>
-    </w:r>
-    <w:r>
-      <w:fldChar w:fldCharType="separate"/>
-    </w:r>
-    <w:r>
-      <w:t>Data Dictionary</w:t>
-    </w:r>
-    <w:r>
-      <w:fldChar w:fldCharType="end"/>
-    </w:r>
+    <w:fldSimple w:instr=" STYLEREF  &quot;Heading 2&quot; \n  \* MERGEFORMAT ">
+      <w:r>
+        <w:t xml:space="preserve">5.4 </w:t>
+      </w:r>
+    </w:fldSimple>
+    <w:fldSimple w:instr=" STYLEREF  &quot;Heading 2&quot;  \* MERGEFORMAT ">
+      <w:r>
+        <w:t>Data Dictionary</w:t>
+      </w:r>
+    </w:fldSimple>
   </w:p>
 </w:hdr>
 </file>
@@ -4966,39 +4787,19 @@
     <w:pPr>
       <w:pStyle w:val="Header"/>
     </w:pPr>
-    <w:r>
-      <w:fldChar w:fldCharType="begin"/>
-    </w:r>
-    <w:r>
-      <w:instrText xml:space="preserve"> STYLEREF  "Heading 1" \n  \* MERGEFORMAT </w:instrText>
-    </w:r>
-    <w:r>
-      <w:fldChar w:fldCharType="separate"/>
-    </w:r>
-    <w:r>
-      <w:t>Chapter 6</w:t>
-    </w:r>
-    <w:r>
-      <w:fldChar w:fldCharType="end"/>
-    </w:r>
+    <w:fldSimple w:instr=" STYLEREF  &quot;Heading 1&quot; \n  \* MERGEFORMAT ">
+      <w:r>
+        <w:t>Chapter 6</w:t>
+      </w:r>
+    </w:fldSimple>
     <w:r>
       <w:t xml:space="preserve">, Section </w:t>
     </w:r>
-    <w:r>
-      <w:fldChar w:fldCharType="begin"/>
-    </w:r>
-    <w:r>
-      <w:instrText xml:space="preserve"> STYLEREF  "Heading 2" \n  \* MERGEFORMAT </w:instrText>
-    </w:r>
-    <w:r>
-      <w:fldChar w:fldCharType="separate"/>
-    </w:r>
-    <w:r>
-      <w:t xml:space="preserve">6.1 </w:t>
-    </w:r>
-    <w:r>
-      <w:fldChar w:fldCharType="end"/>
-    </w:r>
+    <w:fldSimple w:instr=" STYLEREF  &quot;Heading 2&quot; \n  \* MERGEFORMAT ">
+      <w:r>
+        <w:t xml:space="preserve">6.1 </w:t>
+      </w:r>
+    </w:fldSimple>
   </w:p>
 </w:hdr>
 </file>
@@ -5009,36 +4810,16 @@
     <w:pPr>
       <w:pStyle w:val="Header"/>
     </w:pPr>
-    <w:r>
-      <w:fldChar w:fldCharType="begin"/>
-    </w:r>
-    <w:r>
-      <w:instrText xml:space="preserve"> STYLEREF  "Heading 2" \n  \* MERGEFORMAT </w:instrText>
-    </w:r>
-    <w:r>
-      <w:fldChar w:fldCharType="separate"/>
-    </w:r>
-    <w:r>
-      <w:t xml:space="preserve">6.1 </w:t>
-    </w:r>
-    <w:r>
-      <w:fldChar w:fldCharType="end"/>
-    </w:r>
-    <w:r>
-      <w:fldChar w:fldCharType="begin"/>
-    </w:r>
-    <w:r>
-      <w:instrText xml:space="preserve"> STYLEREF  "Heading 2"  \* MERGEFORMAT </w:instrText>
-    </w:r>
-    <w:r>
-      <w:fldChar w:fldCharType="separate"/>
-    </w:r>
-    <w:r>
-      <w:t>Module Description</w:t>
-    </w:r>
-    <w:r>
-      <w:fldChar w:fldCharType="end"/>
-    </w:r>
+    <w:fldSimple w:instr=" STYLEREF  &quot;Heading 2&quot; \n  \* MERGEFORMAT ">
+      <w:r>
+        <w:t xml:space="preserve">6.1 </w:t>
+      </w:r>
+    </w:fldSimple>
+    <w:fldSimple w:instr=" STYLEREF  &quot;Heading 2&quot;  \* MERGEFORMAT ">
+      <w:r>
+        <w:t>Module Description</w:t>
+      </w:r>
+    </w:fldSimple>
   </w:p>
 </w:hdr>
 </file>
@@ -5059,39 +4840,19 @@
     <w:pPr>
       <w:pStyle w:val="Header"/>
     </w:pPr>
-    <w:r>
-      <w:fldChar w:fldCharType="begin"/>
-    </w:r>
-    <w:r>
-      <w:instrText xml:space="preserve"> STYLEREF  "Heading 1" \n  \* MERGEFORMAT </w:instrText>
-    </w:r>
-    <w:r>
-      <w:fldChar w:fldCharType="separate"/>
-    </w:r>
-    <w:r>
-      <w:t>Chapter 1</w:t>
-    </w:r>
-    <w:r>
-      <w:fldChar w:fldCharType="end"/>
-    </w:r>
+    <w:fldSimple w:instr=" STYLEREF  &quot;Heading 1&quot; \n  \* MERGEFORMAT ">
+      <w:r>
+        <w:t>Chapter 1</w:t>
+      </w:r>
+    </w:fldSimple>
     <w:r>
       <w:t xml:space="preserve">, Section </w:t>
     </w:r>
-    <w:r>
-      <w:fldChar w:fldCharType="begin"/>
-    </w:r>
-    <w:r>
-      <w:instrText xml:space="preserve"> STYLEREF  "Heading 2" \n  \* MERGEFORMAT </w:instrText>
-    </w:r>
-    <w:r>
-      <w:fldChar w:fldCharType="separate"/>
-    </w:r>
-    <w:r>
-      <w:t xml:space="preserve">1.2 </w:t>
-    </w:r>
-    <w:r>
-      <w:fldChar w:fldCharType="end"/>
-    </w:r>
+    <w:fldSimple w:instr=" STYLEREF  &quot;Heading 2&quot; \n  \* MERGEFORMAT ">
+      <w:r>
+        <w:t xml:space="preserve">1.2 </w:t>
+      </w:r>
+    </w:fldSimple>
   </w:p>
 </w:hdr>
 </file>
@@ -5102,36 +4863,16 @@
     <w:pPr>
       <w:pStyle w:val="Header"/>
     </w:pPr>
-    <w:r>
-      <w:fldChar w:fldCharType="begin"/>
-    </w:r>
-    <w:r>
-      <w:instrText xml:space="preserve"> STYLEREF  "Heading 2" \n  \* MERGEFORMAT </w:instrText>
-    </w:r>
-    <w:r>
-      <w:fldChar w:fldCharType="separate"/>
-    </w:r>
-    <w:r>
-      <w:t xml:space="preserve">1.2 </w:t>
-    </w:r>
-    <w:r>
-      <w:fldChar w:fldCharType="end"/>
-    </w:r>
-    <w:r>
-      <w:fldChar w:fldCharType="begin"/>
-    </w:r>
-    <w:r>
-      <w:instrText xml:space="preserve"> STYLEREF  "Heading 2"  \* MERGEFORMAT </w:instrText>
-    </w:r>
-    <w:r>
-      <w:fldChar w:fldCharType="separate"/>
-    </w:r>
-    <w:r>
-      <w:t>Motivation and Objective</w:t>
-    </w:r>
-    <w:r>
-      <w:fldChar w:fldCharType="end"/>
-    </w:r>
+    <w:fldSimple w:instr=" STYLEREF  &quot;Heading 2&quot; \n  \* MERGEFORMAT ">
+      <w:r>
+        <w:t xml:space="preserve">1.2 </w:t>
+      </w:r>
+    </w:fldSimple>
+    <w:fldSimple w:instr=" STYLEREF  &quot;Heading 2&quot;  \* MERGEFORMAT ">
+      <w:r>
+        <w:t>Motivation and Objective</w:t>
+      </w:r>
+    </w:fldSimple>
   </w:p>
 </w:hdr>
 </file>
@@ -5152,39 +4893,19 @@
     <w:pPr>
       <w:pStyle w:val="Header"/>
     </w:pPr>
-    <w:r>
-      <w:fldChar w:fldCharType="begin"/>
-    </w:r>
-    <w:r>
-      <w:instrText xml:space="preserve"> STYLEREF  "Heading 1" \n  \* MERGEFORMAT </w:instrText>
-    </w:r>
-    <w:r>
-      <w:fldChar w:fldCharType="separate"/>
-    </w:r>
-    <w:r>
-      <w:t>Chapter 3</w:t>
-    </w:r>
-    <w:r>
-      <w:fldChar w:fldCharType="end"/>
-    </w:r>
+    <w:fldSimple w:instr=" STYLEREF  &quot;Heading 1&quot; \n  \* MERGEFORMAT ">
+      <w:r>
+        <w:t>Chapter 3</w:t>
+      </w:r>
+    </w:fldSimple>
     <w:r>
       <w:t xml:space="preserve">, Section </w:t>
     </w:r>
-    <w:r>
-      <w:fldChar w:fldCharType="begin"/>
-    </w:r>
-    <w:r>
-      <w:instrText xml:space="preserve"> STYLEREF  "Heading 2" \n  \* MERGEFORMAT </w:instrText>
-    </w:r>
-    <w:r>
-      <w:fldChar w:fldCharType="separate"/>
-    </w:r>
-    <w:r>
-      <w:t xml:space="preserve">3.5 </w:t>
-    </w:r>
-    <w:r>
-      <w:fldChar w:fldCharType="end"/>
-    </w:r>
+    <w:fldSimple w:instr=" STYLEREF  &quot;Heading 2&quot; \n  \* MERGEFORMAT ">
+      <w:r>
+        <w:t xml:space="preserve">3.5 </w:t>
+      </w:r>
+    </w:fldSimple>
   </w:p>
 </w:hdr>
 </file>
@@ -5195,36 +4916,16 @@
     <w:pPr>
       <w:pStyle w:val="Header"/>
     </w:pPr>
-    <w:r>
-      <w:fldChar w:fldCharType="begin"/>
-    </w:r>
-    <w:r>
-      <w:instrText xml:space="preserve"> STYLEREF  "Heading 2" \n  \* MERGEFORMAT </w:instrText>
-    </w:r>
-    <w:r>
-      <w:fldChar w:fldCharType="separate"/>
-    </w:r>
-    <w:r>
-      <w:t xml:space="preserve">2.1 </w:t>
-    </w:r>
-    <w:r>
-      <w:fldChar w:fldCharType="end"/>
-    </w:r>
-    <w:r>
-      <w:fldChar w:fldCharType="begin"/>
-    </w:r>
-    <w:r>
-      <w:instrText xml:space="preserve"> STYLEREF  "Heading 2"  \* MERGEFORMAT </w:instrText>
-    </w:r>
-    <w:r>
-      <w:fldChar w:fldCharType="separate"/>
-    </w:r>
-    <w:r>
-      <w:t>Existing Methodologies</w:t>
-    </w:r>
-    <w:r>
-      <w:fldChar w:fldCharType="end"/>
-    </w:r>
+    <w:fldSimple w:instr=" STYLEREF  &quot;Heading 2&quot; \n  \* MERGEFORMAT ">
+      <w:r>
+        <w:t xml:space="preserve">2.1 </w:t>
+      </w:r>
+    </w:fldSimple>
+    <w:fldSimple w:instr=" STYLEREF  &quot;Heading 2&quot;  \* MERGEFORMAT ">
+      <w:r>
+        <w:t>Existing Methodologies</w:t>
+      </w:r>
+    </w:fldSimple>
   </w:p>
 </w:hdr>
 </file>
@@ -5245,16 +4946,36 @@
     <w:pPr>
       <w:pStyle w:val="Header"/>
     </w:pPr>
-    <w:fldSimple w:instr=" STYLEREF  &quot;Heading 2&quot; \n  \* MERGEFORMAT ">
-      <w:r>
-        <w:t xml:space="preserve">3.5 </w:t>
-      </w:r>
-    </w:fldSimple>
-    <w:fldSimple w:instr=" STYLEREF  &quot;Heading 2&quot;  \* MERGEFORMAT ">
-      <w:r>
-        <w:t>Schedule Feasibility</w:t>
-      </w:r>
-    </w:fldSimple>
+    <w:r>
+      <w:fldChar w:fldCharType="begin"/>
+    </w:r>
+    <w:r>
+      <w:instrText xml:space="preserve"> STYLEREF  "Heading 2" \n  \* MERGEFORMAT </w:instrText>
+    </w:r>
+    <w:r>
+      <w:fldChar w:fldCharType="separate"/>
+    </w:r>
+    <w:r>
+      <w:t xml:space="preserve">3.5 </w:t>
+    </w:r>
+    <w:r>
+      <w:fldChar w:fldCharType="end"/>
+    </w:r>
+    <w:r>
+      <w:fldChar w:fldCharType="begin"/>
+    </w:r>
+    <w:r>
+      <w:instrText xml:space="preserve"> STYLEREF  "Heading 2"  \* MERGEFORMAT </w:instrText>
+    </w:r>
+    <w:r>
+      <w:fldChar w:fldCharType="separate"/>
+    </w:r>
+    <w:r>
+      <w:t>Schedule Feasibility</w:t>
+    </w:r>
+    <w:r>
+      <w:fldChar w:fldCharType="end"/>
+    </w:r>
   </w:p>
 </w:hdr>
 </file>

</xml_diff>

<commit_message>
Update in report template
</commit_message>
<xml_diff>
--- a/Project Report/Mini Project Report.docx
+++ b/Project Report/Mini Project Report.docx
@@ -74,21 +74,7 @@
           <w:b/>
           <w:bCs/>
         </w:rPr>
-        <w:t>ALKA BHAGAVALDAS</w:t>
-      </w:r>
-      <w:r>
-        <w:rPr>
-          <w:b/>
-          <w:bCs/>
-        </w:rPr>
-        <w:t xml:space="preserve"> K</w:t>
-      </w:r>
-      <w:r>
-        <w:rPr>
-          <w:b/>
-          <w:bCs/>
-        </w:rPr>
-        <w:t xml:space="preserve"> </w:t>
+        <w:t xml:space="preserve">ALKA BHAGAVALDAS </w:t>
       </w:r>
       <w:r>
         <w:t>(IEAREIT007)</w:t>
@@ -194,7 +180,7 @@
           <w:lang w:val="en-IN" w:eastAsia="en-IN"/>
         </w:rPr>
         <w:drawing>
-          <wp:inline distT="0" distB="0" distL="0" distR="0" wp14:anchorId="7EA26927" wp14:editId="37A8E8FE">
+          <wp:inline distT="0" distB="0" distL="0" distR="0" wp14:anchorId="29CCC8E0" wp14:editId="3042F193">
             <wp:extent cx="1806350" cy="1825499"/>
             <wp:effectExtent l="9525" t="0" r="0" b="0"/>
             <wp:docPr id="10" name="Picture 1"/>
@@ -274,7 +260,7 @@
         <w:rPr>
           <w:noProof/>
         </w:rPr>
-        <w:t>July 18, 2020</w:t>
+        <w:t>July 21, 2020</w:t>
       </w:r>
       <w:r>
         <w:fldChar w:fldCharType="end"/>
@@ -404,7 +390,7 @@
         <w:rPr>
           <w:noProof/>
         </w:rPr>
-        <w:t>July 18, 2020</w:t>
+        <w:t>July 21, 2020</w:t>
       </w:r>
       <w:r>
         <w:fldChar w:fldCharType="end"/>
@@ -435,9 +421,6 @@
       </w:pPr>
       <w:r>
         <w:t>Alka Bhagavaldas</w:t>
-      </w:r>
-      <w:r>
-        <w:t xml:space="preserve"> K</w:t>
       </w:r>
     </w:p>
     <w:p>
@@ -487,7 +470,7 @@
           <w:lang w:val="en-IN" w:eastAsia="en-IN"/>
         </w:rPr>
         <w:drawing>
-          <wp:inline distT="0" distB="0" distL="0" distR="0" wp14:anchorId="65FF1A6F" wp14:editId="06A5FD14">
+          <wp:inline distT="0" distB="0" distL="0" distR="0" wp14:anchorId="133A50B9" wp14:editId="3F378526">
             <wp:extent cx="2131579" cy="2154175"/>
             <wp:effectExtent l="7620" t="0" r="0" b="0"/>
             <wp:docPr id="1" name="Picture 1"/>
@@ -577,21 +560,7 @@
           <w:b/>
           <w:bCs/>
         </w:rPr>
-        <w:t>Jincy P Janardhanan, Aleena Sunny, Alka Bhagavaldas</w:t>
-      </w:r>
-      <w:r>
-        <w:rPr>
-          <w:b/>
-          <w:bCs/>
-        </w:rPr>
-        <w:t xml:space="preserve"> K</w:t>
-      </w:r>
-      <w:r>
-        <w:rPr>
-          <w:b/>
-          <w:bCs/>
-        </w:rPr>
-        <w:t>, Ameena Shirin</w:t>
+        <w:t>Jincy P Janardhanan, Aleena Sunny, Alka Bhagavaldas, Ameena Shirin</w:t>
       </w:r>
       <w:r>
         <w:rPr>
@@ -1047,9 +1016,6 @@
       </w:pPr>
       <w:r>
         <w:t>Alka Bhagavaldas</w:t>
-      </w:r>
-      <w:r>
-        <w:t xml:space="preserve"> K</w:t>
       </w:r>
     </w:p>
     <w:p>
@@ -3300,25 +3266,6 @@
           <w:lang w:val="en-US"/>
         </w:rPr>
       </w:pPr>
-      <w:r>
-        <w:rPr>
-          <w:lang w:val="en-US"/>
-        </w:rPr>
-        <w:t>When the first digital computers appeared in the early 1940s,[5] the instructions to make them operate were wired into the machine. Practitioners quickly realized that this design was not flexible and came up with the "stored program architecture" or von Neumann architecture. Thus the division between "hardware" and "software" began with abstraction being used to deal with the complexity of computing.</w:t>
-      </w:r>
-    </w:p>
-    <w:p>
-      <w:pPr>
-        <w:rPr>
-          <w:lang w:val="en-US"/>
-        </w:rPr>
-      </w:pPr>
-      <w:r>
-        <w:rPr>
-          <w:lang w:val="en-US"/>
-        </w:rPr>
-        <w:t>Programming languages started to appear in the early 1950s[6] and this was also another major step in abstraction. Major languages such as Fortran, ALGOL, PL/I, and COBOL were released in the late 1950 and 1960s to deal with scientific, algorithmic, and business problems respectively. David Parnas introduced the key concept of modularity and information hiding in 1972[7] to help programmers deal with the ever-increasing complexity of software systems.</w:t>
-      </w:r>
     </w:p>
     <w:p>
       <w:pPr>
@@ -4653,7 +4600,7 @@
     </w:pPr>
     <w:fldSimple w:instr=" STYLEREF  &quot;Heading 1&quot; \n  \* MERGEFORMAT ">
       <w:r>
-        <w:t>Chapter 4</w:t>
+        <w:t>Chapter 5</w:t>
       </w:r>
     </w:fldSimple>
     <w:r>
@@ -4661,7 +4608,7 @@
     </w:r>
     <w:fldSimple w:instr=" STYLEREF  &quot;Heading 2&quot; \n  \* MERGEFORMAT ">
       <w:r>
-        <w:t xml:space="preserve">4.4 </w:t>
+        <w:t xml:space="preserve">5.4 </w:t>
       </w:r>
     </w:fldSimple>
   </w:p>
@@ -4729,12 +4676,12 @@
     </w:pPr>
     <w:fldSimple w:instr=" STYLEREF  &quot;Heading 2&quot; \n  \* MERGEFORMAT ">
       <w:r>
-        <w:t xml:space="preserve">5.4 </w:t>
+        <w:t xml:space="preserve">6.1 </w:t>
       </w:r>
     </w:fldSimple>
     <w:fldSimple w:instr=" STYLEREF  &quot;Heading 2&quot;  \* MERGEFORMAT ">
       <w:r>
-        <w:t>Data Dictionary</w:t>
+        <w:t>Module Description</w:t>
       </w:r>
     </w:fldSimple>
   </w:p>
@@ -4926,7 +4873,7 @@
       <w:fldChar w:fldCharType="separate"/>
     </w:r>
     <w:r>
-      <w:t xml:space="preserve">3.5 </w:t>
+      <w:t xml:space="preserve">4.1 </w:t>
     </w:r>
     <w:r>
       <w:fldChar w:fldCharType="end"/>
@@ -4941,7 +4888,7 @@
       <w:fldChar w:fldCharType="separate"/>
     </w:r>
     <w:r>
-      <w:t>Schedule Feasibility</w:t>
+      <w:t>End User Specification</w:t>
     </w:r>
     <w:r>
       <w:fldChar w:fldCharType="end"/>
@@ -5725,7 +5672,7 @@
     <w:autoRedefine/>
     <w:uiPriority w:val="9"/>
     <w:qFormat/>
-    <w:rsid w:val="00095C1B"/>
+    <w:rsid w:val="001A2C8F"/>
     <w:pPr>
       <w:keepNext/>
       <w:keepLines/>
@@ -5733,8 +5680,8 @@
       <w:numPr>
         <w:numId w:val="2"/>
       </w:numPr>
-      <w:spacing w:before="600" w:after="600"/>
-      <w:jc w:val="left"/>
+      <w:spacing w:after="1420" w:line="1420" w:lineRule="exact"/>
+      <w:jc w:val="center"/>
       <w:outlineLvl w:val="0"/>
     </w:pPr>
     <w:rPr>
@@ -5973,7 +5920,7 @@
     <w:basedOn w:val="DefaultParagraphFont"/>
     <w:link w:val="Heading1"/>
     <w:uiPriority w:val="9"/>
-    <w:rsid w:val="00095C1B"/>
+    <w:rsid w:val="001A2C8F"/>
     <w:rPr>
       <w:rFonts w:ascii="Times New Roman" w:eastAsiaTheme="majorEastAsia" w:hAnsi="Times New Roman" w:cstheme="majorBidi"/>
       <w:b/>
@@ -6245,8 +6192,7 @@
       <w:numPr>
         <w:numId w:val="0"/>
       </w:numPr>
-      <w:spacing w:before="0" w:after="960" w:line="240" w:lineRule="auto"/>
-      <w:jc w:val="center"/>
+      <w:spacing w:after="960" w:line="240" w:lineRule="auto"/>
       <w:outlineLvl w:val="9"/>
     </w:pPr>
   </w:style>

</xml_diff>

<commit_message>
Revert "Update in report template"
This reverts commit 6a78dbda9dc8ebf3a061235aef04acc7f21b732c.
</commit_message>
<xml_diff>
--- a/Project Report/Mini Project Report.docx
+++ b/Project Report/Mini Project Report.docx
@@ -74,7 +74,21 @@
           <w:b/>
           <w:bCs/>
         </w:rPr>
-        <w:t xml:space="preserve">ALKA BHAGAVALDAS </w:t>
+        <w:t>ALKA BHAGAVALDAS</w:t>
+      </w:r>
+      <w:r>
+        <w:rPr>
+          <w:b/>
+          <w:bCs/>
+        </w:rPr>
+        <w:t xml:space="preserve"> K</w:t>
+      </w:r>
+      <w:r>
+        <w:rPr>
+          <w:b/>
+          <w:bCs/>
+        </w:rPr>
+        <w:t xml:space="preserve"> </w:t>
       </w:r>
       <w:r>
         <w:t>(IEAREIT007)</w:t>
@@ -180,7 +194,7 @@
           <w:lang w:val="en-IN" w:eastAsia="en-IN"/>
         </w:rPr>
         <w:drawing>
-          <wp:inline distT="0" distB="0" distL="0" distR="0" wp14:anchorId="29CCC8E0" wp14:editId="3042F193">
+          <wp:inline distT="0" distB="0" distL="0" distR="0" wp14:anchorId="7EA26927" wp14:editId="37A8E8FE">
             <wp:extent cx="1806350" cy="1825499"/>
             <wp:effectExtent l="9525" t="0" r="0" b="0"/>
             <wp:docPr id="10" name="Picture 1"/>
@@ -260,7 +274,7 @@
         <w:rPr>
           <w:noProof/>
         </w:rPr>
-        <w:t>July 21, 2020</w:t>
+        <w:t>July 18, 2020</w:t>
       </w:r>
       <w:r>
         <w:fldChar w:fldCharType="end"/>
@@ -390,7 +404,7 @@
         <w:rPr>
           <w:noProof/>
         </w:rPr>
-        <w:t>July 21, 2020</w:t>
+        <w:t>July 18, 2020</w:t>
       </w:r>
       <w:r>
         <w:fldChar w:fldCharType="end"/>
@@ -421,6 +435,9 @@
       </w:pPr>
       <w:r>
         <w:t>Alka Bhagavaldas</w:t>
+      </w:r>
+      <w:r>
+        <w:t xml:space="preserve"> K</w:t>
       </w:r>
     </w:p>
     <w:p>
@@ -470,7 +487,7 @@
           <w:lang w:val="en-IN" w:eastAsia="en-IN"/>
         </w:rPr>
         <w:drawing>
-          <wp:inline distT="0" distB="0" distL="0" distR="0" wp14:anchorId="133A50B9" wp14:editId="3F378526">
+          <wp:inline distT="0" distB="0" distL="0" distR="0" wp14:anchorId="65FF1A6F" wp14:editId="06A5FD14">
             <wp:extent cx="2131579" cy="2154175"/>
             <wp:effectExtent l="7620" t="0" r="0" b="0"/>
             <wp:docPr id="1" name="Picture 1"/>
@@ -560,7 +577,21 @@
           <w:b/>
           <w:bCs/>
         </w:rPr>
-        <w:t>Jincy P Janardhanan, Aleena Sunny, Alka Bhagavaldas, Ameena Shirin</w:t>
+        <w:t>Jincy P Janardhanan, Aleena Sunny, Alka Bhagavaldas</w:t>
+      </w:r>
+      <w:r>
+        <w:rPr>
+          <w:b/>
+          <w:bCs/>
+        </w:rPr>
+        <w:t xml:space="preserve"> K</w:t>
+      </w:r>
+      <w:r>
+        <w:rPr>
+          <w:b/>
+          <w:bCs/>
+        </w:rPr>
+        <w:t>, Ameena Shirin</w:t>
       </w:r>
       <w:r>
         <w:rPr>
@@ -1016,6 +1047,9 @@
       </w:pPr>
       <w:r>
         <w:t>Alka Bhagavaldas</w:t>
+      </w:r>
+      <w:r>
+        <w:t xml:space="preserve"> K</w:t>
       </w:r>
     </w:p>
     <w:p>
@@ -3266,6 +3300,25 @@
           <w:lang w:val="en-US"/>
         </w:rPr>
       </w:pPr>
+      <w:r>
+        <w:rPr>
+          <w:lang w:val="en-US"/>
+        </w:rPr>
+        <w:t>When the first digital computers appeared in the early 1940s,[5] the instructions to make them operate were wired into the machine. Practitioners quickly realized that this design was not flexible and came up with the "stored program architecture" or von Neumann architecture. Thus the division between "hardware" and "software" began with abstraction being used to deal with the complexity of computing.</w:t>
+      </w:r>
+    </w:p>
+    <w:p>
+      <w:pPr>
+        <w:rPr>
+          <w:lang w:val="en-US"/>
+        </w:rPr>
+      </w:pPr>
+      <w:r>
+        <w:rPr>
+          <w:lang w:val="en-US"/>
+        </w:rPr>
+        <w:t>Programming languages started to appear in the early 1950s[6] and this was also another major step in abstraction. Major languages such as Fortran, ALGOL, PL/I, and COBOL were released in the late 1950 and 1960s to deal with scientific, algorithmic, and business problems respectively. David Parnas introduced the key concept of modularity and information hiding in 1972[7] to help programmers deal with the ever-increasing complexity of software systems.</w:t>
+      </w:r>
     </w:p>
     <w:p>
       <w:pPr>
@@ -4600,7 +4653,7 @@
     </w:pPr>
     <w:fldSimple w:instr=" STYLEREF  &quot;Heading 1&quot; \n  \* MERGEFORMAT ">
       <w:r>
-        <w:t>Chapter 5</w:t>
+        <w:t>Chapter 4</w:t>
       </w:r>
     </w:fldSimple>
     <w:r>
@@ -4608,7 +4661,7 @@
     </w:r>
     <w:fldSimple w:instr=" STYLEREF  &quot;Heading 2&quot; \n  \* MERGEFORMAT ">
       <w:r>
-        <w:t xml:space="preserve">5.4 </w:t>
+        <w:t xml:space="preserve">4.4 </w:t>
       </w:r>
     </w:fldSimple>
   </w:p>
@@ -4676,12 +4729,12 @@
     </w:pPr>
     <w:fldSimple w:instr=" STYLEREF  &quot;Heading 2&quot; \n  \* MERGEFORMAT ">
       <w:r>
-        <w:t xml:space="preserve">6.1 </w:t>
+        <w:t xml:space="preserve">5.4 </w:t>
       </w:r>
     </w:fldSimple>
     <w:fldSimple w:instr=" STYLEREF  &quot;Heading 2&quot;  \* MERGEFORMAT ">
       <w:r>
-        <w:t>Module Description</w:t>
+        <w:t>Data Dictionary</w:t>
       </w:r>
     </w:fldSimple>
   </w:p>
@@ -4873,7 +4926,7 @@
       <w:fldChar w:fldCharType="separate"/>
     </w:r>
     <w:r>
-      <w:t xml:space="preserve">4.1 </w:t>
+      <w:t xml:space="preserve">3.5 </w:t>
     </w:r>
     <w:r>
       <w:fldChar w:fldCharType="end"/>
@@ -4888,7 +4941,7 @@
       <w:fldChar w:fldCharType="separate"/>
     </w:r>
     <w:r>
-      <w:t>End User Specification</w:t>
+      <w:t>Schedule Feasibility</w:t>
     </w:r>
     <w:r>
       <w:fldChar w:fldCharType="end"/>
@@ -5672,7 +5725,7 @@
     <w:autoRedefine/>
     <w:uiPriority w:val="9"/>
     <w:qFormat/>
-    <w:rsid w:val="001A2C8F"/>
+    <w:rsid w:val="00095C1B"/>
     <w:pPr>
       <w:keepNext/>
       <w:keepLines/>
@@ -5680,8 +5733,8 @@
       <w:numPr>
         <w:numId w:val="2"/>
       </w:numPr>
-      <w:spacing w:after="1420" w:line="1420" w:lineRule="exact"/>
-      <w:jc w:val="center"/>
+      <w:spacing w:before="600" w:after="600"/>
+      <w:jc w:val="left"/>
       <w:outlineLvl w:val="0"/>
     </w:pPr>
     <w:rPr>
@@ -5920,7 +5973,7 @@
     <w:basedOn w:val="DefaultParagraphFont"/>
     <w:link w:val="Heading1"/>
     <w:uiPriority w:val="9"/>
-    <w:rsid w:val="001A2C8F"/>
+    <w:rsid w:val="00095C1B"/>
     <w:rPr>
       <w:rFonts w:ascii="Times New Roman" w:eastAsiaTheme="majorEastAsia" w:hAnsi="Times New Roman" w:cstheme="majorBidi"/>
       <w:b/>
@@ -6192,7 +6245,8 @@
       <w:numPr>
         <w:numId w:val="0"/>
       </w:numPr>
-      <w:spacing w:after="960" w:line="240" w:lineRule="auto"/>
+      <w:spacing w:before="0" w:after="960" w:line="240" w:lineRule="auto"/>
+      <w:jc w:val="center"/>
       <w:outlineLvl w:val="9"/>
     </w:pPr>
   </w:style>

</xml_diff>

<commit_message>
Project report: Chapter 1 - Introduction completed
</commit_message>
<xml_diff>
--- a/Project Report/Mini Project Report.docx
+++ b/Project Report/Mini Project Report.docx
@@ -74,7 +74,21 @@
           <w:b/>
           <w:bCs/>
         </w:rPr>
-        <w:t xml:space="preserve">ALKA BHAGAVALDAS </w:t>
+        <w:t>ALKA BHAGAVALDAS</w:t>
+      </w:r>
+      <w:r>
+        <w:rPr>
+          <w:b/>
+          <w:bCs/>
+        </w:rPr>
+        <w:t xml:space="preserve"> K</w:t>
+      </w:r>
+      <w:r>
+        <w:rPr>
+          <w:b/>
+          <w:bCs/>
+        </w:rPr>
+        <w:t xml:space="preserve"> </w:t>
       </w:r>
       <w:r>
         <w:t>(IEAREIT007)</w:t>
@@ -180,7 +194,7 @@
           <w:lang w:val="en-IN" w:eastAsia="en-IN"/>
         </w:rPr>
         <w:drawing>
-          <wp:inline distT="0" distB="0" distL="0" distR="0" wp14:anchorId="29CCC8E0" wp14:editId="3042F193">
+          <wp:inline distT="0" distB="0" distL="0" distR="0" wp14:anchorId="7EA26927" wp14:editId="37A8E8FE">
             <wp:extent cx="1806350" cy="1825499"/>
             <wp:effectExtent l="9525" t="0" r="0" b="0"/>
             <wp:docPr id="10" name="Picture 1"/>
@@ -232,8 +246,13 @@
         <w:pStyle w:val="CoverPageSubheading"/>
       </w:pPr>
       <w:r>
-        <w:t>Institute of Engineering and Technology, University of Calicut, Thenjipalam</w:t>
-      </w:r>
+        <w:t xml:space="preserve">Institute of Engineering and Technology, University of Calicut, </w:t>
+      </w:r>
+      <w:proofErr w:type="spellStart"/>
+      <w:r>
+        <w:t>Thenjipalam</w:t>
+      </w:r>
+      <w:proofErr w:type="spellEnd"/>
     </w:p>
     <w:p>
       <w:pPr>
@@ -260,7 +279,7 @@
         <w:rPr>
           <w:noProof/>
         </w:rPr>
-        <w:t>July 21, 2020</w:t>
+        <w:t>July 18, 2020</w:t>
       </w:r>
       <w:r>
         <w:fldChar w:fldCharType="end"/>
@@ -278,6 +297,7 @@
           <w:footerReference w:type="even" r:id="rId9"/>
           <w:pgSz w:w="11906" w:h="16838"/>
           <w:pgMar w:top="1985" w:right="1134" w:bottom="1247" w:left="1701" w:header="680" w:footer="170" w:gutter="0"/>
+          <w:pgNumType w:start="0"/>
           <w:cols w:space="708"/>
           <w:docGrid w:linePitch="360"/>
         </w:sectPr>
@@ -336,45 +356,65 @@
           <w:bCs/>
           <w:lang w:val="en-IN"/>
         </w:rPr>
-        <w:t>Ms. Sruthimol M P</w:t>
-      </w:r>
-      <w:r>
-        <w:rPr>
-          <w:lang w:val="en-IN"/>
-        </w:rPr>
-        <w:t>. This submission represents our ideas in our own words and where ideas or words of others have been included, we have adequately and accurately cited and referenced the original sources. We also declare that we have adhered to ethics of academic honesty and integrity and have not misrepresented or fabricated any data or idea or fact or source in our submission. We understand that any violation of the above will be a cause for disciplinary action by the institute and/or the University and can also evoke penal action from the sources which have thus not been properly cited or from whom proper permission has not been obtained. This report has not been previously formed the basis for the award of any degree, diploma or similar title of any other University.</w:t>
-      </w:r>
-    </w:p>
-    <w:p>
-      <w:pPr>
-        <w:pStyle w:val="Covernormal2"/>
-      </w:pPr>
-      <w:r>
-        <w:rPr>
-          <w:b/>
-          <w:bCs/>
-        </w:rPr>
-        <w:t xml:space="preserve">Place: </w:t>
-      </w:r>
-      <w:r>
-        <w:t>Thenjipalam</w:t>
-      </w:r>
-    </w:p>
-    <w:p>
-      <w:pPr>
-        <w:spacing w:after="120"/>
+        <w:t xml:space="preserve">Ms. </w:t>
+      </w:r>
+      <w:proofErr w:type="spellStart"/>
+      <w:r>
         <w:rPr>
           <w:b/>
           <w:bCs/>
           <w:lang w:val="en-IN"/>
         </w:rPr>
-      </w:pPr>
+        <w:t>Sruthimol</w:t>
+      </w:r>
+      <w:proofErr w:type="spellEnd"/>
       <w:r>
         <w:rPr>
           <w:b/>
           <w:bCs/>
           <w:lang w:val="en-IN"/>
         </w:rPr>
+        <w:t xml:space="preserve"> M P</w:t>
+      </w:r>
+      <w:r>
+        <w:rPr>
+          <w:lang w:val="en-IN"/>
+        </w:rPr>
+        <w:t>. This submission represents our ideas in our own words and where ideas or words of others have been included, we have adequately and accurately cited and referenced the original sources. We also declare that we have adhered to ethics of academic honesty and integrity and have not misrepresented or fabricated any data or idea or fact or source in our submission. We understand that any violation of the above will be a cause for disciplinary action by the institute and/or the University and can also evoke penal action from the sources which have thus not been properly cited or from whom proper permission has not been obtained. This report has not been previously formed the basis for the award of any degree, diploma or similar title of any other University.</w:t>
+      </w:r>
+    </w:p>
+    <w:p>
+      <w:pPr>
+        <w:pStyle w:val="Covernormal2"/>
+      </w:pPr>
+      <w:r>
+        <w:rPr>
+          <w:b/>
+          <w:bCs/>
+        </w:rPr>
+        <w:t xml:space="preserve">Place: </w:t>
+      </w:r>
+      <w:proofErr w:type="spellStart"/>
+      <w:r>
+        <w:t>Thenjipalam</w:t>
+      </w:r>
+      <w:proofErr w:type="spellEnd"/>
+    </w:p>
+    <w:p>
+      <w:pPr>
+        <w:spacing w:after="120"/>
+        <w:rPr>
+          <w:b/>
+          <w:bCs/>
+          <w:lang w:val="en-IN"/>
+        </w:rPr>
+      </w:pPr>
+      <w:r>
+        <w:rPr>
+          <w:b/>
+          <w:bCs/>
+          <w:lang w:val="en-IN"/>
+        </w:rPr>
         <w:t xml:space="preserve">Date: </w:t>
       </w:r>
       <w:r>
@@ -390,7 +430,7 @@
         <w:rPr>
           <w:noProof/>
         </w:rPr>
-        <w:t>July 21, 2020</w:t>
+        <w:t>July 18, 2020</w:t>
       </w:r>
       <w:r>
         <w:fldChar w:fldCharType="end"/>
@@ -420,7 +460,15 @@
         <w:jc w:val="right"/>
       </w:pPr>
       <w:r>
-        <w:t>Alka Bhagavaldas</w:t>
+        <w:t xml:space="preserve">Alka </w:t>
+      </w:r>
+      <w:proofErr w:type="spellStart"/>
+      <w:r>
+        <w:t>Bhagavaldas</w:t>
+      </w:r>
+      <w:proofErr w:type="spellEnd"/>
+      <w:r>
+        <w:t xml:space="preserve"> K</w:t>
       </w:r>
     </w:p>
     <w:p>
@@ -470,7 +518,7 @@
           <w:lang w:val="en-IN" w:eastAsia="en-IN"/>
         </w:rPr>
         <w:drawing>
-          <wp:inline distT="0" distB="0" distL="0" distR="0" wp14:anchorId="133A50B9" wp14:editId="3F378526">
+          <wp:inline distT="0" distB="0" distL="0" distR="0" wp14:anchorId="65FF1A6F" wp14:editId="06A5FD14">
             <wp:extent cx="2131579" cy="2154175"/>
             <wp:effectExtent l="7620" t="0" r="0" b="0"/>
             <wp:docPr id="1" name="Picture 1"/>
@@ -560,7 +608,30 @@
           <w:b/>
           <w:bCs/>
         </w:rPr>
-        <w:t>Jincy P Janardhanan, Aleena Sunny, Alka Bhagavaldas, Ameena Shirin</w:t>
+        <w:t xml:space="preserve">Jincy P Janardhanan, Aleena Sunny, Alka </w:t>
+      </w:r>
+      <w:proofErr w:type="spellStart"/>
+      <w:r>
+        <w:rPr>
+          <w:b/>
+          <w:bCs/>
+        </w:rPr>
+        <w:t>Bhagavaldas</w:t>
+      </w:r>
+      <w:proofErr w:type="spellEnd"/>
+      <w:r>
+        <w:rPr>
+          <w:b/>
+          <w:bCs/>
+        </w:rPr>
+        <w:t xml:space="preserve"> K</w:t>
+      </w:r>
+      <w:r>
+        <w:rPr>
+          <w:b/>
+          <w:bCs/>
+        </w:rPr>
+        <w:t>, Ameena Shirin</w:t>
       </w:r>
       <w:r>
         <w:rPr>
@@ -723,7 +794,23 @@
                 <w:b/>
                 <w:bCs/>
               </w:rPr>
-              <w:t>Ms. Sruthimol M P</w:t>
+              <w:t xml:space="preserve">Ms. </w:t>
+            </w:r>
+            <w:proofErr w:type="spellStart"/>
+            <w:r>
+              <w:rPr>
+                <w:b/>
+                <w:bCs/>
+              </w:rPr>
+              <w:t>Sruthimol</w:t>
+            </w:r>
+            <w:proofErr w:type="spellEnd"/>
+            <w:r>
+              <w:rPr>
+                <w:b/>
+                <w:bCs/>
+              </w:rPr>
+              <w:t xml:space="preserve"> M P</w:t>
             </w:r>
           </w:p>
           <w:p>
@@ -860,71 +947,87 @@
           <w:b/>
           <w:bCs/>
         </w:rPr>
-        <w:t>Ms. Sruthimol M P</w:t>
-      </w:r>
-      <w:r>
-        <w:t xml:space="preserve">, </w:t>
-      </w:r>
-      <w:r>
-        <w:t>Lecturer</w:t>
-      </w:r>
-      <w:r>
-        <w:t>, Department</w:t>
-      </w:r>
-      <w:r>
-        <w:t xml:space="preserve"> </w:t>
-      </w:r>
-      <w:r>
-        <w:t xml:space="preserve">of </w:t>
-      </w:r>
-      <w:r>
-        <w:t>Information Technology</w:t>
-      </w:r>
-      <w:r>
-        <w:t>,</w:t>
-      </w:r>
-      <w:r>
-        <w:t xml:space="preserve"> for h</w:t>
-      </w:r>
-      <w:r>
-        <w:t>er</w:t>
-      </w:r>
-      <w:r>
-        <w:t xml:space="preserve"> expert guidance, co-operation and immense</w:t>
-      </w:r>
-      <w:r>
-        <w:t xml:space="preserve"> </w:t>
-      </w:r>
-      <w:r>
-        <w:t xml:space="preserve">encouragement in pursuing this </w:t>
-      </w:r>
-      <w:r>
-        <w:t>project</w:t>
-      </w:r>
-      <w:r>
-        <w:t xml:space="preserve">. </w:t>
-      </w:r>
-      <w:r>
-        <w:t>With a profound sense of gratitude, we would like to express our heartfelt thanks</w:t>
-      </w:r>
-      <w:r>
-        <w:t xml:space="preserve"> to our coordinator, </w:t>
-      </w:r>
+        <w:t xml:space="preserve">Ms. </w:t>
+      </w:r>
+      <w:proofErr w:type="spellStart"/>
       <w:r>
         <w:rPr>
           <w:b/>
           <w:bCs/>
         </w:rPr>
-        <w:t>Ms. Anu Manohar</w:t>
-      </w:r>
-      <w:r>
-        <w:t>,</w:t>
-      </w:r>
+        <w:t>Sruthimol</w:t>
+      </w:r>
+      <w:proofErr w:type="spellEnd"/>
       <w:r>
         <w:rPr>
           <w:b/>
           <w:bCs/>
         </w:rPr>
+        <w:t xml:space="preserve"> M P</w:t>
+      </w:r>
+      <w:r>
+        <w:t xml:space="preserve">, </w:t>
+      </w:r>
+      <w:r>
+        <w:t>Lecturer</w:t>
+      </w:r>
+      <w:r>
+        <w:t>, Department</w:t>
+      </w:r>
+      <w:r>
+        <w:t xml:space="preserve"> </w:t>
+      </w:r>
+      <w:r>
+        <w:t xml:space="preserve">of </w:t>
+      </w:r>
+      <w:r>
+        <w:t>Information Technology</w:t>
+      </w:r>
+      <w:r>
+        <w:t>,</w:t>
+      </w:r>
+      <w:r>
+        <w:t xml:space="preserve"> for h</w:t>
+      </w:r>
+      <w:r>
+        <w:t>er</w:t>
+      </w:r>
+      <w:r>
+        <w:t xml:space="preserve"> expert guidance, co-operation and immense</w:t>
+      </w:r>
+      <w:r>
+        <w:t xml:space="preserve"> </w:t>
+      </w:r>
+      <w:r>
+        <w:t xml:space="preserve">encouragement in pursuing this </w:t>
+      </w:r>
+      <w:r>
+        <w:t>project</w:t>
+      </w:r>
+      <w:r>
+        <w:t xml:space="preserve">. </w:t>
+      </w:r>
+      <w:r>
+        <w:t>With a profound sense of gratitude, we would like to express our heartfelt thanks</w:t>
+      </w:r>
+      <w:r>
+        <w:t xml:space="preserve"> to our coordinator, </w:t>
+      </w:r>
+      <w:r>
+        <w:rPr>
+          <w:b/>
+          <w:bCs/>
+        </w:rPr>
+        <w:t>Ms. Anu Manohar</w:t>
+      </w:r>
+      <w:r>
+        <w:t>,</w:t>
+      </w:r>
+      <w:r>
+        <w:rPr>
+          <w:b/>
+          <w:bCs/>
+        </w:rPr>
         <w:t xml:space="preserve"> </w:t>
       </w:r>
       <w:r>
@@ -1015,7 +1118,15 @@
         <w:jc w:val="right"/>
       </w:pPr>
       <w:r>
-        <w:t>Alka Bhagavaldas</w:t>
+        <w:t xml:space="preserve">Alka </w:t>
+      </w:r>
+      <w:proofErr w:type="spellStart"/>
+      <w:r>
+        <w:t>Bhagavaldas</w:t>
+      </w:r>
+      <w:proofErr w:type="spellEnd"/>
+      <w:r>
+        <w:t xml:space="preserve"> K</w:t>
       </w:r>
     </w:p>
     <w:p>
@@ -1046,7 +1157,9 @@
           <w:footerReference w:type="even" r:id="rId10"/>
           <w:pgSz w:w="11906" w:h="16838"/>
           <w:pgMar w:top="1985" w:right="1134" w:bottom="1247" w:left="1701" w:header="680" w:footer="170" w:gutter="0"/>
+          <w:pgNumType w:fmt="lowerRoman"/>
           <w:cols w:space="708"/>
+          <w:titlePg/>
           <w:docGrid w:linePitch="360"/>
         </w:sectPr>
       </w:pPr>
@@ -1103,7 +1216,7 @@
           <w:r>
             <w:fldChar w:fldCharType="separate"/>
           </w:r>
-          <w:hyperlink w:anchor="_Toc46003693" w:history="1">
+          <w:hyperlink w:anchor="_Toc46249588" w:history="1">
             <w:r>
               <w:rPr>
                 <w:rStyle w:val="Hyperlink"/>
@@ -1131,7 +1244,7 @@
                 <w:noProof/>
                 <w:webHidden/>
               </w:rPr>
-              <w:instrText xml:space="preserve"> PAGEREF _Toc46003693 \h </w:instrText>
+              <w:instrText xml:space="preserve"> PAGEREF _Toc46249588 \h </w:instrText>
             </w:r>
             <w:r>
               <w:rPr>
@@ -1151,7 +1264,7 @@
                 <w:noProof/>
                 <w:webHidden/>
               </w:rPr>
-              <w:t>viii</w:t>
+              <w:t>vii</w:t>
             </w:r>
             <w:r>
               <w:rPr>
@@ -1176,7 +1289,7 @@
               <w:lang w:eastAsia="en-GB"/>
             </w:rPr>
           </w:pPr>
-          <w:hyperlink w:anchor="_Toc46003694" w:history="1">
+          <w:hyperlink w:anchor="_Toc46249589" w:history="1">
             <w:r>
               <w:rPr>
                 <w:rStyle w:val="Hyperlink"/>
@@ -1204,7 +1317,7 @@
                 <w:noProof/>
                 <w:webHidden/>
               </w:rPr>
-              <w:instrText xml:space="preserve"> PAGEREF _Toc46003694 \h </w:instrText>
+              <w:instrText xml:space="preserve"> PAGEREF _Toc46249589 \h </w:instrText>
             </w:r>
             <w:r>
               <w:rPr>
@@ -1224,7 +1337,7 @@
                 <w:noProof/>
                 <w:webHidden/>
               </w:rPr>
-              <w:t>ix</w:t>
+              <w:t>viii</w:t>
             </w:r>
             <w:r>
               <w:rPr>
@@ -1249,7 +1362,7 @@
               <w:lang w:eastAsia="en-GB"/>
             </w:rPr>
           </w:pPr>
-          <w:hyperlink w:anchor="_Toc46003695" w:history="1">
+          <w:hyperlink w:anchor="_Toc46249590" w:history="1">
             <w:r>
               <w:rPr>
                 <w:rStyle w:val="Hyperlink"/>
@@ -1277,7 +1390,7 @@
                 <w:noProof/>
                 <w:webHidden/>
               </w:rPr>
-              <w:instrText xml:space="preserve"> PAGEREF _Toc46003695 \h </w:instrText>
+              <w:instrText xml:space="preserve"> PAGEREF _Toc46249590 \h </w:instrText>
             </w:r>
             <w:r>
               <w:rPr>
@@ -1297,7 +1410,7 @@
                 <w:noProof/>
                 <w:webHidden/>
               </w:rPr>
-              <w:t>x</w:t>
+              <w:t>ix</w:t>
             </w:r>
             <w:r>
               <w:rPr>
@@ -1322,7 +1435,7 @@
               <w:lang w:eastAsia="en-GB"/>
             </w:rPr>
           </w:pPr>
-          <w:hyperlink w:anchor="_Toc46003696" w:history="1">
+          <w:hyperlink w:anchor="_Toc46249591" w:history="1">
             <w:r>
               <w:rPr>
                 <w:rStyle w:val="Hyperlink"/>
@@ -1349,7 +1462,7 @@
                 <w:noProof/>
                 <w:webHidden/>
               </w:rPr>
-              <w:instrText xml:space="preserve"> PAGEREF _Toc46003696 \h </w:instrText>
+              <w:instrText xml:space="preserve"> PAGEREF _Toc46249591 \h </w:instrText>
             </w:r>
             <w:r>
               <w:rPr>
@@ -1393,7 +1506,7 @@
               <w:lang w:eastAsia="en-GB"/>
             </w:rPr>
           </w:pPr>
-          <w:hyperlink w:anchor="_Toc46003697" w:history="1">
+          <w:hyperlink w:anchor="_Toc46249592" w:history="1">
             <w:r>
               <w:rPr>
                 <w:rStyle w:val="Hyperlink"/>
@@ -1428,7 +1541,7 @@
                 <w:noProof/>
                 <w:webHidden/>
               </w:rPr>
-              <w:instrText xml:space="preserve"> PAGEREF _Toc46003697 \h </w:instrText>
+              <w:instrText xml:space="preserve"> PAGEREF _Toc46249592 \h </w:instrText>
             </w:r>
             <w:r>
               <w:rPr>
@@ -1472,7 +1585,7 @@
               <w:lang w:eastAsia="en-GB"/>
             </w:rPr>
           </w:pPr>
-          <w:hyperlink w:anchor="_Toc46003698" w:history="1">
+          <w:hyperlink w:anchor="_Toc46249593" w:history="1">
             <w:r>
               <w:rPr>
                 <w:rStyle w:val="Hyperlink"/>
@@ -1507,7 +1620,7 @@
                 <w:noProof/>
                 <w:webHidden/>
               </w:rPr>
-              <w:instrText xml:space="preserve"> PAGEREF _Toc46003698 \h </w:instrText>
+              <w:instrText xml:space="preserve"> PAGEREF _Toc46249593 \h </w:instrText>
             </w:r>
             <w:r>
               <w:rPr>
@@ -1527,7 +1640,7 @@
                 <w:noProof/>
                 <w:webHidden/>
               </w:rPr>
-              <w:t>1</w:t>
+              <w:t>2</w:t>
             </w:r>
             <w:r>
               <w:rPr>
@@ -1552,7 +1665,7 @@
               <w:lang w:eastAsia="en-GB"/>
             </w:rPr>
           </w:pPr>
-          <w:hyperlink w:anchor="_Toc46003699" w:history="1">
+          <w:hyperlink w:anchor="_Toc46249594" w:history="1">
             <w:r>
               <w:rPr>
                 <w:rStyle w:val="Hyperlink"/>
@@ -1579,7 +1692,7 @@
                 <w:noProof/>
                 <w:webHidden/>
               </w:rPr>
-              <w:instrText xml:space="preserve"> PAGEREF _Toc46003699 \h </w:instrText>
+              <w:instrText xml:space="preserve"> PAGEREF _Toc46249594 \h </w:instrText>
             </w:r>
             <w:r>
               <w:rPr>
@@ -1599,7 +1712,7 @@
                 <w:noProof/>
                 <w:webHidden/>
               </w:rPr>
-              <w:t>4</w:t>
+              <w:t>3</w:t>
             </w:r>
             <w:r>
               <w:rPr>
@@ -1623,7 +1736,7 @@
               <w:lang w:eastAsia="en-GB"/>
             </w:rPr>
           </w:pPr>
-          <w:hyperlink w:anchor="_Toc46003700" w:history="1">
+          <w:hyperlink w:anchor="_Toc46249595" w:history="1">
             <w:r>
               <w:rPr>
                 <w:rStyle w:val="Hyperlink"/>
@@ -1658,7 +1771,7 @@
                 <w:noProof/>
                 <w:webHidden/>
               </w:rPr>
-              <w:instrText xml:space="preserve"> PAGEREF _Toc46003700 \h </w:instrText>
+              <w:instrText xml:space="preserve"> PAGEREF _Toc46249595 \h </w:instrText>
             </w:r>
             <w:r>
               <w:rPr>
@@ -1678,7 +1791,7 @@
                 <w:noProof/>
                 <w:webHidden/>
               </w:rPr>
-              <w:t>4</w:t>
+              <w:t>3</w:t>
             </w:r>
             <w:r>
               <w:rPr>
@@ -1703,7 +1816,7 @@
               <w:lang w:eastAsia="en-GB"/>
             </w:rPr>
           </w:pPr>
-          <w:hyperlink w:anchor="_Toc46003701" w:history="1">
+          <w:hyperlink w:anchor="_Toc46249596" w:history="1">
             <w:r>
               <w:rPr>
                 <w:rStyle w:val="Hyperlink"/>
@@ -1730,7 +1843,7 @@
                 <w:noProof/>
                 <w:webHidden/>
               </w:rPr>
-              <w:instrText xml:space="preserve"> PAGEREF _Toc46003701 \h </w:instrText>
+              <w:instrText xml:space="preserve"> PAGEREF _Toc46249596 \h </w:instrText>
             </w:r>
             <w:r>
               <w:rPr>
@@ -1750,7 +1863,7 @@
                 <w:noProof/>
                 <w:webHidden/>
               </w:rPr>
-              <w:t>7</w:t>
+              <w:t>6</w:t>
             </w:r>
             <w:r>
               <w:rPr>
@@ -1774,7 +1887,7 @@
               <w:lang w:eastAsia="en-GB"/>
             </w:rPr>
           </w:pPr>
-          <w:hyperlink w:anchor="_Toc46003702" w:history="1">
+          <w:hyperlink w:anchor="_Toc46249597" w:history="1">
             <w:r>
               <w:rPr>
                 <w:rStyle w:val="Hyperlink"/>
@@ -1809,7 +1922,7 @@
                 <w:noProof/>
                 <w:webHidden/>
               </w:rPr>
-              <w:instrText xml:space="preserve"> PAGEREF _Toc46003702 \h </w:instrText>
+              <w:instrText xml:space="preserve"> PAGEREF _Toc46249597 \h </w:instrText>
             </w:r>
             <w:r>
               <w:rPr>
@@ -1829,7 +1942,7 @@
                 <w:noProof/>
                 <w:webHidden/>
               </w:rPr>
-              <w:t>7</w:t>
+              <w:t>6</w:t>
             </w:r>
             <w:r>
               <w:rPr>
@@ -1853,7 +1966,7 @@
               <w:lang w:eastAsia="en-GB"/>
             </w:rPr>
           </w:pPr>
-          <w:hyperlink w:anchor="_Toc46003703" w:history="1">
+          <w:hyperlink w:anchor="_Toc46249598" w:history="1">
             <w:r>
               <w:rPr>
                 <w:rStyle w:val="Hyperlink"/>
@@ -1888,7 +2001,7 @@
                 <w:noProof/>
                 <w:webHidden/>
               </w:rPr>
-              <w:instrText xml:space="preserve"> PAGEREF _Toc46003703 \h </w:instrText>
+              <w:instrText xml:space="preserve"> PAGEREF _Toc46249598 \h </w:instrText>
             </w:r>
             <w:r>
               <w:rPr>
@@ -1908,7 +2021,7 @@
                 <w:noProof/>
                 <w:webHidden/>
               </w:rPr>
-              <w:t>7</w:t>
+              <w:t>6</w:t>
             </w:r>
             <w:r>
               <w:rPr>
@@ -1932,7 +2045,7 @@
               <w:lang w:eastAsia="en-GB"/>
             </w:rPr>
           </w:pPr>
-          <w:hyperlink w:anchor="_Toc46003704" w:history="1">
+          <w:hyperlink w:anchor="_Toc46249599" w:history="1">
             <w:r>
               <w:rPr>
                 <w:rStyle w:val="Hyperlink"/>
@@ -1967,7 +2080,7 @@
                 <w:noProof/>
                 <w:webHidden/>
               </w:rPr>
-              <w:instrText xml:space="preserve"> PAGEREF _Toc46003704 \h </w:instrText>
+              <w:instrText xml:space="preserve"> PAGEREF _Toc46249599 \h </w:instrText>
             </w:r>
             <w:r>
               <w:rPr>
@@ -1987,7 +2100,7 @@
                 <w:noProof/>
                 <w:webHidden/>
               </w:rPr>
-              <w:t>7</w:t>
+              <w:t>6</w:t>
             </w:r>
             <w:r>
               <w:rPr>
@@ -2011,7 +2124,7 @@
               <w:lang w:eastAsia="en-GB"/>
             </w:rPr>
           </w:pPr>
-          <w:hyperlink w:anchor="_Toc46003705" w:history="1">
+          <w:hyperlink w:anchor="_Toc46249600" w:history="1">
             <w:r>
               <w:rPr>
                 <w:rStyle w:val="Hyperlink"/>
@@ -2046,7 +2159,7 @@
                 <w:noProof/>
                 <w:webHidden/>
               </w:rPr>
-              <w:instrText xml:space="preserve"> PAGEREF _Toc46003705 \h </w:instrText>
+              <w:instrText xml:space="preserve"> PAGEREF _Toc46249600 \h </w:instrText>
             </w:r>
             <w:r>
               <w:rPr>
@@ -2066,7 +2179,7 @@
                 <w:noProof/>
                 <w:webHidden/>
               </w:rPr>
-              <w:t>7</w:t>
+              <w:t>6</w:t>
             </w:r>
             <w:r>
               <w:rPr>
@@ -2090,7 +2203,7 @@
               <w:lang w:eastAsia="en-GB"/>
             </w:rPr>
           </w:pPr>
-          <w:hyperlink w:anchor="_Toc46003706" w:history="1">
+          <w:hyperlink w:anchor="_Toc46249601" w:history="1">
             <w:r>
               <w:rPr>
                 <w:rStyle w:val="Hyperlink"/>
@@ -2125,7 +2238,7 @@
                 <w:noProof/>
                 <w:webHidden/>
               </w:rPr>
-              <w:instrText xml:space="preserve"> PAGEREF _Toc46003706 \h </w:instrText>
+              <w:instrText xml:space="preserve"> PAGEREF _Toc46249601 \h </w:instrText>
             </w:r>
             <w:r>
               <w:rPr>
@@ -2145,7 +2258,7 @@
                 <w:noProof/>
                 <w:webHidden/>
               </w:rPr>
-              <w:t>8</w:t>
+              <w:t>7</w:t>
             </w:r>
             <w:r>
               <w:rPr>
@@ -2170,7 +2283,7 @@
               <w:lang w:eastAsia="en-GB"/>
             </w:rPr>
           </w:pPr>
-          <w:hyperlink w:anchor="_Toc46003707" w:history="1">
+          <w:hyperlink w:anchor="_Toc46249602" w:history="1">
             <w:r>
               <w:rPr>
                 <w:rStyle w:val="Hyperlink"/>
@@ -2197,7 +2310,7 @@
                 <w:noProof/>
                 <w:webHidden/>
               </w:rPr>
-              <w:instrText xml:space="preserve"> PAGEREF _Toc46003707 \h </w:instrText>
+              <w:instrText xml:space="preserve"> PAGEREF _Toc46249602 \h </w:instrText>
             </w:r>
             <w:r>
               <w:rPr>
@@ -2217,7 +2330,7 @@
                 <w:noProof/>
                 <w:webHidden/>
               </w:rPr>
-              <w:t>10</w:t>
+              <w:t>9</w:t>
             </w:r>
             <w:r>
               <w:rPr>
@@ -2241,7 +2354,7 @@
               <w:lang w:eastAsia="en-GB"/>
             </w:rPr>
           </w:pPr>
-          <w:hyperlink w:anchor="_Toc46003708" w:history="1">
+          <w:hyperlink w:anchor="_Toc46249603" w:history="1">
             <w:r>
               <w:rPr>
                 <w:rStyle w:val="Hyperlink"/>
@@ -2276,7 +2389,7 @@
                 <w:noProof/>
                 <w:webHidden/>
               </w:rPr>
-              <w:instrText xml:space="preserve"> PAGEREF _Toc46003708 \h </w:instrText>
+              <w:instrText xml:space="preserve"> PAGEREF _Toc46249603 \h </w:instrText>
             </w:r>
             <w:r>
               <w:rPr>
@@ -2296,7 +2409,7 @@
                 <w:noProof/>
                 <w:webHidden/>
               </w:rPr>
-              <w:t>10</w:t>
+              <w:t>9</w:t>
             </w:r>
             <w:r>
               <w:rPr>
@@ -2320,7 +2433,7 @@
               <w:lang w:eastAsia="en-GB"/>
             </w:rPr>
           </w:pPr>
-          <w:hyperlink w:anchor="_Toc46003709" w:history="1">
+          <w:hyperlink w:anchor="_Toc46249604" w:history="1">
             <w:r>
               <w:rPr>
                 <w:rStyle w:val="Hyperlink"/>
@@ -2355,7 +2468,7 @@
                 <w:noProof/>
                 <w:webHidden/>
               </w:rPr>
-              <w:instrText xml:space="preserve"> PAGEREF _Toc46003709 \h </w:instrText>
+              <w:instrText xml:space="preserve"> PAGEREF _Toc46249604 \h </w:instrText>
             </w:r>
             <w:r>
               <w:rPr>
@@ -2375,7 +2488,7 @@
                 <w:noProof/>
                 <w:webHidden/>
               </w:rPr>
-              <w:t>10</w:t>
+              <w:t>9</w:t>
             </w:r>
             <w:r>
               <w:rPr>
@@ -2399,7 +2512,7 @@
               <w:lang w:eastAsia="en-GB"/>
             </w:rPr>
           </w:pPr>
-          <w:hyperlink w:anchor="_Toc46003710" w:history="1">
+          <w:hyperlink w:anchor="_Toc46249605" w:history="1">
             <w:r>
               <w:rPr>
                 <w:rStyle w:val="Hyperlink"/>
@@ -2434,7 +2547,7 @@
                 <w:noProof/>
                 <w:webHidden/>
               </w:rPr>
-              <w:instrText xml:space="preserve"> PAGEREF _Toc46003710 \h </w:instrText>
+              <w:instrText xml:space="preserve"> PAGEREF _Toc46249605 \h </w:instrText>
             </w:r>
             <w:r>
               <w:rPr>
@@ -2454,7 +2567,7 @@
                 <w:noProof/>
                 <w:webHidden/>
               </w:rPr>
-              <w:t>10</w:t>
+              <w:t>9</w:t>
             </w:r>
             <w:r>
               <w:rPr>
@@ -2478,7 +2591,7 @@
               <w:lang w:eastAsia="en-GB"/>
             </w:rPr>
           </w:pPr>
-          <w:hyperlink w:anchor="_Toc46003711" w:history="1">
+          <w:hyperlink w:anchor="_Toc46249606" w:history="1">
             <w:r>
               <w:rPr>
                 <w:rStyle w:val="Hyperlink"/>
@@ -2513,7 +2626,7 @@
                 <w:noProof/>
                 <w:webHidden/>
               </w:rPr>
-              <w:instrText xml:space="preserve"> PAGEREF _Toc46003711 \h </w:instrText>
+              <w:instrText xml:space="preserve"> PAGEREF _Toc46249606 \h </w:instrText>
             </w:r>
             <w:r>
               <w:rPr>
@@ -2533,7 +2646,7 @@
                 <w:noProof/>
                 <w:webHidden/>
               </w:rPr>
-              <w:t>10</w:t>
+              <w:t>9</w:t>
             </w:r>
             <w:r>
               <w:rPr>
@@ -2558,7 +2671,7 @@
               <w:lang w:eastAsia="en-GB"/>
             </w:rPr>
           </w:pPr>
-          <w:hyperlink w:anchor="_Toc46003712" w:history="1">
+          <w:hyperlink w:anchor="_Toc46249607" w:history="1">
             <w:r>
               <w:rPr>
                 <w:rStyle w:val="Hyperlink"/>
@@ -2585,7 +2698,7 @@
                 <w:noProof/>
                 <w:webHidden/>
               </w:rPr>
-              <w:instrText xml:space="preserve"> PAGEREF _Toc46003712 \h </w:instrText>
+              <w:instrText xml:space="preserve"> PAGEREF _Toc46249607 \h </w:instrText>
             </w:r>
             <w:r>
               <w:rPr>
@@ -2605,7 +2718,7 @@
                 <w:noProof/>
                 <w:webHidden/>
               </w:rPr>
-              <w:t>13</w:t>
+              <w:t>12</w:t>
             </w:r>
             <w:r>
               <w:rPr>
@@ -2629,7 +2742,7 @@
               <w:lang w:eastAsia="en-GB"/>
             </w:rPr>
           </w:pPr>
-          <w:hyperlink w:anchor="_Toc46003713" w:history="1">
+          <w:hyperlink w:anchor="_Toc46249608" w:history="1">
             <w:r>
               <w:rPr>
                 <w:rStyle w:val="Hyperlink"/>
@@ -2664,7 +2777,7 @@
                 <w:noProof/>
                 <w:webHidden/>
               </w:rPr>
-              <w:instrText xml:space="preserve"> PAGEREF _Toc46003713 \h </w:instrText>
+              <w:instrText xml:space="preserve"> PAGEREF _Toc46249608 \h </w:instrText>
             </w:r>
             <w:r>
               <w:rPr>
@@ -2684,7 +2797,7 @@
                 <w:noProof/>
                 <w:webHidden/>
               </w:rPr>
-              <w:t>13</w:t>
+              <w:t>12</w:t>
             </w:r>
             <w:r>
               <w:rPr>
@@ -2708,7 +2821,7 @@
               <w:lang w:eastAsia="en-GB"/>
             </w:rPr>
           </w:pPr>
-          <w:hyperlink w:anchor="_Toc46003714" w:history="1">
+          <w:hyperlink w:anchor="_Toc46249609" w:history="1">
             <w:r>
               <w:rPr>
                 <w:rStyle w:val="Hyperlink"/>
@@ -2743,7 +2856,7 @@
                 <w:noProof/>
                 <w:webHidden/>
               </w:rPr>
-              <w:instrText xml:space="preserve"> PAGEREF _Toc46003714 \h </w:instrText>
+              <w:instrText xml:space="preserve"> PAGEREF _Toc46249609 \h </w:instrText>
             </w:r>
             <w:r>
               <w:rPr>
@@ -2763,7 +2876,7 @@
                 <w:noProof/>
                 <w:webHidden/>
               </w:rPr>
-              <w:t>13</w:t>
+              <w:t>12</w:t>
             </w:r>
             <w:r>
               <w:rPr>
@@ -2787,7 +2900,7 @@
               <w:lang w:eastAsia="en-GB"/>
             </w:rPr>
           </w:pPr>
-          <w:hyperlink w:anchor="_Toc46003715" w:history="1">
+          <w:hyperlink w:anchor="_Toc46249610" w:history="1">
             <w:r>
               <w:rPr>
                 <w:rStyle w:val="Hyperlink"/>
@@ -2822,7 +2935,7 @@
                 <w:noProof/>
                 <w:webHidden/>
               </w:rPr>
-              <w:instrText xml:space="preserve"> PAGEREF _Toc46003715 \h </w:instrText>
+              <w:instrText xml:space="preserve"> PAGEREF _Toc46249610 \h </w:instrText>
             </w:r>
             <w:r>
               <w:rPr>
@@ -2842,7 +2955,7 @@
                 <w:noProof/>
                 <w:webHidden/>
               </w:rPr>
-              <w:t>13</w:t>
+              <w:t>12</w:t>
             </w:r>
             <w:r>
               <w:rPr>
@@ -2866,7 +2979,7 @@
               <w:lang w:eastAsia="en-GB"/>
             </w:rPr>
           </w:pPr>
-          <w:hyperlink w:anchor="_Toc46003716" w:history="1">
+          <w:hyperlink w:anchor="_Toc46249611" w:history="1">
             <w:r>
               <w:rPr>
                 <w:rStyle w:val="Hyperlink"/>
@@ -2901,7 +3014,7 @@
                 <w:noProof/>
                 <w:webHidden/>
               </w:rPr>
-              <w:instrText xml:space="preserve"> PAGEREF _Toc46003716 \h </w:instrText>
+              <w:instrText xml:space="preserve"> PAGEREF _Toc46249611 \h </w:instrText>
             </w:r>
             <w:r>
               <w:rPr>
@@ -2921,7 +3034,7 @@
                 <w:noProof/>
                 <w:webHidden/>
               </w:rPr>
-              <w:t>13</w:t>
+              <w:t>12</w:t>
             </w:r>
             <w:r>
               <w:rPr>
@@ -2946,7 +3059,7 @@
               <w:lang w:eastAsia="en-GB"/>
             </w:rPr>
           </w:pPr>
-          <w:hyperlink w:anchor="_Toc46003717" w:history="1">
+          <w:hyperlink w:anchor="_Toc46249612" w:history="1">
             <w:r>
               <w:rPr>
                 <w:rStyle w:val="Hyperlink"/>
@@ -2973,7 +3086,7 @@
                 <w:noProof/>
                 <w:webHidden/>
               </w:rPr>
-              <w:instrText xml:space="preserve"> PAGEREF _Toc46003717 \h </w:instrText>
+              <w:instrText xml:space="preserve"> PAGEREF _Toc46249612 \h </w:instrText>
             </w:r>
             <w:r>
               <w:rPr>
@@ -2993,7 +3106,7 @@
                 <w:noProof/>
                 <w:webHidden/>
               </w:rPr>
-              <w:t>16</w:t>
+              <w:t>15</w:t>
             </w:r>
             <w:r>
               <w:rPr>
@@ -3017,7 +3130,7 @@
               <w:lang w:eastAsia="en-GB"/>
             </w:rPr>
           </w:pPr>
-          <w:hyperlink w:anchor="_Toc46003718" w:history="1">
+          <w:hyperlink w:anchor="_Toc46249613" w:history="1">
             <w:r>
               <w:rPr>
                 <w:rStyle w:val="Hyperlink"/>
@@ -3052,7 +3165,7 @@
                 <w:noProof/>
                 <w:webHidden/>
               </w:rPr>
-              <w:instrText xml:space="preserve"> PAGEREF _Toc46003718 \h </w:instrText>
+              <w:instrText xml:space="preserve"> PAGEREF _Toc46249613 \h </w:instrText>
             </w:r>
             <w:r>
               <w:rPr>
@@ -3072,7 +3185,7 @@
                 <w:noProof/>
                 <w:webHidden/>
               </w:rPr>
-              <w:t>16</w:t>
+              <w:t>15</w:t>
             </w:r>
             <w:r>
               <w:rPr>
@@ -3116,7 +3229,7 @@
         <w:pStyle w:val="TOCHeading"/>
         <w:outlineLvl w:val="0"/>
       </w:pPr>
-      <w:bookmarkStart w:id="1" w:name="_Toc46003693"/>
+      <w:bookmarkStart w:id="1" w:name="_Toc46249588"/>
       <w:r>
         <w:t>List of Figures</w:t>
       </w:r>
@@ -3163,7 +3276,7 @@
         <w:pStyle w:val="TOCHeading"/>
         <w:outlineLvl w:val="0"/>
       </w:pPr>
-      <w:bookmarkStart w:id="2" w:name="_Toc46003694"/>
+      <w:bookmarkStart w:id="2" w:name="_Toc46249589"/>
       <w:r>
         <w:t>List of Tables</w:t>
       </w:r>
@@ -3210,7 +3323,7 @@
         <w:pStyle w:val="TOCHeading"/>
         <w:outlineLvl w:val="0"/>
       </w:pPr>
-      <w:bookmarkStart w:id="3" w:name="_Toc46003695"/>
+      <w:bookmarkStart w:id="3" w:name="_Toc46249590"/>
       <w:r>
         <w:t>Abbreviatio</w:t>
       </w:r>
@@ -3254,7 +3367,7 @@
       <w:r>
         <w:br/>
       </w:r>
-      <w:bookmarkStart w:id="4" w:name="_Toc46003696"/>
+      <w:bookmarkStart w:id="4" w:name="_Toc46249591"/>
       <w:r>
         <w:t>Introduction</w:t>
       </w:r>
@@ -3262,16 +3375,23 @@
     </w:p>
     <w:p>
       <w:pPr>
-        <w:rPr>
-          <w:lang w:val="en-US"/>
-        </w:rPr>
-      </w:pPr>
+        <w:ind w:firstLine="720"/>
+        <w:rPr>
+          <w:lang w:val="en-US"/>
+        </w:rPr>
+      </w:pPr>
+      <w:r>
+        <w:rPr>
+          <w:lang w:val="en-US"/>
+        </w:rPr>
+        <w:t>Career Information and Recruitment Portal is a web application developed to connect colleges, students, alumni and recruiters on a single platform. It helps colleges for efficient management of their placement cell. Moreover, recruiters can use this application as a job board for their HR hiring activities related to campus recruitment. With this application, students and alumni can find and apply for job opportunities relevant to them and keep track of recruiter updates. Students and alumni can also stay informed about various career choices available for them using the information portal. Besides, the application allows students and alumni to request and receive recommendations from colleges, recruiters and fellow alumni. It helps them to add more value to their resumes.</w:t>
+      </w:r>
     </w:p>
     <w:p>
       <w:pPr>
         <w:pStyle w:val="Heading2"/>
       </w:pPr>
-      <w:bookmarkStart w:id="5" w:name="_Toc46003697"/>
+      <w:bookmarkStart w:id="5" w:name="_Toc46249592"/>
       <w:r>
         <w:t>Problem Statement</w:t>
       </w:r>
@@ -3279,27 +3399,17 @@
     </w:p>
     <w:p>
       <w:pPr>
-        <w:rPr>
-          <w:lang w:val="en-US"/>
-        </w:rPr>
-      </w:pPr>
-    </w:p>
-    <w:p>
-      <w:pPr>
-        <w:pStyle w:val="Heading2"/>
-      </w:pPr>
-      <w:bookmarkStart w:id="6" w:name="_Toc46003698"/>
-      <w:r>
-        <w:t>Motivation and Objective</w:t>
-      </w:r>
-      <w:bookmarkEnd w:id="6"/>
-    </w:p>
-    <w:p>
-      <w:pPr>
-        <w:rPr>
-          <w:lang w:val="en-US"/>
-        </w:rPr>
-      </w:pPr>
+        <w:ind w:firstLine="720"/>
+        <w:rPr>
+          <w:lang w:val="en-US"/>
+        </w:rPr>
+      </w:pPr>
+      <w:r>
+        <w:rPr>
+          <w:lang w:val="en-US"/>
+        </w:rPr>
+        <w:t>HR recruitment had always been a hard time for recruiters to choose the right talent that best meets their expectations and perfectly matches their job vacancies. It is a lengthy and tiring process in many companies and usually spans over multiple weeks. The process requires a great deal of human effort, planning, strategy and time. Many companies still have not moved on for online recruitment. Also, companies which have opted for e-Recruitment have concerns regarding credibility and trustworthiness of the details submitted by an applicant. Security and ease of use of the application is another concern for a recruiter.</w:t>
+      </w:r>
     </w:p>
     <w:p>
       <w:pPr>
@@ -3319,39 +3429,129 @@
     </w:p>
     <w:p>
       <w:pPr>
-        <w:rPr>
-          <w:lang w:val="en-US"/>
-        </w:rPr>
-      </w:pPr>
-    </w:p>
-    <w:p>
-      <w:pPr>
-        <w:rPr>
-          <w:lang w:val="en-US"/>
-        </w:rPr>
-      </w:pPr>
-    </w:p>
-    <w:p>
-      <w:pPr>
-        <w:spacing w:after="160"/>
-        <w:jc w:val="left"/>
-        <w:rPr>
-          <w:lang w:val="en-US"/>
-        </w:rPr>
-      </w:pPr>
-      <w:r>
-        <w:rPr>
-          <w:lang w:val="en-US"/>
-        </w:rPr>
-        <w:br w:type="page"/>
-      </w:r>
-    </w:p>
-    <w:p>
-      <w:pPr>
-        <w:rPr>
-          <w:lang w:val="en-US"/>
-        </w:rPr>
-      </w:pPr>
+        <w:ind w:firstLine="720"/>
+        <w:rPr>
+          <w:lang w:val="en-US"/>
+        </w:rPr>
+      </w:pPr>
+      <w:r>
+        <w:rPr>
+          <w:lang w:val="en-US"/>
+        </w:rPr>
+        <w:t xml:space="preserve">College students and fresher graduates are very resourceful and a worthwhile consideration for most of the job positions in a company. The student and graduate applicant pool are readily </w:t>
+      </w:r>
+      <w:r>
+        <w:rPr>
+          <w:lang w:val="en-US"/>
+        </w:rPr>
+        <w:t>available and probably an economical choice for a company. It benefits both the employer and the student. Students might require an industry expertise certification for completion of their course. Additionally, it is a plus to their work profile. With student hiring, recruiters get an excellent opportunity to leverage their profits on a capable and agile worker pool, and also find employees of great potential for their company. Moreover, many colleges are looking out for recruiters who can offer campus placement opportunities for their students. Even with all the rising demand and added benefits to it, there is not yet an efficient platform to connect these stakeholders.</w:t>
+      </w:r>
+    </w:p>
+    <w:p>
+      <w:pPr>
+        <w:ind w:firstLine="720"/>
+        <w:rPr>
+          <w:lang w:val="en-US"/>
+        </w:rPr>
+      </w:pPr>
+      <w:r>
+        <w:rPr>
+          <w:lang w:val="en-US"/>
+        </w:rPr>
+        <w:t xml:space="preserve">After completing their graduation or under-graduation, most students are in no man's land of thoughts while deciding to pursue their higher studies or get employed soon. Many talented graduates are jobless and do not know various possible career options for them and also does not have access to active job profiles that might fit their qualifications and skills. It is not an easy task for an individual to keep track of job updates and hiring activities carried out by a company. Moreover, having worthful and </w:t>
+      </w:r>
+      <w:r>
+        <w:rPr>
+          <w:lang w:val="en-IN"/>
+        </w:rPr>
+        <w:t>prised</w:t>
+      </w:r>
+      <w:r>
+        <w:rPr>
+          <w:lang w:val="en-US"/>
+        </w:rPr>
+        <w:t xml:space="preserve"> recommendations on their resume can increase the value of any candidate. However, receiving recommendations may not be very easy. There is a high chance that students might miss many potential opportunities to get hired by a company.</w:t>
+      </w:r>
+    </w:p>
+    <w:p>
+      <w:pPr>
+        <w:pStyle w:val="Heading2"/>
+      </w:pPr>
+      <w:bookmarkStart w:id="6" w:name="_Toc46249593"/>
+      <w:r>
+        <w:t>Motivation and Objective</w:t>
+      </w:r>
+      <w:bookmarkEnd w:id="6"/>
+    </w:p>
+    <w:p>
+      <w:pPr>
+        <w:rPr>
+          <w:lang w:val="en-US"/>
+        </w:rPr>
+      </w:pPr>
+      <w:r>
+        <w:rPr>
+          <w:lang w:val="en-US"/>
+        </w:rPr>
+        <w:tab/>
+        <w:t xml:space="preserve">A web application to connect colleges, students, alumni and recruiters on a single platform is obviously, the right choice to solve problems related to campus recruitment. There would be no more hassle for colleges to find companies who can offer placement opportunities for their students and alumni. Managing job listings, tracking received job applications and communicating to applicants from a single platform can considerably reduce the effort of an HR manager at a company. </w:t>
+      </w:r>
+    </w:p>
+    <w:p>
+      <w:pPr>
+        <w:rPr>
+          <w:lang w:val="en-US"/>
+        </w:rPr>
+      </w:pPr>
+      <w:r>
+        <w:rPr>
+          <w:lang w:val="en-US"/>
+        </w:rPr>
+        <w:tab/>
+        <w:t>A web application to find and apply for jobs is an easy-to-use substitute for a manual and paper-based hiring process. It is more efficient to store job information and job applications on an online database which supports fast queries. Using a web application to interact with an online database saves time for both recruiters as well as students (and alumni). Besides, a paperless economy makes us one step closer to environmental sustainability.</w:t>
+      </w:r>
+    </w:p>
+    <w:p>
+      <w:pPr>
+        <w:rPr>
+          <w:lang w:val="en-US"/>
+        </w:rPr>
+      </w:pPr>
+      <w:r>
+        <w:rPr>
+          <w:lang w:val="en-US"/>
+        </w:rPr>
+        <w:tab/>
+        <w:t>All stakeholders would prefer a secure and reliable web application and would not want any trust issues or data compromises. Thanks to modern technologies that we have all the tools to secure a web application in the best possible way. Spring Security offers a standard for securing Spring-based web applications. The web application can allow colleges to verify student and alumni data before registering them on the platform. Moreover, the web application allows a server admin to verify all college and recruiter registrations on the platform. Thus, we can provide all stakeholders with reliable and trustworthy information.</w:t>
+      </w:r>
+    </w:p>
+    <w:p>
+      <w:pPr>
+        <w:rPr>
+          <w:lang w:val="en-US"/>
+        </w:rPr>
+      </w:pPr>
+      <w:r>
+        <w:rPr>
+          <w:lang w:val="en-US"/>
+        </w:rPr>
+        <w:tab/>
+        <w:t>Requesting and receiving recommendations can be made easy with a web application. Students and alumni can take advantage of a web application with an added feature for the recommendation system. With all the student (or alumni) details available on the platform, it is easy to generate an automatic CV for all the students (and alumni) on the platform. This resume can be easily attached to their job applications. Similar to the job search functionality, recruiters can use a resume search functionality to find relevant candidates for their job vacancies.</w:t>
+      </w:r>
+    </w:p>
+    <w:p>
+      <w:pPr>
+        <w:rPr>
+          <w:lang w:val="en-US"/>
+        </w:rPr>
+      </w:pPr>
+      <w:r>
+        <w:rPr>
+          <w:lang w:val="en-US"/>
+        </w:rPr>
+        <w:tab/>
+        <w:t>An information portal can be attached to this web application which allows students and alumni to discover various career and higher education opportunities available for them. It can help increase awareness and knowledge about career choices for a graduate. Hopefully, it can help us to build a society of less jobless people.</w:t>
+      </w:r>
     </w:p>
     <w:p>
       <w:pPr>
@@ -3383,7 +3583,7 @@
       <w:r>
         <w:br/>
       </w:r>
-      <w:bookmarkStart w:id="7" w:name="_Toc46003699"/>
+      <w:bookmarkStart w:id="7" w:name="_Toc46249594"/>
       <w:r>
         <w:t>Literature Review</w:t>
       </w:r>
@@ -3394,7 +3594,7 @@
       <w:pPr>
         <w:pStyle w:val="Heading2"/>
       </w:pPr>
-      <w:bookmarkStart w:id="8" w:name="_Toc46003700"/>
+      <w:bookmarkStart w:id="8" w:name="_Toc46249595"/>
       <w:r>
         <w:t>Existing Methodologies</w:t>
       </w:r>
@@ -3487,7 +3687,7 @@
       <w:r>
         <w:br/>
       </w:r>
-      <w:bookmarkStart w:id="9" w:name="_Toc46003701"/>
+      <w:bookmarkStart w:id="9" w:name="_Toc46249596"/>
       <w:r>
         <w:t>Proposed System and Feasibility Study</w:t>
       </w:r>
@@ -3498,7 +3698,7 @@
       <w:pPr>
         <w:pStyle w:val="Heading2"/>
       </w:pPr>
-      <w:bookmarkStart w:id="10" w:name="_Toc46003702"/>
+      <w:bookmarkStart w:id="10" w:name="_Toc46249597"/>
       <w:r>
         <w:t>Proposed Solution</w:t>
       </w:r>
@@ -3509,7 +3709,7 @@
       <w:pPr>
         <w:pStyle w:val="Heading2"/>
       </w:pPr>
-      <w:bookmarkStart w:id="11" w:name="_Toc46003703"/>
+      <w:bookmarkStart w:id="11" w:name="_Toc46249598"/>
       <w:r>
         <w:t>Technical Feasibility</w:t>
       </w:r>
@@ -3520,7 +3720,7 @@
       <w:pPr>
         <w:pStyle w:val="Heading2"/>
       </w:pPr>
-      <w:bookmarkStart w:id="12" w:name="_Toc46003704"/>
+      <w:bookmarkStart w:id="12" w:name="_Toc46249599"/>
       <w:r>
         <w:t>Operational Feasibility</w:t>
       </w:r>
@@ -3531,7 +3731,7 @@
       <w:pPr>
         <w:pStyle w:val="Heading2"/>
       </w:pPr>
-      <w:bookmarkStart w:id="13" w:name="_Toc46003705"/>
+      <w:bookmarkStart w:id="13" w:name="_Toc46249600"/>
       <w:r>
         <w:t>Economic Feasibility</w:t>
       </w:r>
@@ -3564,7 +3764,7 @@
       <w:pPr>
         <w:pStyle w:val="Heading2"/>
       </w:pPr>
-      <w:bookmarkStart w:id="14" w:name="_Toc46003706"/>
+      <w:bookmarkStart w:id="14" w:name="_Toc46249601"/>
       <w:r>
         <w:t>Schedule Feasibility</w:t>
       </w:r>
@@ -3634,7 +3834,7 @@
       <w:r>
         <w:br/>
       </w:r>
-      <w:bookmarkStart w:id="15" w:name="_Toc46003707"/>
+      <w:bookmarkStart w:id="15" w:name="_Toc46249602"/>
       <w:r>
         <w:t>Requirements Gathering and Analysis</w:t>
       </w:r>
@@ -3645,7 +3845,7 @@
       <w:pPr>
         <w:pStyle w:val="Heading2"/>
       </w:pPr>
-      <w:bookmarkStart w:id="16" w:name="_Toc46003708"/>
+      <w:bookmarkStart w:id="16" w:name="_Toc46249603"/>
       <w:r>
         <w:t>End User Specification</w:t>
       </w:r>
@@ -3656,7 +3856,7 @@
       <w:pPr>
         <w:pStyle w:val="Heading2"/>
       </w:pPr>
-      <w:bookmarkStart w:id="17" w:name="_Toc46003709"/>
+      <w:bookmarkStart w:id="17" w:name="_Toc46249604"/>
       <w:r>
         <w:t>Software Specification</w:t>
       </w:r>
@@ -3667,7 +3867,7 @@
       <w:pPr>
         <w:pStyle w:val="Heading2"/>
       </w:pPr>
-      <w:bookmarkStart w:id="18" w:name="_Toc46003710"/>
+      <w:bookmarkStart w:id="18" w:name="_Toc46249605"/>
       <w:r>
         <w:t>Hardware Specification</w:t>
       </w:r>
@@ -3678,7 +3878,7 @@
       <w:pPr>
         <w:pStyle w:val="Heading2"/>
       </w:pPr>
-      <w:bookmarkStart w:id="19" w:name="_Toc46003711"/>
+      <w:bookmarkStart w:id="19" w:name="_Toc46249606"/>
       <w:r>
         <w:t>SRS Document</w:t>
       </w:r>
@@ -3765,7 +3965,7 @@
       <w:r>
         <w:br/>
       </w:r>
-      <w:bookmarkStart w:id="20" w:name="_Toc46003712"/>
+      <w:bookmarkStart w:id="20" w:name="_Toc46249607"/>
       <w:r>
         <w:t>System Design</w:t>
       </w:r>
@@ -3776,7 +3976,7 @@
       <w:pPr>
         <w:pStyle w:val="Heading2"/>
       </w:pPr>
-      <w:bookmarkStart w:id="21" w:name="_Toc46003713"/>
+      <w:bookmarkStart w:id="21" w:name="_Toc46249608"/>
       <w:r>
         <w:t>System Architecture</w:t>
       </w:r>
@@ -3787,7 +3987,7 @@
       <w:pPr>
         <w:pStyle w:val="Heading2"/>
       </w:pPr>
-      <w:bookmarkStart w:id="22" w:name="_Toc46003714"/>
+      <w:bookmarkStart w:id="22" w:name="_Toc46249609"/>
       <w:r>
         <w:t>Interface Design</w:t>
       </w:r>
@@ -3798,7 +3998,7 @@
       <w:pPr>
         <w:pStyle w:val="Heading2"/>
       </w:pPr>
-      <w:bookmarkStart w:id="23" w:name="_Toc46003715"/>
+      <w:bookmarkStart w:id="23" w:name="_Toc46249610"/>
       <w:r>
         <w:t>Data Flow Diagrams</w:t>
       </w:r>
@@ -3809,7 +4009,7 @@
       <w:pPr>
         <w:pStyle w:val="Heading2"/>
       </w:pPr>
-      <w:bookmarkStart w:id="24" w:name="_Toc46003716"/>
+      <w:bookmarkStart w:id="24" w:name="_Toc46249611"/>
       <w:r>
         <w:t>Data Dictionary</w:t>
       </w:r>
@@ -3902,7 +4102,7 @@
       <w:r>
         <w:br/>
       </w:r>
-      <w:bookmarkStart w:id="25" w:name="_Toc46003717"/>
+      <w:bookmarkStart w:id="25" w:name="_Toc46249612"/>
       <w:r>
         <w:t>Implementation</w:t>
       </w:r>
@@ -3919,7 +4119,7 @@
       <w:pPr>
         <w:pStyle w:val="Heading2"/>
       </w:pPr>
-      <w:bookmarkStart w:id="26" w:name="_Toc46003718"/>
+      <w:bookmarkStart w:id="26" w:name="_Toc46249613"/>
       <w:r>
         <w:t>Module Description</w:t>
       </w:r>
@@ -4385,6 +4585,7 @@
       <w:pStyle w:val="Footer"/>
     </w:pPr>
   </w:p>
+  <w:p/>
 </w:ftr>
 </file>
 
@@ -4598,19 +4799,39 @@
     <w:pPr>
       <w:pStyle w:val="Header"/>
     </w:pPr>
-    <w:fldSimple w:instr=" STYLEREF  &quot;Heading 1&quot; \n  \* MERGEFORMAT ">
-      <w:r>
-        <w:t>Chapter 5</w:t>
-      </w:r>
-    </w:fldSimple>
+    <w:r>
+      <w:fldChar w:fldCharType="begin"/>
+    </w:r>
+    <w:r>
+      <w:instrText xml:space="preserve"> STYLEREF  "Heading 1" \n  \* MERGEFORMAT </w:instrText>
+    </w:r>
+    <w:r>
+      <w:fldChar w:fldCharType="separate"/>
+    </w:r>
+    <w:r>
+      <w:t>Chapter 4</w:t>
+    </w:r>
+    <w:r>
+      <w:fldChar w:fldCharType="end"/>
+    </w:r>
     <w:r>
       <w:t xml:space="preserve">, Section </w:t>
     </w:r>
-    <w:fldSimple w:instr=" STYLEREF  &quot;Heading 2&quot; \n  \* MERGEFORMAT ">
-      <w:r>
-        <w:t xml:space="preserve">5.4 </w:t>
-      </w:r>
-    </w:fldSimple>
+    <w:r>
+      <w:fldChar w:fldCharType="begin"/>
+    </w:r>
+    <w:r>
+      <w:instrText xml:space="preserve"> STYLEREF  "Heading 2" \n  \* MERGEFORMAT </w:instrText>
+    </w:r>
+    <w:r>
+      <w:fldChar w:fldCharType="separate"/>
+    </w:r>
+    <w:r>
+      <w:t xml:space="preserve">4.4 </w:t>
+    </w:r>
+    <w:r>
+      <w:fldChar w:fldCharType="end"/>
+    </w:r>
   </w:p>
 </w:hdr>
 </file>
@@ -4621,16 +4842,39 @@
     <w:pPr>
       <w:pStyle w:val="Header"/>
     </w:pPr>
-    <w:fldSimple w:instr=" STYLEREF  &quot;Heading 2&quot; \n  \* MERGEFORMAT ">
-      <w:r>
-        <w:t xml:space="preserve">4.4 </w:t>
-      </w:r>
-    </w:fldSimple>
-    <w:fldSimple w:instr=" STYLEREF  &quot;Heading 2&quot;  \* MERGEFORMAT ">
-      <w:r>
-        <w:t>SRS Document</w:t>
-      </w:r>
-    </w:fldSimple>
+    <w:r>
+      <w:fldChar w:fldCharType="begin"/>
+    </w:r>
+    <w:r>
+      <w:instrText xml:space="preserve"> STYLEREF  "Heading </w:instrText>
+    </w:r>
+    <w:r>
+      <w:instrText xml:space="preserve">2" \n  \* MERGEFORMAT </w:instrText>
+    </w:r>
+    <w:r>
+      <w:fldChar w:fldCharType="separate"/>
+    </w:r>
+    <w:r>
+      <w:t xml:space="preserve">4.4 </w:t>
+    </w:r>
+    <w:r>
+      <w:fldChar w:fldCharType="end"/>
+    </w:r>
+    <w:r>
+      <w:fldChar w:fldCharType="begin"/>
+    </w:r>
+    <w:r>
+      <w:instrText xml:space="preserve"> STYLEREF  "Heading 2"  \* MERGEFORMAT </w:instrText>
+    </w:r>
+    <w:r>
+      <w:fldChar w:fldCharType="separate"/>
+    </w:r>
+    <w:r>
+      <w:t>SRS Document</w:t>
+    </w:r>
+    <w:r>
+      <w:fldChar w:fldCharType="end"/>
+    </w:r>
   </w:p>
 </w:hdr>
 </file>
@@ -4651,19 +4895,39 @@
     <w:pPr>
       <w:pStyle w:val="Header"/>
     </w:pPr>
-    <w:fldSimple w:instr=" STYLEREF  &quot;Heading 1&quot; \n  \* MERGEFORMAT ">
-      <w:r>
-        <w:t>Chapter 5</w:t>
-      </w:r>
-    </w:fldSimple>
+    <w:r>
+      <w:fldChar w:fldCharType="begin"/>
+    </w:r>
+    <w:r>
+      <w:instrText xml:space="preserve"> STYLEREF  "Heading 1" \n  \* MERGEFORMAT </w:instrText>
+    </w:r>
+    <w:r>
+      <w:fldChar w:fldCharType="separate"/>
+    </w:r>
+    <w:r>
+      <w:t>Chapter 5</w:t>
+    </w:r>
+    <w:r>
+      <w:fldChar w:fldCharType="end"/>
+    </w:r>
     <w:r>
       <w:t xml:space="preserve">, Section </w:t>
     </w:r>
-    <w:fldSimple w:instr=" STYLEREF  &quot;Heading 2&quot; \n  \* MERGEFORMAT ">
-      <w:r>
-        <w:t xml:space="preserve">5.4 </w:t>
-      </w:r>
-    </w:fldSimple>
+    <w:r>
+      <w:fldChar w:fldCharType="begin"/>
+    </w:r>
+    <w:r>
+      <w:instrText xml:space="preserve"> STYLEREF  "Heading 2" \n  \* MERGEFORMAT </w:instrText>
+    </w:r>
+    <w:r>
+      <w:fldChar w:fldCharType="separate"/>
+    </w:r>
+    <w:r>
+      <w:t xml:space="preserve">5.4 </w:t>
+    </w:r>
+    <w:r>
+      <w:fldChar w:fldCharType="end"/>
+    </w:r>
   </w:p>
 </w:hdr>
 </file>
@@ -4674,16 +4938,36 @@
     <w:pPr>
       <w:pStyle w:val="Header"/>
     </w:pPr>
-    <w:fldSimple w:instr=" STYLEREF  &quot;Heading 2&quot; \n  \* MERGEFORMAT ">
-      <w:r>
-        <w:t xml:space="preserve">6.1 </w:t>
-      </w:r>
-    </w:fldSimple>
-    <w:fldSimple w:instr=" STYLEREF  &quot;Heading 2&quot;  \* MERGEFORMAT ">
-      <w:r>
-        <w:t>Module Description</w:t>
-      </w:r>
-    </w:fldSimple>
+    <w:r>
+      <w:fldChar w:fldCharType="begin"/>
+    </w:r>
+    <w:r>
+      <w:instrText xml:space="preserve"> STYLEREF  "Heading 2" \n  \* MERGEFORMAT </w:instrText>
+    </w:r>
+    <w:r>
+      <w:fldChar w:fldCharType="separate"/>
+    </w:r>
+    <w:r>
+      <w:t xml:space="preserve">5.4 </w:t>
+    </w:r>
+    <w:r>
+      <w:fldChar w:fldCharType="end"/>
+    </w:r>
+    <w:r>
+      <w:fldChar w:fldCharType="begin"/>
+    </w:r>
+    <w:r>
+      <w:instrText xml:space="preserve"> STYLEREF  "Heading 2"  \* MERGEFORMAT </w:instrText>
+    </w:r>
+    <w:r>
+      <w:fldChar w:fldCharType="separate"/>
+    </w:r>
+    <w:r>
+      <w:t>Data Dictionary</w:t>
+    </w:r>
+    <w:r>
+      <w:fldChar w:fldCharType="end"/>
+    </w:r>
   </w:p>
 </w:hdr>
 </file>
@@ -4704,19 +4988,39 @@
     <w:pPr>
       <w:pStyle w:val="Header"/>
     </w:pPr>
-    <w:fldSimple w:instr=" STYLEREF  &quot;Heading 1&quot; \n  \* MERGEFORMAT ">
-      <w:r>
-        <w:t>Chapter 6</w:t>
-      </w:r>
-    </w:fldSimple>
+    <w:r>
+      <w:fldChar w:fldCharType="begin"/>
+    </w:r>
+    <w:r>
+      <w:instrText xml:space="preserve"> STYLEREF  "Heading 1" \n  \* MERGEFORMAT </w:instrText>
+    </w:r>
+    <w:r>
+      <w:fldChar w:fldCharType="separate"/>
+    </w:r>
+    <w:r>
+      <w:t>Chapter 6</w:t>
+    </w:r>
+    <w:r>
+      <w:fldChar w:fldCharType="end"/>
+    </w:r>
     <w:r>
       <w:t xml:space="preserve">, Section </w:t>
     </w:r>
-    <w:fldSimple w:instr=" STYLEREF  &quot;Heading 2&quot; \n  \* MERGEFORMAT ">
-      <w:r>
-        <w:t xml:space="preserve">6.1 </w:t>
-      </w:r>
-    </w:fldSimple>
+    <w:r>
+      <w:fldChar w:fldCharType="begin"/>
+    </w:r>
+    <w:r>
+      <w:instrText xml:space="preserve"> STYLEREF  "Heading 2" \n  \* MERGEFORMAT </w:instrText>
+    </w:r>
+    <w:r>
+      <w:fldChar w:fldCharType="separate"/>
+    </w:r>
+    <w:r>
+      <w:t xml:space="preserve">6.1 </w:t>
+    </w:r>
+    <w:r>
+      <w:fldChar w:fldCharType="end"/>
+    </w:r>
   </w:p>
 </w:hdr>
 </file>
@@ -4727,16 +5031,36 @@
     <w:pPr>
       <w:pStyle w:val="Header"/>
     </w:pPr>
-    <w:fldSimple w:instr=" STYLEREF  &quot;Heading 2&quot; \n  \* MERGEFORMAT ">
-      <w:r>
-        <w:t xml:space="preserve">6.1 </w:t>
-      </w:r>
-    </w:fldSimple>
-    <w:fldSimple w:instr=" STYLEREF  &quot;Heading 2&quot;  \* MERGEFORMAT ">
-      <w:r>
-        <w:t>Module Description</w:t>
-      </w:r>
-    </w:fldSimple>
+    <w:r>
+      <w:fldChar w:fldCharType="begin"/>
+    </w:r>
+    <w:r>
+      <w:instrText xml:space="preserve"> STYLEREF  "Heading 2" \n  \* MERGEFORMAT </w:instrText>
+    </w:r>
+    <w:r>
+      <w:fldChar w:fldCharType="separate"/>
+    </w:r>
+    <w:r>
+      <w:t xml:space="preserve">6.1 </w:t>
+    </w:r>
+    <w:r>
+      <w:fldChar w:fldCharType="end"/>
+    </w:r>
+    <w:r>
+      <w:fldChar w:fldCharType="begin"/>
+    </w:r>
+    <w:r>
+      <w:instrText xml:space="preserve"> STYLEREF  "Heading 2"  \* MERGEFORMAT </w:instrText>
+    </w:r>
+    <w:r>
+      <w:fldChar w:fldCharType="separate"/>
+    </w:r>
+    <w:r>
+      <w:t>Module Description</w:t>
+    </w:r>
+    <w:r>
+      <w:fldChar w:fldCharType="end"/>
+    </w:r>
   </w:p>
 </w:hdr>
 </file>
@@ -4757,19 +5081,39 @@
     <w:pPr>
       <w:pStyle w:val="Header"/>
     </w:pPr>
-    <w:fldSimple w:instr=" STYLEREF  &quot;Heading 1&quot; \n  \* MERGEFORMAT ">
-      <w:r>
-        <w:t>Chapter 1</w:t>
-      </w:r>
-    </w:fldSimple>
+    <w:r>
+      <w:fldChar w:fldCharType="begin"/>
+    </w:r>
+    <w:r>
+      <w:instrText xml:space="preserve"> STYLEREF  "Heading 1" \n  \* MERGEFORMAT </w:instrText>
+    </w:r>
+    <w:r>
+      <w:fldChar w:fldCharType="separate"/>
+    </w:r>
+    <w:r>
+      <w:t>Chapter 1</w:t>
+    </w:r>
+    <w:r>
+      <w:fldChar w:fldCharType="end"/>
+    </w:r>
     <w:r>
       <w:t xml:space="preserve">, Section </w:t>
     </w:r>
-    <w:fldSimple w:instr=" STYLEREF  &quot;Heading 2&quot; \n  \* MERGEFORMAT ">
-      <w:r>
-        <w:t xml:space="preserve">1.2 </w:t>
-      </w:r>
-    </w:fldSimple>
+    <w:r>
+      <w:fldChar w:fldCharType="begin"/>
+    </w:r>
+    <w:r>
+      <w:instrText xml:space="preserve"> STYLEREF  "Heading 2" \n  \* MERGEFORMAT </w:instrText>
+    </w:r>
+    <w:r>
+      <w:fldChar w:fldCharType="separate"/>
+    </w:r>
+    <w:r>
+      <w:t xml:space="preserve">1.2 </w:t>
+    </w:r>
+    <w:r>
+      <w:fldChar w:fldCharType="end"/>
+    </w:r>
   </w:p>
 </w:hdr>
 </file>
@@ -4780,16 +5124,36 @@
     <w:pPr>
       <w:pStyle w:val="Header"/>
     </w:pPr>
-    <w:fldSimple w:instr=" STYLEREF  &quot;Heading 2&quot; \n  \* MERGEFORMAT ">
-      <w:r>
-        <w:t xml:space="preserve">1.2 </w:t>
-      </w:r>
-    </w:fldSimple>
-    <w:fldSimple w:instr=" STYLEREF  &quot;Heading 2&quot;  \* MERGEFORMAT ">
-      <w:r>
-        <w:t>Motivation and Objective</w:t>
-      </w:r>
-    </w:fldSimple>
+    <w:r>
+      <w:fldChar w:fldCharType="begin"/>
+    </w:r>
+    <w:r>
+      <w:instrText xml:space="preserve"> STYLEREF  "Heading 2" \n  \* MERGEFORMAT </w:instrText>
+    </w:r>
+    <w:r>
+      <w:fldChar w:fldCharType="separate"/>
+    </w:r>
+    <w:r>
+      <w:t xml:space="preserve">1.2 </w:t>
+    </w:r>
+    <w:r>
+      <w:fldChar w:fldCharType="end"/>
+    </w:r>
+    <w:r>
+      <w:fldChar w:fldCharType="begin"/>
+    </w:r>
+    <w:r>
+      <w:instrText xml:space="preserve"> STYLEREF  "Heading 2"  \* MERGEFORMAT </w:instrText>
+    </w:r>
+    <w:r>
+      <w:fldChar w:fldCharType="separate"/>
+    </w:r>
+    <w:r>
+      <w:t>Motivation and Objective</w:t>
+    </w:r>
+    <w:r>
+      <w:fldChar w:fldCharType="end"/>
+    </w:r>
   </w:p>
 </w:hdr>
 </file>
@@ -4810,19 +5174,39 @@
     <w:pPr>
       <w:pStyle w:val="Header"/>
     </w:pPr>
-    <w:fldSimple w:instr=" STYLEREF  &quot;Heading 1&quot; \n  \* MERGEFORMAT ">
-      <w:r>
-        <w:t>Chapter 3</w:t>
-      </w:r>
-    </w:fldSimple>
+    <w:r>
+      <w:fldChar w:fldCharType="begin"/>
+    </w:r>
+    <w:r>
+      <w:instrText xml:space="preserve"> STYLEREF  "Heading 1" \n  \* MERGEFORMAT </w:instrText>
+    </w:r>
+    <w:r>
+      <w:fldChar w:fldCharType="separate"/>
+    </w:r>
+    <w:r>
+      <w:t>Chapter 3</w:t>
+    </w:r>
+    <w:r>
+      <w:fldChar w:fldCharType="end"/>
+    </w:r>
     <w:r>
       <w:t xml:space="preserve">, Section </w:t>
     </w:r>
-    <w:fldSimple w:instr=" STYLEREF  &quot;Heading 2&quot; \n  \* MERGEFORMAT ">
-      <w:r>
-        <w:t xml:space="preserve">3.5 </w:t>
-      </w:r>
-    </w:fldSimple>
+    <w:r>
+      <w:fldChar w:fldCharType="begin"/>
+    </w:r>
+    <w:r>
+      <w:instrText xml:space="preserve"> STYLEREF  "Heading 2" \n  \* MERGEFORMAT </w:instrText>
+    </w:r>
+    <w:r>
+      <w:fldChar w:fldCharType="separate"/>
+    </w:r>
+    <w:r>
+      <w:t xml:space="preserve">3.5 </w:t>
+    </w:r>
+    <w:r>
+      <w:fldChar w:fldCharType="end"/>
+    </w:r>
   </w:p>
 </w:hdr>
 </file>
@@ -4833,16 +5217,39 @@
     <w:pPr>
       <w:pStyle w:val="Header"/>
     </w:pPr>
-    <w:fldSimple w:instr=" STYLEREF  &quot;Heading 2&quot; \n  \* MERGEFORMAT ">
-      <w:r>
-        <w:t xml:space="preserve">2.1 </w:t>
-      </w:r>
-    </w:fldSimple>
-    <w:fldSimple w:instr=" STYLEREF  &quot;Heading 2&quot;  \* MERGEFORMAT ">
-      <w:r>
-        <w:t>Existing Methodologies</w:t>
-      </w:r>
-    </w:fldSimple>
+    <w:r>
+      <w:fldChar w:fldCharType="begin"/>
+    </w:r>
+    <w:r>
+      <w:instrText xml:space="preserve"> STYLEREF  "Heading 2" \n  \* MERGEFORMAT </w:instrText>
+    </w:r>
+    <w:r>
+      <w:fldChar w:fldCharType="separate"/>
+    </w:r>
+    <w:r>
+      <w:t xml:space="preserve">2.1 </w:t>
+    </w:r>
+    <w:r>
+      <w:fldChar w:fldCharType="end"/>
+    </w:r>
+    <w:r>
+      <w:fldChar w:fldCharType="begin"/>
+    </w:r>
+    <w:r>
+      <w:instrText xml:space="preserve"> STYLEREF  "Heading 2"  \* </w:instrText>
+    </w:r>
+    <w:r>
+      <w:instrText xml:space="preserve">MERGEFORMAT </w:instrText>
+    </w:r>
+    <w:r>
+      <w:fldChar w:fldCharType="separate"/>
+    </w:r>
+    <w:r>
+      <w:t>Existing Methodologies</w:t>
+    </w:r>
+    <w:r>
+      <w:fldChar w:fldCharType="end"/>
+    </w:r>
   </w:p>
 </w:hdr>
 </file>
@@ -4863,36 +5270,16 @@
     <w:pPr>
       <w:pStyle w:val="Header"/>
     </w:pPr>
-    <w:r>
-      <w:fldChar w:fldCharType="begin"/>
-    </w:r>
-    <w:r>
-      <w:instrText xml:space="preserve"> STYLEREF  "Heading 2" \n  \* MERGEFORMAT </w:instrText>
-    </w:r>
-    <w:r>
-      <w:fldChar w:fldCharType="separate"/>
-    </w:r>
-    <w:r>
-      <w:t xml:space="preserve">4.1 </w:t>
-    </w:r>
-    <w:r>
-      <w:fldChar w:fldCharType="end"/>
-    </w:r>
-    <w:r>
-      <w:fldChar w:fldCharType="begin"/>
-    </w:r>
-    <w:r>
-      <w:instrText xml:space="preserve"> STYLEREF  "Heading 2"  \* MERGEFORMAT </w:instrText>
-    </w:r>
-    <w:r>
-      <w:fldChar w:fldCharType="separate"/>
-    </w:r>
-    <w:r>
-      <w:t>End User Specification</w:t>
-    </w:r>
-    <w:r>
-      <w:fldChar w:fldCharType="end"/>
-    </w:r>
+    <w:fldSimple w:instr=" STYLEREF  &quot;Heading 2&quot; \n  \* MERGEFORMAT ">
+      <w:r>
+        <w:t xml:space="preserve">3.5 </w:t>
+      </w:r>
+    </w:fldSimple>
+    <w:fldSimple w:instr=" STYLEREF  &quot;Heading 2&quot;  \* MERGEFORMAT ">
+      <w:r>
+        <w:t>Schedule Feasibility</w:t>
+      </w:r>
+    </w:fldSimple>
   </w:p>
 </w:hdr>
 </file>
@@ -5672,7 +6059,7 @@
     <w:autoRedefine/>
     <w:uiPriority w:val="9"/>
     <w:qFormat/>
-    <w:rsid w:val="001A2C8F"/>
+    <w:rsid w:val="00095C1B"/>
     <w:pPr>
       <w:keepNext/>
       <w:keepLines/>
@@ -5680,8 +6067,8 @@
       <w:numPr>
         <w:numId w:val="2"/>
       </w:numPr>
-      <w:spacing w:after="1420" w:line="1420" w:lineRule="exact"/>
-      <w:jc w:val="center"/>
+      <w:spacing w:before="600" w:after="600"/>
+      <w:jc w:val="left"/>
       <w:outlineLvl w:val="0"/>
     </w:pPr>
     <w:rPr>
@@ -5920,7 +6307,7 @@
     <w:basedOn w:val="DefaultParagraphFont"/>
     <w:link w:val="Heading1"/>
     <w:uiPriority w:val="9"/>
-    <w:rsid w:val="001A2C8F"/>
+    <w:rsid w:val="00095C1B"/>
     <w:rPr>
       <w:rFonts w:ascii="Times New Roman" w:eastAsiaTheme="majorEastAsia" w:hAnsi="Times New Roman" w:cstheme="majorBidi"/>
       <w:b/>
@@ -6192,7 +6579,8 @@
       <w:numPr>
         <w:numId w:val="0"/>
       </w:numPr>
-      <w:spacing w:after="960" w:line="240" w:lineRule="auto"/>
+      <w:spacing w:before="0" w:after="960" w:line="240" w:lineRule="auto"/>
+      <w:jc w:val="center"/>
       <w:outlineLvl w:val="9"/>
     </w:pPr>
   </w:style>

</xml_diff>

<commit_message>
Requirements gathering and analysis intro
</commit_message>
<xml_diff>
--- a/Project Report/Mini Project Report.docx
+++ b/Project Report/Mini Project Report.docx
@@ -3840,7 +3840,161 @@
       </w:r>
       <w:bookmarkEnd w:id="15"/>
     </w:p>
-    <w:p/>
+    <w:p>
+      <w:pPr>
+        <w:ind w:firstLine="720"/>
+      </w:pPr>
+      <w:r>
+        <w:t>A requirement is a necessary attribute in a system, a statement</w:t>
+      </w:r>
+      <w:r>
+        <w:t xml:space="preserve"> </w:t>
+      </w:r>
+      <w:r>
+        <w:t>that identifies a capability, characteristic, or quality factor of a</w:t>
+      </w:r>
+      <w:r>
+        <w:t xml:space="preserve"> </w:t>
+      </w:r>
+      <w:r>
+        <w:t xml:space="preserve">system in order for it to have value and utility to a </w:t>
+      </w:r>
+      <w:r>
+        <w:t>customer or user</w:t>
+      </w:r>
+      <w:sdt>
+        <w:sdtPr>
+          <w:id w:val="-1722977448"/>
+          <w:citation/>
+        </w:sdtPr>
+        <w:sdtContent>
+          <w:r>
+            <w:fldChar w:fldCharType="begin"/>
+          </w:r>
+          <w:r>
+            <w:rPr>
+              <w:lang w:val="en-US"/>
+            </w:rPr>
+            <w:instrText xml:space="preserve">CITATION You03 \p "1 - 2" \y  \t  \l 1033 </w:instrText>
+          </w:r>
+          <w:r>
+            <w:fldChar w:fldCharType="separate"/>
+          </w:r>
+          <w:r>
+            <w:rPr>
+              <w:noProof/>
+            </w:rPr>
+            <w:t xml:space="preserve"> </w:t>
+          </w:r>
+          <w:r>
+            <w:rPr>
+              <w:noProof/>
+            </w:rPr>
+            <w:t>(Young, pp. 1 - 2)</w:t>
+          </w:r>
+          <w:r>
+            <w:fldChar w:fldCharType="end"/>
+          </w:r>
+        </w:sdtContent>
+      </w:sdt>
+      <w:r>
+        <w:t xml:space="preserve">. Requirements gathering or requirements elicitation </w:t>
+      </w:r>
+      <w:r>
+        <w:t>is the process of g</w:t>
+      </w:r>
+      <w:r>
+        <w:t>aining an understanding of the customers’ and users’ needs for the planned</w:t>
+      </w:r>
+      <w:r>
+        <w:t xml:space="preserve"> </w:t>
+      </w:r>
+      <w:r>
+        <w:t>system and their expectations of it</w:t>
+      </w:r>
+      <w:r>
+        <w:t xml:space="preserve"> </w:t>
+      </w:r>
+      <w:sdt>
+        <w:sdtPr>
+          <w:id w:val="-212355109"/>
+          <w:citation/>
+        </w:sdtPr>
+        <w:sdtContent>
+          <w:r>
+            <w:fldChar w:fldCharType="begin"/>
+          </w:r>
+          <w:r>
+            <w:rPr>
+              <w:lang w:val="en-US"/>
+            </w:rPr>
+            <w:instrText xml:space="preserve">CITATION You03 \p 4 \y  \t  \l 1033 </w:instrText>
+          </w:r>
+          <w:r>
+            <w:fldChar w:fldCharType="separate"/>
+          </w:r>
+          <w:r>
+            <w:rPr>
+              <w:noProof/>
+            </w:rPr>
+            <w:t>(Young, p. 4)</w:t>
+          </w:r>
+          <w:r>
+            <w:fldChar w:fldCharType="end"/>
+          </w:r>
+        </w:sdtContent>
+      </w:sdt>
+      <w:r>
+        <w:t>.</w:t>
+      </w:r>
+      <w:r>
+        <w:t xml:space="preserve"> Requirements analysis is a</w:t>
+      </w:r>
+      <w:r>
+        <w:t xml:space="preserve"> structured (organized) method to understand</w:t>
+      </w:r>
+      <w:r>
+        <w:t xml:space="preserve"> </w:t>
+      </w:r>
+      <w:r>
+        <w:t>the attributes that will satisfy a customer need</w:t>
+      </w:r>
+      <w:r>
+        <w:t xml:space="preserve"> </w:t>
+      </w:r>
+      <w:sdt>
+        <w:sdtPr>
+          <w:id w:val="-632491421"/>
+          <w:citation/>
+        </w:sdtPr>
+        <w:sdtContent>
+          <w:r>
+            <w:fldChar w:fldCharType="begin"/>
+          </w:r>
+          <w:r>
+            <w:rPr>
+              <w:lang w:val="en-US"/>
+            </w:rPr>
+            <w:instrText xml:space="preserve">CITATION You03 \p 222 \y  \t  \l 1033 </w:instrText>
+          </w:r>
+          <w:r>
+            <w:fldChar w:fldCharType="separate"/>
+          </w:r>
+          <w:r>
+            <w:rPr>
+              <w:noProof/>
+            </w:rPr>
+            <w:t>(Young, p. 222)</w:t>
+          </w:r>
+          <w:r>
+            <w:fldChar w:fldCharType="end"/>
+          </w:r>
+        </w:sdtContent>
+      </w:sdt>
+      <w:r>
+        <w:t>.</w:t>
+      </w:r>
+    </w:p>
     <w:p>
       <w:pPr>
         <w:pStyle w:val="Heading2"/>
@@ -4199,15 +4353,106 @@
         </w:sectPr>
       </w:pPr>
     </w:p>
-    <w:p>
-      <w:pPr>
-        <w:ind w:left="720"/>
+    <w:sdt>
+      <w:sdtPr>
+        <w:id w:val="-1117832683"/>
+        <w:docPartObj>
+          <w:docPartGallery w:val="Bibliographies"/>
+          <w:docPartUnique/>
+        </w:docPartObj>
+      </w:sdtPr>
+      <w:sdtEndPr>
+        <w:rPr>
+          <w:rFonts w:asciiTheme="minorHAnsi" w:eastAsiaTheme="minorHAnsi" w:hAnsiTheme="minorHAnsi" w:cstheme="minorBidi"/>
+          <w:b w:val="0"/>
+          <w:color w:val="auto"/>
+          <w:sz w:val="24"/>
+          <w:szCs w:val="20"/>
+          <w:lang w:val="en-GB" w:bidi="hi-IN"/>
+        </w:rPr>
+      </w:sdtEndPr>
+      <w:sdtContent>
+        <w:p>
+          <w:pPr>
+            <w:pStyle w:val="TOCHeading"/>
+          </w:pPr>
+          <w:r>
+            <w:t>References</w:t>
+          </w:r>
+        </w:p>
+        <w:sdt>
+          <w:sdtPr>
+            <w:id w:val="-573587230"/>
+            <w:bibliography/>
+          </w:sdtPr>
+          <w:sdtContent>
+            <w:p>
+              <w:pPr>
+                <w:pStyle w:val="Bibliography"/>
+                <w:ind w:left="720" w:hanging="720"/>
+                <w:rPr>
+                  <w:noProof/>
+                  <w:lang w:val="en-US"/>
+                </w:rPr>
+              </w:pPr>
+              <w:r>
+                <w:fldChar w:fldCharType="begin"/>
+              </w:r>
+              <w:r>
+                <w:instrText xml:space="preserve"> BIBLIOGRAPHY </w:instrText>
+              </w:r>
+              <w:r>
+                <w:fldChar w:fldCharType="separate"/>
+              </w:r>
+              <w:r>
+                <w:rPr>
+                  <w:noProof/>
+                  <w:lang w:val="en-US"/>
+                </w:rPr>
+                <w:t xml:space="preserve">Young, R. R. (2003). </w:t>
+              </w:r>
+              <w:r>
+                <w:rPr>
+                  <w:i/>
+                  <w:iCs/>
+                  <w:noProof/>
+                  <w:lang w:val="en-US"/>
+                </w:rPr>
+                <w:t>The Requirements Engineering Handbook.</w:t>
+              </w:r>
+              <w:r>
+                <w:rPr>
+                  <w:noProof/>
+                  <w:lang w:val="en-US"/>
+                </w:rPr>
+                <w:t xml:space="preserve"> Norwood, MA, USA: Artech House.</w:t>
+              </w:r>
+            </w:p>
+            <w:p>
+              <w:r>
+                <w:rPr>
+                  <w:b/>
+                  <w:bCs/>
+                  <w:noProof/>
+                </w:rPr>
+                <w:fldChar w:fldCharType="end"/>
+              </w:r>
+            </w:p>
+          </w:sdtContent>
+        </w:sdt>
+      </w:sdtContent>
+    </w:sdt>
+    <w:p>
+      <w:pPr>
+        <w:rPr>
+          <w:lang w:val="en-US" w:bidi="ar-SA"/>
+        </w:rPr>
       </w:pPr>
     </w:p>
     <w:sectPr>
       <w:headerReference w:type="default" r:id="rId39"/>
       <w:pgSz w:w="11906" w:h="16838"/>
-      <w:pgMar w:top="4253" w:right="1134" w:bottom="1247" w:left="1701" w:header="170" w:footer="170" w:gutter="0"/>
+      <w:pgMar w:top="1985" w:right="1134" w:bottom="1247" w:left="1701" w:header="170" w:footer="170" w:gutter="0"/>
       <w:cols w:space="708"/>
       <w:docGrid w:linePitch="360"/>
     </w:sectPr>
@@ -4799,39 +5044,19 @@
     <w:pPr>
       <w:pStyle w:val="Header"/>
     </w:pPr>
-    <w:r>
-      <w:fldChar w:fldCharType="begin"/>
-    </w:r>
-    <w:r>
-      <w:instrText xml:space="preserve"> STYLEREF  "Heading 1" \n  \* MERGEFORMAT </w:instrText>
-    </w:r>
-    <w:r>
-      <w:fldChar w:fldCharType="separate"/>
-    </w:r>
-    <w:r>
-      <w:t>Chapter 4</w:t>
-    </w:r>
-    <w:r>
-      <w:fldChar w:fldCharType="end"/>
-    </w:r>
+    <w:fldSimple w:instr=" STYLEREF  &quot;Heading 1&quot; \n  \* MERGEFORMAT ">
+      <w:r>
+        <w:t>Chapter 5</w:t>
+      </w:r>
+    </w:fldSimple>
     <w:r>
       <w:t xml:space="preserve">, Section </w:t>
     </w:r>
-    <w:r>
-      <w:fldChar w:fldCharType="begin"/>
-    </w:r>
-    <w:r>
-      <w:instrText xml:space="preserve"> STYLEREF  "Heading 2" \n  \* MERGEFORMAT </w:instrText>
-    </w:r>
-    <w:r>
-      <w:fldChar w:fldCharType="separate"/>
-    </w:r>
-    <w:r>
-      <w:t xml:space="preserve">4.4 </w:t>
-    </w:r>
-    <w:r>
-      <w:fldChar w:fldCharType="end"/>
-    </w:r>
+    <w:fldSimple w:instr=" STYLEREF  &quot;Heading 2&quot; \n  \* MERGEFORMAT ">
+      <w:r>
+        <w:t xml:space="preserve">5.1 </w:t>
+      </w:r>
+    </w:fldSimple>
   </w:p>
 </w:hdr>
 </file>
@@ -4842,14 +5067,240 @@
     <w:pPr>
       <w:pStyle w:val="Header"/>
     </w:pPr>
+    <w:fldSimple w:instr=" STYLEREF  &quot;Heading 2&quot; \n  \* MERGEFORMAT ">
+      <w:r>
+        <w:t xml:space="preserve">4.4 </w:t>
+      </w:r>
+    </w:fldSimple>
+    <w:fldSimple w:instr=" STYLEREF  &quot;Heading 2&quot;  \* MERGEFORMAT ">
+      <w:r>
+        <w:t>SRS Document</w:t>
+      </w:r>
+    </w:fldSimple>
+  </w:p>
+</w:hdr>
+</file>
+
+<file path=word/header12.xml><?xml version="1.0" encoding="utf-8"?>
+<w:hdr xmlns:wpc="http://schemas.microsoft.com/office/word/2010/wordprocessingCanvas" xmlns:cx="http://schemas.microsoft.com/office/drawing/2014/chartex" xmlns:cx1="http://schemas.microsoft.com/office/drawing/2015/9/8/chartex" xmlns:cx2="http://schemas.microsoft.com/office/drawing/2015/10/21/chartex" xmlns:cx3="http://schemas.microsoft.com/office/drawing/2016/5/9/chartex" xmlns:cx4="http://schemas.microsoft.com/office/drawing/2016/5/10/chartex" xmlns:cx5="http://schemas.microsoft.com/office/drawing/2016/5/11/chartex" xmlns:cx6="http://schemas.microsoft.com/office/drawing/2016/5/12/chartex" xmlns:cx7="http://schemas.microsoft.com/office/drawing/2016/5/13/chartex" xmlns:cx8="http://schemas.microsoft.com/office/drawing/2016/5/14/chartex" xmlns:mc="http://schemas.openxmlformats.org/markup-compatibility/2006" xmlns:aink="http://schemas.microsoft.com/office/drawing/2016/ink" xmlns:am3d="http://schemas.microsoft.com/office/drawing/2017/model3d" xmlns:o="urn:schemas-microsoft-com:office:office" xmlns:r="http://schemas.openxmlformats.org/officeDocument/2006/relationships" xmlns:m="http://schemas.openxmlformats.org/officeDocument/2006/math" xmlns:v="urn:schemas-microsoft-com:vml" xmlns:wp14="http://schemas.microsoft.com/office/word/2010/wordprocessingDrawing" xmlns:wp="http://schemas.openxmlformats.org/drawingml/2006/wordprocessingDrawing" xmlns:w10="urn:schemas-microsoft-com:office:word" xmlns:w="http://schemas.openxmlformats.org/wordprocessingml/2006/main" xmlns:w14="http://schemas.microsoft.com/office/word/2010/wordml" xmlns:w15="http://schemas.microsoft.com/office/word/2012/wordml" xmlns:w16cex="http://schemas.microsoft.com/office/word/2018/wordml/cex" xmlns:w16cid="http://schemas.microsoft.com/office/word/2016/wordml/cid" xmlns:w16="http://schemas.microsoft.com/office/word/2018/wordml" xmlns:w16se="http://schemas.microsoft.com/office/word/2015/wordml/symex" xmlns:wpg="http://schemas.microsoft.com/office/word/2010/wordprocessingGroup" xmlns:wpi="http://schemas.microsoft.com/office/word/2010/wordprocessingInk" xmlns:wne="http://schemas.microsoft.com/office/word/2006/wordml" xmlns:wps="http://schemas.microsoft.com/office/word/2010/wordprocessingShape" mc:Ignorable="w14 w15 w16se w16cid w16 w16cex wp14">
+  <w:p>
+    <w:pPr>
+      <w:pStyle w:val="Header"/>
+    </w:pPr>
+  </w:p>
+</w:hdr>
+</file>
+
+<file path=word/header13.xml><?xml version="1.0" encoding="utf-8"?>
+<w:hdr xmlns:wpc="http://schemas.microsoft.com/office/word/2010/wordprocessingCanvas" xmlns:cx="http://schemas.microsoft.com/office/drawing/2014/chartex" xmlns:cx1="http://schemas.microsoft.com/office/drawing/2015/9/8/chartex" xmlns:cx2="http://schemas.microsoft.com/office/drawing/2015/10/21/chartex" xmlns:cx3="http://schemas.microsoft.com/office/drawing/2016/5/9/chartex" xmlns:cx4="http://schemas.microsoft.com/office/drawing/2016/5/10/chartex" xmlns:cx5="http://schemas.microsoft.com/office/drawing/2016/5/11/chartex" xmlns:cx6="http://schemas.microsoft.com/office/drawing/2016/5/12/chartex" xmlns:cx7="http://schemas.microsoft.com/office/drawing/2016/5/13/chartex" xmlns:cx8="http://schemas.microsoft.com/office/drawing/2016/5/14/chartex" xmlns:mc="http://schemas.openxmlformats.org/markup-compatibility/2006" xmlns:aink="http://schemas.microsoft.com/office/drawing/2016/ink" xmlns:am3d="http://schemas.microsoft.com/office/drawing/2017/model3d" xmlns:o="urn:schemas-microsoft-com:office:office" xmlns:r="http://schemas.openxmlformats.org/officeDocument/2006/relationships" xmlns:m="http://schemas.openxmlformats.org/officeDocument/2006/math" xmlns:v="urn:schemas-microsoft-com:vml" xmlns:wp14="http://schemas.microsoft.com/office/word/2010/wordprocessingDrawing" xmlns:wp="http://schemas.openxmlformats.org/drawingml/2006/wordprocessingDrawing" xmlns:w10="urn:schemas-microsoft-com:office:word" xmlns:w="http://schemas.openxmlformats.org/wordprocessingml/2006/main" xmlns:w14="http://schemas.microsoft.com/office/word/2010/wordml" xmlns:w15="http://schemas.microsoft.com/office/word/2012/wordml" xmlns:w16cex="http://schemas.microsoft.com/office/word/2018/wordml/cex" xmlns:w16cid="http://schemas.microsoft.com/office/word/2016/wordml/cid" xmlns:w16="http://schemas.microsoft.com/office/word/2018/wordml" xmlns:w16se="http://schemas.microsoft.com/office/word/2015/wordml/symex" xmlns:wpg="http://schemas.microsoft.com/office/word/2010/wordprocessingGroup" xmlns:wpi="http://schemas.microsoft.com/office/word/2010/wordprocessingInk" xmlns:wne="http://schemas.microsoft.com/office/word/2006/wordml" xmlns:wps="http://schemas.microsoft.com/office/word/2010/wordprocessingShape" mc:Ignorable="w14 w15 w16se w16cid w16 w16cex wp14">
+  <w:p>
+    <w:pPr>
+      <w:pStyle w:val="Header"/>
+    </w:pPr>
+    <w:fldSimple w:instr=" STYLEREF  &quot;Heading 1&quot; \n  \* MERGEFORMAT ">
+      <w:r>
+        <w:t>Chapter 5</w:t>
+      </w:r>
+    </w:fldSimple>
+    <w:r>
+      <w:t xml:space="preserve">, Section </w:t>
+    </w:r>
+    <w:fldSimple w:instr=" STYLEREF  &quot;Heading 2&quot; \n  \* MERGEFORMAT ">
+      <w:r>
+        <w:t xml:space="preserve">5.4 </w:t>
+      </w:r>
+    </w:fldSimple>
+  </w:p>
+</w:hdr>
+</file>
+
+<file path=word/header14.xml><?xml version="1.0" encoding="utf-8"?>
+<w:hdr xmlns:wpc="http://schemas.microsoft.com/office/word/2010/wordprocessingCanvas" xmlns:cx="http://schemas.microsoft.com/office/drawing/2014/chartex" xmlns:cx1="http://schemas.microsoft.com/office/drawing/2015/9/8/chartex" xmlns:cx2="http://schemas.microsoft.com/office/drawing/2015/10/21/chartex" xmlns:cx3="http://schemas.microsoft.com/office/drawing/2016/5/9/chartex" xmlns:cx4="http://schemas.microsoft.com/office/drawing/2016/5/10/chartex" xmlns:cx5="http://schemas.microsoft.com/office/drawing/2016/5/11/chartex" xmlns:cx6="http://schemas.microsoft.com/office/drawing/2016/5/12/chartex" xmlns:cx7="http://schemas.microsoft.com/office/drawing/2016/5/13/chartex" xmlns:cx8="http://schemas.microsoft.com/office/drawing/2016/5/14/chartex" xmlns:mc="http://schemas.openxmlformats.org/markup-compatibility/2006" xmlns:aink="http://schemas.microsoft.com/office/drawing/2016/ink" xmlns:am3d="http://schemas.microsoft.com/office/drawing/2017/model3d" xmlns:o="urn:schemas-microsoft-com:office:office" xmlns:r="http://schemas.openxmlformats.org/officeDocument/2006/relationships" xmlns:m="http://schemas.openxmlformats.org/officeDocument/2006/math" xmlns:v="urn:schemas-microsoft-com:vml" xmlns:wp14="http://schemas.microsoft.com/office/word/2010/wordprocessingDrawing" xmlns:wp="http://schemas.openxmlformats.org/drawingml/2006/wordprocessingDrawing" xmlns:w10="urn:schemas-microsoft-com:office:word" xmlns:w="http://schemas.openxmlformats.org/wordprocessingml/2006/main" xmlns:w14="http://schemas.microsoft.com/office/word/2010/wordml" xmlns:w15="http://schemas.microsoft.com/office/word/2012/wordml" xmlns:w16cex="http://schemas.microsoft.com/office/word/2018/wordml/cex" xmlns:w16cid="http://schemas.microsoft.com/office/word/2016/wordml/cid" xmlns:w16="http://schemas.microsoft.com/office/word/2018/wordml" xmlns:w16se="http://schemas.microsoft.com/office/word/2015/wordml/symex" xmlns:wpg="http://schemas.microsoft.com/office/word/2010/wordprocessingGroup" xmlns:wpi="http://schemas.microsoft.com/office/word/2010/wordprocessingInk" xmlns:wne="http://schemas.microsoft.com/office/word/2006/wordml" xmlns:wps="http://schemas.microsoft.com/office/word/2010/wordprocessingShape" mc:Ignorable="w14 w15 w16se w16cid w16 w16cex wp14">
+  <w:p>
+    <w:pPr>
+      <w:pStyle w:val="Header"/>
+    </w:pPr>
+    <w:fldSimple w:instr=" STYLEREF  &quot;Heading 2&quot; \n  \* MERGEFORMAT ">
+      <w:r>
+        <w:t xml:space="preserve">6.1 </w:t>
+      </w:r>
+    </w:fldSimple>
+    <w:fldSimple w:instr=" STYLEREF  &quot;Heading 2&quot;  \* MERGEFORMAT ">
+      <w:r>
+        <w:t>Module Description</w:t>
+      </w:r>
+    </w:fldSimple>
+  </w:p>
+</w:hdr>
+</file>
+
+<file path=word/header15.xml><?xml version="1.0" encoding="utf-8"?>
+<w:hdr xmlns:wpc="http://schemas.microsoft.com/office/word/2010/wordprocessingCanvas" xmlns:cx="http://schemas.microsoft.com/office/drawing/2014/chartex" xmlns:cx1="http://schemas.microsoft.com/office/drawing/2015/9/8/chartex" xmlns:cx2="http://schemas.microsoft.com/office/drawing/2015/10/21/chartex" xmlns:cx3="http://schemas.microsoft.com/office/drawing/2016/5/9/chartex" xmlns:cx4="http://schemas.microsoft.com/office/drawing/2016/5/10/chartex" xmlns:cx5="http://schemas.microsoft.com/office/drawing/2016/5/11/chartex" xmlns:cx6="http://schemas.microsoft.com/office/drawing/2016/5/12/chartex" xmlns:cx7="http://schemas.microsoft.com/office/drawing/2016/5/13/chartex" xmlns:cx8="http://schemas.microsoft.com/office/drawing/2016/5/14/chartex" xmlns:mc="http://schemas.openxmlformats.org/markup-compatibility/2006" xmlns:aink="http://schemas.microsoft.com/office/drawing/2016/ink" xmlns:am3d="http://schemas.microsoft.com/office/drawing/2017/model3d" xmlns:o="urn:schemas-microsoft-com:office:office" xmlns:r="http://schemas.openxmlformats.org/officeDocument/2006/relationships" xmlns:m="http://schemas.openxmlformats.org/officeDocument/2006/math" xmlns:v="urn:schemas-microsoft-com:vml" xmlns:wp14="http://schemas.microsoft.com/office/word/2010/wordprocessingDrawing" xmlns:wp="http://schemas.openxmlformats.org/drawingml/2006/wordprocessingDrawing" xmlns:w10="urn:schemas-microsoft-com:office:word" xmlns:w="http://schemas.openxmlformats.org/wordprocessingml/2006/main" xmlns:w14="http://schemas.microsoft.com/office/word/2010/wordml" xmlns:w15="http://schemas.microsoft.com/office/word/2012/wordml" xmlns:w16cex="http://schemas.microsoft.com/office/word/2018/wordml/cex" xmlns:w16cid="http://schemas.microsoft.com/office/word/2016/wordml/cid" xmlns:w16="http://schemas.microsoft.com/office/word/2018/wordml" xmlns:w16se="http://schemas.microsoft.com/office/word/2015/wordml/symex" xmlns:wpg="http://schemas.microsoft.com/office/word/2010/wordprocessingGroup" xmlns:wpi="http://schemas.microsoft.com/office/word/2010/wordprocessingInk" xmlns:wne="http://schemas.microsoft.com/office/word/2006/wordml" xmlns:wps="http://schemas.microsoft.com/office/word/2010/wordprocessingShape" mc:Ignorable="w14 w15 w16se w16cid w16 w16cex wp14">
+  <w:p>
+    <w:pPr>
+      <w:pStyle w:val="Header"/>
+    </w:pPr>
+  </w:p>
+</w:hdr>
+</file>
+
+<file path=word/header16.xml><?xml version="1.0" encoding="utf-8"?>
+<w:hdr xmlns:wpc="http://schemas.microsoft.com/office/word/2010/wordprocessingCanvas" xmlns:cx="http://schemas.microsoft.com/office/drawing/2014/chartex" xmlns:cx1="http://schemas.microsoft.com/office/drawing/2015/9/8/chartex" xmlns:cx2="http://schemas.microsoft.com/office/drawing/2015/10/21/chartex" xmlns:cx3="http://schemas.microsoft.com/office/drawing/2016/5/9/chartex" xmlns:cx4="http://schemas.microsoft.com/office/drawing/2016/5/10/chartex" xmlns:cx5="http://schemas.microsoft.com/office/drawing/2016/5/11/chartex" xmlns:cx6="http://schemas.microsoft.com/office/drawing/2016/5/12/chartex" xmlns:cx7="http://schemas.microsoft.com/office/drawing/2016/5/13/chartex" xmlns:cx8="http://schemas.microsoft.com/office/drawing/2016/5/14/chartex" xmlns:mc="http://schemas.openxmlformats.org/markup-compatibility/2006" xmlns:aink="http://schemas.microsoft.com/office/drawing/2016/ink" xmlns:am3d="http://schemas.microsoft.com/office/drawing/2017/model3d" xmlns:o="urn:schemas-microsoft-com:office:office" xmlns:r="http://schemas.openxmlformats.org/officeDocument/2006/relationships" xmlns:m="http://schemas.openxmlformats.org/officeDocument/2006/math" xmlns:v="urn:schemas-microsoft-com:vml" xmlns:wp14="http://schemas.microsoft.com/office/word/2010/wordprocessingDrawing" xmlns:wp="http://schemas.openxmlformats.org/drawingml/2006/wordprocessingDrawing" xmlns:w10="urn:schemas-microsoft-com:office:word" xmlns:w="http://schemas.openxmlformats.org/wordprocessingml/2006/main" xmlns:w14="http://schemas.microsoft.com/office/word/2010/wordml" xmlns:w15="http://schemas.microsoft.com/office/word/2012/wordml" xmlns:w16cex="http://schemas.microsoft.com/office/word/2018/wordml/cex" xmlns:w16cid="http://schemas.microsoft.com/office/word/2016/wordml/cid" xmlns:w16="http://schemas.microsoft.com/office/word/2018/wordml" xmlns:w16se="http://schemas.microsoft.com/office/word/2015/wordml/symex" xmlns:wpg="http://schemas.microsoft.com/office/word/2010/wordprocessingGroup" xmlns:wpi="http://schemas.microsoft.com/office/word/2010/wordprocessingInk" xmlns:wne="http://schemas.microsoft.com/office/word/2006/wordml" xmlns:wps="http://schemas.microsoft.com/office/word/2010/wordprocessingShape" mc:Ignorable="w14 w15 w16se w16cid w16 w16cex wp14">
+  <w:p>
+    <w:pPr>
+      <w:pStyle w:val="Header"/>
+    </w:pPr>
+  </w:p>
+</w:hdr>
+</file>
+
+<file path=word/header17.xml><?xml version="1.0" encoding="utf-8"?>
+<w:hdr xmlns:wpc="http://schemas.microsoft.com/office/word/2010/wordprocessingCanvas" xmlns:cx="http://schemas.microsoft.com/office/drawing/2014/chartex" xmlns:cx1="http://schemas.microsoft.com/office/drawing/2015/9/8/chartex" xmlns:cx2="http://schemas.microsoft.com/office/drawing/2015/10/21/chartex" xmlns:cx3="http://schemas.microsoft.com/office/drawing/2016/5/9/chartex" xmlns:cx4="http://schemas.microsoft.com/office/drawing/2016/5/10/chartex" xmlns:cx5="http://schemas.microsoft.com/office/drawing/2016/5/11/chartex" xmlns:cx6="http://schemas.microsoft.com/office/drawing/2016/5/12/chartex" xmlns:cx7="http://schemas.microsoft.com/office/drawing/2016/5/13/chartex" xmlns:cx8="http://schemas.microsoft.com/office/drawing/2016/5/14/chartex" xmlns:mc="http://schemas.openxmlformats.org/markup-compatibility/2006" xmlns:aink="http://schemas.microsoft.com/office/drawing/2016/ink" xmlns:am3d="http://schemas.microsoft.com/office/drawing/2017/model3d" xmlns:o="urn:schemas-microsoft-com:office:office" xmlns:r="http://schemas.openxmlformats.org/officeDocument/2006/relationships" xmlns:m="http://schemas.openxmlformats.org/officeDocument/2006/math" xmlns:v="urn:schemas-microsoft-com:vml" xmlns:wp14="http://schemas.microsoft.com/office/word/2010/wordprocessingDrawing" xmlns:wp="http://schemas.openxmlformats.org/drawingml/2006/wordprocessingDrawing" xmlns:w10="urn:schemas-microsoft-com:office:word" xmlns:w="http://schemas.openxmlformats.org/wordprocessingml/2006/main" xmlns:w14="http://schemas.microsoft.com/office/word/2010/wordml" xmlns:w15="http://schemas.microsoft.com/office/word/2012/wordml" xmlns:w16cex="http://schemas.microsoft.com/office/word/2018/wordml/cex" xmlns:w16cid="http://schemas.microsoft.com/office/word/2016/wordml/cid" xmlns:w16="http://schemas.microsoft.com/office/word/2018/wordml" xmlns:w16se="http://schemas.microsoft.com/office/word/2015/wordml/symex" xmlns:wpg="http://schemas.microsoft.com/office/word/2010/wordprocessingGroup" xmlns:wpi="http://schemas.microsoft.com/office/word/2010/wordprocessingInk" xmlns:wne="http://schemas.microsoft.com/office/word/2006/wordml" xmlns:wps="http://schemas.microsoft.com/office/word/2010/wordprocessingShape" mc:Ignorable="w14 w15 w16se w16cid w16 w16cex wp14">
+  <w:p>
+    <w:pPr>
+      <w:pStyle w:val="Header"/>
+    </w:pPr>
+    <w:fldSimple w:instr=" STYLEREF  &quot;Heading 2&quot; \n  \* MERGEFORMAT ">
+      <w:r>
+        <w:t xml:space="preserve">6.1 </w:t>
+      </w:r>
+    </w:fldSimple>
+    <w:fldSimple w:instr=" STYLEREF  &quot;Heading 2&quot;  \* MERGEFORMAT ">
+      <w:r>
+        <w:t>Module Description</w:t>
+      </w:r>
+    </w:fldSimple>
+  </w:p>
+</w:hdr>
+</file>
+
+<file path=word/header18.xml><?xml version="1.0" encoding="utf-8"?>
+<w:hdr xmlns:wpc="http://schemas.microsoft.com/office/word/2010/wordprocessingCanvas" xmlns:cx="http://schemas.microsoft.com/office/drawing/2014/chartex" xmlns:cx1="http://schemas.microsoft.com/office/drawing/2015/9/8/chartex" xmlns:cx2="http://schemas.microsoft.com/office/drawing/2015/10/21/chartex" xmlns:cx3="http://schemas.microsoft.com/office/drawing/2016/5/9/chartex" xmlns:cx4="http://schemas.microsoft.com/office/drawing/2016/5/10/chartex" xmlns:cx5="http://schemas.microsoft.com/office/drawing/2016/5/11/chartex" xmlns:cx6="http://schemas.microsoft.com/office/drawing/2016/5/12/chartex" xmlns:cx7="http://schemas.microsoft.com/office/drawing/2016/5/13/chartex" xmlns:cx8="http://schemas.microsoft.com/office/drawing/2016/5/14/chartex" xmlns:mc="http://schemas.openxmlformats.org/markup-compatibility/2006" xmlns:aink="http://schemas.microsoft.com/office/drawing/2016/ink" xmlns:am3d="http://schemas.microsoft.com/office/drawing/2017/model3d" xmlns:o="urn:schemas-microsoft-com:office:office" xmlns:r="http://schemas.openxmlformats.org/officeDocument/2006/relationships" xmlns:m="http://schemas.openxmlformats.org/officeDocument/2006/math" xmlns:v="urn:schemas-microsoft-com:vml" xmlns:wp14="http://schemas.microsoft.com/office/word/2010/wordprocessingDrawing" xmlns:wp="http://schemas.openxmlformats.org/drawingml/2006/wordprocessingDrawing" xmlns:w10="urn:schemas-microsoft-com:office:word" xmlns:w="http://schemas.openxmlformats.org/wordprocessingml/2006/main" xmlns:w14="http://schemas.microsoft.com/office/word/2010/wordml" xmlns:w15="http://schemas.microsoft.com/office/word/2012/wordml" xmlns:w16cex="http://schemas.microsoft.com/office/word/2018/wordml/cex" xmlns:w16cid="http://schemas.microsoft.com/office/word/2016/wordml/cid" xmlns:w16="http://schemas.microsoft.com/office/word/2018/wordml" xmlns:w16se="http://schemas.microsoft.com/office/word/2015/wordml/symex" xmlns:wpg="http://schemas.microsoft.com/office/word/2010/wordprocessingGroup" xmlns:wpi="http://schemas.microsoft.com/office/word/2010/wordprocessingInk" xmlns:wne="http://schemas.microsoft.com/office/word/2006/wordml" xmlns:wps="http://schemas.microsoft.com/office/word/2010/wordprocessingShape" mc:Ignorable="w14 w15 w16se w16cid w16 w16cex wp14">
+  <w:p>
+    <w:pPr>
+      <w:pStyle w:val="Header"/>
+    </w:pPr>
+  </w:p>
+</w:hdr>
+</file>
+
+<file path=word/header2.xml><?xml version="1.0" encoding="utf-8"?>
+<w:hdr xmlns:wpc="http://schemas.microsoft.com/office/word/2010/wordprocessingCanvas" xmlns:cx="http://schemas.microsoft.com/office/drawing/2014/chartex" xmlns:cx1="http://schemas.microsoft.com/office/drawing/2015/9/8/chartex" xmlns:cx2="http://schemas.microsoft.com/office/drawing/2015/10/21/chartex" xmlns:cx3="http://schemas.microsoft.com/office/drawing/2016/5/9/chartex" xmlns:cx4="http://schemas.microsoft.com/office/drawing/2016/5/10/chartex" xmlns:cx5="http://schemas.microsoft.com/office/drawing/2016/5/11/chartex" xmlns:cx6="http://schemas.microsoft.com/office/drawing/2016/5/12/chartex" xmlns:cx7="http://schemas.microsoft.com/office/drawing/2016/5/13/chartex" xmlns:cx8="http://schemas.microsoft.com/office/drawing/2016/5/14/chartex" xmlns:mc="http://schemas.openxmlformats.org/markup-compatibility/2006" xmlns:aink="http://schemas.microsoft.com/office/drawing/2016/ink" xmlns:am3d="http://schemas.microsoft.com/office/drawing/2017/model3d" xmlns:o="urn:schemas-microsoft-com:office:office" xmlns:r="http://schemas.openxmlformats.org/officeDocument/2006/relationships" xmlns:m="http://schemas.openxmlformats.org/officeDocument/2006/math" xmlns:v="urn:schemas-microsoft-com:vml" xmlns:wp14="http://schemas.microsoft.com/office/word/2010/wordprocessingDrawing" xmlns:wp="http://schemas.openxmlformats.org/drawingml/2006/wordprocessingDrawing" xmlns:w10="urn:schemas-microsoft-com:office:word" xmlns:w="http://schemas.openxmlformats.org/wordprocessingml/2006/main" xmlns:w14="http://schemas.microsoft.com/office/word/2010/wordml" xmlns:w15="http://schemas.microsoft.com/office/word/2012/wordml" xmlns:w16cex="http://schemas.microsoft.com/office/word/2018/wordml/cex" xmlns:w16cid="http://schemas.microsoft.com/office/word/2016/wordml/cid" xmlns:w16="http://schemas.microsoft.com/office/word/2018/wordml" xmlns:w16se="http://schemas.microsoft.com/office/word/2015/wordml/symex" xmlns:wpg="http://schemas.microsoft.com/office/word/2010/wordprocessingGroup" xmlns:wpi="http://schemas.microsoft.com/office/word/2010/wordprocessingInk" xmlns:wne="http://schemas.microsoft.com/office/word/2006/wordml" xmlns:wps="http://schemas.microsoft.com/office/word/2010/wordprocessingShape" mc:Ignorable="w14 w15 w16se w16cid w16 w16cex wp14">
+  <w:p>
+    <w:pPr>
+      <w:pStyle w:val="Header"/>
+    </w:pPr>
+    <w:fldSimple w:instr=" STYLEREF  &quot;Heading 1&quot; \n  \* MERGEFORMAT ">
+      <w:r>
+        <w:t>Chapter 1</w:t>
+      </w:r>
+    </w:fldSimple>
+    <w:r>
+      <w:t xml:space="preserve">, Section </w:t>
+    </w:r>
+    <w:fldSimple w:instr=" STYLEREF  &quot;Heading 2&quot; \n  \* MERGEFORMAT ">
+      <w:r>
+        <w:t xml:space="preserve">1.2 </w:t>
+      </w:r>
+    </w:fldSimple>
+  </w:p>
+</w:hdr>
+</file>
+
+<file path=word/header3.xml><?xml version="1.0" encoding="utf-8"?>
+<w:hdr xmlns:wpc="http://schemas.microsoft.com/office/word/2010/wordprocessingCanvas" xmlns:cx="http://schemas.microsoft.com/office/drawing/2014/chartex" xmlns:cx1="http://schemas.microsoft.com/office/drawing/2015/9/8/chartex" xmlns:cx2="http://schemas.microsoft.com/office/drawing/2015/10/21/chartex" xmlns:cx3="http://schemas.microsoft.com/office/drawing/2016/5/9/chartex" xmlns:cx4="http://schemas.microsoft.com/office/drawing/2016/5/10/chartex" xmlns:cx5="http://schemas.microsoft.com/office/drawing/2016/5/11/chartex" xmlns:cx6="http://schemas.microsoft.com/office/drawing/2016/5/12/chartex" xmlns:cx7="http://schemas.microsoft.com/office/drawing/2016/5/13/chartex" xmlns:cx8="http://schemas.microsoft.com/office/drawing/2016/5/14/chartex" xmlns:mc="http://schemas.openxmlformats.org/markup-compatibility/2006" xmlns:aink="http://schemas.microsoft.com/office/drawing/2016/ink" xmlns:am3d="http://schemas.microsoft.com/office/drawing/2017/model3d" xmlns:o="urn:schemas-microsoft-com:office:office" xmlns:r="http://schemas.openxmlformats.org/officeDocument/2006/relationships" xmlns:m="http://schemas.openxmlformats.org/officeDocument/2006/math" xmlns:v="urn:schemas-microsoft-com:vml" xmlns:wp14="http://schemas.microsoft.com/office/word/2010/wordprocessingDrawing" xmlns:wp="http://schemas.openxmlformats.org/drawingml/2006/wordprocessingDrawing" xmlns:w10="urn:schemas-microsoft-com:office:word" xmlns:w="http://schemas.openxmlformats.org/wordprocessingml/2006/main" xmlns:w14="http://schemas.microsoft.com/office/word/2010/wordml" xmlns:w15="http://schemas.microsoft.com/office/word/2012/wordml" xmlns:w16cex="http://schemas.microsoft.com/office/word/2018/wordml/cex" xmlns:w16cid="http://schemas.microsoft.com/office/word/2016/wordml/cid" xmlns:w16="http://schemas.microsoft.com/office/word/2018/wordml" xmlns:w16se="http://schemas.microsoft.com/office/word/2015/wordml/symex" xmlns:wpg="http://schemas.microsoft.com/office/word/2010/wordprocessingGroup" xmlns:wpi="http://schemas.microsoft.com/office/word/2010/wordprocessingInk" xmlns:wne="http://schemas.microsoft.com/office/word/2006/wordml" xmlns:wps="http://schemas.microsoft.com/office/word/2010/wordprocessingShape" mc:Ignorable="w14 w15 w16se w16cid w16 w16cex wp14">
+  <w:p>
+    <w:pPr>
+      <w:pStyle w:val="Header"/>
+    </w:pPr>
+    <w:fldSimple w:instr=" STYLEREF  &quot;Heading 2&quot; \n  \* MERGEFORMAT ">
+      <w:r>
+        <w:t xml:space="preserve">1.2 </w:t>
+      </w:r>
+    </w:fldSimple>
+    <w:fldSimple w:instr=" STYLEREF  &quot;Heading 2&quot;  \* MERGEFORMAT ">
+      <w:r>
+        <w:t>Motivation and Objective</w:t>
+      </w:r>
+    </w:fldSimple>
+  </w:p>
+</w:hdr>
+</file>
+
+<file path=word/header4.xml><?xml version="1.0" encoding="utf-8"?>
+<w:hdr xmlns:wpc="http://schemas.microsoft.com/office/word/2010/wordprocessingCanvas" xmlns:cx="http://schemas.microsoft.com/office/drawing/2014/chartex" xmlns:cx1="http://schemas.microsoft.com/office/drawing/2015/9/8/chartex" xmlns:cx2="http://schemas.microsoft.com/office/drawing/2015/10/21/chartex" xmlns:cx3="http://schemas.microsoft.com/office/drawing/2016/5/9/chartex" xmlns:cx4="http://schemas.microsoft.com/office/drawing/2016/5/10/chartex" xmlns:cx5="http://schemas.microsoft.com/office/drawing/2016/5/11/chartex" xmlns:cx6="http://schemas.microsoft.com/office/drawing/2016/5/12/chartex" xmlns:cx7="http://schemas.microsoft.com/office/drawing/2016/5/13/chartex" xmlns:cx8="http://schemas.microsoft.com/office/drawing/2016/5/14/chartex" xmlns:mc="http://schemas.openxmlformats.org/markup-compatibility/2006" xmlns:aink="http://schemas.microsoft.com/office/drawing/2016/ink" xmlns:am3d="http://schemas.microsoft.com/office/drawing/2017/model3d" xmlns:o="urn:schemas-microsoft-com:office:office" xmlns:r="http://schemas.openxmlformats.org/officeDocument/2006/relationships" xmlns:m="http://schemas.openxmlformats.org/officeDocument/2006/math" xmlns:v="urn:schemas-microsoft-com:vml" xmlns:wp14="http://schemas.microsoft.com/office/word/2010/wordprocessingDrawing" xmlns:wp="http://schemas.openxmlformats.org/drawingml/2006/wordprocessingDrawing" xmlns:w10="urn:schemas-microsoft-com:office:word" xmlns:w="http://schemas.openxmlformats.org/wordprocessingml/2006/main" xmlns:w14="http://schemas.microsoft.com/office/word/2010/wordml" xmlns:w15="http://schemas.microsoft.com/office/word/2012/wordml" xmlns:w16cex="http://schemas.microsoft.com/office/word/2018/wordml/cex" xmlns:w16cid="http://schemas.microsoft.com/office/word/2016/wordml/cid" xmlns:w16="http://schemas.microsoft.com/office/word/2018/wordml" xmlns:w16se="http://schemas.microsoft.com/office/word/2015/wordml/symex" xmlns:wpg="http://schemas.microsoft.com/office/word/2010/wordprocessingGroup" xmlns:wpi="http://schemas.microsoft.com/office/word/2010/wordprocessingInk" xmlns:wne="http://schemas.microsoft.com/office/word/2006/wordml" xmlns:wps="http://schemas.microsoft.com/office/word/2010/wordprocessingShape" mc:Ignorable="w14 w15 w16se w16cid w16 w16cex wp14">
+  <w:p>
+    <w:pPr>
+      <w:pStyle w:val="Header"/>
+    </w:pPr>
+  </w:p>
+</w:hdr>
+</file>
+
+<file path=word/header5.xml><?xml version="1.0" encoding="utf-8"?>
+<w:hdr xmlns:wpc="http://schemas.microsoft.com/office/word/2010/wordprocessingCanvas" xmlns:cx="http://schemas.microsoft.com/office/drawing/2014/chartex" xmlns:cx1="http://schemas.microsoft.com/office/drawing/2015/9/8/chartex" xmlns:cx2="http://schemas.microsoft.com/office/drawing/2015/10/21/chartex" xmlns:cx3="http://schemas.microsoft.com/office/drawing/2016/5/9/chartex" xmlns:cx4="http://schemas.microsoft.com/office/drawing/2016/5/10/chartex" xmlns:cx5="http://schemas.microsoft.com/office/drawing/2016/5/11/chartex" xmlns:cx6="http://schemas.microsoft.com/office/drawing/2016/5/12/chartex" xmlns:cx7="http://schemas.microsoft.com/office/drawing/2016/5/13/chartex" xmlns:cx8="http://schemas.microsoft.com/office/drawing/2016/5/14/chartex" xmlns:mc="http://schemas.openxmlformats.org/markup-compatibility/2006" xmlns:aink="http://schemas.microsoft.com/office/drawing/2016/ink" xmlns:am3d="http://schemas.microsoft.com/office/drawing/2017/model3d" xmlns:o="urn:schemas-microsoft-com:office:office" xmlns:r="http://schemas.openxmlformats.org/officeDocument/2006/relationships" xmlns:m="http://schemas.openxmlformats.org/officeDocument/2006/math" xmlns:v="urn:schemas-microsoft-com:vml" xmlns:wp14="http://schemas.microsoft.com/office/word/2010/wordprocessingDrawing" xmlns:wp="http://schemas.openxmlformats.org/drawingml/2006/wordprocessingDrawing" xmlns:w10="urn:schemas-microsoft-com:office:word" xmlns:w="http://schemas.openxmlformats.org/wordprocessingml/2006/main" xmlns:w14="http://schemas.microsoft.com/office/word/2010/wordml" xmlns:w15="http://schemas.microsoft.com/office/word/2012/wordml" xmlns:w16cex="http://schemas.microsoft.com/office/word/2018/wordml/cex" xmlns:w16cid="http://schemas.microsoft.com/office/word/2016/wordml/cid" xmlns:w16="http://schemas.microsoft.com/office/word/2018/wordml" xmlns:w16se="http://schemas.microsoft.com/office/word/2015/wordml/symex" xmlns:wpg="http://schemas.microsoft.com/office/word/2010/wordprocessingGroup" xmlns:wpi="http://schemas.microsoft.com/office/word/2010/wordprocessingInk" xmlns:wne="http://schemas.microsoft.com/office/word/2006/wordml" xmlns:wps="http://schemas.microsoft.com/office/word/2010/wordprocessingShape" mc:Ignorable="w14 w15 w16se w16cid w16 w16cex wp14">
+  <w:p>
+    <w:pPr>
+      <w:pStyle w:val="Header"/>
+    </w:pPr>
+    <w:fldSimple w:instr=" STYLEREF  &quot;Heading 1&quot; \n  \* MERGEFORMAT ">
+      <w:r>
+        <w:t>Chapter 3</w:t>
+      </w:r>
+    </w:fldSimple>
+    <w:r>
+      <w:t xml:space="preserve">, Section </w:t>
+    </w:r>
+    <w:fldSimple w:instr=" STYLEREF  &quot;Heading 2&quot; \n  \* MERGEFORMAT ">
+      <w:r>
+        <w:t xml:space="preserve">3.5 </w:t>
+      </w:r>
+    </w:fldSimple>
+  </w:p>
+</w:hdr>
+</file>
+
+<file path=word/header6.xml><?xml version="1.0" encoding="utf-8"?>
+<w:hdr xmlns:wpc="http://schemas.microsoft.com/office/word/2010/wordprocessingCanvas" xmlns:cx="http://schemas.microsoft.com/office/drawing/2014/chartex" xmlns:cx1="http://schemas.microsoft.com/office/drawing/2015/9/8/chartex" xmlns:cx2="http://schemas.microsoft.com/office/drawing/2015/10/21/chartex" xmlns:cx3="http://schemas.microsoft.com/office/drawing/2016/5/9/chartex" xmlns:cx4="http://schemas.microsoft.com/office/drawing/2016/5/10/chartex" xmlns:cx5="http://schemas.microsoft.com/office/drawing/2016/5/11/chartex" xmlns:cx6="http://schemas.microsoft.com/office/drawing/2016/5/12/chartex" xmlns:cx7="http://schemas.microsoft.com/office/drawing/2016/5/13/chartex" xmlns:cx8="http://schemas.microsoft.com/office/drawing/2016/5/14/chartex" xmlns:mc="http://schemas.openxmlformats.org/markup-compatibility/2006" xmlns:aink="http://schemas.microsoft.com/office/drawing/2016/ink" xmlns:am3d="http://schemas.microsoft.com/office/drawing/2017/model3d" xmlns:o="urn:schemas-microsoft-com:office:office" xmlns:r="http://schemas.openxmlformats.org/officeDocument/2006/relationships" xmlns:m="http://schemas.openxmlformats.org/officeDocument/2006/math" xmlns:v="urn:schemas-microsoft-com:vml" xmlns:wp14="http://schemas.microsoft.com/office/word/2010/wordprocessingDrawing" xmlns:wp="http://schemas.openxmlformats.org/drawingml/2006/wordprocessingDrawing" xmlns:w10="urn:schemas-microsoft-com:office:word" xmlns:w="http://schemas.openxmlformats.org/wordprocessingml/2006/main" xmlns:w14="http://schemas.microsoft.com/office/word/2010/wordml" xmlns:w15="http://schemas.microsoft.com/office/word/2012/wordml" xmlns:w16cex="http://schemas.microsoft.com/office/word/2018/wordml/cex" xmlns:w16cid="http://schemas.microsoft.com/office/word/2016/wordml/cid" xmlns:w16="http://schemas.microsoft.com/office/word/2018/wordml" xmlns:w16se="http://schemas.microsoft.com/office/word/2015/wordml/symex" xmlns:wpg="http://schemas.microsoft.com/office/word/2010/wordprocessingGroup" xmlns:wpi="http://schemas.microsoft.com/office/word/2010/wordprocessingInk" xmlns:wne="http://schemas.microsoft.com/office/word/2006/wordml" xmlns:wps="http://schemas.microsoft.com/office/word/2010/wordprocessingShape" mc:Ignorable="w14 w15 w16se w16cid w16 w16cex wp14">
+  <w:p>
+    <w:pPr>
+      <w:pStyle w:val="Header"/>
+    </w:pPr>
+    <w:fldSimple w:instr=" STYLEREF  &quot;Heading 2&quot; \n  \* MERGEFORMAT ">
+      <w:r>
+        <w:t xml:space="preserve">2.1 </w:t>
+      </w:r>
+    </w:fldSimple>
+    <w:fldSimple w:instr=" STYLEREF  &quot;Heading 2&quot;  \* MERGEFORMAT ">
+      <w:r>
+        <w:t>Existing Methodologies</w:t>
+      </w:r>
+    </w:fldSimple>
+  </w:p>
+</w:hdr>
+</file>
+
+<file path=word/header7.xml><?xml version="1.0" encoding="utf-8"?>
+<w:hdr xmlns:wpc="http://schemas.microsoft.com/office/word/2010/wordprocessingCanvas" xmlns:cx="http://schemas.microsoft.com/office/drawing/2014/chartex" xmlns:cx1="http://schemas.microsoft.com/office/drawing/2015/9/8/chartex" xmlns:cx2="http://schemas.microsoft.com/office/drawing/2015/10/21/chartex" xmlns:cx3="http://schemas.microsoft.com/office/drawing/2016/5/9/chartex" xmlns:cx4="http://schemas.microsoft.com/office/drawing/2016/5/10/chartex" xmlns:cx5="http://schemas.microsoft.com/office/drawing/2016/5/11/chartex" xmlns:cx6="http://schemas.microsoft.com/office/drawing/2016/5/12/chartex" xmlns:cx7="http://schemas.microsoft.com/office/drawing/2016/5/13/chartex" xmlns:cx8="http://schemas.microsoft.com/office/drawing/2016/5/14/chartex" xmlns:mc="http://schemas.openxmlformats.org/markup-compatibility/2006" xmlns:aink="http://schemas.microsoft.com/office/drawing/2016/ink" xmlns:am3d="http://schemas.microsoft.com/office/drawing/2017/model3d" xmlns:o="urn:schemas-microsoft-com:office:office" xmlns:r="http://schemas.openxmlformats.org/officeDocument/2006/relationships" xmlns:m="http://schemas.openxmlformats.org/officeDocument/2006/math" xmlns:v="urn:schemas-microsoft-com:vml" xmlns:wp14="http://schemas.microsoft.com/office/word/2010/wordprocessingDrawing" xmlns:wp="http://schemas.openxmlformats.org/drawingml/2006/wordprocessingDrawing" xmlns:w10="urn:schemas-microsoft-com:office:word" xmlns:w="http://schemas.openxmlformats.org/wordprocessingml/2006/main" xmlns:w14="http://schemas.microsoft.com/office/word/2010/wordml" xmlns:w15="http://schemas.microsoft.com/office/word/2012/wordml" xmlns:w16cex="http://schemas.microsoft.com/office/word/2018/wordml/cex" xmlns:w16cid="http://schemas.microsoft.com/office/word/2016/wordml/cid" xmlns:w16="http://schemas.microsoft.com/office/word/2018/wordml" xmlns:w16se="http://schemas.microsoft.com/office/word/2015/wordml/symex" xmlns:wpg="http://schemas.microsoft.com/office/word/2010/wordprocessingGroup" xmlns:wpi="http://schemas.microsoft.com/office/word/2010/wordprocessingInk" xmlns:wne="http://schemas.microsoft.com/office/word/2006/wordml" xmlns:wps="http://schemas.microsoft.com/office/word/2010/wordprocessingShape" mc:Ignorable="w14 w15 w16se w16cid w16 w16cex wp14">
+  <w:p>
+    <w:pPr>
+      <w:pStyle w:val="Header"/>
+    </w:pPr>
+  </w:p>
+</w:hdr>
+</file>
+
+<file path=word/header8.xml><?xml version="1.0" encoding="utf-8"?>
+<w:hdr xmlns:wpc="http://schemas.microsoft.com/office/word/2010/wordprocessingCanvas" xmlns:cx="http://schemas.microsoft.com/office/drawing/2014/chartex" xmlns:cx1="http://schemas.microsoft.com/office/drawing/2015/9/8/chartex" xmlns:cx2="http://schemas.microsoft.com/office/drawing/2015/10/21/chartex" xmlns:cx3="http://schemas.microsoft.com/office/drawing/2016/5/9/chartex" xmlns:cx4="http://schemas.microsoft.com/office/drawing/2016/5/10/chartex" xmlns:cx5="http://schemas.microsoft.com/office/drawing/2016/5/11/chartex" xmlns:cx6="http://schemas.microsoft.com/office/drawing/2016/5/12/chartex" xmlns:cx7="http://schemas.microsoft.com/office/drawing/2016/5/13/chartex" xmlns:cx8="http://schemas.microsoft.com/office/drawing/2016/5/14/chartex" xmlns:mc="http://schemas.openxmlformats.org/markup-compatibility/2006" xmlns:aink="http://schemas.microsoft.com/office/drawing/2016/ink" xmlns:am3d="http://schemas.microsoft.com/office/drawing/2017/model3d" xmlns:o="urn:schemas-microsoft-com:office:office" xmlns:r="http://schemas.openxmlformats.org/officeDocument/2006/relationships" xmlns:m="http://schemas.openxmlformats.org/officeDocument/2006/math" xmlns:v="urn:schemas-microsoft-com:vml" xmlns:wp14="http://schemas.microsoft.com/office/word/2010/wordprocessingDrawing" xmlns:wp="http://schemas.openxmlformats.org/drawingml/2006/wordprocessingDrawing" xmlns:w10="urn:schemas-microsoft-com:office:word" xmlns:w="http://schemas.openxmlformats.org/wordprocessingml/2006/main" xmlns:w14="http://schemas.microsoft.com/office/word/2010/wordml" xmlns:w15="http://schemas.microsoft.com/office/word/2012/wordml" xmlns:w16cex="http://schemas.microsoft.com/office/word/2018/wordml/cex" xmlns:w16cid="http://schemas.microsoft.com/office/word/2016/wordml/cid" xmlns:w16="http://schemas.microsoft.com/office/word/2018/wordml" xmlns:w16se="http://schemas.microsoft.com/office/word/2015/wordml/symex" xmlns:wpg="http://schemas.microsoft.com/office/word/2010/wordprocessingGroup" xmlns:wpi="http://schemas.microsoft.com/office/word/2010/wordprocessingInk" xmlns:wne="http://schemas.microsoft.com/office/word/2006/wordml" xmlns:wps="http://schemas.microsoft.com/office/word/2010/wordprocessingShape" mc:Ignorable="w14 w15 w16se w16cid w16 w16cex wp14">
+  <w:p>
+    <w:pPr>
+      <w:pStyle w:val="Header"/>
+    </w:pPr>
     <w:r>
       <w:fldChar w:fldCharType="begin"/>
     </w:r>
     <w:r>
-      <w:instrText xml:space="preserve"> STYLEREF  "Heading </w:instrText>
-    </w:r>
-    <w:r>
-      <w:instrText xml:space="preserve">2" \n  \* MERGEFORMAT </w:instrText>
+      <w:instrText xml:space="preserve"> STYLEREF  "Heading 2" \n  \* MERGEFORMAT </w:instrText>
     </w:r>
     <w:r>
       <w:fldChar w:fldCharType="separate"/>
@@ -4875,411 +5326,6 @@
     <w:r>
       <w:fldChar w:fldCharType="end"/>
     </w:r>
-  </w:p>
-</w:hdr>
-</file>
-
-<file path=word/header12.xml><?xml version="1.0" encoding="utf-8"?>
-<w:hdr xmlns:wpc="http://schemas.microsoft.com/office/word/2010/wordprocessingCanvas" xmlns:cx="http://schemas.microsoft.com/office/drawing/2014/chartex" xmlns:cx1="http://schemas.microsoft.com/office/drawing/2015/9/8/chartex" xmlns:cx2="http://schemas.microsoft.com/office/drawing/2015/10/21/chartex" xmlns:cx3="http://schemas.microsoft.com/office/drawing/2016/5/9/chartex" xmlns:cx4="http://schemas.microsoft.com/office/drawing/2016/5/10/chartex" xmlns:cx5="http://schemas.microsoft.com/office/drawing/2016/5/11/chartex" xmlns:cx6="http://schemas.microsoft.com/office/drawing/2016/5/12/chartex" xmlns:cx7="http://schemas.microsoft.com/office/drawing/2016/5/13/chartex" xmlns:cx8="http://schemas.microsoft.com/office/drawing/2016/5/14/chartex" xmlns:mc="http://schemas.openxmlformats.org/markup-compatibility/2006" xmlns:aink="http://schemas.microsoft.com/office/drawing/2016/ink" xmlns:am3d="http://schemas.microsoft.com/office/drawing/2017/model3d" xmlns:o="urn:schemas-microsoft-com:office:office" xmlns:r="http://schemas.openxmlformats.org/officeDocument/2006/relationships" xmlns:m="http://schemas.openxmlformats.org/officeDocument/2006/math" xmlns:v="urn:schemas-microsoft-com:vml" xmlns:wp14="http://schemas.microsoft.com/office/word/2010/wordprocessingDrawing" xmlns:wp="http://schemas.openxmlformats.org/drawingml/2006/wordprocessingDrawing" xmlns:w10="urn:schemas-microsoft-com:office:word" xmlns:w="http://schemas.openxmlformats.org/wordprocessingml/2006/main" xmlns:w14="http://schemas.microsoft.com/office/word/2010/wordml" xmlns:w15="http://schemas.microsoft.com/office/word/2012/wordml" xmlns:w16cex="http://schemas.microsoft.com/office/word/2018/wordml/cex" xmlns:w16cid="http://schemas.microsoft.com/office/word/2016/wordml/cid" xmlns:w16="http://schemas.microsoft.com/office/word/2018/wordml" xmlns:w16se="http://schemas.microsoft.com/office/word/2015/wordml/symex" xmlns:wpg="http://schemas.microsoft.com/office/word/2010/wordprocessingGroup" xmlns:wpi="http://schemas.microsoft.com/office/word/2010/wordprocessingInk" xmlns:wne="http://schemas.microsoft.com/office/word/2006/wordml" xmlns:wps="http://schemas.microsoft.com/office/word/2010/wordprocessingShape" mc:Ignorable="w14 w15 w16se w16cid w16 w16cex wp14">
-  <w:p>
-    <w:pPr>
-      <w:pStyle w:val="Header"/>
-    </w:pPr>
-  </w:p>
-</w:hdr>
-</file>
-
-<file path=word/header13.xml><?xml version="1.0" encoding="utf-8"?>
-<w:hdr xmlns:wpc="http://schemas.microsoft.com/office/word/2010/wordprocessingCanvas" xmlns:cx="http://schemas.microsoft.com/office/drawing/2014/chartex" xmlns:cx1="http://schemas.microsoft.com/office/drawing/2015/9/8/chartex" xmlns:cx2="http://schemas.microsoft.com/office/drawing/2015/10/21/chartex" xmlns:cx3="http://schemas.microsoft.com/office/drawing/2016/5/9/chartex" xmlns:cx4="http://schemas.microsoft.com/office/drawing/2016/5/10/chartex" xmlns:cx5="http://schemas.microsoft.com/office/drawing/2016/5/11/chartex" xmlns:cx6="http://schemas.microsoft.com/office/drawing/2016/5/12/chartex" xmlns:cx7="http://schemas.microsoft.com/office/drawing/2016/5/13/chartex" xmlns:cx8="http://schemas.microsoft.com/office/drawing/2016/5/14/chartex" xmlns:mc="http://schemas.openxmlformats.org/markup-compatibility/2006" xmlns:aink="http://schemas.microsoft.com/office/drawing/2016/ink" xmlns:am3d="http://schemas.microsoft.com/office/drawing/2017/model3d" xmlns:o="urn:schemas-microsoft-com:office:office" xmlns:r="http://schemas.openxmlformats.org/officeDocument/2006/relationships" xmlns:m="http://schemas.openxmlformats.org/officeDocument/2006/math" xmlns:v="urn:schemas-microsoft-com:vml" xmlns:wp14="http://schemas.microsoft.com/office/word/2010/wordprocessingDrawing" xmlns:wp="http://schemas.openxmlformats.org/drawingml/2006/wordprocessingDrawing" xmlns:w10="urn:schemas-microsoft-com:office:word" xmlns:w="http://schemas.openxmlformats.org/wordprocessingml/2006/main" xmlns:w14="http://schemas.microsoft.com/office/word/2010/wordml" xmlns:w15="http://schemas.microsoft.com/office/word/2012/wordml" xmlns:w16cex="http://schemas.microsoft.com/office/word/2018/wordml/cex" xmlns:w16cid="http://schemas.microsoft.com/office/word/2016/wordml/cid" xmlns:w16="http://schemas.microsoft.com/office/word/2018/wordml" xmlns:w16se="http://schemas.microsoft.com/office/word/2015/wordml/symex" xmlns:wpg="http://schemas.microsoft.com/office/word/2010/wordprocessingGroup" xmlns:wpi="http://schemas.microsoft.com/office/word/2010/wordprocessingInk" xmlns:wne="http://schemas.microsoft.com/office/word/2006/wordml" xmlns:wps="http://schemas.microsoft.com/office/word/2010/wordprocessingShape" mc:Ignorable="w14 w15 w16se w16cid w16 w16cex wp14">
-  <w:p>
-    <w:pPr>
-      <w:pStyle w:val="Header"/>
-    </w:pPr>
-    <w:r>
-      <w:fldChar w:fldCharType="begin"/>
-    </w:r>
-    <w:r>
-      <w:instrText xml:space="preserve"> STYLEREF  "Heading 1" \n  \* MERGEFORMAT </w:instrText>
-    </w:r>
-    <w:r>
-      <w:fldChar w:fldCharType="separate"/>
-    </w:r>
-    <w:r>
-      <w:t>Chapter 5</w:t>
-    </w:r>
-    <w:r>
-      <w:fldChar w:fldCharType="end"/>
-    </w:r>
-    <w:r>
-      <w:t xml:space="preserve">, Section </w:t>
-    </w:r>
-    <w:r>
-      <w:fldChar w:fldCharType="begin"/>
-    </w:r>
-    <w:r>
-      <w:instrText xml:space="preserve"> STYLEREF  "Heading 2" \n  \* MERGEFORMAT </w:instrText>
-    </w:r>
-    <w:r>
-      <w:fldChar w:fldCharType="separate"/>
-    </w:r>
-    <w:r>
-      <w:t xml:space="preserve">5.4 </w:t>
-    </w:r>
-    <w:r>
-      <w:fldChar w:fldCharType="end"/>
-    </w:r>
-  </w:p>
-</w:hdr>
-</file>
-
-<file path=word/header14.xml><?xml version="1.0" encoding="utf-8"?>
-<w:hdr xmlns:wpc="http://schemas.microsoft.com/office/word/2010/wordprocessingCanvas" xmlns:cx="http://schemas.microsoft.com/office/drawing/2014/chartex" xmlns:cx1="http://schemas.microsoft.com/office/drawing/2015/9/8/chartex" xmlns:cx2="http://schemas.microsoft.com/office/drawing/2015/10/21/chartex" xmlns:cx3="http://schemas.microsoft.com/office/drawing/2016/5/9/chartex" xmlns:cx4="http://schemas.microsoft.com/office/drawing/2016/5/10/chartex" xmlns:cx5="http://schemas.microsoft.com/office/drawing/2016/5/11/chartex" xmlns:cx6="http://schemas.microsoft.com/office/drawing/2016/5/12/chartex" xmlns:cx7="http://schemas.microsoft.com/office/drawing/2016/5/13/chartex" xmlns:cx8="http://schemas.microsoft.com/office/drawing/2016/5/14/chartex" xmlns:mc="http://schemas.openxmlformats.org/markup-compatibility/2006" xmlns:aink="http://schemas.microsoft.com/office/drawing/2016/ink" xmlns:am3d="http://schemas.microsoft.com/office/drawing/2017/model3d" xmlns:o="urn:schemas-microsoft-com:office:office" xmlns:r="http://schemas.openxmlformats.org/officeDocument/2006/relationships" xmlns:m="http://schemas.openxmlformats.org/officeDocument/2006/math" xmlns:v="urn:schemas-microsoft-com:vml" xmlns:wp14="http://schemas.microsoft.com/office/word/2010/wordprocessingDrawing" xmlns:wp="http://schemas.openxmlformats.org/drawingml/2006/wordprocessingDrawing" xmlns:w10="urn:schemas-microsoft-com:office:word" xmlns:w="http://schemas.openxmlformats.org/wordprocessingml/2006/main" xmlns:w14="http://schemas.microsoft.com/office/word/2010/wordml" xmlns:w15="http://schemas.microsoft.com/office/word/2012/wordml" xmlns:w16cex="http://schemas.microsoft.com/office/word/2018/wordml/cex" xmlns:w16cid="http://schemas.microsoft.com/office/word/2016/wordml/cid" xmlns:w16="http://schemas.microsoft.com/office/word/2018/wordml" xmlns:w16se="http://schemas.microsoft.com/office/word/2015/wordml/symex" xmlns:wpg="http://schemas.microsoft.com/office/word/2010/wordprocessingGroup" xmlns:wpi="http://schemas.microsoft.com/office/word/2010/wordprocessingInk" xmlns:wne="http://schemas.microsoft.com/office/word/2006/wordml" xmlns:wps="http://schemas.microsoft.com/office/word/2010/wordprocessingShape" mc:Ignorable="w14 w15 w16se w16cid w16 w16cex wp14">
-  <w:p>
-    <w:pPr>
-      <w:pStyle w:val="Header"/>
-    </w:pPr>
-    <w:r>
-      <w:fldChar w:fldCharType="begin"/>
-    </w:r>
-    <w:r>
-      <w:instrText xml:space="preserve"> STYLEREF  "Heading 2" \n  \* MERGEFORMAT </w:instrText>
-    </w:r>
-    <w:r>
-      <w:fldChar w:fldCharType="separate"/>
-    </w:r>
-    <w:r>
-      <w:t xml:space="preserve">5.4 </w:t>
-    </w:r>
-    <w:r>
-      <w:fldChar w:fldCharType="end"/>
-    </w:r>
-    <w:r>
-      <w:fldChar w:fldCharType="begin"/>
-    </w:r>
-    <w:r>
-      <w:instrText xml:space="preserve"> STYLEREF  "Heading 2"  \* MERGEFORMAT </w:instrText>
-    </w:r>
-    <w:r>
-      <w:fldChar w:fldCharType="separate"/>
-    </w:r>
-    <w:r>
-      <w:t>Data Dictionary</w:t>
-    </w:r>
-    <w:r>
-      <w:fldChar w:fldCharType="end"/>
-    </w:r>
-  </w:p>
-</w:hdr>
-</file>
-
-<file path=word/header15.xml><?xml version="1.0" encoding="utf-8"?>
-<w:hdr xmlns:wpc="http://schemas.microsoft.com/office/word/2010/wordprocessingCanvas" xmlns:cx="http://schemas.microsoft.com/office/drawing/2014/chartex" xmlns:cx1="http://schemas.microsoft.com/office/drawing/2015/9/8/chartex" xmlns:cx2="http://schemas.microsoft.com/office/drawing/2015/10/21/chartex" xmlns:cx3="http://schemas.microsoft.com/office/drawing/2016/5/9/chartex" xmlns:cx4="http://schemas.microsoft.com/office/drawing/2016/5/10/chartex" xmlns:cx5="http://schemas.microsoft.com/office/drawing/2016/5/11/chartex" xmlns:cx6="http://schemas.microsoft.com/office/drawing/2016/5/12/chartex" xmlns:cx7="http://schemas.microsoft.com/office/drawing/2016/5/13/chartex" xmlns:cx8="http://schemas.microsoft.com/office/drawing/2016/5/14/chartex" xmlns:mc="http://schemas.openxmlformats.org/markup-compatibility/2006" xmlns:aink="http://schemas.microsoft.com/office/drawing/2016/ink" xmlns:am3d="http://schemas.microsoft.com/office/drawing/2017/model3d" xmlns:o="urn:schemas-microsoft-com:office:office" xmlns:r="http://schemas.openxmlformats.org/officeDocument/2006/relationships" xmlns:m="http://schemas.openxmlformats.org/officeDocument/2006/math" xmlns:v="urn:schemas-microsoft-com:vml" xmlns:wp14="http://schemas.microsoft.com/office/word/2010/wordprocessingDrawing" xmlns:wp="http://schemas.openxmlformats.org/drawingml/2006/wordprocessingDrawing" xmlns:w10="urn:schemas-microsoft-com:office:word" xmlns:w="http://schemas.openxmlformats.org/wordprocessingml/2006/main" xmlns:w14="http://schemas.microsoft.com/office/word/2010/wordml" xmlns:w15="http://schemas.microsoft.com/office/word/2012/wordml" xmlns:w16cex="http://schemas.microsoft.com/office/word/2018/wordml/cex" xmlns:w16cid="http://schemas.microsoft.com/office/word/2016/wordml/cid" xmlns:w16="http://schemas.microsoft.com/office/word/2018/wordml" xmlns:w16se="http://schemas.microsoft.com/office/word/2015/wordml/symex" xmlns:wpg="http://schemas.microsoft.com/office/word/2010/wordprocessingGroup" xmlns:wpi="http://schemas.microsoft.com/office/word/2010/wordprocessingInk" xmlns:wne="http://schemas.microsoft.com/office/word/2006/wordml" xmlns:wps="http://schemas.microsoft.com/office/word/2010/wordprocessingShape" mc:Ignorable="w14 w15 w16se w16cid w16 w16cex wp14">
-  <w:p>
-    <w:pPr>
-      <w:pStyle w:val="Header"/>
-    </w:pPr>
-  </w:p>
-</w:hdr>
-</file>
-
-<file path=word/header16.xml><?xml version="1.0" encoding="utf-8"?>
-<w:hdr xmlns:wpc="http://schemas.microsoft.com/office/word/2010/wordprocessingCanvas" xmlns:cx="http://schemas.microsoft.com/office/drawing/2014/chartex" xmlns:cx1="http://schemas.microsoft.com/office/drawing/2015/9/8/chartex" xmlns:cx2="http://schemas.microsoft.com/office/drawing/2015/10/21/chartex" xmlns:cx3="http://schemas.microsoft.com/office/drawing/2016/5/9/chartex" xmlns:cx4="http://schemas.microsoft.com/office/drawing/2016/5/10/chartex" xmlns:cx5="http://schemas.microsoft.com/office/drawing/2016/5/11/chartex" xmlns:cx6="http://schemas.microsoft.com/office/drawing/2016/5/12/chartex" xmlns:cx7="http://schemas.microsoft.com/office/drawing/2016/5/13/chartex" xmlns:cx8="http://schemas.microsoft.com/office/drawing/2016/5/14/chartex" xmlns:mc="http://schemas.openxmlformats.org/markup-compatibility/2006" xmlns:aink="http://schemas.microsoft.com/office/drawing/2016/ink" xmlns:am3d="http://schemas.microsoft.com/office/drawing/2017/model3d" xmlns:o="urn:schemas-microsoft-com:office:office" xmlns:r="http://schemas.openxmlformats.org/officeDocument/2006/relationships" xmlns:m="http://schemas.openxmlformats.org/officeDocument/2006/math" xmlns:v="urn:schemas-microsoft-com:vml" xmlns:wp14="http://schemas.microsoft.com/office/word/2010/wordprocessingDrawing" xmlns:wp="http://schemas.openxmlformats.org/drawingml/2006/wordprocessingDrawing" xmlns:w10="urn:schemas-microsoft-com:office:word" xmlns:w="http://schemas.openxmlformats.org/wordprocessingml/2006/main" xmlns:w14="http://schemas.microsoft.com/office/word/2010/wordml" xmlns:w15="http://schemas.microsoft.com/office/word/2012/wordml" xmlns:w16cex="http://schemas.microsoft.com/office/word/2018/wordml/cex" xmlns:w16cid="http://schemas.microsoft.com/office/word/2016/wordml/cid" xmlns:w16="http://schemas.microsoft.com/office/word/2018/wordml" xmlns:w16se="http://schemas.microsoft.com/office/word/2015/wordml/symex" xmlns:wpg="http://schemas.microsoft.com/office/word/2010/wordprocessingGroup" xmlns:wpi="http://schemas.microsoft.com/office/word/2010/wordprocessingInk" xmlns:wne="http://schemas.microsoft.com/office/word/2006/wordml" xmlns:wps="http://schemas.microsoft.com/office/word/2010/wordprocessingShape" mc:Ignorable="w14 w15 w16se w16cid w16 w16cex wp14">
-  <w:p>
-    <w:pPr>
-      <w:pStyle w:val="Header"/>
-    </w:pPr>
-    <w:r>
-      <w:fldChar w:fldCharType="begin"/>
-    </w:r>
-    <w:r>
-      <w:instrText xml:space="preserve"> STYLEREF  "Heading 1" \n  \* MERGEFORMAT </w:instrText>
-    </w:r>
-    <w:r>
-      <w:fldChar w:fldCharType="separate"/>
-    </w:r>
-    <w:r>
-      <w:t>Chapter 6</w:t>
-    </w:r>
-    <w:r>
-      <w:fldChar w:fldCharType="end"/>
-    </w:r>
-    <w:r>
-      <w:t xml:space="preserve">, Section </w:t>
-    </w:r>
-    <w:r>
-      <w:fldChar w:fldCharType="begin"/>
-    </w:r>
-    <w:r>
-      <w:instrText xml:space="preserve"> STYLEREF  "Heading 2" \n  \* MERGEFORMAT </w:instrText>
-    </w:r>
-    <w:r>
-      <w:fldChar w:fldCharType="separate"/>
-    </w:r>
-    <w:r>
-      <w:t xml:space="preserve">6.1 </w:t>
-    </w:r>
-    <w:r>
-      <w:fldChar w:fldCharType="end"/>
-    </w:r>
-  </w:p>
-</w:hdr>
-</file>
-
-<file path=word/header17.xml><?xml version="1.0" encoding="utf-8"?>
-<w:hdr xmlns:wpc="http://schemas.microsoft.com/office/word/2010/wordprocessingCanvas" xmlns:cx="http://schemas.microsoft.com/office/drawing/2014/chartex" xmlns:cx1="http://schemas.microsoft.com/office/drawing/2015/9/8/chartex" xmlns:cx2="http://schemas.microsoft.com/office/drawing/2015/10/21/chartex" xmlns:cx3="http://schemas.microsoft.com/office/drawing/2016/5/9/chartex" xmlns:cx4="http://schemas.microsoft.com/office/drawing/2016/5/10/chartex" xmlns:cx5="http://schemas.microsoft.com/office/drawing/2016/5/11/chartex" xmlns:cx6="http://schemas.microsoft.com/office/drawing/2016/5/12/chartex" xmlns:cx7="http://schemas.microsoft.com/office/drawing/2016/5/13/chartex" xmlns:cx8="http://schemas.microsoft.com/office/drawing/2016/5/14/chartex" xmlns:mc="http://schemas.openxmlformats.org/markup-compatibility/2006" xmlns:aink="http://schemas.microsoft.com/office/drawing/2016/ink" xmlns:am3d="http://schemas.microsoft.com/office/drawing/2017/model3d" xmlns:o="urn:schemas-microsoft-com:office:office" xmlns:r="http://schemas.openxmlformats.org/officeDocument/2006/relationships" xmlns:m="http://schemas.openxmlformats.org/officeDocument/2006/math" xmlns:v="urn:schemas-microsoft-com:vml" xmlns:wp14="http://schemas.microsoft.com/office/word/2010/wordprocessingDrawing" xmlns:wp="http://schemas.openxmlformats.org/drawingml/2006/wordprocessingDrawing" xmlns:w10="urn:schemas-microsoft-com:office:word" xmlns:w="http://schemas.openxmlformats.org/wordprocessingml/2006/main" xmlns:w14="http://schemas.microsoft.com/office/word/2010/wordml" xmlns:w15="http://schemas.microsoft.com/office/word/2012/wordml" xmlns:w16cex="http://schemas.microsoft.com/office/word/2018/wordml/cex" xmlns:w16cid="http://schemas.microsoft.com/office/word/2016/wordml/cid" xmlns:w16="http://schemas.microsoft.com/office/word/2018/wordml" xmlns:w16se="http://schemas.microsoft.com/office/word/2015/wordml/symex" xmlns:wpg="http://schemas.microsoft.com/office/word/2010/wordprocessingGroup" xmlns:wpi="http://schemas.microsoft.com/office/word/2010/wordprocessingInk" xmlns:wne="http://schemas.microsoft.com/office/word/2006/wordml" xmlns:wps="http://schemas.microsoft.com/office/word/2010/wordprocessingShape" mc:Ignorable="w14 w15 w16se w16cid w16 w16cex wp14">
-  <w:p>
-    <w:pPr>
-      <w:pStyle w:val="Header"/>
-    </w:pPr>
-    <w:r>
-      <w:fldChar w:fldCharType="begin"/>
-    </w:r>
-    <w:r>
-      <w:instrText xml:space="preserve"> STYLEREF  "Heading 2" \n  \* MERGEFORMAT </w:instrText>
-    </w:r>
-    <w:r>
-      <w:fldChar w:fldCharType="separate"/>
-    </w:r>
-    <w:r>
-      <w:t xml:space="preserve">6.1 </w:t>
-    </w:r>
-    <w:r>
-      <w:fldChar w:fldCharType="end"/>
-    </w:r>
-    <w:r>
-      <w:fldChar w:fldCharType="begin"/>
-    </w:r>
-    <w:r>
-      <w:instrText xml:space="preserve"> STYLEREF  "Heading 2"  \* MERGEFORMAT </w:instrText>
-    </w:r>
-    <w:r>
-      <w:fldChar w:fldCharType="separate"/>
-    </w:r>
-    <w:r>
-      <w:t>Module Description</w:t>
-    </w:r>
-    <w:r>
-      <w:fldChar w:fldCharType="end"/>
-    </w:r>
-  </w:p>
-</w:hdr>
-</file>
-
-<file path=word/header18.xml><?xml version="1.0" encoding="utf-8"?>
-<w:hdr xmlns:wpc="http://schemas.microsoft.com/office/word/2010/wordprocessingCanvas" xmlns:cx="http://schemas.microsoft.com/office/drawing/2014/chartex" xmlns:cx1="http://schemas.microsoft.com/office/drawing/2015/9/8/chartex" xmlns:cx2="http://schemas.microsoft.com/office/drawing/2015/10/21/chartex" xmlns:cx3="http://schemas.microsoft.com/office/drawing/2016/5/9/chartex" xmlns:cx4="http://schemas.microsoft.com/office/drawing/2016/5/10/chartex" xmlns:cx5="http://schemas.microsoft.com/office/drawing/2016/5/11/chartex" xmlns:cx6="http://schemas.microsoft.com/office/drawing/2016/5/12/chartex" xmlns:cx7="http://schemas.microsoft.com/office/drawing/2016/5/13/chartex" xmlns:cx8="http://schemas.microsoft.com/office/drawing/2016/5/14/chartex" xmlns:mc="http://schemas.openxmlformats.org/markup-compatibility/2006" xmlns:aink="http://schemas.microsoft.com/office/drawing/2016/ink" xmlns:am3d="http://schemas.microsoft.com/office/drawing/2017/model3d" xmlns:o="urn:schemas-microsoft-com:office:office" xmlns:r="http://schemas.openxmlformats.org/officeDocument/2006/relationships" xmlns:m="http://schemas.openxmlformats.org/officeDocument/2006/math" xmlns:v="urn:schemas-microsoft-com:vml" xmlns:wp14="http://schemas.microsoft.com/office/word/2010/wordprocessingDrawing" xmlns:wp="http://schemas.openxmlformats.org/drawingml/2006/wordprocessingDrawing" xmlns:w10="urn:schemas-microsoft-com:office:word" xmlns:w="http://schemas.openxmlformats.org/wordprocessingml/2006/main" xmlns:w14="http://schemas.microsoft.com/office/word/2010/wordml" xmlns:w15="http://schemas.microsoft.com/office/word/2012/wordml" xmlns:w16cex="http://schemas.microsoft.com/office/word/2018/wordml/cex" xmlns:w16cid="http://schemas.microsoft.com/office/word/2016/wordml/cid" xmlns:w16="http://schemas.microsoft.com/office/word/2018/wordml" xmlns:w16se="http://schemas.microsoft.com/office/word/2015/wordml/symex" xmlns:wpg="http://schemas.microsoft.com/office/word/2010/wordprocessingGroup" xmlns:wpi="http://schemas.microsoft.com/office/word/2010/wordprocessingInk" xmlns:wne="http://schemas.microsoft.com/office/word/2006/wordml" xmlns:wps="http://schemas.microsoft.com/office/word/2010/wordprocessingShape" mc:Ignorable="w14 w15 w16se w16cid w16 w16cex wp14">
-  <w:p>
-    <w:pPr>
-      <w:pStyle w:val="Header"/>
-    </w:pPr>
-  </w:p>
-</w:hdr>
-</file>
-
-<file path=word/header2.xml><?xml version="1.0" encoding="utf-8"?>
-<w:hdr xmlns:wpc="http://schemas.microsoft.com/office/word/2010/wordprocessingCanvas" xmlns:cx="http://schemas.microsoft.com/office/drawing/2014/chartex" xmlns:cx1="http://schemas.microsoft.com/office/drawing/2015/9/8/chartex" xmlns:cx2="http://schemas.microsoft.com/office/drawing/2015/10/21/chartex" xmlns:cx3="http://schemas.microsoft.com/office/drawing/2016/5/9/chartex" xmlns:cx4="http://schemas.microsoft.com/office/drawing/2016/5/10/chartex" xmlns:cx5="http://schemas.microsoft.com/office/drawing/2016/5/11/chartex" xmlns:cx6="http://schemas.microsoft.com/office/drawing/2016/5/12/chartex" xmlns:cx7="http://schemas.microsoft.com/office/drawing/2016/5/13/chartex" xmlns:cx8="http://schemas.microsoft.com/office/drawing/2016/5/14/chartex" xmlns:mc="http://schemas.openxmlformats.org/markup-compatibility/2006" xmlns:aink="http://schemas.microsoft.com/office/drawing/2016/ink" xmlns:am3d="http://schemas.microsoft.com/office/drawing/2017/model3d" xmlns:o="urn:schemas-microsoft-com:office:office" xmlns:r="http://schemas.openxmlformats.org/officeDocument/2006/relationships" xmlns:m="http://schemas.openxmlformats.org/officeDocument/2006/math" xmlns:v="urn:schemas-microsoft-com:vml" xmlns:wp14="http://schemas.microsoft.com/office/word/2010/wordprocessingDrawing" xmlns:wp="http://schemas.openxmlformats.org/drawingml/2006/wordprocessingDrawing" xmlns:w10="urn:schemas-microsoft-com:office:word" xmlns:w="http://schemas.openxmlformats.org/wordprocessingml/2006/main" xmlns:w14="http://schemas.microsoft.com/office/word/2010/wordml" xmlns:w15="http://schemas.microsoft.com/office/word/2012/wordml" xmlns:w16cex="http://schemas.microsoft.com/office/word/2018/wordml/cex" xmlns:w16cid="http://schemas.microsoft.com/office/word/2016/wordml/cid" xmlns:w16="http://schemas.microsoft.com/office/word/2018/wordml" xmlns:w16se="http://schemas.microsoft.com/office/word/2015/wordml/symex" xmlns:wpg="http://schemas.microsoft.com/office/word/2010/wordprocessingGroup" xmlns:wpi="http://schemas.microsoft.com/office/word/2010/wordprocessingInk" xmlns:wne="http://schemas.microsoft.com/office/word/2006/wordml" xmlns:wps="http://schemas.microsoft.com/office/word/2010/wordprocessingShape" mc:Ignorable="w14 w15 w16se w16cid w16 w16cex wp14">
-  <w:p>
-    <w:pPr>
-      <w:pStyle w:val="Header"/>
-    </w:pPr>
-    <w:r>
-      <w:fldChar w:fldCharType="begin"/>
-    </w:r>
-    <w:r>
-      <w:instrText xml:space="preserve"> STYLEREF  "Heading 1" \n  \* MERGEFORMAT </w:instrText>
-    </w:r>
-    <w:r>
-      <w:fldChar w:fldCharType="separate"/>
-    </w:r>
-    <w:r>
-      <w:t>Chapter 1</w:t>
-    </w:r>
-    <w:r>
-      <w:fldChar w:fldCharType="end"/>
-    </w:r>
-    <w:r>
-      <w:t xml:space="preserve">, Section </w:t>
-    </w:r>
-    <w:r>
-      <w:fldChar w:fldCharType="begin"/>
-    </w:r>
-    <w:r>
-      <w:instrText xml:space="preserve"> STYLEREF  "Heading 2" \n  \* MERGEFORMAT </w:instrText>
-    </w:r>
-    <w:r>
-      <w:fldChar w:fldCharType="separate"/>
-    </w:r>
-    <w:r>
-      <w:t xml:space="preserve">1.2 </w:t>
-    </w:r>
-    <w:r>
-      <w:fldChar w:fldCharType="end"/>
-    </w:r>
-  </w:p>
-</w:hdr>
-</file>
-
-<file path=word/header3.xml><?xml version="1.0" encoding="utf-8"?>
-<w:hdr xmlns:wpc="http://schemas.microsoft.com/office/word/2010/wordprocessingCanvas" xmlns:cx="http://schemas.microsoft.com/office/drawing/2014/chartex" xmlns:cx1="http://schemas.microsoft.com/office/drawing/2015/9/8/chartex" xmlns:cx2="http://schemas.microsoft.com/office/drawing/2015/10/21/chartex" xmlns:cx3="http://schemas.microsoft.com/office/drawing/2016/5/9/chartex" xmlns:cx4="http://schemas.microsoft.com/office/drawing/2016/5/10/chartex" xmlns:cx5="http://schemas.microsoft.com/office/drawing/2016/5/11/chartex" xmlns:cx6="http://schemas.microsoft.com/office/drawing/2016/5/12/chartex" xmlns:cx7="http://schemas.microsoft.com/office/drawing/2016/5/13/chartex" xmlns:cx8="http://schemas.microsoft.com/office/drawing/2016/5/14/chartex" xmlns:mc="http://schemas.openxmlformats.org/markup-compatibility/2006" xmlns:aink="http://schemas.microsoft.com/office/drawing/2016/ink" xmlns:am3d="http://schemas.microsoft.com/office/drawing/2017/model3d" xmlns:o="urn:schemas-microsoft-com:office:office" xmlns:r="http://schemas.openxmlformats.org/officeDocument/2006/relationships" xmlns:m="http://schemas.openxmlformats.org/officeDocument/2006/math" xmlns:v="urn:schemas-microsoft-com:vml" xmlns:wp14="http://schemas.microsoft.com/office/word/2010/wordprocessingDrawing" xmlns:wp="http://schemas.openxmlformats.org/drawingml/2006/wordprocessingDrawing" xmlns:w10="urn:schemas-microsoft-com:office:word" xmlns:w="http://schemas.openxmlformats.org/wordprocessingml/2006/main" xmlns:w14="http://schemas.microsoft.com/office/word/2010/wordml" xmlns:w15="http://schemas.microsoft.com/office/word/2012/wordml" xmlns:w16cex="http://schemas.microsoft.com/office/word/2018/wordml/cex" xmlns:w16cid="http://schemas.microsoft.com/office/word/2016/wordml/cid" xmlns:w16="http://schemas.microsoft.com/office/word/2018/wordml" xmlns:w16se="http://schemas.microsoft.com/office/word/2015/wordml/symex" xmlns:wpg="http://schemas.microsoft.com/office/word/2010/wordprocessingGroup" xmlns:wpi="http://schemas.microsoft.com/office/word/2010/wordprocessingInk" xmlns:wne="http://schemas.microsoft.com/office/word/2006/wordml" xmlns:wps="http://schemas.microsoft.com/office/word/2010/wordprocessingShape" mc:Ignorable="w14 w15 w16se w16cid w16 w16cex wp14">
-  <w:p>
-    <w:pPr>
-      <w:pStyle w:val="Header"/>
-    </w:pPr>
-    <w:r>
-      <w:fldChar w:fldCharType="begin"/>
-    </w:r>
-    <w:r>
-      <w:instrText xml:space="preserve"> STYLEREF  "Heading 2" \n  \* MERGEFORMAT </w:instrText>
-    </w:r>
-    <w:r>
-      <w:fldChar w:fldCharType="separate"/>
-    </w:r>
-    <w:r>
-      <w:t xml:space="preserve">1.2 </w:t>
-    </w:r>
-    <w:r>
-      <w:fldChar w:fldCharType="end"/>
-    </w:r>
-    <w:r>
-      <w:fldChar w:fldCharType="begin"/>
-    </w:r>
-    <w:r>
-      <w:instrText xml:space="preserve"> STYLEREF  "Heading 2"  \* MERGEFORMAT </w:instrText>
-    </w:r>
-    <w:r>
-      <w:fldChar w:fldCharType="separate"/>
-    </w:r>
-    <w:r>
-      <w:t>Motivation and Objective</w:t>
-    </w:r>
-    <w:r>
-      <w:fldChar w:fldCharType="end"/>
-    </w:r>
-  </w:p>
-</w:hdr>
-</file>
-
-<file path=word/header4.xml><?xml version="1.0" encoding="utf-8"?>
-<w:hdr xmlns:wpc="http://schemas.microsoft.com/office/word/2010/wordprocessingCanvas" xmlns:cx="http://schemas.microsoft.com/office/drawing/2014/chartex" xmlns:cx1="http://schemas.microsoft.com/office/drawing/2015/9/8/chartex" xmlns:cx2="http://schemas.microsoft.com/office/drawing/2015/10/21/chartex" xmlns:cx3="http://schemas.microsoft.com/office/drawing/2016/5/9/chartex" xmlns:cx4="http://schemas.microsoft.com/office/drawing/2016/5/10/chartex" xmlns:cx5="http://schemas.microsoft.com/office/drawing/2016/5/11/chartex" xmlns:cx6="http://schemas.microsoft.com/office/drawing/2016/5/12/chartex" xmlns:cx7="http://schemas.microsoft.com/office/drawing/2016/5/13/chartex" xmlns:cx8="http://schemas.microsoft.com/office/drawing/2016/5/14/chartex" xmlns:mc="http://schemas.openxmlformats.org/markup-compatibility/2006" xmlns:aink="http://schemas.microsoft.com/office/drawing/2016/ink" xmlns:am3d="http://schemas.microsoft.com/office/drawing/2017/model3d" xmlns:o="urn:schemas-microsoft-com:office:office" xmlns:r="http://schemas.openxmlformats.org/officeDocument/2006/relationships" xmlns:m="http://schemas.openxmlformats.org/officeDocument/2006/math" xmlns:v="urn:schemas-microsoft-com:vml" xmlns:wp14="http://schemas.microsoft.com/office/word/2010/wordprocessingDrawing" xmlns:wp="http://schemas.openxmlformats.org/drawingml/2006/wordprocessingDrawing" xmlns:w10="urn:schemas-microsoft-com:office:word" xmlns:w="http://schemas.openxmlformats.org/wordprocessingml/2006/main" xmlns:w14="http://schemas.microsoft.com/office/word/2010/wordml" xmlns:w15="http://schemas.microsoft.com/office/word/2012/wordml" xmlns:w16cex="http://schemas.microsoft.com/office/word/2018/wordml/cex" xmlns:w16cid="http://schemas.microsoft.com/office/word/2016/wordml/cid" xmlns:w16="http://schemas.microsoft.com/office/word/2018/wordml" xmlns:w16se="http://schemas.microsoft.com/office/word/2015/wordml/symex" xmlns:wpg="http://schemas.microsoft.com/office/word/2010/wordprocessingGroup" xmlns:wpi="http://schemas.microsoft.com/office/word/2010/wordprocessingInk" xmlns:wne="http://schemas.microsoft.com/office/word/2006/wordml" xmlns:wps="http://schemas.microsoft.com/office/word/2010/wordprocessingShape" mc:Ignorable="w14 w15 w16se w16cid w16 w16cex wp14">
-  <w:p>
-    <w:pPr>
-      <w:pStyle w:val="Header"/>
-    </w:pPr>
-  </w:p>
-</w:hdr>
-</file>
-
-<file path=word/header5.xml><?xml version="1.0" encoding="utf-8"?>
-<w:hdr xmlns:wpc="http://schemas.microsoft.com/office/word/2010/wordprocessingCanvas" xmlns:cx="http://schemas.microsoft.com/office/drawing/2014/chartex" xmlns:cx1="http://schemas.microsoft.com/office/drawing/2015/9/8/chartex" xmlns:cx2="http://schemas.microsoft.com/office/drawing/2015/10/21/chartex" xmlns:cx3="http://schemas.microsoft.com/office/drawing/2016/5/9/chartex" xmlns:cx4="http://schemas.microsoft.com/office/drawing/2016/5/10/chartex" xmlns:cx5="http://schemas.microsoft.com/office/drawing/2016/5/11/chartex" xmlns:cx6="http://schemas.microsoft.com/office/drawing/2016/5/12/chartex" xmlns:cx7="http://schemas.microsoft.com/office/drawing/2016/5/13/chartex" xmlns:cx8="http://schemas.microsoft.com/office/drawing/2016/5/14/chartex" xmlns:mc="http://schemas.openxmlformats.org/markup-compatibility/2006" xmlns:aink="http://schemas.microsoft.com/office/drawing/2016/ink" xmlns:am3d="http://schemas.microsoft.com/office/drawing/2017/model3d" xmlns:o="urn:schemas-microsoft-com:office:office" xmlns:r="http://schemas.openxmlformats.org/officeDocument/2006/relationships" xmlns:m="http://schemas.openxmlformats.org/officeDocument/2006/math" xmlns:v="urn:schemas-microsoft-com:vml" xmlns:wp14="http://schemas.microsoft.com/office/word/2010/wordprocessingDrawing" xmlns:wp="http://schemas.openxmlformats.org/drawingml/2006/wordprocessingDrawing" xmlns:w10="urn:schemas-microsoft-com:office:word" xmlns:w="http://schemas.openxmlformats.org/wordprocessingml/2006/main" xmlns:w14="http://schemas.microsoft.com/office/word/2010/wordml" xmlns:w15="http://schemas.microsoft.com/office/word/2012/wordml" xmlns:w16cex="http://schemas.microsoft.com/office/word/2018/wordml/cex" xmlns:w16cid="http://schemas.microsoft.com/office/word/2016/wordml/cid" xmlns:w16="http://schemas.microsoft.com/office/word/2018/wordml" xmlns:w16se="http://schemas.microsoft.com/office/word/2015/wordml/symex" xmlns:wpg="http://schemas.microsoft.com/office/word/2010/wordprocessingGroup" xmlns:wpi="http://schemas.microsoft.com/office/word/2010/wordprocessingInk" xmlns:wne="http://schemas.microsoft.com/office/word/2006/wordml" xmlns:wps="http://schemas.microsoft.com/office/word/2010/wordprocessingShape" mc:Ignorable="w14 w15 w16se w16cid w16 w16cex wp14">
-  <w:p>
-    <w:pPr>
-      <w:pStyle w:val="Header"/>
-    </w:pPr>
-    <w:r>
-      <w:fldChar w:fldCharType="begin"/>
-    </w:r>
-    <w:r>
-      <w:instrText xml:space="preserve"> STYLEREF  "Heading 1" \n  \* MERGEFORMAT </w:instrText>
-    </w:r>
-    <w:r>
-      <w:fldChar w:fldCharType="separate"/>
-    </w:r>
-    <w:r>
-      <w:t>Chapter 3</w:t>
-    </w:r>
-    <w:r>
-      <w:fldChar w:fldCharType="end"/>
-    </w:r>
-    <w:r>
-      <w:t xml:space="preserve">, Section </w:t>
-    </w:r>
-    <w:r>
-      <w:fldChar w:fldCharType="begin"/>
-    </w:r>
-    <w:r>
-      <w:instrText xml:space="preserve"> STYLEREF  "Heading 2" \n  \* MERGEFORMAT </w:instrText>
-    </w:r>
-    <w:r>
-      <w:fldChar w:fldCharType="separate"/>
-    </w:r>
-    <w:r>
-      <w:t xml:space="preserve">3.5 </w:t>
-    </w:r>
-    <w:r>
-      <w:fldChar w:fldCharType="end"/>
-    </w:r>
-  </w:p>
-</w:hdr>
-</file>
-
-<file path=word/header6.xml><?xml version="1.0" encoding="utf-8"?>
-<w:hdr xmlns:wpc="http://schemas.microsoft.com/office/word/2010/wordprocessingCanvas" xmlns:cx="http://schemas.microsoft.com/office/drawing/2014/chartex" xmlns:cx1="http://schemas.microsoft.com/office/drawing/2015/9/8/chartex" xmlns:cx2="http://schemas.microsoft.com/office/drawing/2015/10/21/chartex" xmlns:cx3="http://schemas.microsoft.com/office/drawing/2016/5/9/chartex" xmlns:cx4="http://schemas.microsoft.com/office/drawing/2016/5/10/chartex" xmlns:cx5="http://schemas.microsoft.com/office/drawing/2016/5/11/chartex" xmlns:cx6="http://schemas.microsoft.com/office/drawing/2016/5/12/chartex" xmlns:cx7="http://schemas.microsoft.com/office/drawing/2016/5/13/chartex" xmlns:cx8="http://schemas.microsoft.com/office/drawing/2016/5/14/chartex" xmlns:mc="http://schemas.openxmlformats.org/markup-compatibility/2006" xmlns:aink="http://schemas.microsoft.com/office/drawing/2016/ink" xmlns:am3d="http://schemas.microsoft.com/office/drawing/2017/model3d" xmlns:o="urn:schemas-microsoft-com:office:office" xmlns:r="http://schemas.openxmlformats.org/officeDocument/2006/relationships" xmlns:m="http://schemas.openxmlformats.org/officeDocument/2006/math" xmlns:v="urn:schemas-microsoft-com:vml" xmlns:wp14="http://schemas.microsoft.com/office/word/2010/wordprocessingDrawing" xmlns:wp="http://schemas.openxmlformats.org/drawingml/2006/wordprocessingDrawing" xmlns:w10="urn:schemas-microsoft-com:office:word" xmlns:w="http://schemas.openxmlformats.org/wordprocessingml/2006/main" xmlns:w14="http://schemas.microsoft.com/office/word/2010/wordml" xmlns:w15="http://schemas.microsoft.com/office/word/2012/wordml" xmlns:w16cex="http://schemas.microsoft.com/office/word/2018/wordml/cex" xmlns:w16cid="http://schemas.microsoft.com/office/word/2016/wordml/cid" xmlns:w16="http://schemas.microsoft.com/office/word/2018/wordml" xmlns:w16se="http://schemas.microsoft.com/office/word/2015/wordml/symex" xmlns:wpg="http://schemas.microsoft.com/office/word/2010/wordprocessingGroup" xmlns:wpi="http://schemas.microsoft.com/office/word/2010/wordprocessingInk" xmlns:wne="http://schemas.microsoft.com/office/word/2006/wordml" xmlns:wps="http://schemas.microsoft.com/office/word/2010/wordprocessingShape" mc:Ignorable="w14 w15 w16se w16cid w16 w16cex wp14">
-  <w:p>
-    <w:pPr>
-      <w:pStyle w:val="Header"/>
-    </w:pPr>
-    <w:r>
-      <w:fldChar w:fldCharType="begin"/>
-    </w:r>
-    <w:r>
-      <w:instrText xml:space="preserve"> STYLEREF  "Heading 2" \n  \* MERGEFORMAT </w:instrText>
-    </w:r>
-    <w:r>
-      <w:fldChar w:fldCharType="separate"/>
-    </w:r>
-    <w:r>
-      <w:t xml:space="preserve">2.1 </w:t>
-    </w:r>
-    <w:r>
-      <w:fldChar w:fldCharType="end"/>
-    </w:r>
-    <w:r>
-      <w:fldChar w:fldCharType="begin"/>
-    </w:r>
-    <w:r>
-      <w:instrText xml:space="preserve"> STYLEREF  "Heading 2"  \* </w:instrText>
-    </w:r>
-    <w:r>
-      <w:instrText xml:space="preserve">MERGEFORMAT </w:instrText>
-    </w:r>
-    <w:r>
-      <w:fldChar w:fldCharType="separate"/>
-    </w:r>
-    <w:r>
-      <w:t>Existing Methodologies</w:t>
-    </w:r>
-    <w:r>
-      <w:fldChar w:fldCharType="end"/>
-    </w:r>
-  </w:p>
-</w:hdr>
-</file>
-
-<file path=word/header7.xml><?xml version="1.0" encoding="utf-8"?>
-<w:hdr xmlns:wpc="http://schemas.microsoft.com/office/word/2010/wordprocessingCanvas" xmlns:cx="http://schemas.microsoft.com/office/drawing/2014/chartex" xmlns:cx1="http://schemas.microsoft.com/office/drawing/2015/9/8/chartex" xmlns:cx2="http://schemas.microsoft.com/office/drawing/2015/10/21/chartex" xmlns:cx3="http://schemas.microsoft.com/office/drawing/2016/5/9/chartex" xmlns:cx4="http://schemas.microsoft.com/office/drawing/2016/5/10/chartex" xmlns:cx5="http://schemas.microsoft.com/office/drawing/2016/5/11/chartex" xmlns:cx6="http://schemas.microsoft.com/office/drawing/2016/5/12/chartex" xmlns:cx7="http://schemas.microsoft.com/office/drawing/2016/5/13/chartex" xmlns:cx8="http://schemas.microsoft.com/office/drawing/2016/5/14/chartex" xmlns:mc="http://schemas.openxmlformats.org/markup-compatibility/2006" xmlns:aink="http://schemas.microsoft.com/office/drawing/2016/ink" xmlns:am3d="http://schemas.microsoft.com/office/drawing/2017/model3d" xmlns:o="urn:schemas-microsoft-com:office:office" xmlns:r="http://schemas.openxmlformats.org/officeDocument/2006/relationships" xmlns:m="http://schemas.openxmlformats.org/officeDocument/2006/math" xmlns:v="urn:schemas-microsoft-com:vml" xmlns:wp14="http://schemas.microsoft.com/office/word/2010/wordprocessingDrawing" xmlns:wp="http://schemas.openxmlformats.org/drawingml/2006/wordprocessingDrawing" xmlns:w10="urn:schemas-microsoft-com:office:word" xmlns:w="http://schemas.openxmlformats.org/wordprocessingml/2006/main" xmlns:w14="http://schemas.microsoft.com/office/word/2010/wordml" xmlns:w15="http://schemas.microsoft.com/office/word/2012/wordml" xmlns:w16cex="http://schemas.microsoft.com/office/word/2018/wordml/cex" xmlns:w16cid="http://schemas.microsoft.com/office/word/2016/wordml/cid" xmlns:w16="http://schemas.microsoft.com/office/word/2018/wordml" xmlns:w16se="http://schemas.microsoft.com/office/word/2015/wordml/symex" xmlns:wpg="http://schemas.microsoft.com/office/word/2010/wordprocessingGroup" xmlns:wpi="http://schemas.microsoft.com/office/word/2010/wordprocessingInk" xmlns:wne="http://schemas.microsoft.com/office/word/2006/wordml" xmlns:wps="http://schemas.microsoft.com/office/word/2010/wordprocessingShape" mc:Ignorable="w14 w15 w16se w16cid w16 w16cex wp14">
-  <w:p>
-    <w:pPr>
-      <w:pStyle w:val="Header"/>
-    </w:pPr>
-  </w:p>
-</w:hdr>
-</file>
-
-<file path=word/header8.xml><?xml version="1.0" encoding="utf-8"?>
-<w:hdr xmlns:wpc="http://schemas.microsoft.com/office/word/2010/wordprocessingCanvas" xmlns:cx="http://schemas.microsoft.com/office/drawing/2014/chartex" xmlns:cx1="http://schemas.microsoft.com/office/drawing/2015/9/8/chartex" xmlns:cx2="http://schemas.microsoft.com/office/drawing/2015/10/21/chartex" xmlns:cx3="http://schemas.microsoft.com/office/drawing/2016/5/9/chartex" xmlns:cx4="http://schemas.microsoft.com/office/drawing/2016/5/10/chartex" xmlns:cx5="http://schemas.microsoft.com/office/drawing/2016/5/11/chartex" xmlns:cx6="http://schemas.microsoft.com/office/drawing/2016/5/12/chartex" xmlns:cx7="http://schemas.microsoft.com/office/drawing/2016/5/13/chartex" xmlns:cx8="http://schemas.microsoft.com/office/drawing/2016/5/14/chartex" xmlns:mc="http://schemas.openxmlformats.org/markup-compatibility/2006" xmlns:aink="http://schemas.microsoft.com/office/drawing/2016/ink" xmlns:am3d="http://schemas.microsoft.com/office/drawing/2017/model3d" xmlns:o="urn:schemas-microsoft-com:office:office" xmlns:r="http://schemas.openxmlformats.org/officeDocument/2006/relationships" xmlns:m="http://schemas.openxmlformats.org/officeDocument/2006/math" xmlns:v="urn:schemas-microsoft-com:vml" xmlns:wp14="http://schemas.microsoft.com/office/word/2010/wordprocessingDrawing" xmlns:wp="http://schemas.openxmlformats.org/drawingml/2006/wordprocessingDrawing" xmlns:w10="urn:schemas-microsoft-com:office:word" xmlns:w="http://schemas.openxmlformats.org/wordprocessingml/2006/main" xmlns:w14="http://schemas.microsoft.com/office/word/2010/wordml" xmlns:w15="http://schemas.microsoft.com/office/word/2012/wordml" xmlns:w16cex="http://schemas.microsoft.com/office/word/2018/wordml/cex" xmlns:w16cid="http://schemas.microsoft.com/office/word/2016/wordml/cid" xmlns:w16="http://schemas.microsoft.com/office/word/2018/wordml" xmlns:w16se="http://schemas.microsoft.com/office/word/2015/wordml/symex" xmlns:wpg="http://schemas.microsoft.com/office/word/2010/wordprocessingGroup" xmlns:wpi="http://schemas.microsoft.com/office/word/2010/wordprocessingInk" xmlns:wne="http://schemas.microsoft.com/office/word/2006/wordml" xmlns:wps="http://schemas.microsoft.com/office/word/2010/wordprocessingShape" mc:Ignorable="w14 w15 w16se w16cid w16 w16cex wp14">
-  <w:p>
-    <w:pPr>
-      <w:pStyle w:val="Header"/>
-    </w:pPr>
-    <w:fldSimple w:instr=" STYLEREF  &quot;Heading 2&quot; \n  \* MERGEFORMAT ">
-      <w:r>
-        <w:t xml:space="preserve">3.5 </w:t>
-      </w:r>
-    </w:fldSimple>
-    <w:fldSimple w:instr=" STYLEREF  &quot;Heading 2&quot;  \* MERGEFORMAT ">
-      <w:r>
-        <w:t>Schedule Feasibility</w:t>
-      </w:r>
-    </w:fldSimple>
   </w:p>
 </w:hdr>
 </file>
@@ -6278,7 +6324,6 @@
   <w:style w:type="character" w:default="1" w:styleId="DefaultParagraphFont">
     <w:name w:val="Default Paragraph Font"/>
     <w:uiPriority w:val="1"/>
-    <w:semiHidden/>
     <w:unhideWhenUsed/>
   </w:style>
   <w:style w:type="table" w:default="1" w:styleId="TableNormal">
@@ -6705,6 +6750,14 @@
       <w:szCs w:val="22"/>
     </w:rPr>
   </w:style>
+  <w:style w:type="paragraph" w:styleId="Bibliography">
+    <w:name w:val="Bibliography"/>
+    <w:basedOn w:val="Normal"/>
+    <w:next w:val="Normal"/>
+    <w:uiPriority w:val="37"/>
+    <w:unhideWhenUsed/>
+    <w:rsid w:val="00C71546"/>
+  </w:style>
 </w:styles>
 </file>
 
@@ -6930,11 +6983,34 @@
 </file>
 
 <file path=customXml/item1.xml><?xml version="1.0" encoding="utf-8"?>
-<b:Sources xmlns:b="http://schemas.openxmlformats.org/officeDocument/2006/bibliography" xmlns="http://schemas.openxmlformats.org/officeDocument/2006/bibliography" SelectedStyle="\APASixthEditionOfficeOnline.xsl" StyleName="APA" Version="6"/>
+<b:Sources xmlns:b="http://schemas.openxmlformats.org/officeDocument/2006/bibliography" xmlns="http://schemas.openxmlformats.org/officeDocument/2006/bibliography" SelectedStyle="\APASixthEditionOfficeOnline.xsl" StyleName="APA" Version="6">
+  <b:Source>
+    <b:Tag>You03</b:Tag>
+    <b:SourceType>Book</b:SourceType>
+    <b:Guid>{C22D6349-71B0-4658-B39C-19E5E8B4EDC4}</b:Guid>
+    <b:Author>
+      <b:Author>
+        <b:NameList>
+          <b:Person>
+            <b:Last>Young</b:Last>
+            <b:First>Ralph</b:First>
+            <b:Middle>R.</b:Middle>
+          </b:Person>
+        </b:NameList>
+      </b:Author>
+    </b:Author>
+    <b:Title>The Requirements Engineering Handbook</b:Title>
+    <b:Year>2003</b:Year>
+    <b:Publisher>Artech House</b:Publisher>
+    <b:LCID>en-US</b:LCID>
+    <b:City>Norwood, MA, USA</b:City>
+    <b:RefOrder>1</b:RefOrder>
+  </b:Source>
+</b:Sources>
 </file>
 
 <file path=customXml/itemProps1.xml><?xml version="1.0" encoding="utf-8"?>
-<ds:datastoreItem xmlns:ds="http://schemas.openxmlformats.org/officeDocument/2006/customXml" ds:itemID="{51724D0D-EA0A-48CF-9E2C-394CB2A3B940}">
+<ds:datastoreItem xmlns:ds="http://schemas.openxmlformats.org/officeDocument/2006/customXml" ds:itemID="{F6C138D9-28E2-437C-A962-7129BD4D7B81}">
   <ds:schemaRefs>
     <ds:schemaRef ds:uri="http://schemas.openxmlformats.org/officeDocument/2006/bibliography"/>
   </ds:schemaRefs>

</xml_diff>

<commit_message>
Abstract and module description
</commit_message>
<xml_diff>
--- a/Project Report/Mini Project Report.docx
+++ b/Project Report/Mini Project Report.docx
@@ -246,8 +246,13 @@
         <w:pStyle w:val="CoverPageSubheading"/>
       </w:pPr>
       <w:r>
-        <w:t>Institute of Engineering and Technology, University of Calicut, Thenjipalam</w:t>
-      </w:r>
+        <w:t xml:space="preserve">Institute of Engineering and Technology, University of Calicut, </w:t>
+      </w:r>
+      <w:proofErr w:type="spellStart"/>
+      <w:r>
+        <w:t>Thenjipalam</w:t>
+      </w:r>
+      <w:proofErr w:type="spellEnd"/>
     </w:p>
     <w:p>
       <w:pPr>
@@ -342,7 +347,21 @@
         <w:rPr>
           <w:lang w:val="en-IN"/>
         </w:rPr>
-        <w:t xml:space="preserve">, Kerala is a bonafide work done by us under supervision of </w:t>
+        <w:t xml:space="preserve">, Kerala is a </w:t>
+      </w:r>
+      <w:proofErr w:type="spellStart"/>
+      <w:r>
+        <w:rPr>
+          <w:lang w:val="en-IN"/>
+        </w:rPr>
+        <w:t>bonafide</w:t>
+      </w:r>
+      <w:proofErr w:type="spellEnd"/>
+      <w:r>
+        <w:rPr>
+          <w:lang w:val="en-IN"/>
+        </w:rPr>
+        <w:t xml:space="preserve"> work done by us under supervision of </w:t>
       </w:r>
       <w:r>
         <w:rPr>
@@ -350,13 +369,45 @@
           <w:bCs/>
           <w:lang w:val="en-IN"/>
         </w:rPr>
-        <w:t>Ms. Sruthimol M P</w:t>
-      </w:r>
-      <w:r>
-        <w:rPr>
+        <w:t xml:space="preserve">Ms. </w:t>
+      </w:r>
+      <w:proofErr w:type="spellStart"/>
+      <w:r>
+        <w:rPr>
+          <w:b/>
+          <w:bCs/>
           <w:lang w:val="en-IN"/>
         </w:rPr>
-        <w:t>. This submission represents our ideas in our own words and where ideas or words of others have been included, we have adequately and accurately cited and referenced the original sources. We also declare that we have adhered to ethics of academic honesty and integrity and have not misrepresented or fabricated any data or idea or fact or source in our submission. We understand that any violation of the above will be a cause for disciplinary action by the institute and/or the University and can also evoke penal action from the sources which have thus not been properly cited or from whom proper permission has not been obtained. This report has not been previously formed the basis for the award of any degree, diploma or similar title of any other University.</w:t>
+        <w:t>Sruthimol</w:t>
+      </w:r>
+      <w:proofErr w:type="spellEnd"/>
+      <w:r>
+        <w:rPr>
+          <w:b/>
+          <w:bCs/>
+          <w:lang w:val="en-IN"/>
+        </w:rPr>
+        <w:t xml:space="preserve"> M P</w:t>
+      </w:r>
+      <w:r>
+        <w:rPr>
+          <w:lang w:val="en-IN"/>
+        </w:rPr>
+        <w:t xml:space="preserve">. This submission represents our ideas in our own words and where ideas or words of others have been included, we have adequately and accurately cited and referenced the original sources. We also declare that we have adhered to ethics of academic honesty and integrity and have not misrepresented or fabricated any data or idea or fact or source in our submission. We understand that any violation of the above will be a cause for disciplinary action by the institute and/or the University and can also evoke penal action from the sources which have thus not been properly cited or from whom proper permission has not been obtained. This report has not been previously formed the basis for the award of any degree, </w:t>
+      </w:r>
+      <w:proofErr w:type="gramStart"/>
+      <w:r>
+        <w:rPr>
+          <w:lang w:val="en-IN"/>
+        </w:rPr>
+        <w:t>diploma</w:t>
+      </w:r>
+      <w:proofErr w:type="gramEnd"/>
+      <w:r>
+        <w:rPr>
+          <w:lang w:val="en-IN"/>
+        </w:rPr>
+        <w:t xml:space="preserve"> or similar title of any other University.</w:t>
       </w:r>
     </w:p>
     <w:p>
@@ -370,9 +421,11 @@
         </w:rPr>
         <w:t xml:space="preserve">Place: </w:t>
       </w:r>
+      <w:proofErr w:type="spellStart"/>
       <w:r>
         <w:t>Thenjipalam</w:t>
       </w:r>
+      <w:proofErr w:type="spellEnd"/>
     </w:p>
     <w:p>
       <w:pPr>
@@ -415,9 +468,19 @@
         <w:pStyle w:val="Covernormal2"/>
         <w:jc w:val="right"/>
       </w:pPr>
-      <w:r>
-        <w:t>Jincy P Janardhanan</w:t>
-      </w:r>
+      <w:proofErr w:type="spellStart"/>
+      <w:r>
+        <w:t>Jincy</w:t>
+      </w:r>
+      <w:proofErr w:type="spellEnd"/>
+      <w:r>
+        <w:t xml:space="preserve"> P </w:t>
+      </w:r>
+      <w:proofErr w:type="spellStart"/>
+      <w:r>
+        <w:t>Janardhanan</w:t>
+      </w:r>
+      <w:proofErr w:type="spellEnd"/>
     </w:p>
     <w:p>
       <w:pPr>
@@ -434,8 +497,13 @@
         <w:jc w:val="right"/>
       </w:pPr>
       <w:r>
-        <w:t>Alka Bhagavaldas</w:t>
-      </w:r>
+        <w:t xml:space="preserve">Alka </w:t>
+      </w:r>
+      <w:proofErr w:type="spellStart"/>
+      <w:r>
+        <w:t>Bhagavaldas</w:t>
+      </w:r>
+      <w:proofErr w:type="spellEnd"/>
       <w:r>
         <w:t xml:space="preserve"> K</w:t>
       </w:r>
@@ -466,6 +534,7 @@
         <w:pStyle w:val="DeptNameHeading"/>
       </w:pPr>
       <w:r>
+        <w:lastRenderedPageBreak/>
         <w:t>DEPARTMENT OF INFORMATION TECHNOLOGY</w:t>
       </w:r>
       <w:r>
@@ -572,18 +641,52 @@
       <w:r>
         <w:t xml:space="preserve">by </w:t>
       </w:r>
+      <w:proofErr w:type="spellStart"/>
       <w:r>
         <w:rPr>
           <w:b/>
           <w:bCs/>
         </w:rPr>
-        <w:t>Jincy P Janardhanan, Aleena Sunny, Alka Bhagavaldas</w:t>
-      </w:r>
+        <w:t>Jincy</w:t>
+      </w:r>
+      <w:proofErr w:type="spellEnd"/>
       <w:r>
         <w:rPr>
           <w:b/>
           <w:bCs/>
         </w:rPr>
+        <w:t xml:space="preserve"> P </w:t>
+      </w:r>
+      <w:proofErr w:type="spellStart"/>
+      <w:r>
+        <w:rPr>
+          <w:b/>
+          <w:bCs/>
+        </w:rPr>
+        <w:t>Janardhanan</w:t>
+      </w:r>
+      <w:proofErr w:type="spellEnd"/>
+      <w:r>
+        <w:rPr>
+          <w:b/>
+          <w:bCs/>
+        </w:rPr>
+        <w:t xml:space="preserve">, Aleena Sunny, Alka </w:t>
+      </w:r>
+      <w:proofErr w:type="spellStart"/>
+      <w:r>
+        <w:rPr>
+          <w:b/>
+          <w:bCs/>
+        </w:rPr>
+        <w:t>Bhagavaldas</w:t>
+      </w:r>
+      <w:proofErr w:type="spellEnd"/>
+      <w:r>
+        <w:rPr>
+          <w:b/>
+          <w:bCs/>
+        </w:rPr>
         <w:t xml:space="preserve"> K</w:t>
       </w:r>
       <w:r>
@@ -630,8 +733,13 @@
         <w:t>Information Technology</w:t>
       </w:r>
       <w:r>
-        <w:t xml:space="preserve"> is a bonafide</w:t>
-      </w:r>
+        <w:t xml:space="preserve"> is a </w:t>
+      </w:r>
+      <w:proofErr w:type="spellStart"/>
+      <w:r>
+        <w:t>bonafide</w:t>
+      </w:r>
+      <w:proofErr w:type="spellEnd"/>
       <w:r>
         <w:t xml:space="preserve"> </w:t>
       </w:r>
@@ -754,7 +862,23 @@
                 <w:b/>
                 <w:bCs/>
               </w:rPr>
-              <w:t>Ms. Sruthimol M P</w:t>
+              <w:t xml:space="preserve">Ms. </w:t>
+            </w:r>
+            <w:proofErr w:type="spellStart"/>
+            <w:r>
+              <w:rPr>
+                <w:b/>
+                <w:bCs/>
+              </w:rPr>
+              <w:t>Sruthimol</w:t>
+            </w:r>
+            <w:proofErr w:type="spellEnd"/>
+            <w:r>
+              <w:rPr>
+                <w:b/>
+                <w:bCs/>
+              </w:rPr>
+              <w:t xml:space="preserve"> M P</w:t>
             </w:r>
           </w:p>
           <w:p>
@@ -795,6 +919,7 @@
         <w:pStyle w:val="CoverPageTitle"/>
       </w:pPr>
       <w:r>
+        <w:lastRenderedPageBreak/>
         <w:t>A</w:t>
       </w:r>
       <w:r>
@@ -815,8 +940,13 @@
         <w:t>who had been a great help</w:t>
       </w:r>
       <w:r>
-        <w:t>, support</w:t>
-      </w:r>
+        <w:t xml:space="preserve">, </w:t>
+      </w:r>
+      <w:proofErr w:type="gramStart"/>
+      <w:r>
+        <w:t>support</w:t>
+      </w:r>
+      <w:proofErr w:type="gramEnd"/>
       <w:r>
         <w:t xml:space="preserve"> and</w:t>
       </w:r>
@@ -891,7 +1021,23 @@
           <w:b/>
           <w:bCs/>
         </w:rPr>
-        <w:t>Ms. Sruthimol M P</w:t>
+        <w:t xml:space="preserve">Ms. </w:t>
+      </w:r>
+      <w:proofErr w:type="spellStart"/>
+      <w:r>
+        <w:rPr>
+          <w:b/>
+          <w:bCs/>
+        </w:rPr>
+        <w:t>Sruthimol</w:t>
+      </w:r>
+      <w:proofErr w:type="spellEnd"/>
+      <w:r>
+        <w:rPr>
+          <w:b/>
+          <w:bCs/>
+        </w:rPr>
+        <w:t xml:space="preserve"> M P</w:t>
       </w:r>
       <w:r>
         <w:t xml:space="preserve">, </w:t>
@@ -921,7 +1067,15 @@
         <w:t>er</w:t>
       </w:r>
       <w:r>
-        <w:t xml:space="preserve"> expert guidance, co-operation and immense</w:t>
+        <w:t xml:space="preserve"> expert guidance, </w:t>
+      </w:r>
+      <w:proofErr w:type="gramStart"/>
+      <w:r>
+        <w:t>co-operation</w:t>
+      </w:r>
+      <w:proofErr w:type="gramEnd"/>
+      <w:r>
+        <w:t xml:space="preserve"> and immense</w:t>
       </w:r>
       <w:r>
         <w:t xml:space="preserve"> </w:t>
@@ -977,8 +1131,13 @@
         <w:t>,</w:t>
       </w:r>
       <w:r>
-        <w:t xml:space="preserve"> support</w:t>
-      </w:r>
+        <w:t xml:space="preserve"> </w:t>
+      </w:r>
+      <w:proofErr w:type="gramStart"/>
+      <w:r>
+        <w:t>support</w:t>
+      </w:r>
+      <w:proofErr w:type="gramEnd"/>
       <w:r>
         <w:t xml:space="preserve"> and constant inspiration</w:t>
       </w:r>
@@ -1027,9 +1186,19 @@
         <w:pStyle w:val="Covernormal2"/>
         <w:jc w:val="right"/>
       </w:pPr>
-      <w:r>
-        <w:t>Jincy P Janardhanan</w:t>
-      </w:r>
+      <w:proofErr w:type="spellStart"/>
+      <w:r>
+        <w:t>Jincy</w:t>
+      </w:r>
+      <w:proofErr w:type="spellEnd"/>
+      <w:r>
+        <w:t xml:space="preserve"> P </w:t>
+      </w:r>
+      <w:proofErr w:type="spellStart"/>
+      <w:r>
+        <w:t>Janardhanan</w:t>
+      </w:r>
+      <w:proofErr w:type="spellEnd"/>
     </w:p>
     <w:p>
       <w:pPr>
@@ -1046,8 +1215,13 @@
         <w:jc w:val="right"/>
       </w:pPr>
       <w:r>
-        <w:t>Alka Bhagavaldas</w:t>
-      </w:r>
+        <w:t xml:space="preserve">Alka </w:t>
+      </w:r>
+      <w:proofErr w:type="spellStart"/>
+      <w:r>
+        <w:t>Bhagavaldas</w:t>
+      </w:r>
+      <w:proofErr w:type="spellEnd"/>
       <w:r>
         <w:t xml:space="preserve"> K</w:t>
       </w:r>
@@ -1067,10 +1241,26 @@
         <w:pStyle w:val="CoverPageTitle"/>
       </w:pPr>
       <w:r>
+        <w:lastRenderedPageBreak/>
         <w:t>A</w:t>
       </w:r>
       <w:r>
         <w:t>BSTRACT</w:t>
+      </w:r>
+    </w:p>
+    <w:p>
+      <w:pPr>
+        <w:rPr>
+          <w:rFonts w:ascii="Times New Roman" w:hAnsi="Times New Roman" w:cs="Times New Roman"/>
+          <w:szCs w:val="24"/>
+        </w:rPr>
+      </w:pPr>
+      <w:r>
+        <w:rPr>
+          <w:rFonts w:ascii="Times New Roman" w:hAnsi="Times New Roman" w:cs="Times New Roman"/>
+          <w:szCs w:val="24"/>
+        </w:rPr>
+        <w:t>This scheme aims to develop a web application to connect colleges, recruiters, students, and alumni on a single platform. It helps colleges for efficient management of their placement cell. Recruiters can use this application for their HR hiring activities related to campus recruitment. Students and alumni can further stay informed about various career choices available for them using the information portal. Finding jobs after graduation that best suits their interests and skill set is quite a challenging task for students or alumni. The difficulties in job finding arise from not having proper knowledge of the organization’s objective, their work culture, and current job openings. Discerning the best candidate amongst the list of candidates is a primary responsibility for the recruiters. The web application provides an easy and convenient search feature for students or alumni to find their desired jobs and for recruiters to find the right candidate. Students and alumni can conveniently use this web portal for job seeking. Colleges verify student and alumni information before registering them on the platform. A server admin verifies college and recruiter registration on the platform. Only alumni can update their details on their own, whereas students cannot. The recommendation system available in the web application is very advantageous for students and alumni. The web application automatically generates a CV for students and alumni using their details and information, which can be attached to their job applications. A web application to find and apply for a job is easy to use as a substitute for a manual and paper-based method.</w:t>
       </w:r>
     </w:p>
     <w:p/>
@@ -3124,6 +3314,7 @@
               <w:bCs/>
               <w:noProof/>
             </w:rPr>
+            <w:lastRenderedPageBreak/>
             <w:fldChar w:fldCharType="end"/>
           </w:r>
         </w:p>
@@ -3286,6 +3477,7 @@
         <w:pStyle w:val="Heading1"/>
       </w:pPr>
       <w:r>
+        <w:lastRenderedPageBreak/>
         <w:br/>
       </w:r>
       <w:bookmarkStart w:id="4" w:name="_Toc46003696"/>
@@ -3304,20 +3496,62 @@
         <w:rPr>
           <w:lang w:val="en-US"/>
         </w:rPr>
-        <w:t>When the first digital computers appeared in the early 1940s,[5] the instructions to make them operate were wired into the machine. Practitioners quickly realized that this design was not flexible and came up with the "stored program architecture" or von Neumann architecture. Thus the division between "hardware" and "software" began with abstraction being used to deal with the complexity of computing.</w:t>
-      </w:r>
-    </w:p>
-    <w:p>
-      <w:pPr>
+        <w:t xml:space="preserve">When the first digital computers appeared in the early 1940s,[5] the instructions to make them operate were wired into the machine. Practitioners quickly realized that this design was not flexible and came up with the "stored program architecture" or von Neumann architecture. </w:t>
+      </w:r>
+      <w:proofErr w:type="gramStart"/>
+      <w:r>
         <w:rPr>
           <w:lang w:val="en-US"/>
         </w:rPr>
-      </w:pPr>
+        <w:t>Thus</w:t>
+      </w:r>
+      <w:proofErr w:type="gramEnd"/>
       <w:r>
         <w:rPr>
           <w:lang w:val="en-US"/>
         </w:rPr>
-        <w:t>Programming languages started to appear in the early 1950s[6] and this was also another major step in abstraction. Major languages such as Fortran, ALGOL, PL/I, and COBOL were released in the late 1950 and 1960s to deal with scientific, algorithmic, and business problems respectively. David Parnas introduced the key concept of modularity and information hiding in 1972[7] to help programmers deal with the ever-increasing complexity of software systems.</w:t>
+        <w:t xml:space="preserve"> the division between "hardware" and "software" began with abstraction being used to deal with the complexity of computing.</w:t>
+      </w:r>
+    </w:p>
+    <w:p>
+      <w:pPr>
+        <w:rPr>
+          <w:lang w:val="en-US"/>
+        </w:rPr>
+      </w:pPr>
+      <w:r>
+        <w:rPr>
+          <w:lang w:val="en-US"/>
+        </w:rPr>
+        <w:t>Programming languages started to appear in the early 1950</w:t>
+      </w:r>
+      <w:proofErr w:type="gramStart"/>
+      <w:r>
+        <w:rPr>
+          <w:lang w:val="en-US"/>
+        </w:rPr>
+        <w:t>s[</w:t>
+      </w:r>
+      <w:proofErr w:type="gramEnd"/>
+      <w:r>
+        <w:rPr>
+          <w:lang w:val="en-US"/>
+        </w:rPr>
+        <w:t xml:space="preserve">6] and this was also another major step in abstraction. Major languages such as Fortran, ALGOL, PL/I, and COBOL were released in the late 1950 and 1960s to deal with scientific, algorithmic, and business problems respectively. David </w:t>
+      </w:r>
+      <w:proofErr w:type="spellStart"/>
+      <w:r>
+        <w:rPr>
+          <w:lang w:val="en-US"/>
+        </w:rPr>
+        <w:t>Parnas</w:t>
+      </w:r>
+      <w:proofErr w:type="spellEnd"/>
+      <w:r>
+        <w:rPr>
+          <w:lang w:val="en-US"/>
+        </w:rPr>
+        <w:t xml:space="preserve"> introduced the key concept of modularity and information hiding in 1972[7] to help programmers deal with the ever-increasing complexity of software systems.</w:t>
       </w:r>
     </w:p>
     <w:p>
@@ -3434,6 +3668,7 @@
         <w:pStyle w:val="Heading1"/>
       </w:pPr>
       <w:r>
+        <w:lastRenderedPageBreak/>
         <w:br/>
       </w:r>
       <w:bookmarkStart w:id="7" w:name="_Toc46003699"/>
@@ -3538,6 +3773,7 @@
         <w:pStyle w:val="Heading1"/>
       </w:pPr>
       <w:r>
+        <w:lastRenderedPageBreak/>
         <w:br/>
       </w:r>
       <w:bookmarkStart w:id="9" w:name="_Toc46003701"/>
@@ -3619,6 +3855,7 @@
       </w:pPr>
       <w:bookmarkStart w:id="14" w:name="_Toc46003706"/>
       <w:r>
+        <w:lastRenderedPageBreak/>
         <w:t>Schedule Feasibility</w:t>
       </w:r>
       <w:bookmarkEnd w:id="14"/>
@@ -3685,6 +3922,7 @@
         <w:pStyle w:val="Heading1"/>
       </w:pPr>
       <w:r>
+        <w:lastRenderedPageBreak/>
         <w:br/>
       </w:r>
       <w:bookmarkStart w:id="15" w:name="_Toc46003707"/>
@@ -3816,6 +4054,7 @@
         <w:pStyle w:val="Heading1"/>
       </w:pPr>
       <w:r>
+        <w:lastRenderedPageBreak/>
         <w:br/>
       </w:r>
       <w:bookmarkStart w:id="20" w:name="_Toc46003712"/>
@@ -3953,6 +4192,7 @@
         <w:pStyle w:val="Heading1"/>
       </w:pPr>
       <w:r>
+        <w:lastRenderedPageBreak/>
         <w:br/>
       </w:r>
       <w:bookmarkStart w:id="25" w:name="_Toc46003717"/>
@@ -3977,6 +4217,1399 @@
         <w:t>Module Description</w:t>
       </w:r>
       <w:bookmarkEnd w:id="26"/>
+    </w:p>
+    <w:p>
+      <w:pPr>
+        <w:pStyle w:val="ListParagraph"/>
+        <w:numPr>
+          <w:ilvl w:val="0"/>
+          <w:numId w:val="13"/>
+        </w:numPr>
+        <w:spacing w:after="200" w:line="276" w:lineRule="auto"/>
+        <w:jc w:val="left"/>
+        <w:rPr>
+          <w:rFonts w:ascii="Times New Roman" w:hAnsi="Times New Roman" w:cs="Times New Roman"/>
+          <w:b w:val="0"/>
+          <w:bCs/>
+          <w:sz w:val="24"/>
+          <w:szCs w:val="24"/>
+        </w:rPr>
+      </w:pPr>
+      <w:r>
+        <w:rPr>
+          <w:rFonts w:ascii="Times New Roman" w:hAnsi="Times New Roman" w:cs="Times New Roman"/>
+          <w:b w:val="0"/>
+          <w:bCs/>
+          <w:sz w:val="24"/>
+          <w:szCs w:val="24"/>
+          <w:u w:val="single"/>
+        </w:rPr>
+        <w:t>User</w:t>
+      </w:r>
+      <w:r>
+        <w:rPr>
+          <w:rFonts w:ascii="Times New Roman" w:hAnsi="Times New Roman" w:cs="Times New Roman"/>
+          <w:b w:val="0"/>
+          <w:bCs/>
+          <w:sz w:val="24"/>
+          <w:szCs w:val="24"/>
+        </w:rPr>
+        <w:t>: A Module that implements all common features of any general users. Functionalities provided by this module are as follows:</w:t>
+      </w:r>
+      <w:r>
+        <w:rPr>
+          <w:rFonts w:ascii="Times New Roman" w:hAnsi="Times New Roman" w:cs="Times New Roman"/>
+          <w:b w:val="0"/>
+          <w:bCs/>
+          <w:sz w:val="24"/>
+          <w:szCs w:val="24"/>
+        </w:rPr>
+        <w:tab/>
+        <w:t xml:space="preserve">  </w:t>
+      </w:r>
+    </w:p>
+    <w:p>
+      <w:pPr>
+        <w:pStyle w:val="ListParagraph"/>
+        <w:numPr>
+          <w:ilvl w:val="0"/>
+          <w:numId w:val="15"/>
+        </w:numPr>
+        <w:spacing w:after="200" w:line="276" w:lineRule="auto"/>
+        <w:jc w:val="left"/>
+        <w:rPr>
+          <w:rFonts w:ascii="Times New Roman" w:hAnsi="Times New Roman" w:cs="Times New Roman"/>
+          <w:b w:val="0"/>
+          <w:bCs/>
+          <w:sz w:val="24"/>
+          <w:szCs w:val="24"/>
+        </w:rPr>
+      </w:pPr>
+      <w:r>
+        <w:rPr>
+          <w:rFonts w:ascii="Times New Roman" w:hAnsi="Times New Roman" w:cs="Times New Roman"/>
+          <w:b w:val="0"/>
+          <w:bCs/>
+          <w:sz w:val="24"/>
+          <w:szCs w:val="24"/>
+        </w:rPr>
+        <w:t>Login</w:t>
+      </w:r>
+    </w:p>
+    <w:p>
+      <w:pPr>
+        <w:pStyle w:val="ListParagraph"/>
+        <w:numPr>
+          <w:ilvl w:val="0"/>
+          <w:numId w:val="15"/>
+        </w:numPr>
+        <w:spacing w:after="200" w:line="276" w:lineRule="auto"/>
+        <w:jc w:val="left"/>
+        <w:rPr>
+          <w:rFonts w:ascii="Times New Roman" w:hAnsi="Times New Roman" w:cs="Times New Roman"/>
+          <w:b w:val="0"/>
+          <w:bCs/>
+          <w:sz w:val="24"/>
+          <w:szCs w:val="24"/>
+        </w:rPr>
+      </w:pPr>
+      <w:r>
+        <w:rPr>
+          <w:rFonts w:ascii="Times New Roman" w:hAnsi="Times New Roman" w:cs="Times New Roman"/>
+          <w:b w:val="0"/>
+          <w:bCs/>
+          <w:sz w:val="24"/>
+          <w:szCs w:val="24"/>
+        </w:rPr>
+        <w:t>Request forgot password</w:t>
+      </w:r>
+    </w:p>
+    <w:p>
+      <w:pPr>
+        <w:rPr>
+          <w:rFonts w:ascii="Arial" w:hAnsi="Arial" w:cs="Arial"/>
+          <w:bCs/>
+          <w:szCs w:val="24"/>
+        </w:rPr>
+      </w:pPr>
+      <w:r>
+        <w:rPr>
+          <w:rFonts w:ascii="Times New Roman" w:hAnsi="Times New Roman" w:cs="Times New Roman"/>
+          <w:bCs/>
+          <w:szCs w:val="24"/>
+        </w:rPr>
+        <w:t xml:space="preserve">    </w:t>
+      </w:r>
+      <w:r>
+        <w:rPr>
+          <w:rFonts w:ascii="Arial" w:hAnsi="Arial" w:cs="Arial"/>
+          <w:bCs/>
+          <w:szCs w:val="24"/>
+        </w:rPr>
+        <w:t xml:space="preserve">Submodules of user </w:t>
+      </w:r>
+    </w:p>
+    <w:p>
+      <w:pPr>
+        <w:pStyle w:val="ListParagraph"/>
+        <w:numPr>
+          <w:ilvl w:val="0"/>
+          <w:numId w:val="14"/>
+        </w:numPr>
+        <w:spacing w:after="200" w:line="276" w:lineRule="auto"/>
+        <w:jc w:val="left"/>
+        <w:rPr>
+          <w:rFonts w:ascii="Times New Roman" w:hAnsi="Times New Roman" w:cs="Times New Roman"/>
+          <w:b w:val="0"/>
+          <w:bCs/>
+          <w:sz w:val="24"/>
+          <w:szCs w:val="24"/>
+        </w:rPr>
+      </w:pPr>
+      <w:r>
+        <w:rPr>
+          <w:rFonts w:ascii="Times New Roman" w:hAnsi="Times New Roman" w:cs="Times New Roman"/>
+          <w:b w:val="0"/>
+          <w:bCs/>
+          <w:sz w:val="24"/>
+          <w:szCs w:val="24"/>
+          <w:u w:val="single"/>
+        </w:rPr>
+        <w:t>Privileged user</w:t>
+      </w:r>
+      <w:r>
+        <w:rPr>
+          <w:rFonts w:ascii="Times New Roman" w:hAnsi="Times New Roman" w:cs="Times New Roman"/>
+          <w:b w:val="0"/>
+          <w:bCs/>
+          <w:sz w:val="24"/>
+          <w:szCs w:val="24"/>
+        </w:rPr>
+        <w:t>: A module to implement the common features of College, Recruiter, and Alumni (Privileged Users). Functionalities provided by this module are as follows:</w:t>
+      </w:r>
+      <w:r>
+        <w:rPr>
+          <w:rFonts w:ascii="Times New Roman" w:hAnsi="Times New Roman" w:cs="Times New Roman"/>
+          <w:b w:val="0"/>
+          <w:bCs/>
+          <w:sz w:val="24"/>
+          <w:szCs w:val="24"/>
+        </w:rPr>
+        <w:tab/>
+      </w:r>
+    </w:p>
+    <w:p>
+      <w:pPr>
+        <w:pStyle w:val="ListParagraph"/>
+        <w:numPr>
+          <w:ilvl w:val="0"/>
+          <w:numId w:val="16"/>
+        </w:numPr>
+        <w:spacing w:after="200" w:line="276" w:lineRule="auto"/>
+        <w:jc w:val="left"/>
+        <w:rPr>
+          <w:rFonts w:ascii="Times New Roman" w:hAnsi="Times New Roman" w:cs="Times New Roman"/>
+          <w:b w:val="0"/>
+          <w:bCs/>
+          <w:sz w:val="24"/>
+          <w:szCs w:val="24"/>
+        </w:rPr>
+      </w:pPr>
+      <w:r>
+        <w:rPr>
+          <w:rFonts w:ascii="Times New Roman" w:hAnsi="Times New Roman" w:cs="Times New Roman"/>
+          <w:b w:val="0"/>
+          <w:bCs/>
+          <w:sz w:val="24"/>
+          <w:szCs w:val="24"/>
+        </w:rPr>
+        <w:t xml:space="preserve">opt out </w:t>
+      </w:r>
+    </w:p>
+    <w:p>
+      <w:pPr>
+        <w:pStyle w:val="ListParagraph"/>
+        <w:numPr>
+          <w:ilvl w:val="0"/>
+          <w:numId w:val="16"/>
+        </w:numPr>
+        <w:spacing w:after="200" w:line="276" w:lineRule="auto"/>
+        <w:jc w:val="left"/>
+        <w:rPr>
+          <w:rFonts w:ascii="Times New Roman" w:hAnsi="Times New Roman" w:cs="Times New Roman"/>
+          <w:b w:val="0"/>
+          <w:bCs/>
+          <w:sz w:val="24"/>
+          <w:szCs w:val="24"/>
+        </w:rPr>
+      </w:pPr>
+      <w:r>
+        <w:rPr>
+          <w:rFonts w:ascii="Times New Roman" w:hAnsi="Times New Roman" w:cs="Times New Roman"/>
+          <w:b w:val="0"/>
+          <w:bCs/>
+          <w:sz w:val="24"/>
+          <w:szCs w:val="24"/>
+        </w:rPr>
+        <w:t xml:space="preserve">Update details </w:t>
+      </w:r>
+    </w:p>
+    <w:p>
+      <w:pPr>
+        <w:pStyle w:val="ListParagraph"/>
+        <w:numPr>
+          <w:ilvl w:val="0"/>
+          <w:numId w:val="16"/>
+        </w:numPr>
+        <w:spacing w:after="200" w:line="276" w:lineRule="auto"/>
+        <w:jc w:val="left"/>
+        <w:rPr>
+          <w:rFonts w:ascii="Times New Roman" w:hAnsi="Times New Roman" w:cs="Times New Roman"/>
+          <w:b w:val="0"/>
+          <w:bCs/>
+          <w:sz w:val="24"/>
+          <w:szCs w:val="24"/>
+        </w:rPr>
+      </w:pPr>
+      <w:r>
+        <w:rPr>
+          <w:rFonts w:ascii="Times New Roman" w:hAnsi="Times New Roman" w:cs="Times New Roman"/>
+          <w:b w:val="0"/>
+          <w:bCs/>
+          <w:sz w:val="24"/>
+          <w:szCs w:val="24"/>
+        </w:rPr>
+        <w:t>Registration</w:t>
+      </w:r>
+    </w:p>
+    <w:p>
+      <w:pPr>
+        <w:pStyle w:val="ListParagraph"/>
+        <w:numPr>
+          <w:ilvl w:val="0"/>
+          <w:numId w:val="16"/>
+        </w:numPr>
+        <w:spacing w:after="200" w:line="276" w:lineRule="auto"/>
+        <w:jc w:val="left"/>
+        <w:rPr>
+          <w:rFonts w:ascii="Times New Roman" w:hAnsi="Times New Roman" w:cs="Times New Roman"/>
+          <w:b w:val="0"/>
+          <w:bCs/>
+          <w:sz w:val="24"/>
+          <w:szCs w:val="24"/>
+        </w:rPr>
+      </w:pPr>
+      <w:r>
+        <w:rPr>
+          <w:rFonts w:ascii="Times New Roman" w:hAnsi="Times New Roman" w:cs="Times New Roman"/>
+          <w:b w:val="0"/>
+          <w:bCs/>
+          <w:sz w:val="24"/>
+          <w:szCs w:val="24"/>
+        </w:rPr>
+        <w:t>Recommend student/alumni</w:t>
+      </w:r>
+    </w:p>
+    <w:p>
+      <w:pPr>
+        <w:pStyle w:val="ListParagraph"/>
+        <w:numPr>
+          <w:ilvl w:val="0"/>
+          <w:numId w:val="14"/>
+        </w:numPr>
+        <w:spacing w:after="200" w:line="276" w:lineRule="auto"/>
+        <w:jc w:val="left"/>
+        <w:rPr>
+          <w:rFonts w:ascii="Times New Roman" w:hAnsi="Times New Roman" w:cs="Times New Roman"/>
+          <w:b w:val="0"/>
+          <w:bCs/>
+          <w:sz w:val="24"/>
+          <w:szCs w:val="24"/>
+        </w:rPr>
+      </w:pPr>
+      <w:r>
+        <w:rPr>
+          <w:rFonts w:ascii="Times New Roman" w:hAnsi="Times New Roman" w:cs="Times New Roman"/>
+          <w:b w:val="0"/>
+          <w:bCs/>
+          <w:sz w:val="24"/>
+          <w:szCs w:val="24"/>
+          <w:u w:val="single"/>
+        </w:rPr>
+        <w:t>College</w:t>
+      </w:r>
+      <w:r>
+        <w:rPr>
+          <w:rFonts w:ascii="Times New Roman" w:hAnsi="Times New Roman" w:cs="Times New Roman"/>
+          <w:b w:val="0"/>
+          <w:bCs/>
+          <w:sz w:val="24"/>
+          <w:szCs w:val="24"/>
+        </w:rPr>
+        <w:t>:  A module that implements specific features for College, Privileged User Interface, Recommend interface from Recommendation Module. Functionalities provided by this module are as follows:</w:t>
+      </w:r>
+      <w:r>
+        <w:rPr>
+          <w:rFonts w:ascii="Times New Roman" w:hAnsi="Times New Roman" w:cs="Times New Roman"/>
+          <w:b w:val="0"/>
+          <w:bCs/>
+          <w:sz w:val="24"/>
+          <w:szCs w:val="24"/>
+        </w:rPr>
+        <w:tab/>
+      </w:r>
+    </w:p>
+    <w:p>
+      <w:pPr>
+        <w:pStyle w:val="ListParagraph"/>
+        <w:numPr>
+          <w:ilvl w:val="4"/>
+          <w:numId w:val="14"/>
+        </w:numPr>
+        <w:spacing w:after="200" w:line="276" w:lineRule="auto"/>
+        <w:jc w:val="left"/>
+        <w:rPr>
+          <w:rFonts w:ascii="Times New Roman" w:hAnsi="Times New Roman" w:cs="Times New Roman"/>
+          <w:b w:val="0"/>
+          <w:bCs/>
+          <w:sz w:val="24"/>
+          <w:szCs w:val="24"/>
+        </w:rPr>
+      </w:pPr>
+      <w:r>
+        <w:rPr>
+          <w:rFonts w:ascii="Times New Roman" w:hAnsi="Times New Roman" w:cs="Times New Roman"/>
+          <w:b w:val="0"/>
+          <w:bCs/>
+          <w:sz w:val="24"/>
+          <w:szCs w:val="24"/>
+        </w:rPr>
+        <w:t>Add a new student</w:t>
+      </w:r>
+    </w:p>
+    <w:p>
+      <w:pPr>
+        <w:pStyle w:val="ListParagraph"/>
+        <w:numPr>
+          <w:ilvl w:val="4"/>
+          <w:numId w:val="14"/>
+        </w:numPr>
+        <w:spacing w:after="200" w:line="276" w:lineRule="auto"/>
+        <w:jc w:val="left"/>
+        <w:rPr>
+          <w:rFonts w:ascii="Times New Roman" w:hAnsi="Times New Roman" w:cs="Times New Roman"/>
+          <w:b w:val="0"/>
+          <w:bCs/>
+          <w:sz w:val="24"/>
+          <w:szCs w:val="24"/>
+        </w:rPr>
+      </w:pPr>
+      <w:r>
+        <w:rPr>
+          <w:rFonts w:ascii="Times New Roman" w:hAnsi="Times New Roman" w:cs="Times New Roman"/>
+          <w:b w:val="0"/>
+          <w:bCs/>
+          <w:sz w:val="24"/>
+          <w:szCs w:val="24"/>
+        </w:rPr>
+        <w:t>Add alumni student</w:t>
+      </w:r>
+    </w:p>
+    <w:p>
+      <w:pPr>
+        <w:pStyle w:val="ListParagraph"/>
+        <w:numPr>
+          <w:ilvl w:val="4"/>
+          <w:numId w:val="14"/>
+        </w:numPr>
+        <w:spacing w:after="200" w:line="276" w:lineRule="auto"/>
+        <w:jc w:val="left"/>
+        <w:rPr>
+          <w:rFonts w:ascii="Times New Roman" w:hAnsi="Times New Roman" w:cs="Times New Roman"/>
+          <w:b w:val="0"/>
+          <w:bCs/>
+          <w:sz w:val="24"/>
+          <w:szCs w:val="24"/>
+        </w:rPr>
+      </w:pPr>
+      <w:r>
+        <w:rPr>
+          <w:rFonts w:ascii="Times New Roman" w:hAnsi="Times New Roman" w:cs="Times New Roman"/>
+          <w:b w:val="0"/>
+          <w:bCs/>
+          <w:sz w:val="24"/>
+          <w:szCs w:val="24"/>
+        </w:rPr>
+        <w:t>Update student details</w:t>
+      </w:r>
+    </w:p>
+    <w:p>
+      <w:pPr>
+        <w:pStyle w:val="ListParagraph"/>
+        <w:numPr>
+          <w:ilvl w:val="0"/>
+          <w:numId w:val="17"/>
+        </w:numPr>
+        <w:spacing w:after="200" w:line="276" w:lineRule="auto"/>
+        <w:jc w:val="left"/>
+        <w:rPr>
+          <w:rFonts w:ascii="Times New Roman" w:hAnsi="Times New Roman" w:cs="Times New Roman"/>
+          <w:b w:val="0"/>
+          <w:bCs/>
+          <w:sz w:val="24"/>
+          <w:szCs w:val="24"/>
+        </w:rPr>
+      </w:pPr>
+      <w:r>
+        <w:rPr>
+          <w:rFonts w:ascii="Times New Roman" w:hAnsi="Times New Roman" w:cs="Times New Roman"/>
+          <w:b w:val="0"/>
+          <w:bCs/>
+          <w:sz w:val="24"/>
+          <w:szCs w:val="24"/>
+          <w:u w:val="single"/>
+        </w:rPr>
+        <w:lastRenderedPageBreak/>
+        <w:t>Student</w:t>
+      </w:r>
+      <w:r>
+        <w:rPr>
+          <w:rFonts w:ascii="Times New Roman" w:hAnsi="Times New Roman" w:cs="Times New Roman"/>
+          <w:b w:val="0"/>
+          <w:bCs/>
+          <w:sz w:val="24"/>
+          <w:szCs w:val="24"/>
+        </w:rPr>
+        <w:t>:    A module that implements specific features for student and alumni, Request Recommendation interface from Recommendation module, and chat module. Functionalities provided by this module are as follows:</w:t>
+      </w:r>
+      <w:r>
+        <w:rPr>
+          <w:rFonts w:ascii="Times New Roman" w:hAnsi="Times New Roman" w:cs="Times New Roman"/>
+          <w:b w:val="0"/>
+          <w:bCs/>
+          <w:sz w:val="24"/>
+          <w:szCs w:val="24"/>
+        </w:rPr>
+        <w:tab/>
+      </w:r>
+    </w:p>
+    <w:p>
+      <w:pPr>
+        <w:pStyle w:val="ListParagraph"/>
+        <w:numPr>
+          <w:ilvl w:val="0"/>
+          <w:numId w:val="18"/>
+        </w:numPr>
+        <w:spacing w:after="200" w:line="276" w:lineRule="auto"/>
+        <w:jc w:val="left"/>
+        <w:rPr>
+          <w:rFonts w:ascii="Times New Roman" w:hAnsi="Times New Roman" w:cs="Times New Roman"/>
+          <w:b w:val="0"/>
+          <w:bCs/>
+          <w:sz w:val="24"/>
+          <w:szCs w:val="24"/>
+        </w:rPr>
+      </w:pPr>
+      <w:r>
+        <w:rPr>
+          <w:rFonts w:ascii="Times New Roman" w:hAnsi="Times New Roman" w:cs="Times New Roman"/>
+          <w:b w:val="0"/>
+          <w:bCs/>
+          <w:sz w:val="24"/>
+          <w:szCs w:val="24"/>
+        </w:rPr>
+        <w:t>Personalization</w:t>
+      </w:r>
+    </w:p>
+    <w:p>
+      <w:pPr>
+        <w:pStyle w:val="ListParagraph"/>
+        <w:numPr>
+          <w:ilvl w:val="0"/>
+          <w:numId w:val="18"/>
+        </w:numPr>
+        <w:spacing w:after="200" w:line="276" w:lineRule="auto"/>
+        <w:jc w:val="left"/>
+        <w:rPr>
+          <w:rFonts w:ascii="Times New Roman" w:hAnsi="Times New Roman" w:cs="Times New Roman"/>
+          <w:b w:val="0"/>
+          <w:bCs/>
+          <w:sz w:val="24"/>
+          <w:szCs w:val="24"/>
+        </w:rPr>
+      </w:pPr>
+      <w:r>
+        <w:rPr>
+          <w:rFonts w:ascii="Times New Roman" w:hAnsi="Times New Roman" w:cs="Times New Roman"/>
+          <w:b w:val="0"/>
+          <w:bCs/>
+          <w:sz w:val="24"/>
+          <w:szCs w:val="24"/>
+        </w:rPr>
+        <w:t>Follow</w:t>
+      </w:r>
+    </w:p>
+    <w:p>
+      <w:pPr>
+        <w:pStyle w:val="ListParagraph"/>
+        <w:numPr>
+          <w:ilvl w:val="0"/>
+          <w:numId w:val="18"/>
+        </w:numPr>
+        <w:spacing w:after="200" w:line="276" w:lineRule="auto"/>
+        <w:jc w:val="left"/>
+        <w:rPr>
+          <w:rFonts w:ascii="Times New Roman" w:hAnsi="Times New Roman" w:cs="Times New Roman"/>
+          <w:b w:val="0"/>
+          <w:bCs/>
+          <w:sz w:val="24"/>
+          <w:szCs w:val="24"/>
+        </w:rPr>
+      </w:pPr>
+      <w:r>
+        <w:rPr>
+          <w:rFonts w:ascii="Times New Roman" w:hAnsi="Times New Roman" w:cs="Times New Roman"/>
+          <w:b w:val="0"/>
+          <w:bCs/>
+          <w:sz w:val="24"/>
+          <w:szCs w:val="24"/>
+        </w:rPr>
+        <w:t>Job feed</w:t>
+      </w:r>
+    </w:p>
+    <w:p>
+      <w:pPr>
+        <w:pStyle w:val="ListParagraph"/>
+        <w:numPr>
+          <w:ilvl w:val="0"/>
+          <w:numId w:val="18"/>
+        </w:numPr>
+        <w:spacing w:after="200" w:line="276" w:lineRule="auto"/>
+        <w:jc w:val="left"/>
+        <w:rPr>
+          <w:rFonts w:ascii="Times New Roman" w:hAnsi="Times New Roman" w:cs="Times New Roman"/>
+          <w:b w:val="0"/>
+          <w:bCs/>
+          <w:sz w:val="24"/>
+          <w:szCs w:val="24"/>
+        </w:rPr>
+      </w:pPr>
+      <w:r>
+        <w:rPr>
+          <w:rFonts w:ascii="Times New Roman" w:hAnsi="Times New Roman" w:cs="Times New Roman"/>
+          <w:b w:val="0"/>
+          <w:bCs/>
+          <w:sz w:val="24"/>
+          <w:szCs w:val="24"/>
+        </w:rPr>
+        <w:t xml:space="preserve"> Notification</w:t>
+      </w:r>
+    </w:p>
+    <w:p>
+      <w:pPr>
+        <w:pStyle w:val="ListParagraph"/>
+        <w:numPr>
+          <w:ilvl w:val="0"/>
+          <w:numId w:val="18"/>
+        </w:numPr>
+        <w:spacing w:after="200" w:line="276" w:lineRule="auto"/>
+        <w:jc w:val="left"/>
+        <w:rPr>
+          <w:rFonts w:ascii="Times New Roman" w:hAnsi="Times New Roman" w:cs="Times New Roman"/>
+          <w:b w:val="0"/>
+          <w:bCs/>
+          <w:sz w:val="24"/>
+          <w:szCs w:val="24"/>
+        </w:rPr>
+      </w:pPr>
+      <w:r>
+        <w:rPr>
+          <w:rFonts w:ascii="Times New Roman" w:hAnsi="Times New Roman" w:cs="Times New Roman"/>
+          <w:b w:val="0"/>
+          <w:bCs/>
+          <w:sz w:val="24"/>
+          <w:szCs w:val="24"/>
+        </w:rPr>
+        <w:t>Apply for jobs</w:t>
+      </w:r>
+    </w:p>
+    <w:p>
+      <w:pPr>
+        <w:pStyle w:val="ListParagraph"/>
+        <w:numPr>
+          <w:ilvl w:val="0"/>
+          <w:numId w:val="17"/>
+        </w:numPr>
+        <w:spacing w:after="200" w:line="276" w:lineRule="auto"/>
+        <w:jc w:val="left"/>
+        <w:rPr>
+          <w:rFonts w:ascii="Times New Roman" w:hAnsi="Times New Roman" w:cs="Times New Roman"/>
+          <w:b w:val="0"/>
+          <w:bCs/>
+          <w:sz w:val="24"/>
+          <w:szCs w:val="24"/>
+        </w:rPr>
+      </w:pPr>
+      <w:r>
+        <w:rPr>
+          <w:rFonts w:ascii="Times New Roman" w:hAnsi="Times New Roman" w:cs="Times New Roman"/>
+          <w:b w:val="0"/>
+          <w:bCs/>
+          <w:sz w:val="24"/>
+          <w:szCs w:val="24"/>
+          <w:u w:val="single"/>
+        </w:rPr>
+        <w:t>Alumni</w:t>
+      </w:r>
+      <w:r>
+        <w:rPr>
+          <w:rFonts w:ascii="Times New Roman" w:hAnsi="Times New Roman" w:cs="Times New Roman"/>
+          <w:b w:val="0"/>
+          <w:bCs/>
+          <w:sz w:val="24"/>
+          <w:szCs w:val="24"/>
+        </w:rPr>
+        <w:t xml:space="preserve">: A module that implements specific features for alumni and Privileged User Interface. </w:t>
+      </w:r>
+      <w:r>
+        <w:rPr>
+          <w:rFonts w:ascii="Times New Roman" w:hAnsi="Times New Roman" w:cs="Times New Roman"/>
+          <w:b w:val="0"/>
+          <w:bCs/>
+          <w:sz w:val="24"/>
+          <w:szCs w:val="24"/>
+          <w:highlight w:val="yellow"/>
+        </w:rPr>
+        <w:t>NO ADDITIONAL FUNCTIONS REQUIRED</w:t>
+      </w:r>
+      <w:r>
+        <w:rPr>
+          <w:rFonts w:ascii="Times New Roman" w:hAnsi="Times New Roman" w:cs="Times New Roman"/>
+          <w:b w:val="0"/>
+          <w:bCs/>
+          <w:sz w:val="24"/>
+          <w:szCs w:val="24"/>
+        </w:rPr>
+        <w:t>.</w:t>
+      </w:r>
+    </w:p>
+    <w:p>
+      <w:pPr>
+        <w:pStyle w:val="ListParagraph"/>
+        <w:rPr>
+          <w:rFonts w:ascii="Times New Roman" w:hAnsi="Times New Roman" w:cs="Times New Roman"/>
+          <w:b w:val="0"/>
+          <w:bCs/>
+          <w:sz w:val="24"/>
+          <w:szCs w:val="24"/>
+        </w:rPr>
+      </w:pPr>
+    </w:p>
+    <w:p>
+      <w:pPr>
+        <w:pStyle w:val="ListParagraph"/>
+        <w:numPr>
+          <w:ilvl w:val="0"/>
+          <w:numId w:val="17"/>
+        </w:numPr>
+        <w:spacing w:after="200" w:line="276" w:lineRule="auto"/>
+        <w:jc w:val="left"/>
+        <w:rPr>
+          <w:rFonts w:ascii="Times New Roman" w:hAnsi="Times New Roman" w:cs="Times New Roman"/>
+          <w:b w:val="0"/>
+          <w:bCs/>
+          <w:sz w:val="24"/>
+          <w:szCs w:val="24"/>
+        </w:rPr>
+      </w:pPr>
+      <w:r>
+        <w:rPr>
+          <w:rFonts w:ascii="Times New Roman" w:hAnsi="Times New Roman" w:cs="Times New Roman"/>
+          <w:b w:val="0"/>
+          <w:bCs/>
+          <w:sz w:val="24"/>
+          <w:szCs w:val="24"/>
+          <w:u w:val="single"/>
+        </w:rPr>
+        <w:t>Recruiter</w:t>
+      </w:r>
+      <w:r>
+        <w:rPr>
+          <w:rFonts w:ascii="Times New Roman" w:hAnsi="Times New Roman" w:cs="Times New Roman"/>
+          <w:b w:val="0"/>
+          <w:bCs/>
+          <w:sz w:val="24"/>
+          <w:szCs w:val="24"/>
+        </w:rPr>
+        <w:t>:  A module that implements specific functionalities for Recruiter, Privileged User Interface, Recommend interface, and Chat module. Functionalities provided by this module are as follows:</w:t>
+      </w:r>
+      <w:r>
+        <w:rPr>
+          <w:rFonts w:ascii="Times New Roman" w:hAnsi="Times New Roman" w:cs="Times New Roman"/>
+          <w:b w:val="0"/>
+          <w:bCs/>
+          <w:sz w:val="24"/>
+          <w:szCs w:val="24"/>
+        </w:rPr>
+        <w:tab/>
+      </w:r>
+    </w:p>
+    <w:p>
+      <w:pPr>
+        <w:pStyle w:val="ListParagraph"/>
+        <w:numPr>
+          <w:ilvl w:val="0"/>
+          <w:numId w:val="19"/>
+        </w:numPr>
+        <w:spacing w:after="200" w:line="276" w:lineRule="auto"/>
+        <w:jc w:val="left"/>
+        <w:rPr>
+          <w:rFonts w:ascii="Times New Roman" w:hAnsi="Times New Roman" w:cs="Times New Roman"/>
+          <w:b w:val="0"/>
+          <w:bCs/>
+          <w:sz w:val="24"/>
+          <w:szCs w:val="24"/>
+        </w:rPr>
+      </w:pPr>
+      <w:r>
+        <w:rPr>
+          <w:rFonts w:ascii="Times New Roman" w:hAnsi="Times New Roman" w:cs="Times New Roman"/>
+          <w:b w:val="0"/>
+          <w:bCs/>
+          <w:sz w:val="24"/>
+          <w:szCs w:val="24"/>
+        </w:rPr>
+        <w:t xml:space="preserve">Create job listings  </w:t>
+      </w:r>
+    </w:p>
+    <w:p>
+      <w:pPr>
+        <w:pStyle w:val="ListParagraph"/>
+        <w:numPr>
+          <w:ilvl w:val="0"/>
+          <w:numId w:val="19"/>
+        </w:numPr>
+        <w:spacing w:after="200" w:line="276" w:lineRule="auto"/>
+        <w:jc w:val="left"/>
+        <w:rPr>
+          <w:rFonts w:ascii="Times New Roman" w:hAnsi="Times New Roman" w:cs="Times New Roman"/>
+          <w:b w:val="0"/>
+          <w:bCs/>
+          <w:sz w:val="24"/>
+          <w:szCs w:val="24"/>
+        </w:rPr>
+      </w:pPr>
+      <w:r>
+        <w:rPr>
+          <w:rFonts w:ascii="Times New Roman" w:hAnsi="Times New Roman" w:cs="Times New Roman"/>
+          <w:b w:val="0"/>
+          <w:bCs/>
+          <w:sz w:val="24"/>
+          <w:szCs w:val="24"/>
+        </w:rPr>
+        <w:t>Edit/ delete job listing</w:t>
+      </w:r>
+    </w:p>
+    <w:p>
+      <w:pPr>
+        <w:pStyle w:val="ListParagraph"/>
+        <w:numPr>
+          <w:ilvl w:val="0"/>
+          <w:numId w:val="19"/>
+        </w:numPr>
+        <w:spacing w:after="200" w:line="276" w:lineRule="auto"/>
+        <w:jc w:val="left"/>
+        <w:rPr>
+          <w:rFonts w:ascii="Times New Roman" w:hAnsi="Times New Roman" w:cs="Times New Roman"/>
+          <w:b w:val="0"/>
+          <w:bCs/>
+          <w:sz w:val="24"/>
+          <w:szCs w:val="24"/>
+        </w:rPr>
+      </w:pPr>
+      <w:r>
+        <w:rPr>
+          <w:rFonts w:ascii="Times New Roman" w:hAnsi="Times New Roman" w:cs="Times New Roman"/>
+          <w:b w:val="0"/>
+          <w:bCs/>
+          <w:sz w:val="24"/>
+          <w:szCs w:val="24"/>
+        </w:rPr>
+        <w:t xml:space="preserve">Review CV </w:t>
+      </w:r>
+    </w:p>
+    <w:p>
+      <w:pPr>
+        <w:pStyle w:val="ListParagraph"/>
+        <w:numPr>
+          <w:ilvl w:val="0"/>
+          <w:numId w:val="19"/>
+        </w:numPr>
+        <w:spacing w:after="200" w:line="276" w:lineRule="auto"/>
+        <w:jc w:val="left"/>
+        <w:rPr>
+          <w:rFonts w:ascii="Times New Roman" w:hAnsi="Times New Roman" w:cs="Times New Roman"/>
+          <w:b w:val="0"/>
+          <w:bCs/>
+          <w:sz w:val="24"/>
+          <w:szCs w:val="24"/>
+        </w:rPr>
+      </w:pPr>
+      <w:r>
+        <w:rPr>
+          <w:rFonts w:ascii="Times New Roman" w:hAnsi="Times New Roman" w:cs="Times New Roman"/>
+          <w:b w:val="0"/>
+          <w:bCs/>
+          <w:sz w:val="24"/>
+          <w:szCs w:val="24"/>
+        </w:rPr>
+        <w:t>Review application</w:t>
+      </w:r>
+    </w:p>
+    <w:p>
+      <w:pPr>
+        <w:pStyle w:val="ListParagraph"/>
+        <w:numPr>
+          <w:ilvl w:val="0"/>
+          <w:numId w:val="13"/>
+        </w:numPr>
+        <w:spacing w:after="200" w:line="276" w:lineRule="auto"/>
+        <w:jc w:val="left"/>
+        <w:rPr>
+          <w:rFonts w:ascii="Times New Roman" w:hAnsi="Times New Roman" w:cs="Times New Roman"/>
+          <w:b w:val="0"/>
+          <w:bCs/>
+          <w:sz w:val="24"/>
+          <w:szCs w:val="24"/>
+        </w:rPr>
+      </w:pPr>
+      <w:r>
+        <w:rPr>
+          <w:rFonts w:ascii="Times New Roman" w:hAnsi="Times New Roman" w:cs="Times New Roman"/>
+          <w:b w:val="0"/>
+          <w:bCs/>
+          <w:sz w:val="24"/>
+          <w:szCs w:val="24"/>
+          <w:u w:val="single"/>
+        </w:rPr>
+        <w:t>Recommendation</w:t>
+      </w:r>
+      <w:r>
+        <w:rPr>
+          <w:rFonts w:ascii="Times New Roman" w:hAnsi="Times New Roman" w:cs="Times New Roman"/>
+          <w:b w:val="0"/>
+          <w:bCs/>
+          <w:sz w:val="24"/>
+          <w:szCs w:val="24"/>
+        </w:rPr>
+        <w:t>:   A module for requesting and recommending student/alumni, which provides access only via interfaces. Functionalities provided by this module are as follows:</w:t>
+      </w:r>
+      <w:r>
+        <w:rPr>
+          <w:rFonts w:ascii="Times New Roman" w:hAnsi="Times New Roman" w:cs="Times New Roman"/>
+          <w:b w:val="0"/>
+          <w:bCs/>
+          <w:sz w:val="24"/>
+          <w:szCs w:val="24"/>
+        </w:rPr>
+        <w:tab/>
+      </w:r>
+    </w:p>
+    <w:p>
+      <w:pPr>
+        <w:pStyle w:val="ListParagraph"/>
+        <w:numPr>
+          <w:ilvl w:val="0"/>
+          <w:numId w:val="20"/>
+        </w:numPr>
+        <w:spacing w:after="200" w:line="276" w:lineRule="auto"/>
+        <w:jc w:val="left"/>
+        <w:rPr>
+          <w:rFonts w:ascii="Times New Roman" w:hAnsi="Times New Roman" w:cs="Times New Roman"/>
+          <w:b w:val="0"/>
+          <w:bCs/>
+          <w:sz w:val="24"/>
+          <w:szCs w:val="24"/>
+        </w:rPr>
+      </w:pPr>
+      <w:r>
+        <w:rPr>
+          <w:rFonts w:ascii="Times New Roman" w:hAnsi="Times New Roman" w:cs="Times New Roman"/>
+          <w:b w:val="0"/>
+          <w:bCs/>
+          <w:sz w:val="24"/>
+          <w:szCs w:val="24"/>
+        </w:rPr>
+        <w:t>Recommendation</w:t>
+      </w:r>
+    </w:p>
+    <w:p>
+      <w:pPr>
+        <w:pStyle w:val="ListParagraph"/>
+        <w:numPr>
+          <w:ilvl w:val="0"/>
+          <w:numId w:val="20"/>
+        </w:numPr>
+        <w:spacing w:after="200" w:line="276" w:lineRule="auto"/>
+        <w:jc w:val="left"/>
+        <w:rPr>
+          <w:rFonts w:ascii="Times New Roman" w:hAnsi="Times New Roman" w:cs="Times New Roman"/>
+          <w:b w:val="0"/>
+          <w:bCs/>
+          <w:sz w:val="24"/>
+          <w:szCs w:val="24"/>
+        </w:rPr>
+      </w:pPr>
+      <w:r>
+        <w:rPr>
+          <w:rFonts w:ascii="Times New Roman" w:hAnsi="Times New Roman" w:cs="Times New Roman"/>
+          <w:b w:val="0"/>
+          <w:bCs/>
+          <w:sz w:val="24"/>
+          <w:szCs w:val="24"/>
+        </w:rPr>
+        <w:t>Request recommendation</w:t>
+      </w:r>
+    </w:p>
+    <w:p>
+      <w:pPr>
+        <w:pStyle w:val="ListParagraph"/>
+        <w:numPr>
+          <w:ilvl w:val="0"/>
+          <w:numId w:val="20"/>
+        </w:numPr>
+        <w:spacing w:after="200" w:line="276" w:lineRule="auto"/>
+        <w:jc w:val="left"/>
+        <w:rPr>
+          <w:rFonts w:ascii="Times New Roman" w:hAnsi="Times New Roman" w:cs="Times New Roman"/>
+          <w:b w:val="0"/>
+          <w:bCs/>
+          <w:sz w:val="24"/>
+          <w:szCs w:val="24"/>
+        </w:rPr>
+      </w:pPr>
+      <w:r>
+        <w:rPr>
+          <w:rFonts w:ascii="Times New Roman" w:hAnsi="Times New Roman" w:cs="Times New Roman"/>
+          <w:b w:val="0"/>
+          <w:bCs/>
+          <w:sz w:val="24"/>
+          <w:szCs w:val="24"/>
+        </w:rPr>
+        <w:t xml:space="preserve"> Recommend</w:t>
+      </w:r>
+    </w:p>
+    <w:p>
+      <w:pPr>
+        <w:pStyle w:val="ListParagraph"/>
+        <w:numPr>
+          <w:ilvl w:val="0"/>
+          <w:numId w:val="13"/>
+        </w:numPr>
+        <w:spacing w:after="200" w:line="276" w:lineRule="auto"/>
+        <w:jc w:val="left"/>
+        <w:rPr>
+          <w:rFonts w:ascii="Times New Roman" w:hAnsi="Times New Roman" w:cs="Times New Roman"/>
+          <w:b w:val="0"/>
+          <w:bCs/>
+          <w:sz w:val="24"/>
+          <w:szCs w:val="24"/>
+        </w:rPr>
+      </w:pPr>
+      <w:r>
+        <w:rPr>
+          <w:rFonts w:ascii="Times New Roman" w:hAnsi="Times New Roman" w:cs="Times New Roman"/>
+          <w:b w:val="0"/>
+          <w:bCs/>
+          <w:sz w:val="24"/>
+          <w:szCs w:val="24"/>
+          <w:u w:val="single"/>
+        </w:rPr>
+        <w:t>Chat</w:t>
+      </w:r>
+      <w:r>
+        <w:rPr>
+          <w:rFonts w:ascii="Times New Roman" w:hAnsi="Times New Roman" w:cs="Times New Roman"/>
+          <w:b w:val="0"/>
+          <w:bCs/>
+          <w:sz w:val="24"/>
+          <w:szCs w:val="24"/>
+        </w:rPr>
+        <w:t>: A module that allows recruiters and students/alumni to communicate with each other. Functionalities provided by this module are as follows:</w:t>
+      </w:r>
+      <w:r>
+        <w:rPr>
+          <w:rFonts w:ascii="Times New Roman" w:hAnsi="Times New Roman" w:cs="Times New Roman"/>
+          <w:b w:val="0"/>
+          <w:bCs/>
+          <w:sz w:val="24"/>
+          <w:szCs w:val="24"/>
+        </w:rPr>
+        <w:tab/>
+        <w:t xml:space="preserve">  </w:t>
+      </w:r>
+    </w:p>
+    <w:p>
+      <w:pPr>
+        <w:pStyle w:val="ListParagraph"/>
+        <w:numPr>
+          <w:ilvl w:val="0"/>
+          <w:numId w:val="21"/>
+        </w:numPr>
+        <w:spacing w:after="200" w:line="276" w:lineRule="auto"/>
+        <w:jc w:val="left"/>
+        <w:rPr>
+          <w:rFonts w:ascii="Times New Roman" w:hAnsi="Times New Roman" w:cs="Times New Roman"/>
+          <w:b w:val="0"/>
+          <w:bCs/>
+          <w:sz w:val="24"/>
+          <w:szCs w:val="24"/>
+        </w:rPr>
+      </w:pPr>
+      <w:r>
+        <w:rPr>
+          <w:rFonts w:ascii="Times New Roman" w:hAnsi="Times New Roman" w:cs="Times New Roman"/>
+          <w:b w:val="0"/>
+          <w:bCs/>
+          <w:sz w:val="24"/>
+          <w:szCs w:val="24"/>
+        </w:rPr>
+        <w:t xml:space="preserve">Send messages </w:t>
+      </w:r>
+    </w:p>
+    <w:p>
+      <w:pPr>
+        <w:pStyle w:val="ListParagraph"/>
+        <w:numPr>
+          <w:ilvl w:val="0"/>
+          <w:numId w:val="21"/>
+        </w:numPr>
+        <w:spacing w:after="200" w:line="276" w:lineRule="auto"/>
+        <w:jc w:val="left"/>
+        <w:rPr>
+          <w:rFonts w:ascii="Times New Roman" w:hAnsi="Times New Roman" w:cs="Times New Roman"/>
+          <w:b w:val="0"/>
+          <w:bCs/>
+          <w:sz w:val="24"/>
+          <w:szCs w:val="24"/>
+        </w:rPr>
+      </w:pPr>
+      <w:r>
+        <w:rPr>
+          <w:rFonts w:ascii="Times New Roman" w:hAnsi="Times New Roman" w:cs="Times New Roman"/>
+          <w:b w:val="0"/>
+          <w:bCs/>
+          <w:sz w:val="24"/>
+          <w:szCs w:val="24"/>
+        </w:rPr>
+        <w:t>Receive messages</w:t>
+      </w:r>
+    </w:p>
+    <w:p>
+      <w:pPr>
+        <w:pStyle w:val="ListParagraph"/>
+        <w:numPr>
+          <w:ilvl w:val="0"/>
+          <w:numId w:val="13"/>
+        </w:numPr>
+        <w:spacing w:after="200" w:line="276" w:lineRule="auto"/>
+        <w:jc w:val="left"/>
+        <w:rPr>
+          <w:rFonts w:ascii="Times New Roman" w:hAnsi="Times New Roman" w:cs="Times New Roman"/>
+          <w:b w:val="0"/>
+          <w:bCs/>
+          <w:sz w:val="24"/>
+          <w:szCs w:val="24"/>
+        </w:rPr>
+      </w:pPr>
+      <w:r>
+        <w:rPr>
+          <w:rFonts w:ascii="Times New Roman" w:hAnsi="Times New Roman" w:cs="Times New Roman"/>
+          <w:b w:val="0"/>
+          <w:bCs/>
+          <w:sz w:val="24"/>
+          <w:szCs w:val="24"/>
+          <w:u w:val="single"/>
+        </w:rPr>
+        <w:t>Administrator</w:t>
+      </w:r>
+      <w:r>
+        <w:rPr>
+          <w:rFonts w:ascii="Times New Roman" w:hAnsi="Times New Roman" w:cs="Times New Roman"/>
+          <w:b w:val="0"/>
+          <w:bCs/>
+          <w:sz w:val="24"/>
+          <w:szCs w:val="24"/>
+        </w:rPr>
+        <w:t>: A module to implement functionalities for Server Admin. Functionalities provided by this module are as follows:</w:t>
+      </w:r>
+      <w:r>
+        <w:rPr>
+          <w:rFonts w:ascii="Times New Roman" w:hAnsi="Times New Roman" w:cs="Times New Roman"/>
+          <w:b w:val="0"/>
+          <w:bCs/>
+          <w:sz w:val="24"/>
+          <w:szCs w:val="24"/>
+        </w:rPr>
+        <w:tab/>
+      </w:r>
+    </w:p>
+    <w:p>
+      <w:pPr>
+        <w:pStyle w:val="ListParagraph"/>
+        <w:numPr>
+          <w:ilvl w:val="0"/>
+          <w:numId w:val="22"/>
+        </w:numPr>
+        <w:spacing w:after="200" w:line="276" w:lineRule="auto"/>
+        <w:jc w:val="left"/>
+        <w:rPr>
+          <w:rFonts w:ascii="Times New Roman" w:hAnsi="Times New Roman" w:cs="Times New Roman"/>
+          <w:b w:val="0"/>
+          <w:bCs/>
+          <w:sz w:val="24"/>
+          <w:szCs w:val="24"/>
+        </w:rPr>
+      </w:pPr>
+      <w:r>
+        <w:rPr>
+          <w:rFonts w:ascii="Times New Roman" w:hAnsi="Times New Roman" w:cs="Times New Roman"/>
+          <w:b w:val="0"/>
+          <w:bCs/>
+          <w:sz w:val="24"/>
+          <w:szCs w:val="24"/>
+        </w:rPr>
+        <w:t>Verify / Cancel College and Recruiter Registration</w:t>
+      </w:r>
+      <w:r>
+        <w:rPr>
+          <w:rFonts w:ascii="Times New Roman" w:hAnsi="Times New Roman" w:cs="Times New Roman"/>
+          <w:b w:val="0"/>
+          <w:bCs/>
+          <w:sz w:val="24"/>
+          <w:szCs w:val="24"/>
+        </w:rPr>
+        <w:tab/>
+        <w:t xml:space="preserve">  </w:t>
+      </w:r>
+    </w:p>
+    <w:p>
+      <w:pPr>
+        <w:pStyle w:val="ListParagraph"/>
+        <w:ind w:left="2203"/>
+        <w:rPr>
+          <w:rFonts w:ascii="Times New Roman" w:hAnsi="Times New Roman" w:cs="Times New Roman"/>
+          <w:b w:val="0"/>
+          <w:bCs/>
+          <w:sz w:val="24"/>
+          <w:szCs w:val="24"/>
+        </w:rPr>
+      </w:pPr>
+    </w:p>
+    <w:p>
+      <w:pPr>
+        <w:pStyle w:val="ListParagraph"/>
+        <w:numPr>
+          <w:ilvl w:val="0"/>
+          <w:numId w:val="13"/>
+        </w:numPr>
+        <w:spacing w:after="200" w:line="276" w:lineRule="auto"/>
+        <w:jc w:val="left"/>
+        <w:rPr>
+          <w:rFonts w:ascii="Times New Roman" w:hAnsi="Times New Roman" w:cs="Times New Roman"/>
+          <w:sz w:val="24"/>
+          <w:szCs w:val="24"/>
+        </w:rPr>
+      </w:pPr>
+      <w:r>
+        <w:rPr>
+          <w:rFonts w:ascii="Times New Roman" w:hAnsi="Times New Roman" w:cs="Times New Roman"/>
+          <w:sz w:val="24"/>
+          <w:szCs w:val="24"/>
+          <w:u w:val="single"/>
+        </w:rPr>
+        <w:lastRenderedPageBreak/>
+        <w:t>Server</w:t>
+      </w:r>
+      <w:r>
+        <w:rPr>
+          <w:rFonts w:ascii="Times New Roman" w:hAnsi="Times New Roman" w:cs="Times New Roman"/>
+          <w:sz w:val="24"/>
+          <w:szCs w:val="24"/>
+        </w:rPr>
+        <w:t>:  A module to implement functionalities for server-only functionalities (without human interaction).</w:t>
+      </w:r>
+      <w:r>
+        <w:rPr>
+          <w:rFonts w:ascii="Times New Roman" w:hAnsi="Times New Roman" w:cs="Times New Roman"/>
+          <w:sz w:val="24"/>
+          <w:szCs w:val="24"/>
+        </w:rPr>
+        <w:t xml:space="preserve"> Functionalities provided by this module are as follows:</w:t>
+      </w:r>
+      <w:r>
+        <w:rPr>
+          <w:rFonts w:ascii="Times New Roman" w:hAnsi="Times New Roman" w:cs="Times New Roman"/>
+          <w:sz w:val="24"/>
+          <w:szCs w:val="24"/>
+        </w:rPr>
+        <w:tab/>
+      </w:r>
+    </w:p>
+    <w:p>
+      <w:pPr>
+        <w:pStyle w:val="ListParagraph"/>
+        <w:numPr>
+          <w:ilvl w:val="0"/>
+          <w:numId w:val="22"/>
+        </w:numPr>
+        <w:spacing w:after="200" w:line="276" w:lineRule="auto"/>
+        <w:jc w:val="left"/>
+        <w:rPr>
+          <w:rFonts w:ascii="Times New Roman" w:hAnsi="Times New Roman" w:cs="Times New Roman"/>
+          <w:sz w:val="24"/>
+          <w:szCs w:val="24"/>
+        </w:rPr>
+      </w:pPr>
+      <w:r>
+        <w:rPr>
+          <w:rFonts w:ascii="Times New Roman" w:hAnsi="Times New Roman" w:cs="Times New Roman"/>
+          <w:sz w:val="24"/>
+          <w:szCs w:val="24"/>
+        </w:rPr>
+        <w:t>Handle Opt-Out Requests of Colleges and Recruiters</w:t>
+      </w:r>
+      <w:r>
+        <w:rPr>
+          <w:rFonts w:ascii="Times New Roman" w:hAnsi="Times New Roman" w:cs="Times New Roman"/>
+          <w:sz w:val="24"/>
+          <w:szCs w:val="24"/>
+        </w:rPr>
+        <w:tab/>
+        <w:t xml:space="preserve">  </w:t>
+      </w:r>
+    </w:p>
+    <w:p>
+      <w:pPr>
+        <w:pStyle w:val="ListParagraph"/>
+        <w:numPr>
+          <w:ilvl w:val="0"/>
+          <w:numId w:val="22"/>
+        </w:numPr>
+        <w:spacing w:after="200" w:line="276" w:lineRule="auto"/>
+        <w:jc w:val="left"/>
+        <w:rPr>
+          <w:rFonts w:ascii="Times New Roman" w:hAnsi="Times New Roman" w:cs="Times New Roman"/>
+          <w:sz w:val="24"/>
+          <w:szCs w:val="24"/>
+        </w:rPr>
+      </w:pPr>
+      <w:r>
+        <w:rPr>
+          <w:rFonts w:ascii="Times New Roman" w:hAnsi="Times New Roman" w:cs="Times New Roman"/>
+          <w:sz w:val="24"/>
+          <w:szCs w:val="24"/>
+        </w:rPr>
+        <w:t>Close Active Login Sessions with No Activity for a Long Duratio</w:t>
+      </w:r>
+      <w:r>
+        <w:rPr>
+          <w:rFonts w:ascii="Times New Roman" w:hAnsi="Times New Roman" w:cs="Times New Roman"/>
+          <w:sz w:val="24"/>
+          <w:szCs w:val="24"/>
+        </w:rPr>
+        <w:t>n</w:t>
+      </w:r>
+    </w:p>
+    <w:p>
+      <w:pPr>
+        <w:pStyle w:val="ListParagraph"/>
+        <w:numPr>
+          <w:ilvl w:val="0"/>
+          <w:numId w:val="22"/>
+        </w:numPr>
+        <w:spacing w:after="200" w:line="276" w:lineRule="auto"/>
+        <w:jc w:val="left"/>
+        <w:rPr>
+          <w:rFonts w:ascii="Times New Roman" w:hAnsi="Times New Roman" w:cs="Times New Roman"/>
+          <w:sz w:val="24"/>
+          <w:szCs w:val="24"/>
+        </w:rPr>
+      </w:pPr>
+      <w:r>
+        <w:rPr>
+          <w:rFonts w:ascii="Times New Roman" w:hAnsi="Times New Roman" w:cs="Times New Roman"/>
+          <w:sz w:val="24"/>
+          <w:szCs w:val="24"/>
+        </w:rPr>
+        <w:t xml:space="preserve"> Handle Forgot Password Requests</w:t>
+      </w:r>
+      <w:r>
+        <w:rPr>
+          <w:rFonts w:ascii="Times New Roman" w:hAnsi="Times New Roman" w:cs="Times New Roman"/>
+          <w:sz w:val="24"/>
+          <w:szCs w:val="24"/>
+        </w:rPr>
+        <w:tab/>
+        <w:t xml:space="preserve">  </w:t>
+      </w:r>
+    </w:p>
+    <w:p>
+      <w:pPr>
+        <w:pStyle w:val="ListParagraph"/>
+        <w:numPr>
+          <w:ilvl w:val="0"/>
+          <w:numId w:val="13"/>
+        </w:numPr>
+        <w:spacing w:after="200" w:line="276" w:lineRule="auto"/>
+        <w:jc w:val="left"/>
+        <w:rPr>
+          <w:rFonts w:ascii="Times New Roman" w:hAnsi="Times New Roman" w:cs="Times New Roman"/>
+          <w:sz w:val="24"/>
+          <w:szCs w:val="24"/>
+        </w:rPr>
+      </w:pPr>
+      <w:r>
+        <w:rPr>
+          <w:rFonts w:ascii="Times New Roman" w:hAnsi="Times New Roman" w:cs="Times New Roman"/>
+          <w:sz w:val="24"/>
+          <w:szCs w:val="24"/>
+          <w:u w:val="single"/>
+        </w:rPr>
+        <w:t>Information</w:t>
+      </w:r>
+      <w:r>
+        <w:rPr>
+          <w:rFonts w:ascii="Times New Roman" w:hAnsi="Times New Roman" w:cs="Times New Roman"/>
+          <w:sz w:val="24"/>
+          <w:szCs w:val="24"/>
+        </w:rPr>
+        <w:t>:  A module that implements functional requirements of career information</w:t>
+      </w:r>
+      <w:r>
+        <w:rPr>
+          <w:rFonts w:ascii="Times New Roman" w:hAnsi="Times New Roman" w:cs="Times New Roman"/>
+          <w:sz w:val="24"/>
+          <w:szCs w:val="24"/>
+        </w:rPr>
+        <w:t>. It is used for serving web pages related to various career opportunities for a student or alumni.</w:t>
+      </w:r>
+      <w:r>
+        <w:rPr>
+          <w:rFonts w:ascii="Times New Roman" w:hAnsi="Times New Roman" w:cs="Times New Roman"/>
+          <w:sz w:val="24"/>
+          <w:szCs w:val="24"/>
+        </w:rPr>
+        <w:tab/>
+        <w:t xml:space="preserve">  </w:t>
+      </w:r>
+    </w:p>
+    <w:p>
+      <w:pPr>
+        <w:rPr>
+          <w:lang w:val="en-US"/>
+        </w:rPr>
+      </w:pPr>
     </w:p>
     <w:p/>
     <w:p>
@@ -4651,19 +6284,39 @@
     <w:pPr>
       <w:pStyle w:val="Header"/>
     </w:pPr>
-    <w:fldSimple w:instr=" STYLEREF  &quot;Heading 1&quot; \n  \* MERGEFORMAT ">
-      <w:r>
-        <w:t>Chapter 4</w:t>
-      </w:r>
-    </w:fldSimple>
+    <w:r>
+      <w:fldChar w:fldCharType="begin"/>
+    </w:r>
+    <w:r>
+      <w:instrText xml:space="preserve"> STYLEREF  "Heading 1" \n  \* MERGEFORMAT </w:instrText>
+    </w:r>
+    <w:r>
+      <w:fldChar w:fldCharType="separate"/>
+    </w:r>
+    <w:r>
+      <w:t>Chapter 4</w:t>
+    </w:r>
+    <w:r>
+      <w:fldChar w:fldCharType="end"/>
+    </w:r>
     <w:r>
       <w:t xml:space="preserve">, Section </w:t>
     </w:r>
-    <w:fldSimple w:instr=" STYLEREF  &quot;Heading 2&quot; \n  \* MERGEFORMAT ">
-      <w:r>
-        <w:t xml:space="preserve">4.4 </w:t>
-      </w:r>
-    </w:fldSimple>
+    <w:r>
+      <w:fldChar w:fldCharType="begin"/>
+    </w:r>
+    <w:r>
+      <w:instrText xml:space="preserve"> STYLEREF  "Heading 2" \n  \* MERGEFORMAT </w:instrText>
+    </w:r>
+    <w:r>
+      <w:fldChar w:fldCharType="separate"/>
+    </w:r>
+    <w:r>
+      <w:t xml:space="preserve">4.4 </w:t>
+    </w:r>
+    <w:r>
+      <w:fldChar w:fldCharType="end"/>
+    </w:r>
   </w:p>
 </w:hdr>
 </file>
@@ -4674,16 +6327,39 @@
     <w:pPr>
       <w:pStyle w:val="Header"/>
     </w:pPr>
-    <w:fldSimple w:instr=" STYLEREF  &quot;Heading 2&quot; \n  \* MERGEFORMAT ">
-      <w:r>
-        <w:t xml:space="preserve">4.4 </w:t>
-      </w:r>
-    </w:fldSimple>
-    <w:fldSimple w:instr=" STYLEREF  &quot;Heading 2&quot;  \* MERGEFORMAT ">
-      <w:r>
-        <w:t>SRS Document</w:t>
-      </w:r>
-    </w:fldSimple>
+    <w:r>
+      <w:fldChar w:fldCharType="begin"/>
+    </w:r>
+    <w:r>
+      <w:instrText xml:space="preserve"> STYLEREF  "Heading </w:instrText>
+    </w:r>
+    <w:r>
+      <w:instrText xml:space="preserve">2" \n  \* MERGEFORMAT </w:instrText>
+    </w:r>
+    <w:r>
+      <w:fldChar w:fldCharType="separate"/>
+    </w:r>
+    <w:r>
+      <w:t xml:space="preserve">4.4 </w:t>
+    </w:r>
+    <w:r>
+      <w:fldChar w:fldCharType="end"/>
+    </w:r>
+    <w:r>
+      <w:fldChar w:fldCharType="begin"/>
+    </w:r>
+    <w:r>
+      <w:instrText xml:space="preserve"> STYLEREF  "Heading 2"  \* MERGEFORMAT </w:instrText>
+    </w:r>
+    <w:r>
+      <w:fldChar w:fldCharType="separate"/>
+    </w:r>
+    <w:r>
+      <w:t>SRS Document</w:t>
+    </w:r>
+    <w:r>
+      <w:fldChar w:fldCharType="end"/>
+    </w:r>
   </w:p>
 </w:hdr>
 </file>
@@ -4704,19 +6380,39 @@
     <w:pPr>
       <w:pStyle w:val="Header"/>
     </w:pPr>
-    <w:fldSimple w:instr=" STYLEREF  &quot;Heading 1&quot; \n  \* MERGEFORMAT ">
-      <w:r>
-        <w:t>Chapter 5</w:t>
-      </w:r>
-    </w:fldSimple>
+    <w:r>
+      <w:fldChar w:fldCharType="begin"/>
+    </w:r>
+    <w:r>
+      <w:instrText xml:space="preserve"> STYLEREF  "Heading 1" \n  \* MERGEFORMAT </w:instrText>
+    </w:r>
+    <w:r>
+      <w:fldChar w:fldCharType="separate"/>
+    </w:r>
+    <w:r>
+      <w:t>Chapter 5</w:t>
+    </w:r>
+    <w:r>
+      <w:fldChar w:fldCharType="end"/>
+    </w:r>
     <w:r>
       <w:t xml:space="preserve">, Section </w:t>
     </w:r>
-    <w:fldSimple w:instr=" STYLEREF  &quot;Heading 2&quot; \n  \* MERGEFORMAT ">
-      <w:r>
-        <w:t xml:space="preserve">5.4 </w:t>
-      </w:r>
-    </w:fldSimple>
+    <w:r>
+      <w:fldChar w:fldCharType="begin"/>
+    </w:r>
+    <w:r>
+      <w:instrText xml:space="preserve"> STYLEREF  "Heading 2" \n  \* MERGEFORMAT </w:instrText>
+    </w:r>
+    <w:r>
+      <w:fldChar w:fldCharType="separate"/>
+    </w:r>
+    <w:r>
+      <w:t xml:space="preserve">5.4 </w:t>
+    </w:r>
+    <w:r>
+      <w:fldChar w:fldCharType="end"/>
+    </w:r>
   </w:p>
 </w:hdr>
 </file>
@@ -4727,16 +6423,36 @@
     <w:pPr>
       <w:pStyle w:val="Header"/>
     </w:pPr>
-    <w:fldSimple w:instr=" STYLEREF  &quot;Heading 2&quot; \n  \* MERGEFORMAT ">
-      <w:r>
-        <w:t xml:space="preserve">5.4 </w:t>
-      </w:r>
-    </w:fldSimple>
-    <w:fldSimple w:instr=" STYLEREF  &quot;Heading 2&quot;  \* MERGEFORMAT ">
-      <w:r>
-        <w:t>Data Dictionary</w:t>
-      </w:r>
-    </w:fldSimple>
+    <w:r>
+      <w:fldChar w:fldCharType="begin"/>
+    </w:r>
+    <w:r>
+      <w:instrText xml:space="preserve"> STYLEREF  "Heading 2" \n  \* MERGEFORMAT </w:instrText>
+    </w:r>
+    <w:r>
+      <w:fldChar w:fldCharType="separate"/>
+    </w:r>
+    <w:r>
+      <w:t xml:space="preserve">6.1 </w:t>
+    </w:r>
+    <w:r>
+      <w:fldChar w:fldCharType="end"/>
+    </w:r>
+    <w:r>
+      <w:fldChar w:fldCharType="begin"/>
+    </w:r>
+    <w:r>
+      <w:instrText xml:space="preserve"> STYLEREF  "Heading 2"  \* MERGEFORMAT </w:instrText>
+    </w:r>
+    <w:r>
+      <w:fldChar w:fldCharType="separate"/>
+    </w:r>
+    <w:r>
+      <w:t>Module Description</w:t>
+    </w:r>
+    <w:r>
+      <w:fldChar w:fldCharType="end"/>
+    </w:r>
   </w:p>
 </w:hdr>
 </file>
@@ -4757,19 +6473,39 @@
     <w:pPr>
       <w:pStyle w:val="Header"/>
     </w:pPr>
-    <w:fldSimple w:instr=" STYLEREF  &quot;Heading 1&quot; \n  \* MERGEFORMAT ">
-      <w:r>
-        <w:t>Chapter 6</w:t>
-      </w:r>
-    </w:fldSimple>
+    <w:r>
+      <w:fldChar w:fldCharType="begin"/>
+    </w:r>
+    <w:r>
+      <w:instrText xml:space="preserve"> STYLEREF  "Heading 1" \n  \* MERGEFORMAT </w:instrText>
+    </w:r>
+    <w:r>
+      <w:fldChar w:fldCharType="separate"/>
+    </w:r>
+    <w:r>
+      <w:t>Chapter 6</w:t>
+    </w:r>
+    <w:r>
+      <w:fldChar w:fldCharType="end"/>
+    </w:r>
     <w:r>
       <w:t xml:space="preserve">, Section </w:t>
     </w:r>
-    <w:fldSimple w:instr=" STYLEREF  &quot;Heading 2&quot; \n  \* MERGEFORMAT ">
-      <w:r>
-        <w:t xml:space="preserve">6.1 </w:t>
-      </w:r>
-    </w:fldSimple>
+    <w:r>
+      <w:fldChar w:fldCharType="begin"/>
+    </w:r>
+    <w:r>
+      <w:instrText xml:space="preserve"> STYLEREF  "Heading 2" \n  \* MERGEFORMAT </w:instrText>
+    </w:r>
+    <w:r>
+      <w:fldChar w:fldCharType="separate"/>
+    </w:r>
+    <w:r>
+      <w:t xml:space="preserve">6.1 </w:t>
+    </w:r>
+    <w:r>
+      <w:fldChar w:fldCharType="end"/>
+    </w:r>
   </w:p>
 </w:hdr>
 </file>
@@ -4780,16 +6516,36 @@
     <w:pPr>
       <w:pStyle w:val="Header"/>
     </w:pPr>
-    <w:fldSimple w:instr=" STYLEREF  &quot;Heading 2&quot; \n  \* MERGEFORMAT ">
-      <w:r>
-        <w:t xml:space="preserve">6.1 </w:t>
-      </w:r>
-    </w:fldSimple>
-    <w:fldSimple w:instr=" STYLEREF  &quot;Heading 2&quot;  \* MERGEFORMAT ">
-      <w:r>
-        <w:t>Module Description</w:t>
-      </w:r>
-    </w:fldSimple>
+    <w:r>
+      <w:fldChar w:fldCharType="begin"/>
+    </w:r>
+    <w:r>
+      <w:instrText xml:space="preserve"> STYLEREF  "Heading 2" \n  \* MERGEFORMAT </w:instrText>
+    </w:r>
+    <w:r>
+      <w:fldChar w:fldCharType="separate"/>
+    </w:r>
+    <w:r>
+      <w:t xml:space="preserve">6.1 </w:t>
+    </w:r>
+    <w:r>
+      <w:fldChar w:fldCharType="end"/>
+    </w:r>
+    <w:r>
+      <w:fldChar w:fldCharType="begin"/>
+    </w:r>
+    <w:r>
+      <w:instrText xml:space="preserve"> STYLEREF  "Heading 2"  \* MERGEFORMAT </w:instrText>
+    </w:r>
+    <w:r>
+      <w:fldChar w:fldCharType="separate"/>
+    </w:r>
+    <w:r>
+      <w:t>Module Description</w:t>
+    </w:r>
+    <w:r>
+      <w:fldChar w:fldCharType="end"/>
+    </w:r>
   </w:p>
 </w:hdr>
 </file>
@@ -4810,19 +6566,39 @@
     <w:pPr>
       <w:pStyle w:val="Header"/>
     </w:pPr>
-    <w:fldSimple w:instr=" STYLEREF  &quot;Heading 1&quot; \n  \* MERGEFORMAT ">
-      <w:r>
-        <w:t>Chapter 1</w:t>
-      </w:r>
-    </w:fldSimple>
+    <w:r>
+      <w:fldChar w:fldCharType="begin"/>
+    </w:r>
+    <w:r>
+      <w:instrText xml:space="preserve"> STYLEREF  "Heading 1" \n  \* MERGEFORMAT </w:instrText>
+    </w:r>
+    <w:r>
+      <w:fldChar w:fldCharType="separate"/>
+    </w:r>
+    <w:r>
+      <w:t>Chapter 1</w:t>
+    </w:r>
+    <w:r>
+      <w:fldChar w:fldCharType="end"/>
+    </w:r>
     <w:r>
       <w:t xml:space="preserve">, Section </w:t>
     </w:r>
-    <w:fldSimple w:instr=" STYLEREF  &quot;Heading 2&quot; \n  \* MERGEFORMAT ">
-      <w:r>
-        <w:t xml:space="preserve">1.2 </w:t>
-      </w:r>
-    </w:fldSimple>
+    <w:r>
+      <w:fldChar w:fldCharType="begin"/>
+    </w:r>
+    <w:r>
+      <w:instrText xml:space="preserve"> STYLEREF  "Heading 2" \n  \* MERGEFORMAT </w:instrText>
+    </w:r>
+    <w:r>
+      <w:fldChar w:fldCharType="separate"/>
+    </w:r>
+    <w:r>
+      <w:t xml:space="preserve">1.2 </w:t>
+    </w:r>
+    <w:r>
+      <w:fldChar w:fldCharType="end"/>
+    </w:r>
   </w:p>
 </w:hdr>
 </file>
@@ -4833,16 +6609,36 @@
     <w:pPr>
       <w:pStyle w:val="Header"/>
     </w:pPr>
-    <w:fldSimple w:instr=" STYLEREF  &quot;Heading 2&quot; \n  \* MERGEFORMAT ">
-      <w:r>
-        <w:t xml:space="preserve">1.2 </w:t>
-      </w:r>
-    </w:fldSimple>
-    <w:fldSimple w:instr=" STYLEREF  &quot;Heading 2&quot;  \* MERGEFORMAT ">
-      <w:r>
-        <w:t>Motivation and Objective</w:t>
-      </w:r>
-    </w:fldSimple>
+    <w:r>
+      <w:fldChar w:fldCharType="begin"/>
+    </w:r>
+    <w:r>
+      <w:instrText xml:space="preserve"> STYLEREF  "Heading 2" \n  \* MERGEFORMAT </w:instrText>
+    </w:r>
+    <w:r>
+      <w:fldChar w:fldCharType="separate"/>
+    </w:r>
+    <w:r>
+      <w:t xml:space="preserve">1.2 </w:t>
+    </w:r>
+    <w:r>
+      <w:fldChar w:fldCharType="end"/>
+    </w:r>
+    <w:r>
+      <w:fldChar w:fldCharType="begin"/>
+    </w:r>
+    <w:r>
+      <w:instrText xml:space="preserve"> STYLEREF  "Heading 2"  \* MERGEFORMAT </w:instrText>
+    </w:r>
+    <w:r>
+      <w:fldChar w:fldCharType="separate"/>
+    </w:r>
+    <w:r>
+      <w:t>Motivation and Objective</w:t>
+    </w:r>
+    <w:r>
+      <w:fldChar w:fldCharType="end"/>
+    </w:r>
   </w:p>
 </w:hdr>
 </file>
@@ -4863,19 +6659,39 @@
     <w:pPr>
       <w:pStyle w:val="Header"/>
     </w:pPr>
-    <w:fldSimple w:instr=" STYLEREF  &quot;Heading 1&quot; \n  \* MERGEFORMAT ">
-      <w:r>
-        <w:t>Chapter 3</w:t>
-      </w:r>
-    </w:fldSimple>
+    <w:r>
+      <w:fldChar w:fldCharType="begin"/>
+    </w:r>
+    <w:r>
+      <w:instrText xml:space="preserve"> STYLEREF  "Heading 1" \n  \* MERGEFORMAT </w:instrText>
+    </w:r>
+    <w:r>
+      <w:fldChar w:fldCharType="separate"/>
+    </w:r>
+    <w:r>
+      <w:t>Chapter 3</w:t>
+    </w:r>
+    <w:r>
+      <w:fldChar w:fldCharType="end"/>
+    </w:r>
     <w:r>
       <w:t xml:space="preserve">, Section </w:t>
     </w:r>
-    <w:fldSimple w:instr=" STYLEREF  &quot;Heading 2&quot; \n  \* MERGEFORMAT ">
-      <w:r>
-        <w:t xml:space="preserve">3.5 </w:t>
-      </w:r>
-    </w:fldSimple>
+    <w:r>
+      <w:fldChar w:fldCharType="begin"/>
+    </w:r>
+    <w:r>
+      <w:instrText xml:space="preserve"> STYLEREF  "Heading 2" \n  \* MERGEFORMAT </w:instrText>
+    </w:r>
+    <w:r>
+      <w:fldChar w:fldCharType="separate"/>
+    </w:r>
+    <w:r>
+      <w:t xml:space="preserve">3.5 </w:t>
+    </w:r>
+    <w:r>
+      <w:fldChar w:fldCharType="end"/>
+    </w:r>
   </w:p>
 </w:hdr>
 </file>
@@ -4886,16 +6702,39 @@
     <w:pPr>
       <w:pStyle w:val="Header"/>
     </w:pPr>
-    <w:fldSimple w:instr=" STYLEREF  &quot;Heading 2&quot; \n  \* MERGEFORMAT ">
-      <w:r>
-        <w:t xml:space="preserve">2.1 </w:t>
-      </w:r>
-    </w:fldSimple>
-    <w:fldSimple w:instr=" STYLEREF  &quot;Heading 2&quot;  \* MERGEFORMAT ">
-      <w:r>
-        <w:t>Existing Methodologies</w:t>
-      </w:r>
-    </w:fldSimple>
+    <w:r>
+      <w:fldChar w:fldCharType="begin"/>
+    </w:r>
+    <w:r>
+      <w:instrText xml:space="preserve"> STYLEREF  "Heading 2" \n  \* MERGEFORMAT </w:instrText>
+    </w:r>
+    <w:r>
+      <w:fldChar w:fldCharType="separate"/>
+    </w:r>
+    <w:r>
+      <w:t xml:space="preserve">2.1 </w:t>
+    </w:r>
+    <w:r>
+      <w:fldChar w:fldCharType="end"/>
+    </w:r>
+    <w:r>
+      <w:fldChar w:fldCharType="begin"/>
+    </w:r>
+    <w:r>
+      <w:instrText xml:space="preserve"> STYLEREF  "Heading 2"  \* </w:instrText>
+    </w:r>
+    <w:r>
+      <w:instrText xml:space="preserve">MERGEFORMAT </w:instrText>
+    </w:r>
+    <w:r>
+      <w:fldChar w:fldCharType="separate"/>
+    </w:r>
+    <w:r>
+      <w:t>Existing Methodologies</w:t>
+    </w:r>
+    <w:r>
+      <w:fldChar w:fldCharType="end"/>
+    </w:r>
   </w:p>
 </w:hdr>
 </file>
@@ -4916,36 +6755,16 @@
     <w:pPr>
       <w:pStyle w:val="Header"/>
     </w:pPr>
-    <w:r>
-      <w:fldChar w:fldCharType="begin"/>
-    </w:r>
-    <w:r>
-      <w:instrText xml:space="preserve"> STYLEREF  "Heading 2" \n  \* MERGEFORMAT </w:instrText>
-    </w:r>
-    <w:r>
-      <w:fldChar w:fldCharType="separate"/>
-    </w:r>
-    <w:r>
-      <w:t xml:space="preserve">3.5 </w:t>
-    </w:r>
-    <w:r>
-      <w:fldChar w:fldCharType="end"/>
-    </w:r>
-    <w:r>
-      <w:fldChar w:fldCharType="begin"/>
-    </w:r>
-    <w:r>
-      <w:instrText xml:space="preserve"> STYLEREF  "Heading 2"  \* MERGEFORMAT </w:instrText>
-    </w:r>
-    <w:r>
-      <w:fldChar w:fldCharType="separate"/>
-    </w:r>
-    <w:r>
-      <w:t>Schedule Feasibility</w:t>
-    </w:r>
-    <w:r>
-      <w:fldChar w:fldCharType="end"/>
-    </w:r>
+    <w:fldSimple w:instr=" STYLEREF  &quot;Heading 2&quot; \n  \* MERGEFORMAT ">
+      <w:r>
+        <w:t xml:space="preserve">3.5 </w:t>
+      </w:r>
+    </w:fldSimple>
+    <w:fldSimple w:instr=" STYLEREF  &quot;Heading 2&quot;  \* MERGEFORMAT ">
+      <w:r>
+        <w:t>Schedule Feasibility</w:t>
+      </w:r>
+    </w:fldSimple>
   </w:p>
 </w:hdr>
 </file>
@@ -5148,6 +6967,571 @@
     </w:lvl>
   </w:abstractNum>
   <w:abstractNum w:abstractNumId="10" w15:restartNumberingAfterBreak="0">
+    <w:nsid w:val="02244CD9"/>
+    <w:multiLevelType w:val="hybridMultilevel"/>
+    <w:tmpl w:val="D20218A4"/>
+    <w:lvl w:ilvl="0" w:tplc="40090001">
+      <w:start w:val="1"/>
+      <w:numFmt w:val="bullet"/>
+      <w:lvlText w:val=""/>
+      <w:lvlJc w:val="left"/>
+      <w:pPr>
+        <w:ind w:left="2628" w:hanging="360"/>
+      </w:pPr>
+      <w:rPr>
+        <w:rFonts w:ascii="Symbol" w:hAnsi="Symbol" w:hint="default"/>
+      </w:rPr>
+    </w:lvl>
+    <w:lvl w:ilvl="1" w:tplc="40090003" w:tentative="1">
+      <w:start w:val="1"/>
+      <w:numFmt w:val="bullet"/>
+      <w:lvlText w:val="o"/>
+      <w:lvlJc w:val="left"/>
+      <w:pPr>
+        <w:ind w:left="3348" w:hanging="360"/>
+      </w:pPr>
+      <w:rPr>
+        <w:rFonts w:ascii="Courier New" w:hAnsi="Courier New" w:cs="Courier New" w:hint="default"/>
+      </w:rPr>
+    </w:lvl>
+    <w:lvl w:ilvl="2" w:tplc="40090005" w:tentative="1">
+      <w:start w:val="1"/>
+      <w:numFmt w:val="bullet"/>
+      <w:lvlText w:val=""/>
+      <w:lvlJc w:val="left"/>
+      <w:pPr>
+        <w:ind w:left="4068" w:hanging="360"/>
+      </w:pPr>
+      <w:rPr>
+        <w:rFonts w:ascii="Wingdings" w:hAnsi="Wingdings" w:hint="default"/>
+      </w:rPr>
+    </w:lvl>
+    <w:lvl w:ilvl="3" w:tplc="40090001" w:tentative="1">
+      <w:start w:val="1"/>
+      <w:numFmt w:val="bullet"/>
+      <w:lvlText w:val=""/>
+      <w:lvlJc w:val="left"/>
+      <w:pPr>
+        <w:ind w:left="4788" w:hanging="360"/>
+      </w:pPr>
+      <w:rPr>
+        <w:rFonts w:ascii="Symbol" w:hAnsi="Symbol" w:hint="default"/>
+      </w:rPr>
+    </w:lvl>
+    <w:lvl w:ilvl="4" w:tplc="40090003" w:tentative="1">
+      <w:start w:val="1"/>
+      <w:numFmt w:val="bullet"/>
+      <w:lvlText w:val="o"/>
+      <w:lvlJc w:val="left"/>
+      <w:pPr>
+        <w:ind w:left="5508" w:hanging="360"/>
+      </w:pPr>
+      <w:rPr>
+        <w:rFonts w:ascii="Courier New" w:hAnsi="Courier New" w:cs="Courier New" w:hint="default"/>
+      </w:rPr>
+    </w:lvl>
+    <w:lvl w:ilvl="5" w:tplc="40090005" w:tentative="1">
+      <w:start w:val="1"/>
+      <w:numFmt w:val="bullet"/>
+      <w:lvlText w:val=""/>
+      <w:lvlJc w:val="left"/>
+      <w:pPr>
+        <w:ind w:left="6228" w:hanging="360"/>
+      </w:pPr>
+      <w:rPr>
+        <w:rFonts w:ascii="Wingdings" w:hAnsi="Wingdings" w:hint="default"/>
+      </w:rPr>
+    </w:lvl>
+    <w:lvl w:ilvl="6" w:tplc="40090001" w:tentative="1">
+      <w:start w:val="1"/>
+      <w:numFmt w:val="bullet"/>
+      <w:lvlText w:val=""/>
+      <w:lvlJc w:val="left"/>
+      <w:pPr>
+        <w:ind w:left="6948" w:hanging="360"/>
+      </w:pPr>
+      <w:rPr>
+        <w:rFonts w:ascii="Symbol" w:hAnsi="Symbol" w:hint="default"/>
+      </w:rPr>
+    </w:lvl>
+    <w:lvl w:ilvl="7" w:tplc="40090003" w:tentative="1">
+      <w:start w:val="1"/>
+      <w:numFmt w:val="bullet"/>
+      <w:lvlText w:val="o"/>
+      <w:lvlJc w:val="left"/>
+      <w:pPr>
+        <w:ind w:left="7668" w:hanging="360"/>
+      </w:pPr>
+      <w:rPr>
+        <w:rFonts w:ascii="Courier New" w:hAnsi="Courier New" w:cs="Courier New" w:hint="default"/>
+      </w:rPr>
+    </w:lvl>
+    <w:lvl w:ilvl="8" w:tplc="40090005" w:tentative="1">
+      <w:start w:val="1"/>
+      <w:numFmt w:val="bullet"/>
+      <w:lvlText w:val=""/>
+      <w:lvlJc w:val="left"/>
+      <w:pPr>
+        <w:ind w:left="8388" w:hanging="360"/>
+      </w:pPr>
+      <w:rPr>
+        <w:rFonts w:ascii="Wingdings" w:hAnsi="Wingdings" w:hint="default"/>
+      </w:rPr>
+    </w:lvl>
+  </w:abstractNum>
+  <w:abstractNum w:abstractNumId="11" w15:restartNumberingAfterBreak="0">
+    <w:nsid w:val="17805115"/>
+    <w:multiLevelType w:val="hybridMultilevel"/>
+    <w:tmpl w:val="411C5770"/>
+    <w:lvl w:ilvl="0" w:tplc="40090009">
+      <w:start w:val="1"/>
+      <w:numFmt w:val="bullet"/>
+      <w:lvlText w:val=""/>
+      <w:lvlJc w:val="left"/>
+      <w:pPr>
+        <w:ind w:left="720" w:hanging="360"/>
+      </w:pPr>
+      <w:rPr>
+        <w:rFonts w:ascii="Wingdings" w:hAnsi="Wingdings" w:hint="default"/>
+      </w:rPr>
+    </w:lvl>
+    <w:lvl w:ilvl="1" w:tplc="40090003" w:tentative="1">
+      <w:start w:val="1"/>
+      <w:numFmt w:val="bullet"/>
+      <w:lvlText w:val="o"/>
+      <w:lvlJc w:val="left"/>
+      <w:pPr>
+        <w:ind w:left="1440" w:hanging="360"/>
+      </w:pPr>
+      <w:rPr>
+        <w:rFonts w:ascii="Courier New" w:hAnsi="Courier New" w:cs="Courier New" w:hint="default"/>
+      </w:rPr>
+    </w:lvl>
+    <w:lvl w:ilvl="2" w:tplc="40090005" w:tentative="1">
+      <w:start w:val="1"/>
+      <w:numFmt w:val="bullet"/>
+      <w:lvlText w:val=""/>
+      <w:lvlJc w:val="left"/>
+      <w:pPr>
+        <w:ind w:left="2160" w:hanging="360"/>
+      </w:pPr>
+      <w:rPr>
+        <w:rFonts w:ascii="Wingdings" w:hAnsi="Wingdings" w:hint="default"/>
+      </w:rPr>
+    </w:lvl>
+    <w:lvl w:ilvl="3" w:tplc="40090001" w:tentative="1">
+      <w:start w:val="1"/>
+      <w:numFmt w:val="bullet"/>
+      <w:lvlText w:val=""/>
+      <w:lvlJc w:val="left"/>
+      <w:pPr>
+        <w:ind w:left="2880" w:hanging="360"/>
+      </w:pPr>
+      <w:rPr>
+        <w:rFonts w:ascii="Symbol" w:hAnsi="Symbol" w:hint="default"/>
+      </w:rPr>
+    </w:lvl>
+    <w:lvl w:ilvl="4" w:tplc="40090003" w:tentative="1">
+      <w:start w:val="1"/>
+      <w:numFmt w:val="bullet"/>
+      <w:lvlText w:val="o"/>
+      <w:lvlJc w:val="left"/>
+      <w:pPr>
+        <w:ind w:left="3600" w:hanging="360"/>
+      </w:pPr>
+      <w:rPr>
+        <w:rFonts w:ascii="Courier New" w:hAnsi="Courier New" w:cs="Courier New" w:hint="default"/>
+      </w:rPr>
+    </w:lvl>
+    <w:lvl w:ilvl="5" w:tplc="40090005" w:tentative="1">
+      <w:start w:val="1"/>
+      <w:numFmt w:val="bullet"/>
+      <w:lvlText w:val=""/>
+      <w:lvlJc w:val="left"/>
+      <w:pPr>
+        <w:ind w:left="4320" w:hanging="360"/>
+      </w:pPr>
+      <w:rPr>
+        <w:rFonts w:ascii="Wingdings" w:hAnsi="Wingdings" w:hint="default"/>
+      </w:rPr>
+    </w:lvl>
+    <w:lvl w:ilvl="6" w:tplc="40090001" w:tentative="1">
+      <w:start w:val="1"/>
+      <w:numFmt w:val="bullet"/>
+      <w:lvlText w:val=""/>
+      <w:lvlJc w:val="left"/>
+      <w:pPr>
+        <w:ind w:left="5040" w:hanging="360"/>
+      </w:pPr>
+      <w:rPr>
+        <w:rFonts w:ascii="Symbol" w:hAnsi="Symbol" w:hint="default"/>
+      </w:rPr>
+    </w:lvl>
+    <w:lvl w:ilvl="7" w:tplc="40090003" w:tentative="1">
+      <w:start w:val="1"/>
+      <w:numFmt w:val="bullet"/>
+      <w:lvlText w:val="o"/>
+      <w:lvlJc w:val="left"/>
+      <w:pPr>
+        <w:ind w:left="5760" w:hanging="360"/>
+      </w:pPr>
+      <w:rPr>
+        <w:rFonts w:ascii="Courier New" w:hAnsi="Courier New" w:cs="Courier New" w:hint="default"/>
+      </w:rPr>
+    </w:lvl>
+    <w:lvl w:ilvl="8" w:tplc="40090005" w:tentative="1">
+      <w:start w:val="1"/>
+      <w:numFmt w:val="bullet"/>
+      <w:lvlText w:val=""/>
+      <w:lvlJc w:val="left"/>
+      <w:pPr>
+        <w:ind w:left="6480" w:hanging="360"/>
+      </w:pPr>
+      <w:rPr>
+        <w:rFonts w:ascii="Wingdings" w:hAnsi="Wingdings" w:hint="default"/>
+      </w:rPr>
+    </w:lvl>
+  </w:abstractNum>
+  <w:abstractNum w:abstractNumId="12" w15:restartNumberingAfterBreak="0">
+    <w:nsid w:val="18FC323F"/>
+    <w:multiLevelType w:val="hybridMultilevel"/>
+    <w:tmpl w:val="C3B21718"/>
+    <w:lvl w:ilvl="0" w:tplc="4009000B">
+      <w:start w:val="1"/>
+      <w:numFmt w:val="bullet"/>
+      <w:lvlText w:val=""/>
+      <w:lvlJc w:val="left"/>
+      <w:pPr>
+        <w:ind w:left="360" w:hanging="360"/>
+      </w:pPr>
+      <w:rPr>
+        <w:rFonts w:ascii="Wingdings" w:hAnsi="Wingdings" w:hint="default"/>
+      </w:rPr>
+    </w:lvl>
+    <w:lvl w:ilvl="1" w:tplc="40090003">
+      <w:start w:val="1"/>
+      <w:numFmt w:val="bullet"/>
+      <w:lvlText w:val="o"/>
+      <w:lvlJc w:val="left"/>
+      <w:pPr>
+        <w:ind w:left="1440" w:hanging="360"/>
+      </w:pPr>
+      <w:rPr>
+        <w:rFonts w:ascii="Courier New" w:hAnsi="Courier New" w:cs="Courier New" w:hint="default"/>
+      </w:rPr>
+    </w:lvl>
+    <w:lvl w:ilvl="2" w:tplc="40090005">
+      <w:start w:val="1"/>
+      <w:numFmt w:val="bullet"/>
+      <w:lvlText w:val=""/>
+      <w:lvlJc w:val="left"/>
+      <w:pPr>
+        <w:ind w:left="2160" w:hanging="360"/>
+      </w:pPr>
+      <w:rPr>
+        <w:rFonts w:ascii="Wingdings" w:hAnsi="Wingdings" w:hint="default"/>
+      </w:rPr>
+    </w:lvl>
+    <w:lvl w:ilvl="3" w:tplc="40090001" w:tentative="1">
+      <w:start w:val="1"/>
+      <w:numFmt w:val="bullet"/>
+      <w:lvlText w:val=""/>
+      <w:lvlJc w:val="left"/>
+      <w:pPr>
+        <w:ind w:left="2880" w:hanging="360"/>
+      </w:pPr>
+      <w:rPr>
+        <w:rFonts w:ascii="Symbol" w:hAnsi="Symbol" w:hint="default"/>
+      </w:rPr>
+    </w:lvl>
+    <w:lvl w:ilvl="4" w:tplc="40090003" w:tentative="1">
+      <w:start w:val="1"/>
+      <w:numFmt w:val="bullet"/>
+      <w:lvlText w:val="o"/>
+      <w:lvlJc w:val="left"/>
+      <w:pPr>
+        <w:ind w:left="3600" w:hanging="360"/>
+      </w:pPr>
+      <w:rPr>
+        <w:rFonts w:ascii="Courier New" w:hAnsi="Courier New" w:cs="Courier New" w:hint="default"/>
+      </w:rPr>
+    </w:lvl>
+    <w:lvl w:ilvl="5" w:tplc="40090005" w:tentative="1">
+      <w:start w:val="1"/>
+      <w:numFmt w:val="bullet"/>
+      <w:lvlText w:val=""/>
+      <w:lvlJc w:val="left"/>
+      <w:pPr>
+        <w:ind w:left="4320" w:hanging="360"/>
+      </w:pPr>
+      <w:rPr>
+        <w:rFonts w:ascii="Wingdings" w:hAnsi="Wingdings" w:hint="default"/>
+      </w:rPr>
+    </w:lvl>
+    <w:lvl w:ilvl="6" w:tplc="40090001" w:tentative="1">
+      <w:start w:val="1"/>
+      <w:numFmt w:val="bullet"/>
+      <w:lvlText w:val=""/>
+      <w:lvlJc w:val="left"/>
+      <w:pPr>
+        <w:ind w:left="5040" w:hanging="360"/>
+      </w:pPr>
+      <w:rPr>
+        <w:rFonts w:ascii="Symbol" w:hAnsi="Symbol" w:hint="default"/>
+      </w:rPr>
+    </w:lvl>
+    <w:lvl w:ilvl="7" w:tplc="40090003" w:tentative="1">
+      <w:start w:val="1"/>
+      <w:numFmt w:val="bullet"/>
+      <w:lvlText w:val="o"/>
+      <w:lvlJc w:val="left"/>
+      <w:pPr>
+        <w:ind w:left="5760" w:hanging="360"/>
+      </w:pPr>
+      <w:rPr>
+        <w:rFonts w:ascii="Courier New" w:hAnsi="Courier New" w:cs="Courier New" w:hint="default"/>
+      </w:rPr>
+    </w:lvl>
+    <w:lvl w:ilvl="8" w:tplc="40090005" w:tentative="1">
+      <w:start w:val="1"/>
+      <w:numFmt w:val="bullet"/>
+      <w:lvlText w:val=""/>
+      <w:lvlJc w:val="left"/>
+      <w:pPr>
+        <w:ind w:left="6480" w:hanging="360"/>
+      </w:pPr>
+      <w:rPr>
+        <w:rFonts w:ascii="Wingdings" w:hAnsi="Wingdings" w:hint="default"/>
+      </w:rPr>
+    </w:lvl>
+  </w:abstractNum>
+  <w:abstractNum w:abstractNumId="13" w15:restartNumberingAfterBreak="0">
+    <w:nsid w:val="280051F0"/>
+    <w:multiLevelType w:val="hybridMultilevel"/>
+    <w:tmpl w:val="45F2BB98"/>
+    <w:lvl w:ilvl="0" w:tplc="40090001">
+      <w:start w:val="1"/>
+      <w:numFmt w:val="bullet"/>
+      <w:lvlText w:val=""/>
+      <w:lvlJc w:val="left"/>
+      <w:pPr>
+        <w:ind w:left="2203" w:hanging="360"/>
+      </w:pPr>
+      <w:rPr>
+        <w:rFonts w:ascii="Symbol" w:hAnsi="Symbol" w:hint="default"/>
+      </w:rPr>
+    </w:lvl>
+    <w:lvl w:ilvl="1" w:tplc="40090003" w:tentative="1">
+      <w:start w:val="1"/>
+      <w:numFmt w:val="bullet"/>
+      <w:lvlText w:val="o"/>
+      <w:lvlJc w:val="left"/>
+      <w:pPr>
+        <w:ind w:left="2400" w:hanging="360"/>
+      </w:pPr>
+      <w:rPr>
+        <w:rFonts w:ascii="Courier New" w:hAnsi="Courier New" w:cs="Courier New" w:hint="default"/>
+      </w:rPr>
+    </w:lvl>
+    <w:lvl w:ilvl="2" w:tplc="40090005" w:tentative="1">
+      <w:start w:val="1"/>
+      <w:numFmt w:val="bullet"/>
+      <w:lvlText w:val=""/>
+      <w:lvlJc w:val="left"/>
+      <w:pPr>
+        <w:ind w:left="3120" w:hanging="360"/>
+      </w:pPr>
+      <w:rPr>
+        <w:rFonts w:ascii="Wingdings" w:hAnsi="Wingdings" w:hint="default"/>
+      </w:rPr>
+    </w:lvl>
+    <w:lvl w:ilvl="3" w:tplc="40090001" w:tentative="1">
+      <w:start w:val="1"/>
+      <w:numFmt w:val="bullet"/>
+      <w:lvlText w:val=""/>
+      <w:lvlJc w:val="left"/>
+      <w:pPr>
+        <w:ind w:left="3840" w:hanging="360"/>
+      </w:pPr>
+      <w:rPr>
+        <w:rFonts w:ascii="Symbol" w:hAnsi="Symbol" w:hint="default"/>
+      </w:rPr>
+    </w:lvl>
+    <w:lvl w:ilvl="4" w:tplc="40090003" w:tentative="1">
+      <w:start w:val="1"/>
+      <w:numFmt w:val="bullet"/>
+      <w:lvlText w:val="o"/>
+      <w:lvlJc w:val="left"/>
+      <w:pPr>
+        <w:ind w:left="4560" w:hanging="360"/>
+      </w:pPr>
+      <w:rPr>
+        <w:rFonts w:ascii="Courier New" w:hAnsi="Courier New" w:cs="Courier New" w:hint="default"/>
+      </w:rPr>
+    </w:lvl>
+    <w:lvl w:ilvl="5" w:tplc="40090005" w:tentative="1">
+      <w:start w:val="1"/>
+      <w:numFmt w:val="bullet"/>
+      <w:lvlText w:val=""/>
+      <w:lvlJc w:val="left"/>
+      <w:pPr>
+        <w:ind w:left="5280" w:hanging="360"/>
+      </w:pPr>
+      <w:rPr>
+        <w:rFonts w:ascii="Wingdings" w:hAnsi="Wingdings" w:hint="default"/>
+      </w:rPr>
+    </w:lvl>
+    <w:lvl w:ilvl="6" w:tplc="40090001" w:tentative="1">
+      <w:start w:val="1"/>
+      <w:numFmt w:val="bullet"/>
+      <w:lvlText w:val=""/>
+      <w:lvlJc w:val="left"/>
+      <w:pPr>
+        <w:ind w:left="6000" w:hanging="360"/>
+      </w:pPr>
+      <w:rPr>
+        <w:rFonts w:ascii="Symbol" w:hAnsi="Symbol" w:hint="default"/>
+      </w:rPr>
+    </w:lvl>
+    <w:lvl w:ilvl="7" w:tplc="40090003" w:tentative="1">
+      <w:start w:val="1"/>
+      <w:numFmt w:val="bullet"/>
+      <w:lvlText w:val="o"/>
+      <w:lvlJc w:val="left"/>
+      <w:pPr>
+        <w:ind w:left="6720" w:hanging="360"/>
+      </w:pPr>
+      <w:rPr>
+        <w:rFonts w:ascii="Courier New" w:hAnsi="Courier New" w:cs="Courier New" w:hint="default"/>
+      </w:rPr>
+    </w:lvl>
+    <w:lvl w:ilvl="8" w:tplc="40090005" w:tentative="1">
+      <w:start w:val="1"/>
+      <w:numFmt w:val="bullet"/>
+      <w:lvlText w:val=""/>
+      <w:lvlJc w:val="left"/>
+      <w:pPr>
+        <w:ind w:left="7440" w:hanging="360"/>
+      </w:pPr>
+      <w:rPr>
+        <w:rFonts w:ascii="Wingdings" w:hAnsi="Wingdings" w:hint="default"/>
+      </w:rPr>
+    </w:lvl>
+  </w:abstractNum>
+  <w:abstractNum w:abstractNumId="14" w15:restartNumberingAfterBreak="0">
+    <w:nsid w:val="325224DA"/>
+    <w:multiLevelType w:val="hybridMultilevel"/>
+    <w:tmpl w:val="F2126204"/>
+    <w:lvl w:ilvl="0" w:tplc="40090001">
+      <w:start w:val="1"/>
+      <w:numFmt w:val="bullet"/>
+      <w:lvlText w:val=""/>
+      <w:lvlJc w:val="left"/>
+      <w:pPr>
+        <w:ind w:left="2520" w:hanging="360"/>
+      </w:pPr>
+      <w:rPr>
+        <w:rFonts w:ascii="Symbol" w:hAnsi="Symbol" w:hint="default"/>
+      </w:rPr>
+    </w:lvl>
+    <w:lvl w:ilvl="1" w:tplc="40090003" w:tentative="1">
+      <w:start w:val="1"/>
+      <w:numFmt w:val="bullet"/>
+      <w:lvlText w:val="o"/>
+      <w:lvlJc w:val="left"/>
+      <w:pPr>
+        <w:ind w:left="3240" w:hanging="360"/>
+      </w:pPr>
+      <w:rPr>
+        <w:rFonts w:ascii="Courier New" w:hAnsi="Courier New" w:cs="Courier New" w:hint="default"/>
+      </w:rPr>
+    </w:lvl>
+    <w:lvl w:ilvl="2" w:tplc="40090005" w:tentative="1">
+      <w:start w:val="1"/>
+      <w:numFmt w:val="bullet"/>
+      <w:lvlText w:val=""/>
+      <w:lvlJc w:val="left"/>
+      <w:pPr>
+        <w:ind w:left="3960" w:hanging="360"/>
+      </w:pPr>
+      <w:rPr>
+        <w:rFonts w:ascii="Wingdings" w:hAnsi="Wingdings" w:hint="default"/>
+      </w:rPr>
+    </w:lvl>
+    <w:lvl w:ilvl="3" w:tplc="40090001" w:tentative="1">
+      <w:start w:val="1"/>
+      <w:numFmt w:val="bullet"/>
+      <w:lvlText w:val=""/>
+      <w:lvlJc w:val="left"/>
+      <w:pPr>
+        <w:ind w:left="4680" w:hanging="360"/>
+      </w:pPr>
+      <w:rPr>
+        <w:rFonts w:ascii="Symbol" w:hAnsi="Symbol" w:hint="default"/>
+      </w:rPr>
+    </w:lvl>
+    <w:lvl w:ilvl="4" w:tplc="40090003" w:tentative="1">
+      <w:start w:val="1"/>
+      <w:numFmt w:val="bullet"/>
+      <w:lvlText w:val="o"/>
+      <w:lvlJc w:val="left"/>
+      <w:pPr>
+        <w:ind w:left="5400" w:hanging="360"/>
+      </w:pPr>
+      <w:rPr>
+        <w:rFonts w:ascii="Courier New" w:hAnsi="Courier New" w:cs="Courier New" w:hint="default"/>
+      </w:rPr>
+    </w:lvl>
+    <w:lvl w:ilvl="5" w:tplc="40090005" w:tentative="1">
+      <w:start w:val="1"/>
+      <w:numFmt w:val="bullet"/>
+      <w:lvlText w:val=""/>
+      <w:lvlJc w:val="left"/>
+      <w:pPr>
+        <w:ind w:left="6120" w:hanging="360"/>
+      </w:pPr>
+      <w:rPr>
+        <w:rFonts w:ascii="Wingdings" w:hAnsi="Wingdings" w:hint="default"/>
+      </w:rPr>
+    </w:lvl>
+    <w:lvl w:ilvl="6" w:tplc="40090001" w:tentative="1">
+      <w:start w:val="1"/>
+      <w:numFmt w:val="bullet"/>
+      <w:lvlText w:val=""/>
+      <w:lvlJc w:val="left"/>
+      <w:pPr>
+        <w:ind w:left="6840" w:hanging="360"/>
+      </w:pPr>
+      <w:rPr>
+        <w:rFonts w:ascii="Symbol" w:hAnsi="Symbol" w:hint="default"/>
+      </w:rPr>
+    </w:lvl>
+    <w:lvl w:ilvl="7" w:tplc="40090003" w:tentative="1">
+      <w:start w:val="1"/>
+      <w:numFmt w:val="bullet"/>
+      <w:lvlText w:val="o"/>
+      <w:lvlJc w:val="left"/>
+      <w:pPr>
+        <w:ind w:left="7560" w:hanging="360"/>
+      </w:pPr>
+      <w:rPr>
+        <w:rFonts w:ascii="Courier New" w:hAnsi="Courier New" w:cs="Courier New" w:hint="default"/>
+      </w:rPr>
+    </w:lvl>
+    <w:lvl w:ilvl="8" w:tplc="40090005" w:tentative="1">
+      <w:start w:val="1"/>
+      <w:numFmt w:val="bullet"/>
+      <w:lvlText w:val=""/>
+      <w:lvlJc w:val="left"/>
+      <w:pPr>
+        <w:ind w:left="8280" w:hanging="360"/>
+      </w:pPr>
+      <w:rPr>
+        <w:rFonts w:ascii="Wingdings" w:hAnsi="Wingdings" w:hint="default"/>
+      </w:rPr>
+    </w:lvl>
+  </w:abstractNum>
+  <w:abstractNum w:abstractNumId="15" w15:restartNumberingAfterBreak="0">
     <w:nsid w:val="3F377456"/>
     <w:multiLevelType w:val="multilevel"/>
     <w:tmpl w:val="2E34D3D8"/>
@@ -5272,11 +7656,576 @@
       </w:rPr>
     </w:lvl>
   </w:abstractNum>
+  <w:abstractNum w:abstractNumId="16" w15:restartNumberingAfterBreak="0">
+    <w:nsid w:val="58347F5E"/>
+    <w:multiLevelType w:val="hybridMultilevel"/>
+    <w:tmpl w:val="0BDEA2A8"/>
+    <w:lvl w:ilvl="0" w:tplc="40090001">
+      <w:start w:val="1"/>
+      <w:numFmt w:val="bullet"/>
+      <w:lvlText w:val=""/>
+      <w:lvlJc w:val="left"/>
+      <w:pPr>
+        <w:ind w:left="2820" w:hanging="360"/>
+      </w:pPr>
+      <w:rPr>
+        <w:rFonts w:ascii="Symbol" w:hAnsi="Symbol" w:hint="default"/>
+      </w:rPr>
+    </w:lvl>
+    <w:lvl w:ilvl="1" w:tplc="40090003" w:tentative="1">
+      <w:start w:val="1"/>
+      <w:numFmt w:val="bullet"/>
+      <w:lvlText w:val="o"/>
+      <w:lvlJc w:val="left"/>
+      <w:pPr>
+        <w:ind w:left="3540" w:hanging="360"/>
+      </w:pPr>
+      <w:rPr>
+        <w:rFonts w:ascii="Courier New" w:hAnsi="Courier New" w:cs="Courier New" w:hint="default"/>
+      </w:rPr>
+    </w:lvl>
+    <w:lvl w:ilvl="2" w:tplc="40090005" w:tentative="1">
+      <w:start w:val="1"/>
+      <w:numFmt w:val="bullet"/>
+      <w:lvlText w:val=""/>
+      <w:lvlJc w:val="left"/>
+      <w:pPr>
+        <w:ind w:left="4260" w:hanging="360"/>
+      </w:pPr>
+      <w:rPr>
+        <w:rFonts w:ascii="Wingdings" w:hAnsi="Wingdings" w:hint="default"/>
+      </w:rPr>
+    </w:lvl>
+    <w:lvl w:ilvl="3" w:tplc="40090001" w:tentative="1">
+      <w:start w:val="1"/>
+      <w:numFmt w:val="bullet"/>
+      <w:lvlText w:val=""/>
+      <w:lvlJc w:val="left"/>
+      <w:pPr>
+        <w:ind w:left="4980" w:hanging="360"/>
+      </w:pPr>
+      <w:rPr>
+        <w:rFonts w:ascii="Symbol" w:hAnsi="Symbol" w:hint="default"/>
+      </w:rPr>
+    </w:lvl>
+    <w:lvl w:ilvl="4" w:tplc="40090003" w:tentative="1">
+      <w:start w:val="1"/>
+      <w:numFmt w:val="bullet"/>
+      <w:lvlText w:val="o"/>
+      <w:lvlJc w:val="left"/>
+      <w:pPr>
+        <w:ind w:left="5700" w:hanging="360"/>
+      </w:pPr>
+      <w:rPr>
+        <w:rFonts w:ascii="Courier New" w:hAnsi="Courier New" w:cs="Courier New" w:hint="default"/>
+      </w:rPr>
+    </w:lvl>
+    <w:lvl w:ilvl="5" w:tplc="40090005" w:tentative="1">
+      <w:start w:val="1"/>
+      <w:numFmt w:val="bullet"/>
+      <w:lvlText w:val=""/>
+      <w:lvlJc w:val="left"/>
+      <w:pPr>
+        <w:ind w:left="6420" w:hanging="360"/>
+      </w:pPr>
+      <w:rPr>
+        <w:rFonts w:ascii="Wingdings" w:hAnsi="Wingdings" w:hint="default"/>
+      </w:rPr>
+    </w:lvl>
+    <w:lvl w:ilvl="6" w:tplc="40090001" w:tentative="1">
+      <w:start w:val="1"/>
+      <w:numFmt w:val="bullet"/>
+      <w:lvlText w:val=""/>
+      <w:lvlJc w:val="left"/>
+      <w:pPr>
+        <w:ind w:left="7140" w:hanging="360"/>
+      </w:pPr>
+      <w:rPr>
+        <w:rFonts w:ascii="Symbol" w:hAnsi="Symbol" w:hint="default"/>
+      </w:rPr>
+    </w:lvl>
+    <w:lvl w:ilvl="7" w:tplc="40090003" w:tentative="1">
+      <w:start w:val="1"/>
+      <w:numFmt w:val="bullet"/>
+      <w:lvlText w:val="o"/>
+      <w:lvlJc w:val="left"/>
+      <w:pPr>
+        <w:ind w:left="7860" w:hanging="360"/>
+      </w:pPr>
+      <w:rPr>
+        <w:rFonts w:ascii="Courier New" w:hAnsi="Courier New" w:cs="Courier New" w:hint="default"/>
+      </w:rPr>
+    </w:lvl>
+    <w:lvl w:ilvl="8" w:tplc="40090005" w:tentative="1">
+      <w:start w:val="1"/>
+      <w:numFmt w:val="bullet"/>
+      <w:lvlText w:val=""/>
+      <w:lvlJc w:val="left"/>
+      <w:pPr>
+        <w:ind w:left="8580" w:hanging="360"/>
+      </w:pPr>
+      <w:rPr>
+        <w:rFonts w:ascii="Wingdings" w:hAnsi="Wingdings" w:hint="default"/>
+      </w:rPr>
+    </w:lvl>
+  </w:abstractNum>
+  <w:abstractNum w:abstractNumId="17" w15:restartNumberingAfterBreak="0">
+    <w:nsid w:val="5A5D5FDB"/>
+    <w:multiLevelType w:val="hybridMultilevel"/>
+    <w:tmpl w:val="29F26D9E"/>
+    <w:lvl w:ilvl="0" w:tplc="40090001">
+      <w:start w:val="1"/>
+      <w:numFmt w:val="bullet"/>
+      <w:lvlText w:val=""/>
+      <w:lvlJc w:val="left"/>
+      <w:pPr>
+        <w:ind w:left="2203" w:hanging="360"/>
+      </w:pPr>
+      <w:rPr>
+        <w:rFonts w:ascii="Symbol" w:hAnsi="Symbol" w:hint="default"/>
+      </w:rPr>
+    </w:lvl>
+    <w:lvl w:ilvl="1" w:tplc="40090003" w:tentative="1">
+      <w:start w:val="1"/>
+      <w:numFmt w:val="bullet"/>
+      <w:lvlText w:val="o"/>
+      <w:lvlJc w:val="left"/>
+      <w:pPr>
+        <w:ind w:left="2923" w:hanging="360"/>
+      </w:pPr>
+      <w:rPr>
+        <w:rFonts w:ascii="Courier New" w:hAnsi="Courier New" w:cs="Courier New" w:hint="default"/>
+      </w:rPr>
+    </w:lvl>
+    <w:lvl w:ilvl="2" w:tplc="40090005" w:tentative="1">
+      <w:start w:val="1"/>
+      <w:numFmt w:val="bullet"/>
+      <w:lvlText w:val=""/>
+      <w:lvlJc w:val="left"/>
+      <w:pPr>
+        <w:ind w:left="3643" w:hanging="360"/>
+      </w:pPr>
+      <w:rPr>
+        <w:rFonts w:ascii="Wingdings" w:hAnsi="Wingdings" w:hint="default"/>
+      </w:rPr>
+    </w:lvl>
+    <w:lvl w:ilvl="3" w:tplc="40090001" w:tentative="1">
+      <w:start w:val="1"/>
+      <w:numFmt w:val="bullet"/>
+      <w:lvlText w:val=""/>
+      <w:lvlJc w:val="left"/>
+      <w:pPr>
+        <w:ind w:left="4363" w:hanging="360"/>
+      </w:pPr>
+      <w:rPr>
+        <w:rFonts w:ascii="Symbol" w:hAnsi="Symbol" w:hint="default"/>
+      </w:rPr>
+    </w:lvl>
+    <w:lvl w:ilvl="4" w:tplc="40090003" w:tentative="1">
+      <w:start w:val="1"/>
+      <w:numFmt w:val="bullet"/>
+      <w:lvlText w:val="o"/>
+      <w:lvlJc w:val="left"/>
+      <w:pPr>
+        <w:ind w:left="5083" w:hanging="360"/>
+      </w:pPr>
+      <w:rPr>
+        <w:rFonts w:ascii="Courier New" w:hAnsi="Courier New" w:cs="Courier New" w:hint="default"/>
+      </w:rPr>
+    </w:lvl>
+    <w:lvl w:ilvl="5" w:tplc="40090005" w:tentative="1">
+      <w:start w:val="1"/>
+      <w:numFmt w:val="bullet"/>
+      <w:lvlText w:val=""/>
+      <w:lvlJc w:val="left"/>
+      <w:pPr>
+        <w:ind w:left="5803" w:hanging="360"/>
+      </w:pPr>
+      <w:rPr>
+        <w:rFonts w:ascii="Wingdings" w:hAnsi="Wingdings" w:hint="default"/>
+      </w:rPr>
+    </w:lvl>
+    <w:lvl w:ilvl="6" w:tplc="40090001" w:tentative="1">
+      <w:start w:val="1"/>
+      <w:numFmt w:val="bullet"/>
+      <w:lvlText w:val=""/>
+      <w:lvlJc w:val="left"/>
+      <w:pPr>
+        <w:ind w:left="6523" w:hanging="360"/>
+      </w:pPr>
+      <w:rPr>
+        <w:rFonts w:ascii="Symbol" w:hAnsi="Symbol" w:hint="default"/>
+      </w:rPr>
+    </w:lvl>
+    <w:lvl w:ilvl="7" w:tplc="40090003" w:tentative="1">
+      <w:start w:val="1"/>
+      <w:numFmt w:val="bullet"/>
+      <w:lvlText w:val="o"/>
+      <w:lvlJc w:val="left"/>
+      <w:pPr>
+        <w:ind w:left="7243" w:hanging="360"/>
+      </w:pPr>
+      <w:rPr>
+        <w:rFonts w:ascii="Courier New" w:hAnsi="Courier New" w:cs="Courier New" w:hint="default"/>
+      </w:rPr>
+    </w:lvl>
+    <w:lvl w:ilvl="8" w:tplc="40090005" w:tentative="1">
+      <w:start w:val="1"/>
+      <w:numFmt w:val="bullet"/>
+      <w:lvlText w:val=""/>
+      <w:lvlJc w:val="left"/>
+      <w:pPr>
+        <w:ind w:left="7963" w:hanging="360"/>
+      </w:pPr>
+      <w:rPr>
+        <w:rFonts w:ascii="Wingdings" w:hAnsi="Wingdings" w:hint="default"/>
+      </w:rPr>
+    </w:lvl>
+  </w:abstractNum>
+  <w:abstractNum w:abstractNumId="18" w15:restartNumberingAfterBreak="0">
+    <w:nsid w:val="6DD42B86"/>
+    <w:multiLevelType w:val="hybridMultilevel"/>
+    <w:tmpl w:val="FC2017FA"/>
+    <w:lvl w:ilvl="0" w:tplc="40090001">
+      <w:start w:val="1"/>
+      <w:numFmt w:val="bullet"/>
+      <w:lvlText w:val=""/>
+      <w:lvlJc w:val="left"/>
+      <w:pPr>
+        <w:ind w:left="2340" w:hanging="360"/>
+      </w:pPr>
+      <w:rPr>
+        <w:rFonts w:ascii="Symbol" w:hAnsi="Symbol" w:hint="default"/>
+      </w:rPr>
+    </w:lvl>
+    <w:lvl w:ilvl="1" w:tplc="40090003" w:tentative="1">
+      <w:start w:val="1"/>
+      <w:numFmt w:val="bullet"/>
+      <w:lvlText w:val="o"/>
+      <w:lvlJc w:val="left"/>
+      <w:pPr>
+        <w:ind w:left="3060" w:hanging="360"/>
+      </w:pPr>
+      <w:rPr>
+        <w:rFonts w:ascii="Courier New" w:hAnsi="Courier New" w:cs="Courier New" w:hint="default"/>
+      </w:rPr>
+    </w:lvl>
+    <w:lvl w:ilvl="2" w:tplc="40090005" w:tentative="1">
+      <w:start w:val="1"/>
+      <w:numFmt w:val="bullet"/>
+      <w:lvlText w:val=""/>
+      <w:lvlJc w:val="left"/>
+      <w:pPr>
+        <w:ind w:left="3780" w:hanging="360"/>
+      </w:pPr>
+      <w:rPr>
+        <w:rFonts w:ascii="Wingdings" w:hAnsi="Wingdings" w:hint="default"/>
+      </w:rPr>
+    </w:lvl>
+    <w:lvl w:ilvl="3" w:tplc="40090001" w:tentative="1">
+      <w:start w:val="1"/>
+      <w:numFmt w:val="bullet"/>
+      <w:lvlText w:val=""/>
+      <w:lvlJc w:val="left"/>
+      <w:pPr>
+        <w:ind w:left="4500" w:hanging="360"/>
+      </w:pPr>
+      <w:rPr>
+        <w:rFonts w:ascii="Symbol" w:hAnsi="Symbol" w:hint="default"/>
+      </w:rPr>
+    </w:lvl>
+    <w:lvl w:ilvl="4" w:tplc="40090003" w:tentative="1">
+      <w:start w:val="1"/>
+      <w:numFmt w:val="bullet"/>
+      <w:lvlText w:val="o"/>
+      <w:lvlJc w:val="left"/>
+      <w:pPr>
+        <w:ind w:left="5220" w:hanging="360"/>
+      </w:pPr>
+      <w:rPr>
+        <w:rFonts w:ascii="Courier New" w:hAnsi="Courier New" w:cs="Courier New" w:hint="default"/>
+      </w:rPr>
+    </w:lvl>
+    <w:lvl w:ilvl="5" w:tplc="40090005" w:tentative="1">
+      <w:start w:val="1"/>
+      <w:numFmt w:val="bullet"/>
+      <w:lvlText w:val=""/>
+      <w:lvlJc w:val="left"/>
+      <w:pPr>
+        <w:ind w:left="5940" w:hanging="360"/>
+      </w:pPr>
+      <w:rPr>
+        <w:rFonts w:ascii="Wingdings" w:hAnsi="Wingdings" w:hint="default"/>
+      </w:rPr>
+    </w:lvl>
+    <w:lvl w:ilvl="6" w:tplc="40090001" w:tentative="1">
+      <w:start w:val="1"/>
+      <w:numFmt w:val="bullet"/>
+      <w:lvlText w:val=""/>
+      <w:lvlJc w:val="left"/>
+      <w:pPr>
+        <w:ind w:left="6660" w:hanging="360"/>
+      </w:pPr>
+      <w:rPr>
+        <w:rFonts w:ascii="Symbol" w:hAnsi="Symbol" w:hint="default"/>
+      </w:rPr>
+    </w:lvl>
+    <w:lvl w:ilvl="7" w:tplc="40090003" w:tentative="1">
+      <w:start w:val="1"/>
+      <w:numFmt w:val="bullet"/>
+      <w:lvlText w:val="o"/>
+      <w:lvlJc w:val="left"/>
+      <w:pPr>
+        <w:ind w:left="7380" w:hanging="360"/>
+      </w:pPr>
+      <w:rPr>
+        <w:rFonts w:ascii="Courier New" w:hAnsi="Courier New" w:cs="Courier New" w:hint="default"/>
+      </w:rPr>
+    </w:lvl>
+    <w:lvl w:ilvl="8" w:tplc="40090005" w:tentative="1">
+      <w:start w:val="1"/>
+      <w:numFmt w:val="bullet"/>
+      <w:lvlText w:val=""/>
+      <w:lvlJc w:val="left"/>
+      <w:pPr>
+        <w:ind w:left="8100" w:hanging="360"/>
+      </w:pPr>
+      <w:rPr>
+        <w:rFonts w:ascii="Wingdings" w:hAnsi="Wingdings" w:hint="default"/>
+      </w:rPr>
+    </w:lvl>
+  </w:abstractNum>
+  <w:abstractNum w:abstractNumId="19" w15:restartNumberingAfterBreak="0">
+    <w:nsid w:val="70930EE8"/>
+    <w:multiLevelType w:val="multilevel"/>
+    <w:tmpl w:val="B4887678"/>
+    <w:lvl w:ilvl="0">
+      <w:start w:val="1"/>
+      <w:numFmt w:val="bullet"/>
+      <w:lvlText w:val=""/>
+      <w:lvlJc w:val="left"/>
+      <w:pPr>
+        <w:ind w:left="786" w:hanging="360"/>
+      </w:pPr>
+      <w:rPr>
+        <w:rFonts w:ascii="Wingdings" w:hAnsi="Wingdings" w:hint="default"/>
+      </w:rPr>
+    </w:lvl>
+    <w:lvl w:ilvl="1">
+      <w:start w:val="1"/>
+      <w:numFmt w:val="bullet"/>
+      <w:lvlText w:val=""/>
+      <w:lvlJc w:val="left"/>
+      <w:pPr>
+        <w:ind w:left="720" w:hanging="360"/>
+      </w:pPr>
+      <w:rPr>
+        <w:rFonts w:ascii="Wingdings" w:hAnsi="Wingdings" w:hint="default"/>
+      </w:rPr>
+    </w:lvl>
+    <w:lvl w:ilvl="2">
+      <w:start w:val="1"/>
+      <w:numFmt w:val="bullet"/>
+      <w:lvlText w:val=""/>
+      <w:lvlJc w:val="left"/>
+      <w:pPr>
+        <w:ind w:left="1080" w:hanging="360"/>
+      </w:pPr>
+      <w:rPr>
+        <w:rFonts w:ascii="Wingdings" w:hAnsi="Wingdings" w:hint="default"/>
+      </w:rPr>
+    </w:lvl>
+    <w:lvl w:ilvl="3">
+      <w:start w:val="1"/>
+      <w:numFmt w:val="bullet"/>
+      <w:lvlText w:val=""/>
+      <w:lvlJc w:val="left"/>
+      <w:pPr>
+        <w:ind w:left="1440" w:hanging="360"/>
+      </w:pPr>
+      <w:rPr>
+        <w:rFonts w:ascii="Symbol" w:hAnsi="Symbol" w:hint="default"/>
+      </w:rPr>
+    </w:lvl>
+    <w:lvl w:ilvl="4">
+      <w:start w:val="1"/>
+      <w:numFmt w:val="bullet"/>
+      <w:lvlText w:val=""/>
+      <w:lvlJc w:val="left"/>
+      <w:pPr>
+        <w:ind w:left="2628" w:hanging="360"/>
+      </w:pPr>
+      <w:rPr>
+        <w:rFonts w:ascii="Symbol" w:hAnsi="Symbol" w:hint="default"/>
+      </w:rPr>
+    </w:lvl>
+    <w:lvl w:ilvl="5">
+      <w:start w:val="1"/>
+      <w:numFmt w:val="bullet"/>
+      <w:lvlText w:val=""/>
+      <w:lvlJc w:val="left"/>
+      <w:pPr>
+        <w:ind w:left="2160" w:hanging="360"/>
+      </w:pPr>
+      <w:rPr>
+        <w:rFonts w:ascii="Wingdings" w:hAnsi="Wingdings" w:hint="default"/>
+      </w:rPr>
+    </w:lvl>
+    <w:lvl w:ilvl="6">
+      <w:start w:val="1"/>
+      <w:numFmt w:val="bullet"/>
+      <w:lvlText w:val=""/>
+      <w:lvlJc w:val="left"/>
+      <w:pPr>
+        <w:ind w:left="2520" w:hanging="360"/>
+      </w:pPr>
+      <w:rPr>
+        <w:rFonts w:ascii="Wingdings" w:hAnsi="Wingdings" w:hint="default"/>
+      </w:rPr>
+    </w:lvl>
+    <w:lvl w:ilvl="7">
+      <w:start w:val="1"/>
+      <w:numFmt w:val="bullet"/>
+      <w:lvlText w:val=""/>
+      <w:lvlJc w:val="left"/>
+      <w:pPr>
+        <w:ind w:left="2880" w:hanging="360"/>
+      </w:pPr>
+      <w:rPr>
+        <w:rFonts w:ascii="Symbol" w:hAnsi="Symbol" w:hint="default"/>
+      </w:rPr>
+    </w:lvl>
+    <w:lvl w:ilvl="8">
+      <w:start w:val="1"/>
+      <w:numFmt w:val="bullet"/>
+      <w:lvlText w:val=""/>
+      <w:lvlJc w:val="left"/>
+      <w:pPr>
+        <w:ind w:left="3240" w:hanging="360"/>
+      </w:pPr>
+      <w:rPr>
+        <w:rFonts w:ascii="Symbol" w:hAnsi="Symbol" w:hint="default"/>
+      </w:rPr>
+    </w:lvl>
+  </w:abstractNum>
+  <w:abstractNum w:abstractNumId="20" w15:restartNumberingAfterBreak="0">
+    <w:nsid w:val="7B263215"/>
+    <w:multiLevelType w:val="hybridMultilevel"/>
+    <w:tmpl w:val="3E54B158"/>
+    <w:lvl w:ilvl="0" w:tplc="40090001">
+      <w:start w:val="1"/>
+      <w:numFmt w:val="bullet"/>
+      <w:lvlText w:val=""/>
+      <w:lvlJc w:val="left"/>
+      <w:pPr>
+        <w:ind w:left="2160" w:hanging="360"/>
+      </w:pPr>
+      <w:rPr>
+        <w:rFonts w:ascii="Symbol" w:hAnsi="Symbol" w:hint="default"/>
+      </w:rPr>
+    </w:lvl>
+    <w:lvl w:ilvl="1" w:tplc="40090003" w:tentative="1">
+      <w:start w:val="1"/>
+      <w:numFmt w:val="bullet"/>
+      <w:lvlText w:val="o"/>
+      <w:lvlJc w:val="left"/>
+      <w:pPr>
+        <w:ind w:left="2880" w:hanging="360"/>
+      </w:pPr>
+      <w:rPr>
+        <w:rFonts w:ascii="Courier New" w:hAnsi="Courier New" w:cs="Courier New" w:hint="default"/>
+      </w:rPr>
+    </w:lvl>
+    <w:lvl w:ilvl="2" w:tplc="40090005" w:tentative="1">
+      <w:start w:val="1"/>
+      <w:numFmt w:val="bullet"/>
+      <w:lvlText w:val=""/>
+      <w:lvlJc w:val="left"/>
+      <w:pPr>
+        <w:ind w:left="3600" w:hanging="360"/>
+      </w:pPr>
+      <w:rPr>
+        <w:rFonts w:ascii="Wingdings" w:hAnsi="Wingdings" w:hint="default"/>
+      </w:rPr>
+    </w:lvl>
+    <w:lvl w:ilvl="3" w:tplc="40090001" w:tentative="1">
+      <w:start w:val="1"/>
+      <w:numFmt w:val="bullet"/>
+      <w:lvlText w:val=""/>
+      <w:lvlJc w:val="left"/>
+      <w:pPr>
+        <w:ind w:left="4320" w:hanging="360"/>
+      </w:pPr>
+      <w:rPr>
+        <w:rFonts w:ascii="Symbol" w:hAnsi="Symbol" w:hint="default"/>
+      </w:rPr>
+    </w:lvl>
+    <w:lvl w:ilvl="4" w:tplc="40090003" w:tentative="1">
+      <w:start w:val="1"/>
+      <w:numFmt w:val="bullet"/>
+      <w:lvlText w:val="o"/>
+      <w:lvlJc w:val="left"/>
+      <w:pPr>
+        <w:ind w:left="5040" w:hanging="360"/>
+      </w:pPr>
+      <w:rPr>
+        <w:rFonts w:ascii="Courier New" w:hAnsi="Courier New" w:cs="Courier New" w:hint="default"/>
+      </w:rPr>
+    </w:lvl>
+    <w:lvl w:ilvl="5" w:tplc="40090005" w:tentative="1">
+      <w:start w:val="1"/>
+      <w:numFmt w:val="bullet"/>
+      <w:lvlText w:val=""/>
+      <w:lvlJc w:val="left"/>
+      <w:pPr>
+        <w:ind w:left="5760" w:hanging="360"/>
+      </w:pPr>
+      <w:rPr>
+        <w:rFonts w:ascii="Wingdings" w:hAnsi="Wingdings" w:hint="default"/>
+      </w:rPr>
+    </w:lvl>
+    <w:lvl w:ilvl="6" w:tplc="40090001" w:tentative="1">
+      <w:start w:val="1"/>
+      <w:numFmt w:val="bullet"/>
+      <w:lvlText w:val=""/>
+      <w:lvlJc w:val="left"/>
+      <w:pPr>
+        <w:ind w:left="6480" w:hanging="360"/>
+      </w:pPr>
+      <w:rPr>
+        <w:rFonts w:ascii="Symbol" w:hAnsi="Symbol" w:hint="default"/>
+      </w:rPr>
+    </w:lvl>
+    <w:lvl w:ilvl="7" w:tplc="40090003" w:tentative="1">
+      <w:start w:val="1"/>
+      <w:numFmt w:val="bullet"/>
+      <w:lvlText w:val="o"/>
+      <w:lvlJc w:val="left"/>
+      <w:pPr>
+        <w:ind w:left="7200" w:hanging="360"/>
+      </w:pPr>
+      <w:rPr>
+        <w:rFonts w:ascii="Courier New" w:hAnsi="Courier New" w:cs="Courier New" w:hint="default"/>
+      </w:rPr>
+    </w:lvl>
+    <w:lvl w:ilvl="8" w:tplc="40090005" w:tentative="1">
+      <w:start w:val="1"/>
+      <w:numFmt w:val="bullet"/>
+      <w:lvlText w:val=""/>
+      <w:lvlJc w:val="left"/>
+      <w:pPr>
+        <w:ind w:left="7920" w:hanging="360"/>
+      </w:pPr>
+      <w:rPr>
+        <w:rFonts w:ascii="Wingdings" w:hAnsi="Wingdings" w:hint="default"/>
+      </w:rPr>
+    </w:lvl>
+  </w:abstractNum>
   <w:num w:numId="1">
-    <w:abstractNumId w:val="10"/>
+    <w:abstractNumId w:val="15"/>
   </w:num>
   <w:num w:numId="2">
-    <w:abstractNumId w:val="10"/>
+    <w:abstractNumId w:val="15"/>
   </w:num>
   <w:num w:numId="3">
     <w:abstractNumId w:val="9"/>
@@ -5307,6 +8256,36 @@
   </w:num>
   <w:num w:numId="12">
     <w:abstractNumId w:val="0"/>
+  </w:num>
+  <w:num w:numId="13">
+    <w:abstractNumId w:val="12"/>
+  </w:num>
+  <w:num w:numId="14">
+    <w:abstractNumId w:val="19"/>
+  </w:num>
+  <w:num w:numId="15">
+    <w:abstractNumId w:val="18"/>
+  </w:num>
+  <w:num w:numId="16">
+    <w:abstractNumId w:val="14"/>
+  </w:num>
+  <w:num w:numId="17">
+    <w:abstractNumId w:val="11"/>
+  </w:num>
+  <w:num w:numId="18">
+    <w:abstractNumId w:val="10"/>
+  </w:num>
+  <w:num w:numId="19">
+    <w:abstractNumId w:val="16"/>
+  </w:num>
+  <w:num w:numId="20">
+    <w:abstractNumId w:val="20"/>
+  </w:num>
+  <w:num w:numId="21">
+    <w:abstractNumId w:val="13"/>
+  </w:num>
+  <w:num w:numId="22">
+    <w:abstractNumId w:val="17"/>
   </w:num>
 </w:numbering>
 </file>

</xml_diff>

<commit_message>
Project report modified to add all chapters (blank)
</commit_message>
<xml_diff>
--- a/Project Report/Mini Project Report.docx
+++ b/Project Report/Mini Project Report.docx
@@ -271,7 +271,13 @@
         <w:rPr>
           <w:noProof/>
         </w:rPr>
-        <w:t>July 18, 2020</w:t>
+        <w:t>November 12</w:t>
+      </w:r>
+      <w:r>
+        <w:rPr>
+          <w:noProof/>
+        </w:rPr>
+        <w:t>, 2020</w:t>
       </w:r>
       <w:r>
         <w:fldChar w:fldCharType="end"/>
@@ -286,7 +292,6 @@
           <w:szCs w:val="22"/>
         </w:rPr>
         <w:sectPr>
-          <w:footerReference w:type="even" r:id="rId9"/>
           <w:pgSz w:w="11906" w:h="16838"/>
           <w:pgMar w:top="1985" w:right="1134" w:bottom="1247" w:left="1701" w:header="680" w:footer="170" w:gutter="0"/>
           <w:pgNumType w:start="0"/>
@@ -402,7 +407,25 @@
         <w:rPr>
           <w:noProof/>
         </w:rPr>
-        <w:t>July 18, 2020</w:t>
+        <w:t>November</w:t>
+      </w:r>
+      <w:r>
+        <w:rPr>
+          <w:noProof/>
+        </w:rPr>
+        <w:t xml:space="preserve"> 1</w:t>
+      </w:r>
+      <w:r>
+        <w:rPr>
+          <w:noProof/>
+        </w:rPr>
+        <w:t>2</w:t>
+      </w:r>
+      <w:r>
+        <w:rPr>
+          <w:noProof/>
+        </w:rPr>
+        <w:t>, 2020</w:t>
       </w:r>
       <w:r>
         <w:fldChar w:fldCharType="end"/>
@@ -1073,7 +1096,7 @@
       <w:pPr>
         <w:ind w:firstLine="720"/>
         <w:sectPr>
-          <w:footerReference w:type="even" r:id="rId10"/>
+          <w:footerReference w:type="even" r:id="rId9"/>
           <w:pgSz w:w="11906" w:h="16838"/>
           <w:pgMar w:top="1985" w:right="1134" w:bottom="1247" w:left="1701" w:header="680" w:footer="170" w:gutter="0"/>
           <w:pgNumType w:fmt="lowerRoman"/>
@@ -1141,7 +1164,7 @@
           <w:r>
             <w:fldChar w:fldCharType="separate"/>
           </w:r>
-          <w:hyperlink w:anchor="_Toc46427465" w:history="1">
+          <w:hyperlink w:anchor="_Toc55656366" w:history="1">
             <w:r>
               <w:rPr>
                 <w:rStyle w:val="Hyperlink"/>
@@ -1169,7 +1192,7 @@
                 <w:noProof/>
                 <w:webHidden/>
               </w:rPr>
-              <w:instrText xml:space="preserve"> PAGEREF _Toc46427465 \h </w:instrText>
+              <w:instrText xml:space="preserve"> PAGEREF _Toc55656366 \h </w:instrText>
             </w:r>
             <w:r>
               <w:rPr>
@@ -1214,7 +1237,7 @@
               <w:lang w:eastAsia="en-GB"/>
             </w:rPr>
           </w:pPr>
-          <w:hyperlink w:anchor="_Toc46427466" w:history="1">
+          <w:hyperlink w:anchor="_Toc55656367" w:history="1">
             <w:r>
               <w:rPr>
                 <w:rStyle w:val="Hyperlink"/>
@@ -1242,7 +1265,7 @@
                 <w:noProof/>
                 <w:webHidden/>
               </w:rPr>
-              <w:instrText xml:space="preserve"> PAGEREF _Toc46427466 \h </w:instrText>
+              <w:instrText xml:space="preserve"> PAGEREF _Toc55656367 \h </w:instrText>
             </w:r>
             <w:r>
               <w:rPr>
@@ -1287,7 +1310,7 @@
               <w:lang w:eastAsia="en-GB"/>
             </w:rPr>
           </w:pPr>
-          <w:hyperlink w:anchor="_Toc46427467" w:history="1">
+          <w:hyperlink w:anchor="_Toc55656368" w:history="1">
             <w:r>
               <w:rPr>
                 <w:rStyle w:val="Hyperlink"/>
@@ -1315,7 +1338,7 @@
                 <w:noProof/>
                 <w:webHidden/>
               </w:rPr>
-              <w:instrText xml:space="preserve"> PAGEREF _Toc46427467 \h </w:instrText>
+              <w:instrText xml:space="preserve"> PAGEREF _Toc55656368 \h </w:instrText>
             </w:r>
             <w:r>
               <w:rPr>
@@ -1360,7 +1383,7 @@
               <w:lang w:eastAsia="en-GB"/>
             </w:rPr>
           </w:pPr>
-          <w:hyperlink w:anchor="_Toc46427468" w:history="1">
+          <w:hyperlink w:anchor="_Toc55656369" w:history="1">
             <w:r>
               <w:rPr>
                 <w:rStyle w:val="Hyperlink"/>
@@ -1387,7 +1410,7 @@
                 <w:noProof/>
                 <w:webHidden/>
               </w:rPr>
-              <w:instrText xml:space="preserve"> PAGEREF _Toc46427468 \h </w:instrText>
+              <w:instrText xml:space="preserve"> PAGEREF _Toc55656369 \h </w:instrText>
             </w:r>
             <w:r>
               <w:rPr>
@@ -1431,7 +1454,7 @@
               <w:lang w:eastAsia="en-GB"/>
             </w:rPr>
           </w:pPr>
-          <w:hyperlink w:anchor="_Toc46427469" w:history="1">
+          <w:hyperlink w:anchor="_Toc55656370" w:history="1">
             <w:r>
               <w:rPr>
                 <w:rStyle w:val="Hyperlink"/>
@@ -1466,7 +1489,7 @@
                 <w:noProof/>
                 <w:webHidden/>
               </w:rPr>
-              <w:instrText xml:space="preserve"> PAGEREF _Toc46427469 \h </w:instrText>
+              <w:instrText xml:space="preserve"> PAGEREF _Toc55656370 \h </w:instrText>
             </w:r>
             <w:r>
               <w:rPr>
@@ -1510,7 +1533,7 @@
               <w:lang w:eastAsia="en-GB"/>
             </w:rPr>
           </w:pPr>
-          <w:hyperlink w:anchor="_Toc46427470" w:history="1">
+          <w:hyperlink w:anchor="_Toc55656371" w:history="1">
             <w:r>
               <w:rPr>
                 <w:rStyle w:val="Hyperlink"/>
@@ -1545,7 +1568,7 @@
                 <w:noProof/>
                 <w:webHidden/>
               </w:rPr>
-              <w:instrText xml:space="preserve"> PAGEREF _Toc46427470 \h </w:instrText>
+              <w:instrText xml:space="preserve"> PAGEREF _Toc55656371 \h </w:instrText>
             </w:r>
             <w:r>
               <w:rPr>
@@ -1590,7 +1613,7 @@
               <w:lang w:eastAsia="en-GB"/>
             </w:rPr>
           </w:pPr>
-          <w:hyperlink w:anchor="_Toc46427471" w:history="1">
+          <w:hyperlink w:anchor="_Toc55656372" w:history="1">
             <w:r>
               <w:rPr>
                 <w:rStyle w:val="Hyperlink"/>
@@ -1617,7 +1640,7 @@
                 <w:noProof/>
                 <w:webHidden/>
               </w:rPr>
-              <w:instrText xml:space="preserve"> PAGEREF _Toc46427471 \h </w:instrText>
+              <w:instrText xml:space="preserve"> PAGEREF _Toc55656372 \h </w:instrText>
             </w:r>
             <w:r>
               <w:rPr>
@@ -1661,7 +1684,7 @@
               <w:lang w:eastAsia="en-GB"/>
             </w:rPr>
           </w:pPr>
-          <w:hyperlink w:anchor="_Toc46427472" w:history="1">
+          <w:hyperlink w:anchor="_Toc55656373" w:history="1">
             <w:r>
               <w:rPr>
                 <w:rStyle w:val="Hyperlink"/>
@@ -1696,7 +1719,7 @@
                 <w:noProof/>
                 <w:webHidden/>
               </w:rPr>
-              <w:instrText xml:space="preserve"> PAGEREF _Toc46427472 \h </w:instrText>
+              <w:instrText xml:space="preserve"> PAGEREF _Toc55656373 \h </w:instrText>
             </w:r>
             <w:r>
               <w:rPr>
@@ -1741,7 +1764,7 @@
               <w:lang w:eastAsia="en-GB"/>
             </w:rPr>
           </w:pPr>
-          <w:hyperlink w:anchor="_Toc46427473" w:history="1">
+          <w:hyperlink w:anchor="_Toc55656374" w:history="1">
             <w:r>
               <w:rPr>
                 <w:rStyle w:val="Hyperlink"/>
@@ -1768,7 +1791,7 @@
                 <w:noProof/>
                 <w:webHidden/>
               </w:rPr>
-              <w:instrText xml:space="preserve"> PAGEREF _Toc46427473 \h </w:instrText>
+              <w:instrText xml:space="preserve"> PAGEREF _Toc55656374 \h </w:instrText>
             </w:r>
             <w:r>
               <w:rPr>
@@ -1812,7 +1835,7 @@
               <w:lang w:eastAsia="en-GB"/>
             </w:rPr>
           </w:pPr>
-          <w:hyperlink w:anchor="_Toc46427474" w:history="1">
+          <w:hyperlink w:anchor="_Toc55656375" w:history="1">
             <w:r>
               <w:rPr>
                 <w:rStyle w:val="Hyperlink"/>
@@ -1847,7 +1870,7 @@
                 <w:noProof/>
                 <w:webHidden/>
               </w:rPr>
-              <w:instrText xml:space="preserve"> PAGEREF _Toc46427474 \h </w:instrText>
+              <w:instrText xml:space="preserve"> PAGEREF _Toc55656375 \h </w:instrText>
             </w:r>
             <w:r>
               <w:rPr>
@@ -1891,7 +1914,7 @@
               <w:lang w:eastAsia="en-GB"/>
             </w:rPr>
           </w:pPr>
-          <w:hyperlink w:anchor="_Toc46427475" w:history="1">
+          <w:hyperlink w:anchor="_Toc55656376" w:history="1">
             <w:r>
               <w:rPr>
                 <w:rStyle w:val="Hyperlink"/>
@@ -1926,7 +1949,7 @@
                 <w:noProof/>
                 <w:webHidden/>
               </w:rPr>
-              <w:instrText xml:space="preserve"> PAGEREF _Toc46427475 \h </w:instrText>
+              <w:instrText xml:space="preserve"> PAGEREF _Toc55656376 \h </w:instrText>
             </w:r>
             <w:r>
               <w:rPr>
@@ -1970,7 +1993,7 @@
               <w:lang w:eastAsia="en-GB"/>
             </w:rPr>
           </w:pPr>
-          <w:hyperlink w:anchor="_Toc46427476" w:history="1">
+          <w:hyperlink w:anchor="_Toc55656377" w:history="1">
             <w:r>
               <w:rPr>
                 <w:rStyle w:val="Hyperlink"/>
@@ -2005,7 +2028,7 @@
                 <w:noProof/>
                 <w:webHidden/>
               </w:rPr>
-              <w:instrText xml:space="preserve"> PAGEREF _Toc46427476 \h </w:instrText>
+              <w:instrText xml:space="preserve"> PAGEREF _Toc55656377 \h </w:instrText>
             </w:r>
             <w:r>
               <w:rPr>
@@ -2049,7 +2072,7 @@
               <w:lang w:eastAsia="en-GB"/>
             </w:rPr>
           </w:pPr>
-          <w:hyperlink w:anchor="_Toc46427477" w:history="1">
+          <w:hyperlink w:anchor="_Toc55656378" w:history="1">
             <w:r>
               <w:rPr>
                 <w:rStyle w:val="Hyperlink"/>
@@ -2084,7 +2107,7 @@
                 <w:noProof/>
                 <w:webHidden/>
               </w:rPr>
-              <w:instrText xml:space="preserve"> PAGEREF _Toc46427477 \h </w:instrText>
+              <w:instrText xml:space="preserve"> PAGEREF _Toc55656378 \h </w:instrText>
             </w:r>
             <w:r>
               <w:rPr>
@@ -2128,7 +2151,7 @@
               <w:lang w:eastAsia="en-GB"/>
             </w:rPr>
           </w:pPr>
-          <w:hyperlink w:anchor="_Toc46427478" w:history="1">
+          <w:hyperlink w:anchor="_Toc55656379" w:history="1">
             <w:r>
               <w:rPr>
                 <w:rStyle w:val="Hyperlink"/>
@@ -2163,7 +2186,7 @@
                 <w:noProof/>
                 <w:webHidden/>
               </w:rPr>
-              <w:instrText xml:space="preserve"> PAGEREF _Toc46427478 \h </w:instrText>
+              <w:instrText xml:space="preserve"> PAGEREF _Toc55656379 \h </w:instrText>
             </w:r>
             <w:r>
               <w:rPr>
@@ -2208,7 +2231,7 @@
               <w:lang w:eastAsia="en-GB"/>
             </w:rPr>
           </w:pPr>
-          <w:hyperlink w:anchor="_Toc46427479" w:history="1">
+          <w:hyperlink w:anchor="_Toc55656380" w:history="1">
             <w:r>
               <w:rPr>
                 <w:rStyle w:val="Hyperlink"/>
@@ -2235,7 +2258,7 @@
                 <w:noProof/>
                 <w:webHidden/>
               </w:rPr>
-              <w:instrText xml:space="preserve"> PAGEREF _Toc46427479 \h </w:instrText>
+              <w:instrText xml:space="preserve"> PAGEREF _Toc55656380 \h </w:instrText>
             </w:r>
             <w:r>
               <w:rPr>
@@ -2279,7 +2302,7 @@
               <w:lang w:eastAsia="en-GB"/>
             </w:rPr>
           </w:pPr>
-          <w:hyperlink w:anchor="_Toc46427480" w:history="1">
+          <w:hyperlink w:anchor="_Toc55656381" w:history="1">
             <w:r>
               <w:rPr>
                 <w:rStyle w:val="Hyperlink"/>
@@ -2314,7 +2337,7 @@
                 <w:noProof/>
                 <w:webHidden/>
               </w:rPr>
-              <w:instrText xml:space="preserve"> PAGEREF _Toc46427480 \h </w:instrText>
+              <w:instrText xml:space="preserve"> PAGEREF _Toc55656381 \h </w:instrText>
             </w:r>
             <w:r>
               <w:rPr>
@@ -2358,7 +2381,7 @@
               <w:lang w:eastAsia="en-GB"/>
             </w:rPr>
           </w:pPr>
-          <w:hyperlink w:anchor="_Toc46427481" w:history="1">
+          <w:hyperlink w:anchor="_Toc55656382" w:history="1">
             <w:r>
               <w:rPr>
                 <w:rStyle w:val="Hyperlink"/>
@@ -2393,7 +2416,7 @@
                 <w:noProof/>
                 <w:webHidden/>
               </w:rPr>
-              <w:instrText xml:space="preserve"> PAGEREF _Toc46427481 \h </w:instrText>
+              <w:instrText xml:space="preserve"> PAGEREF _Toc55656382 \h </w:instrText>
             </w:r>
             <w:r>
               <w:rPr>
@@ -2437,7 +2460,7 @@
               <w:lang w:eastAsia="en-GB"/>
             </w:rPr>
           </w:pPr>
-          <w:hyperlink w:anchor="_Toc46427482" w:history="1">
+          <w:hyperlink w:anchor="_Toc55656383" w:history="1">
             <w:r>
               <w:rPr>
                 <w:rStyle w:val="Hyperlink"/>
@@ -2472,7 +2495,7 @@
                 <w:noProof/>
                 <w:webHidden/>
               </w:rPr>
-              <w:instrText xml:space="preserve"> PAGEREF _Toc46427482 \h </w:instrText>
+              <w:instrText xml:space="preserve"> PAGEREF _Toc55656383 \h </w:instrText>
             </w:r>
             <w:r>
               <w:rPr>
@@ -2516,7 +2539,7 @@
               <w:lang w:eastAsia="en-GB"/>
             </w:rPr>
           </w:pPr>
-          <w:hyperlink w:anchor="_Toc46427483" w:history="1">
+          <w:hyperlink w:anchor="_Toc55656384" w:history="1">
             <w:r>
               <w:rPr>
                 <w:rStyle w:val="Hyperlink"/>
@@ -2551,7 +2574,7 @@
                 <w:noProof/>
                 <w:webHidden/>
               </w:rPr>
-              <w:instrText xml:space="preserve"> PAGEREF _Toc46427483 \h </w:instrText>
+              <w:instrText xml:space="preserve"> PAGEREF _Toc55656384 \h </w:instrText>
             </w:r>
             <w:r>
               <w:rPr>
@@ -2596,7 +2619,7 @@
               <w:lang w:eastAsia="en-GB"/>
             </w:rPr>
           </w:pPr>
-          <w:hyperlink w:anchor="_Toc46427484" w:history="1">
+          <w:hyperlink w:anchor="_Toc55656385" w:history="1">
             <w:r>
               <w:rPr>
                 <w:rStyle w:val="Hyperlink"/>
@@ -2641,7 +2664,7 @@
                 <w:noProof/>
                 <w:webHidden/>
               </w:rPr>
-              <w:instrText xml:space="preserve"> PAGEREF _Toc46427484 \h </w:instrText>
+              <w:instrText xml:space="preserve"> PAGEREF _Toc55656385 \h </w:instrText>
             </w:r>
             <w:r>
               <w:rPr>
@@ -2686,7 +2709,7 @@
               <w:lang w:eastAsia="en-GB"/>
             </w:rPr>
           </w:pPr>
-          <w:hyperlink w:anchor="_Toc46427485" w:history="1">
+          <w:hyperlink w:anchor="_Toc55656386" w:history="1">
             <w:r>
               <w:rPr>
                 <w:rStyle w:val="Hyperlink"/>
@@ -2729,7 +2752,7 @@
                 <w:noProof/>
                 <w:webHidden/>
               </w:rPr>
-              <w:instrText xml:space="preserve"> PAGEREF _Toc46427485 \h </w:instrText>
+              <w:instrText xml:space="preserve"> PAGEREF _Toc55656386 \h </w:instrText>
             </w:r>
             <w:r>
               <w:rPr>
@@ -2774,7 +2797,7 @@
               <w:lang w:eastAsia="en-GB"/>
             </w:rPr>
           </w:pPr>
-          <w:hyperlink w:anchor="_Toc46427486" w:history="1">
+          <w:hyperlink w:anchor="_Toc55656387" w:history="1">
             <w:r>
               <w:rPr>
                 <w:rStyle w:val="Hyperlink"/>
@@ -2801,7 +2824,7 @@
                 <w:noProof/>
                 <w:webHidden/>
               </w:rPr>
-              <w:instrText xml:space="preserve"> PAGEREF _Toc46427486 \h </w:instrText>
+              <w:instrText xml:space="preserve"> PAGEREF _Toc55656387 \h </w:instrText>
             </w:r>
             <w:r>
               <w:rPr>
@@ -2845,7 +2868,7 @@
               <w:lang w:eastAsia="en-GB"/>
             </w:rPr>
           </w:pPr>
-          <w:hyperlink w:anchor="_Toc46427487" w:history="1">
+          <w:hyperlink w:anchor="_Toc55656388" w:history="1">
             <w:r>
               <w:rPr>
                 <w:rStyle w:val="Hyperlink"/>
@@ -2880,7 +2903,7 @@
                 <w:noProof/>
                 <w:webHidden/>
               </w:rPr>
-              <w:instrText xml:space="preserve"> PAGEREF _Toc46427487 \h </w:instrText>
+              <w:instrText xml:space="preserve"> PAGEREF _Toc55656388 \h </w:instrText>
             </w:r>
             <w:r>
               <w:rPr>
@@ -2924,7 +2947,7 @@
               <w:lang w:eastAsia="en-GB"/>
             </w:rPr>
           </w:pPr>
-          <w:hyperlink w:anchor="_Toc46427488" w:history="1">
+          <w:hyperlink w:anchor="_Toc55656389" w:history="1">
             <w:r>
               <w:rPr>
                 <w:rStyle w:val="Hyperlink"/>
@@ -2959,7 +2982,7 @@
                 <w:noProof/>
                 <w:webHidden/>
               </w:rPr>
-              <w:instrText xml:space="preserve"> PAGEREF _Toc46427488 \h </w:instrText>
+              <w:instrText xml:space="preserve"> PAGEREF _Toc55656389 \h </w:instrText>
             </w:r>
             <w:r>
               <w:rPr>
@@ -3003,7 +3026,7 @@
               <w:lang w:eastAsia="en-GB"/>
             </w:rPr>
           </w:pPr>
-          <w:hyperlink w:anchor="_Toc46427489" w:history="1">
+          <w:hyperlink w:anchor="_Toc55656390" w:history="1">
             <w:r>
               <w:rPr>
                 <w:rStyle w:val="Hyperlink"/>
@@ -3038,7 +3061,7 @@
                 <w:noProof/>
                 <w:webHidden/>
               </w:rPr>
-              <w:instrText xml:space="preserve"> PAGEREF _Toc46427489 \h </w:instrText>
+              <w:instrText xml:space="preserve"> PAGEREF _Toc55656390 \h </w:instrText>
             </w:r>
             <w:r>
               <w:rPr>
@@ -3082,7 +3105,7 @@
               <w:lang w:eastAsia="en-GB"/>
             </w:rPr>
           </w:pPr>
-          <w:hyperlink w:anchor="_Toc46427490" w:history="1">
+          <w:hyperlink w:anchor="_Toc55656391" w:history="1">
             <w:r>
               <w:rPr>
                 <w:rStyle w:val="Hyperlink"/>
@@ -3117,7 +3140,7 @@
                 <w:noProof/>
                 <w:webHidden/>
               </w:rPr>
-              <w:instrText xml:space="preserve"> PAGEREF _Toc46427490 \h </w:instrText>
+              <w:instrText xml:space="preserve"> PAGEREF _Toc55656391 \h </w:instrText>
             </w:r>
             <w:r>
               <w:rPr>
@@ -3162,7 +3185,7 @@
               <w:lang w:eastAsia="en-GB"/>
             </w:rPr>
           </w:pPr>
-          <w:hyperlink w:anchor="_Toc46427491" w:history="1">
+          <w:hyperlink w:anchor="_Toc55656392" w:history="1">
             <w:r>
               <w:rPr>
                 <w:rStyle w:val="Hyperlink"/>
@@ -3189,7 +3212,7 @@
                 <w:noProof/>
                 <w:webHidden/>
               </w:rPr>
-              <w:instrText xml:space="preserve"> PAGEREF _Toc46427491 \h </w:instrText>
+              <w:instrText xml:space="preserve"> PAGEREF _Toc55656392 \h </w:instrText>
             </w:r>
             <w:r>
               <w:rPr>
@@ -3233,7 +3256,7 @@
               <w:lang w:eastAsia="en-GB"/>
             </w:rPr>
           </w:pPr>
-          <w:hyperlink w:anchor="_Toc46427492" w:history="1">
+          <w:hyperlink w:anchor="_Toc55656393" w:history="1">
             <w:r>
               <w:rPr>
                 <w:rStyle w:val="Hyperlink"/>
@@ -3268,7 +3291,7 @@
                 <w:noProof/>
                 <w:webHidden/>
               </w:rPr>
-              <w:instrText xml:space="preserve"> PAGEREF _Toc46427492 \h </w:instrText>
+              <w:instrText xml:space="preserve"> PAGEREF _Toc55656393 \h </w:instrText>
             </w:r>
             <w:r>
               <w:rPr>
@@ -3313,13 +3336,13 @@
               <w:lang w:eastAsia="en-GB"/>
             </w:rPr>
           </w:pPr>
-          <w:hyperlink w:anchor="_Toc46427493" w:history="1">
+          <w:hyperlink w:anchor="_Toc55656394" w:history="1">
             <w:r>
               <w:rPr>
                 <w:rStyle w:val="Hyperlink"/>
                 <w:noProof/>
               </w:rPr>
-              <w:t>References</w:t>
+              <w:t>Chapter 7 Testing</w:t>
             </w:r>
             <w:r>
               <w:rPr>
@@ -3340,7 +3363,7 @@
                 <w:noProof/>
                 <w:webHidden/>
               </w:rPr>
-              <w:instrText xml:space="preserve"> PAGEREF _Toc46427493 \h </w:instrText>
+              <w:instrText xml:space="preserve"> PAGEREF _Toc55656394 \h </w:instrText>
             </w:r>
             <w:r>
               <w:rPr>
@@ -3361,6 +3384,452 @@
                 <w:webHidden/>
               </w:rPr>
               <w:t>48</w:t>
+            </w:r>
+            <w:r>
+              <w:rPr>
+                <w:noProof/>
+                <w:webHidden/>
+              </w:rPr>
+              <w:fldChar w:fldCharType="end"/>
+            </w:r>
+          </w:hyperlink>
+        </w:p>
+        <w:p>
+          <w:pPr>
+            <w:pStyle w:val="TOC2"/>
+            <w:tabs>
+              <w:tab w:val="right" w:leader="dot" w:pos="9061"/>
+            </w:tabs>
+            <w:rPr>
+              <w:rFonts w:eastAsiaTheme="minorEastAsia"/>
+              <w:noProof/>
+              <w:sz w:val="22"/>
+              <w:lang w:eastAsia="en-GB"/>
+            </w:rPr>
+          </w:pPr>
+          <w:hyperlink w:anchor="_Toc55656395" w:history="1">
+            <w:r>
+              <w:rPr>
+                <w:rStyle w:val="Hyperlink"/>
+                <w:rFonts w:ascii="Times New Roman" w:hAnsi="Times New Roman"/>
+                <w:noProof/>
+              </w:rPr>
+              <w:t>7.1</w:t>
+            </w:r>
+            <w:r>
+              <w:rPr>
+                <w:rStyle w:val="Hyperlink"/>
+                <w:noProof/>
+              </w:rPr>
+              <w:t xml:space="preserve"> Testing Explained</w:t>
+            </w:r>
+            <w:r>
+              <w:rPr>
+                <w:noProof/>
+                <w:webHidden/>
+              </w:rPr>
+              <w:tab/>
+            </w:r>
+            <w:r>
+              <w:rPr>
+                <w:noProof/>
+                <w:webHidden/>
+              </w:rPr>
+              <w:fldChar w:fldCharType="begin"/>
+            </w:r>
+            <w:r>
+              <w:rPr>
+                <w:noProof/>
+                <w:webHidden/>
+              </w:rPr>
+              <w:instrText xml:space="preserve"> PAGEREF _Toc55656395 \h </w:instrText>
+            </w:r>
+            <w:r>
+              <w:rPr>
+                <w:noProof/>
+                <w:webHidden/>
+              </w:rPr>
+            </w:r>
+            <w:r>
+              <w:rPr>
+                <w:noProof/>
+                <w:webHidden/>
+              </w:rPr>
+              <w:fldChar w:fldCharType="separate"/>
+            </w:r>
+            <w:r>
+              <w:rPr>
+                <w:noProof/>
+                <w:webHidden/>
+              </w:rPr>
+              <w:t>48</w:t>
+            </w:r>
+            <w:r>
+              <w:rPr>
+                <w:noProof/>
+                <w:webHidden/>
+              </w:rPr>
+              <w:fldChar w:fldCharType="end"/>
+            </w:r>
+          </w:hyperlink>
+        </w:p>
+        <w:p>
+          <w:pPr>
+            <w:pStyle w:val="TOC1"/>
+            <w:tabs>
+              <w:tab w:val="right" w:leader="dot" w:pos="9061"/>
+            </w:tabs>
+            <w:rPr>
+              <w:rFonts w:eastAsiaTheme="minorEastAsia"/>
+              <w:b w:val="0"/>
+              <w:noProof/>
+              <w:sz w:val="22"/>
+              <w:lang w:eastAsia="en-GB"/>
+            </w:rPr>
+          </w:pPr>
+          <w:hyperlink w:anchor="_Toc55656396" w:history="1">
+            <w:r>
+              <w:rPr>
+                <w:rStyle w:val="Hyperlink"/>
+                <w:noProof/>
+              </w:rPr>
+              <w:t>Chapter 8 Maintenance</w:t>
+            </w:r>
+            <w:r>
+              <w:rPr>
+                <w:noProof/>
+                <w:webHidden/>
+              </w:rPr>
+              <w:tab/>
+            </w:r>
+            <w:r>
+              <w:rPr>
+                <w:noProof/>
+                <w:webHidden/>
+              </w:rPr>
+              <w:fldChar w:fldCharType="begin"/>
+            </w:r>
+            <w:r>
+              <w:rPr>
+                <w:noProof/>
+                <w:webHidden/>
+              </w:rPr>
+              <w:instrText xml:space="preserve"> PAGEREF _Toc55656396 \h </w:instrText>
+            </w:r>
+            <w:r>
+              <w:rPr>
+                <w:noProof/>
+                <w:webHidden/>
+              </w:rPr>
+            </w:r>
+            <w:r>
+              <w:rPr>
+                <w:noProof/>
+                <w:webHidden/>
+              </w:rPr>
+              <w:fldChar w:fldCharType="separate"/>
+            </w:r>
+            <w:r>
+              <w:rPr>
+                <w:noProof/>
+                <w:webHidden/>
+              </w:rPr>
+              <w:t>50</w:t>
+            </w:r>
+            <w:r>
+              <w:rPr>
+                <w:noProof/>
+                <w:webHidden/>
+              </w:rPr>
+              <w:fldChar w:fldCharType="end"/>
+            </w:r>
+          </w:hyperlink>
+        </w:p>
+        <w:p>
+          <w:pPr>
+            <w:pStyle w:val="TOC2"/>
+            <w:tabs>
+              <w:tab w:val="right" w:leader="dot" w:pos="9061"/>
+            </w:tabs>
+            <w:rPr>
+              <w:rFonts w:eastAsiaTheme="minorEastAsia"/>
+              <w:noProof/>
+              <w:sz w:val="22"/>
+              <w:lang w:eastAsia="en-GB"/>
+            </w:rPr>
+          </w:pPr>
+          <w:hyperlink w:anchor="_Toc55656397" w:history="1">
+            <w:r>
+              <w:rPr>
+                <w:rStyle w:val="Hyperlink"/>
+                <w:rFonts w:ascii="Times New Roman" w:hAnsi="Times New Roman"/>
+                <w:noProof/>
+              </w:rPr>
+              <w:t>8.1</w:t>
+            </w:r>
+            <w:r>
+              <w:rPr>
+                <w:rStyle w:val="Hyperlink"/>
+                <w:noProof/>
+              </w:rPr>
+              <w:t xml:space="preserve"> Types of Maintenance</w:t>
+            </w:r>
+            <w:r>
+              <w:rPr>
+                <w:noProof/>
+                <w:webHidden/>
+              </w:rPr>
+              <w:tab/>
+            </w:r>
+            <w:r>
+              <w:rPr>
+                <w:noProof/>
+                <w:webHidden/>
+              </w:rPr>
+              <w:fldChar w:fldCharType="begin"/>
+            </w:r>
+            <w:r>
+              <w:rPr>
+                <w:noProof/>
+                <w:webHidden/>
+              </w:rPr>
+              <w:instrText xml:space="preserve"> PAGEREF _Toc55656397 \h </w:instrText>
+            </w:r>
+            <w:r>
+              <w:rPr>
+                <w:noProof/>
+                <w:webHidden/>
+              </w:rPr>
+            </w:r>
+            <w:r>
+              <w:rPr>
+                <w:noProof/>
+                <w:webHidden/>
+              </w:rPr>
+              <w:fldChar w:fldCharType="separate"/>
+            </w:r>
+            <w:r>
+              <w:rPr>
+                <w:noProof/>
+                <w:webHidden/>
+              </w:rPr>
+              <w:t>50</w:t>
+            </w:r>
+            <w:r>
+              <w:rPr>
+                <w:noProof/>
+                <w:webHidden/>
+              </w:rPr>
+              <w:fldChar w:fldCharType="end"/>
+            </w:r>
+          </w:hyperlink>
+        </w:p>
+        <w:p>
+          <w:pPr>
+            <w:pStyle w:val="TOC1"/>
+            <w:tabs>
+              <w:tab w:val="right" w:leader="dot" w:pos="9061"/>
+            </w:tabs>
+            <w:rPr>
+              <w:rFonts w:eastAsiaTheme="minorEastAsia"/>
+              <w:b w:val="0"/>
+              <w:noProof/>
+              <w:sz w:val="22"/>
+              <w:lang w:eastAsia="en-GB"/>
+            </w:rPr>
+          </w:pPr>
+          <w:hyperlink w:anchor="_Toc55656398" w:history="1">
+            <w:r>
+              <w:rPr>
+                <w:rStyle w:val="Hyperlink"/>
+                <w:noProof/>
+              </w:rPr>
+              <w:t>Chapter 9 Conclusion</w:t>
+            </w:r>
+            <w:r>
+              <w:rPr>
+                <w:noProof/>
+                <w:webHidden/>
+              </w:rPr>
+              <w:tab/>
+            </w:r>
+            <w:r>
+              <w:rPr>
+                <w:noProof/>
+                <w:webHidden/>
+              </w:rPr>
+              <w:fldChar w:fldCharType="begin"/>
+            </w:r>
+            <w:r>
+              <w:rPr>
+                <w:noProof/>
+                <w:webHidden/>
+              </w:rPr>
+              <w:instrText xml:space="preserve"> PAGEREF _Toc55656398 \h </w:instrText>
+            </w:r>
+            <w:r>
+              <w:rPr>
+                <w:noProof/>
+                <w:webHidden/>
+              </w:rPr>
+            </w:r>
+            <w:r>
+              <w:rPr>
+                <w:noProof/>
+                <w:webHidden/>
+              </w:rPr>
+              <w:fldChar w:fldCharType="separate"/>
+            </w:r>
+            <w:r>
+              <w:rPr>
+                <w:noProof/>
+                <w:webHidden/>
+              </w:rPr>
+              <w:t>53</w:t>
+            </w:r>
+            <w:r>
+              <w:rPr>
+                <w:noProof/>
+                <w:webHidden/>
+              </w:rPr>
+              <w:fldChar w:fldCharType="end"/>
+            </w:r>
+          </w:hyperlink>
+        </w:p>
+        <w:p>
+          <w:pPr>
+            <w:pStyle w:val="TOC1"/>
+            <w:tabs>
+              <w:tab w:val="right" w:leader="dot" w:pos="9061"/>
+            </w:tabs>
+            <w:rPr>
+              <w:rFonts w:eastAsiaTheme="minorEastAsia"/>
+              <w:b w:val="0"/>
+              <w:noProof/>
+              <w:sz w:val="22"/>
+              <w:lang w:eastAsia="en-GB"/>
+            </w:rPr>
+          </w:pPr>
+          <w:hyperlink w:anchor="_Toc55656399" w:history="1">
+            <w:r>
+              <w:rPr>
+                <w:rStyle w:val="Hyperlink"/>
+                <w:noProof/>
+              </w:rPr>
+              <w:t>Chapter 10 Future Perspectives</w:t>
+            </w:r>
+            <w:r>
+              <w:rPr>
+                <w:noProof/>
+                <w:webHidden/>
+              </w:rPr>
+              <w:tab/>
+            </w:r>
+            <w:r>
+              <w:rPr>
+                <w:noProof/>
+                <w:webHidden/>
+              </w:rPr>
+              <w:fldChar w:fldCharType="begin"/>
+            </w:r>
+            <w:r>
+              <w:rPr>
+                <w:noProof/>
+                <w:webHidden/>
+              </w:rPr>
+              <w:instrText xml:space="preserve"> PAGEREF _Toc55656399 \h </w:instrText>
+            </w:r>
+            <w:r>
+              <w:rPr>
+                <w:noProof/>
+                <w:webHidden/>
+              </w:rPr>
+            </w:r>
+            <w:r>
+              <w:rPr>
+                <w:noProof/>
+                <w:webHidden/>
+              </w:rPr>
+              <w:fldChar w:fldCharType="separate"/>
+            </w:r>
+            <w:r>
+              <w:rPr>
+                <w:noProof/>
+                <w:webHidden/>
+              </w:rPr>
+              <w:t>54</w:t>
+            </w:r>
+            <w:r>
+              <w:rPr>
+                <w:noProof/>
+                <w:webHidden/>
+              </w:rPr>
+              <w:fldChar w:fldCharType="end"/>
+            </w:r>
+          </w:hyperlink>
+        </w:p>
+        <w:p>
+          <w:pPr>
+            <w:pStyle w:val="TOC1"/>
+            <w:tabs>
+              <w:tab w:val="right" w:leader="dot" w:pos="9061"/>
+            </w:tabs>
+            <w:rPr>
+              <w:rFonts w:eastAsiaTheme="minorEastAsia"/>
+              <w:b w:val="0"/>
+              <w:noProof/>
+              <w:sz w:val="22"/>
+              <w:lang w:eastAsia="en-GB"/>
+            </w:rPr>
+          </w:pPr>
+          <w:hyperlink w:anchor="_Toc55656400" w:history="1">
+            <w:r>
+              <w:rPr>
+                <w:rStyle w:val="Hyperlink"/>
+                <w:noProof/>
+              </w:rPr>
+              <w:t>Chapter 11 References</w:t>
+            </w:r>
+            <w:r>
+              <w:rPr>
+                <w:noProof/>
+                <w:webHidden/>
+              </w:rPr>
+              <w:tab/>
+            </w:r>
+            <w:r>
+              <w:rPr>
+                <w:noProof/>
+                <w:webHidden/>
+              </w:rPr>
+              <w:fldChar w:fldCharType="begin"/>
+            </w:r>
+            <w:r>
+              <w:rPr>
+                <w:noProof/>
+                <w:webHidden/>
+              </w:rPr>
+              <w:instrText xml:space="preserve"> PAGEREF _Toc55656400 \h </w:instrText>
+            </w:r>
+            <w:r>
+              <w:rPr>
+                <w:noProof/>
+                <w:webHidden/>
+              </w:rPr>
+            </w:r>
+            <w:r>
+              <w:rPr>
+                <w:noProof/>
+                <w:webHidden/>
+              </w:rPr>
+              <w:fldChar w:fldCharType="separate"/>
+            </w:r>
+            <w:r>
+              <w:rPr>
+                <w:noProof/>
+                <w:webHidden/>
+              </w:rPr>
+              <w:t>55</w:t>
             </w:r>
             <w:r>
               <w:rPr>
@@ -3388,8 +3857,8 @@
         <w:spacing w:after="160" w:line="259" w:lineRule="auto"/>
         <w:jc w:val="left"/>
         <w:sectPr>
-          <w:footerReference w:type="even" r:id="rId11"/>
-          <w:footerReference w:type="default" r:id="rId12"/>
+          <w:footerReference w:type="even" r:id="rId10"/>
+          <w:footerReference w:type="default" r:id="rId11"/>
           <w:pgSz w:w="11906" w:h="16838"/>
           <w:pgMar w:top="1985" w:right="1134" w:bottom="1247" w:left="1701" w:header="170" w:footer="170" w:gutter="0"/>
           <w:pgNumType w:fmt="lowerRoman"/>
@@ -3404,7 +3873,7 @@
         <w:pStyle w:val="TOCHeading"/>
         <w:outlineLvl w:val="0"/>
       </w:pPr>
-      <w:bookmarkStart w:id="1" w:name="_Toc46427465"/>
+      <w:bookmarkStart w:id="1" w:name="_Toc55656366"/>
       <w:r>
         <w:t>List of Figures</w:t>
       </w:r>
@@ -3441,7 +3910,7 @@
         </w:rPr>
         <w:fldChar w:fldCharType="separate"/>
       </w:r>
-      <w:hyperlink r:id="rId13" w:anchor="_Toc46427429" w:history="1">
+      <w:hyperlink r:id="rId12" w:anchor="_Toc46427429" w:history="1">
         <w:r>
           <w:rPr>
             <w:rStyle w:val="Hyperlink"/>
@@ -5395,7 +5864,7 @@
         <w:pStyle w:val="TOCHeading"/>
         <w:outlineLvl w:val="0"/>
       </w:pPr>
-      <w:bookmarkStart w:id="2" w:name="_Toc46427466"/>
+      <w:bookmarkStart w:id="2" w:name="_Toc55656367"/>
       <w:r>
         <w:t>List of Tables</w:t>
       </w:r>
@@ -5440,6 +5909,63 @@
           </w:rPr>
           <w:t>Table 5-1 - Interface Design</w:t>
         </w:r>
+        <w:sdt>
+          <w:sdtPr>
+            <w:rPr>
+              <w:rStyle w:val="Hyperlink"/>
+              <w:noProof/>
+            </w:rPr>
+            <w:id w:val="1401641164"/>
+            <w:citation/>
+          </w:sdtPr>
+          <w:sdtContent>
+            <w:r>
+              <w:rPr>
+                <w:rStyle w:val="Hyperlink"/>
+                <w:noProof/>
+              </w:rPr>
+              <w:fldChar w:fldCharType="begin"/>
+            </w:r>
+            <w:r>
+              <w:rPr>
+                <w:rStyle w:val="Hyperlink"/>
+                <w:noProof/>
+                <w:lang w:val="en-US"/>
+              </w:rPr>
+              <w:instrText xml:space="preserve"> CITATION Sys20 \l 1033 </w:instrText>
+            </w:r>
+            <w:r>
+              <w:rPr>
+                <w:rStyle w:val="Hyperlink"/>
+                <w:noProof/>
+              </w:rPr>
+              <w:fldChar w:fldCharType="separate"/>
+            </w:r>
+            <w:r>
+              <w:rPr>
+                <w:rStyle w:val="Hyperlink"/>
+                <w:noProof/>
+                <w:lang w:val="en-US"/>
+              </w:rPr>
+              <w:t xml:space="preserve"> </w:t>
+            </w:r>
+            <w:r>
+              <w:rPr>
+                <w:noProof/>
+                <w:color w:val="002060" w:themeColor="hyperlink"/>
+                <w:lang w:val="en-US"/>
+              </w:rPr>
+              <w:t>[1]</w:t>
+            </w:r>
+            <w:r>
+              <w:rPr>
+                <w:rStyle w:val="Hyperlink"/>
+                <w:noProof/>
+              </w:rPr>
+              <w:fldChar w:fldCharType="end"/>
+            </w:r>
+          </w:sdtContent>
+        </w:sdt>
         <w:r>
           <w:rPr>
             <w:noProof/>
@@ -6098,7 +6624,7 @@
         <w:pStyle w:val="TOCHeading"/>
         <w:outlineLvl w:val="0"/>
       </w:pPr>
-      <w:bookmarkStart w:id="3" w:name="_Toc46427467"/>
+      <w:bookmarkStart w:id="3" w:name="_Toc55656368"/>
       <w:r>
         <w:t>Abbreviatio</w:t>
       </w:r>
@@ -6125,8 +6651,8 @@
           <w:lang w:val="en-US"/>
         </w:rPr>
         <w:sectPr>
-          <w:footerReference w:type="even" r:id="rId14"/>
-          <w:footerReference w:type="default" r:id="rId15"/>
+          <w:footerReference w:type="even" r:id="rId13"/>
+          <w:footerReference w:type="default" r:id="rId14"/>
           <w:pgSz w:w="11906" w:h="16838"/>
           <w:pgMar w:top="1985" w:right="1134" w:bottom="1247" w:left="1701" w:header="170" w:footer="170" w:gutter="0"/>
           <w:pgNumType w:fmt="lowerRoman"/>
@@ -6142,7 +6668,7 @@
       <w:r>
         <w:br/>
       </w:r>
-      <w:bookmarkStart w:id="4" w:name="_Toc46427468"/>
+      <w:bookmarkStart w:id="4" w:name="_Toc55656369"/>
       <w:r>
         <w:t>Introduction</w:t>
       </w:r>
@@ -6166,7 +6692,7 @@
       <w:pPr>
         <w:pStyle w:val="Heading2"/>
       </w:pPr>
-      <w:bookmarkStart w:id="5" w:name="_Toc46427469"/>
+      <w:bookmarkStart w:id="5" w:name="_Toc55656370"/>
       <w:r>
         <w:t>Problem Statement</w:t>
       </w:r>
@@ -6192,8 +6718,8 @@
           <w:lang w:val="en-US"/>
         </w:rPr>
         <w:sectPr>
-          <w:headerReference w:type="default" r:id="rId16"/>
-          <w:footerReference w:type="default" r:id="rId17"/>
+          <w:headerReference w:type="default" r:id="rId15"/>
+          <w:footerReference w:type="default" r:id="rId16"/>
           <w:pgSz w:w="11906" w:h="16838"/>
           <w:pgMar w:top="4253" w:right="1134" w:bottom="1247" w:left="1701" w:header="709" w:footer="709" w:gutter="0"/>
           <w:pgNumType w:start="1"/>
@@ -6252,7 +6778,7 @@
       <w:pPr>
         <w:pStyle w:val="Heading2"/>
       </w:pPr>
-      <w:bookmarkStart w:id="6" w:name="_Toc46427470"/>
+      <w:bookmarkStart w:id="6" w:name="_Toc55656371"/>
       <w:r>
         <w:t>Motivation and Objective</w:t>
       </w:r>
@@ -6341,9 +6867,9 @@
           <w:lang w:val="en-US"/>
         </w:rPr>
         <w:sectPr>
-          <w:headerReference w:type="even" r:id="rId18"/>
-          <w:headerReference w:type="default" r:id="rId19"/>
-          <w:footerReference w:type="default" r:id="rId20"/>
+          <w:headerReference w:type="even" r:id="rId17"/>
+          <w:headerReference w:type="default" r:id="rId18"/>
+          <w:footerReference w:type="default" r:id="rId19"/>
           <w:pgSz w:w="11906" w:h="16838"/>
           <w:pgMar w:top="851" w:right="1134" w:bottom="1247" w:left="1701" w:header="170" w:footer="170" w:gutter="0"/>
           <w:cols w:space="708"/>
@@ -6358,7 +6884,7 @@
       <w:r>
         <w:br/>
       </w:r>
-      <w:bookmarkStart w:id="7" w:name="_Toc46427471"/>
+      <w:bookmarkStart w:id="7" w:name="_Toc55656372"/>
       <w:r>
         <w:t>Literature Review</w:t>
       </w:r>
@@ -6368,7 +6894,7 @@
       <w:pPr>
         <w:pStyle w:val="Heading2"/>
       </w:pPr>
-      <w:bookmarkStart w:id="8" w:name="_Toc46427472"/>
+      <w:bookmarkStart w:id="8" w:name="_Toc55656373"/>
       <w:r>
         <w:t>Existing Methodologies</w:t>
       </w:r>
@@ -6442,8 +6968,8 @@
           <w:lang w:val="en-US"/>
         </w:rPr>
         <w:sectPr>
-          <w:headerReference w:type="even" r:id="rId21"/>
-          <w:footerReference w:type="default" r:id="rId22"/>
+          <w:headerReference w:type="even" r:id="rId20"/>
+          <w:footerReference w:type="default" r:id="rId21"/>
           <w:pgSz w:w="11906" w:h="16838"/>
           <w:pgMar w:top="4253" w:right="1134" w:bottom="1247" w:left="1701" w:header="170" w:footer="170" w:gutter="0"/>
           <w:cols w:space="708"/>
@@ -6458,7 +6984,7 @@
       <w:r>
         <w:br/>
       </w:r>
-      <w:bookmarkStart w:id="9" w:name="_Toc46427473"/>
+      <w:bookmarkStart w:id="9" w:name="_Toc55656374"/>
       <w:r>
         <w:t>Proposed System and Feasibility Study</w:t>
       </w:r>
@@ -6468,7 +6994,7 @@
       <w:pPr>
         <w:pStyle w:val="Heading2"/>
       </w:pPr>
-      <w:bookmarkStart w:id="10" w:name="_Toc46427474"/>
+      <w:bookmarkStart w:id="10" w:name="_Toc55656375"/>
       <w:r>
         <w:t>Proposed Solution</w:t>
       </w:r>
@@ -6497,8 +7023,8 @@
           <w:lang w:val="en-US"/>
         </w:rPr>
         <w:sectPr>
-          <w:headerReference w:type="default" r:id="rId23"/>
-          <w:footerReference w:type="default" r:id="rId24"/>
+          <w:headerReference w:type="default" r:id="rId22"/>
+          <w:footerReference w:type="default" r:id="rId23"/>
           <w:pgSz w:w="11906" w:h="16838"/>
           <w:pgMar w:top="4253" w:right="1134" w:bottom="1247" w:left="1701" w:header="170" w:footer="170" w:gutter="0"/>
           <w:cols w:space="708"/>
@@ -6510,7 +7036,7 @@
       <w:pPr>
         <w:pStyle w:val="Heading2"/>
       </w:pPr>
-      <w:bookmarkStart w:id="11" w:name="_Toc46427475"/>
+      <w:bookmarkStart w:id="11" w:name="_Toc55656376"/>
       <w:r>
         <w:t>Technical Feasibility</w:t>
       </w:r>
@@ -6537,7 +7063,6 @@
           <w:id w:val="1688097176"/>
           <w:citation/>
         </w:sdtPr>
-        <w:sdtEndPr/>
         <w:sdtContent>
           <w:r>
             <w:rPr>
@@ -6657,7 +7182,7 @@
       <w:pPr>
         <w:pStyle w:val="Heading2"/>
       </w:pPr>
-      <w:bookmarkStart w:id="12" w:name="_Toc46427476"/>
+      <w:bookmarkStart w:id="12" w:name="_Toc55656377"/>
       <w:r>
         <w:t>Operational Feasibility</w:t>
       </w:r>
@@ -6684,7 +7209,6 @@
           <w:id w:val="-1603027856"/>
           <w:citation/>
         </w:sdtPr>
-        <w:sdtEndPr/>
         <w:sdtContent>
           <w:r>
             <w:rPr>
@@ -6741,7 +7265,7 @@
       <w:pPr>
         <w:pStyle w:val="Heading2"/>
       </w:pPr>
-      <w:bookmarkStart w:id="13" w:name="_Toc46427477"/>
+      <w:bookmarkStart w:id="13" w:name="_Toc55656378"/>
       <w:r>
         <w:t>Economic Feasibility</w:t>
       </w:r>
@@ -6768,7 +7292,6 @@
           <w:id w:val="1342668315"/>
           <w:citation/>
         </w:sdtPr>
-        <w:sdtEndPr/>
         <w:sdtContent>
           <w:r>
             <w:rPr>
@@ -6848,7 +7371,7 @@
       <w:pPr>
         <w:pStyle w:val="Heading2"/>
       </w:pPr>
-      <w:bookmarkStart w:id="14" w:name="_Toc46427478"/>
+      <w:bookmarkStart w:id="14" w:name="_Toc55656379"/>
       <w:r>
         <w:t>Schedule Feasibility</w:t>
       </w:r>
@@ -6875,7 +7398,6 @@
           <w:id w:val="-405688531"/>
           <w:citation/>
         </w:sdtPr>
-        <w:sdtEndPr/>
         <w:sdtContent>
           <w:r>
             <w:rPr>
@@ -6944,8 +7466,8 @@
           <w:lang w:val="en-US"/>
         </w:rPr>
         <w:sectPr>
-          <w:headerReference w:type="even" r:id="rId25"/>
-          <w:headerReference w:type="default" r:id="rId26"/>
+          <w:headerReference w:type="even" r:id="rId24"/>
+          <w:headerReference w:type="default" r:id="rId25"/>
           <w:pgSz w:w="11906" w:h="16838"/>
           <w:pgMar w:top="851" w:right="1134" w:bottom="1247" w:left="1701" w:header="170" w:footer="170" w:gutter="0"/>
           <w:cols w:space="708"/>
@@ -6960,7 +7482,7 @@
       <w:r>
         <w:br/>
       </w:r>
-      <w:bookmarkStart w:id="15" w:name="_Toc46427479"/>
+      <w:bookmarkStart w:id="15" w:name="_Toc55656380"/>
       <w:r>
         <w:t>Requirements Gathering and Analysis</w:t>
       </w:r>
@@ -6984,7 +7506,6 @@
           <w:id w:val="-1722977448"/>
           <w:citation/>
         </w:sdtPr>
-        <w:sdtEndPr/>
         <w:sdtContent>
           <w:r>
             <w:fldChar w:fldCharType="begin"/>
@@ -7029,7 +7550,6 @@
           <w:id w:val="-212355109"/>
           <w:citation/>
         </w:sdtPr>
-        <w:sdtEndPr/>
         <w:sdtContent>
           <w:r>
             <w:fldChar w:fldCharType="begin"/>
@@ -7077,7 +7597,6 @@
           <w:id w:val="-632491421"/>
           <w:citation/>
         </w:sdtPr>
-        <w:sdtEndPr/>
         <w:sdtContent>
           <w:r>
             <w:fldChar w:fldCharType="begin"/>
@@ -7110,7 +7629,7 @@
       <w:pPr>
         <w:pStyle w:val="Heading2"/>
       </w:pPr>
-      <w:bookmarkStart w:id="16" w:name="_Toc46427480"/>
+      <w:bookmarkStart w:id="16" w:name="_Toc55656381"/>
       <w:r>
         <w:t>End User Specification</w:t>
       </w:r>
@@ -7140,7 +7659,6 @@
           <w:id w:val="1235896520"/>
           <w:citation/>
         </w:sdtPr>
-        <w:sdtEndPr/>
         <w:sdtContent>
           <w:r>
             <w:fldChar w:fldCharType="begin"/>
@@ -7205,7 +7723,7 @@
       <w:pPr>
         <w:pStyle w:val="Heading2"/>
       </w:pPr>
-      <w:bookmarkStart w:id="17" w:name="_Toc46427481"/>
+      <w:bookmarkStart w:id="17" w:name="_Toc55656382"/>
       <w:r>
         <w:t>Software Specification</w:t>
       </w:r>
@@ -7237,8 +7755,8 @@
           <w:lang w:val="en-US"/>
         </w:rPr>
         <w:sectPr>
-          <w:headerReference w:type="even" r:id="rId27"/>
-          <w:footerReference w:type="default" r:id="rId28"/>
+          <w:headerReference w:type="even" r:id="rId26"/>
+          <w:footerReference w:type="default" r:id="rId27"/>
           <w:pgSz w:w="11906" w:h="16838"/>
           <w:pgMar w:top="4253" w:right="1134" w:bottom="1247" w:left="1701" w:header="170" w:footer="170" w:gutter="0"/>
           <w:cols w:space="708"/>
@@ -7337,7 +7855,7 @@
       <w:pPr>
         <w:pStyle w:val="Heading2"/>
       </w:pPr>
-      <w:bookmarkStart w:id="18" w:name="_Toc46427482"/>
+      <w:bookmarkStart w:id="18" w:name="_Toc55656383"/>
       <w:r>
         <w:t>Hardware Specification</w:t>
       </w:r>
@@ -7385,7 +7903,7 @@
       <w:pPr>
         <w:pStyle w:val="Heading2"/>
       </w:pPr>
-      <w:bookmarkStart w:id="19" w:name="_Toc46427483"/>
+      <w:bookmarkStart w:id="19" w:name="_Toc55656384"/>
       <w:r>
         <w:t>SRS Document</w:t>
       </w:r>
@@ -7409,7 +7927,6 @@
           <w:id w:val="-718282071"/>
           <w:citation/>
         </w:sdtPr>
-        <w:sdtEndPr/>
         <w:sdtContent>
           <w:r>
             <w:fldChar w:fldCharType="begin"/>
@@ -7456,7 +7973,6 @@
           <w:id w:val="-1234536764"/>
           <w:citation/>
         </w:sdtPr>
-        <w:sdtEndPr/>
         <w:sdtContent>
           <w:r>
             <w:fldChar w:fldCharType="begin"/>
@@ -7578,7 +8094,7 @@
           <w:lang w:val="en-US"/>
         </w:rPr>
       </w:pPr>
-      <w:bookmarkStart w:id="20" w:name="_Toc46427484"/>
+      <w:bookmarkStart w:id="20" w:name="_Toc55656385"/>
       <w:r>
         <w:rPr>
           <w:lang w:val="en-US"/>
@@ -7626,7 +8142,6 @@
           <w:id w:val="-1621765067"/>
           <w:citation/>
         </w:sdtPr>
-        <w:sdtEndPr/>
         <w:sdtContent>
           <w:r>
             <w:fldChar w:fldCharType="begin"/>
@@ -12196,7 +12711,7 @@
       <w:pPr>
         <w:pStyle w:val="Heading3"/>
       </w:pPr>
-      <w:bookmarkStart w:id="29" w:name="_Toc46427485"/>
+      <w:bookmarkStart w:id="29" w:name="_Toc55656386"/>
       <w:r>
         <w:t>Non-Functional Requirements</w:t>
       </w:r>
@@ -12223,7 +12738,6 @@
           <w:id w:val="-588077937"/>
           <w:citation/>
         </w:sdtPr>
-        <w:sdtEndPr/>
         <w:sdtContent>
           <w:r>
             <w:fldChar w:fldCharType="begin"/>
@@ -12516,8 +13030,8 @@
           <w:lang w:val="en-US"/>
         </w:rPr>
         <w:sectPr>
-          <w:headerReference w:type="even" r:id="rId29"/>
-          <w:headerReference w:type="default" r:id="rId30"/>
+          <w:headerReference w:type="even" r:id="rId28"/>
+          <w:headerReference w:type="default" r:id="rId29"/>
           <w:pgSz w:w="11906" w:h="16838"/>
           <w:pgMar w:top="851" w:right="1134" w:bottom="1247" w:left="1701" w:header="170" w:footer="170" w:gutter="0"/>
           <w:cols w:space="708"/>
@@ -12532,7 +13046,7 @@
       <w:r>
         <w:br/>
       </w:r>
-      <w:bookmarkStart w:id="30" w:name="_Toc46427486"/>
+      <w:bookmarkStart w:id="30" w:name="_Toc55656387"/>
       <w:r>
         <w:t>System Design</w:t>
       </w:r>
@@ -12550,7 +13064,6 @@
           <w:id w:val="378753506"/>
           <w:citation/>
         </w:sdtPr>
-        <w:sdtEndPr/>
         <w:sdtContent>
           <w:r>
             <w:fldChar w:fldCharType="begin"/>
@@ -12594,7 +13107,7 @@
       <w:pPr>
         <w:pStyle w:val="Heading2"/>
       </w:pPr>
-      <w:bookmarkStart w:id="31" w:name="_Toc46427487"/>
+      <w:bookmarkStart w:id="31" w:name="_Toc55656388"/>
       <w:r>
         <w:t>System Architecture</w:t>
       </w:r>
@@ -12831,7 +13344,7 @@
                     </pic:cNvPicPr>
                   </pic:nvPicPr>
                   <pic:blipFill>
-                    <a:blip r:embed="rId31">
+                    <a:blip r:embed="rId30">
                       <a:extLst>
                         <a:ext uri="{28A0092B-C50C-407E-A947-70E740481C1C}">
                           <a14:useLocalDpi xmlns:a14="http://schemas.microsoft.com/office/drawing/2010/main" val="0"/>
@@ -12876,7 +13389,6 @@
           <w:id w:val="-160781127"/>
           <w:citation/>
         </w:sdtPr>
-        <w:sdtEndPr/>
         <w:sdtContent>
           <w:r>
             <w:fldChar w:fldCharType="begin"/>
@@ -12915,8 +13427,8 @@
           <w:lang w:val="en-US"/>
         </w:rPr>
         <w:sectPr>
-          <w:headerReference w:type="default" r:id="rId32"/>
-          <w:footerReference w:type="default" r:id="rId33"/>
+          <w:headerReference w:type="default" r:id="rId31"/>
+          <w:footerReference w:type="default" r:id="rId32"/>
           <w:pgSz w:w="11906" w:h="16838"/>
           <w:pgMar w:top="4253" w:right="1134" w:bottom="1247" w:left="1701" w:header="170" w:footer="170" w:gutter="0"/>
           <w:cols w:space="708"/>
@@ -12928,7 +13440,7 @@
       <w:pPr>
         <w:pStyle w:val="Heading2"/>
       </w:pPr>
-      <w:bookmarkStart w:id="34" w:name="_Toc46427488"/>
+      <w:bookmarkStart w:id="34" w:name="_Toc55656389"/>
       <w:r>
         <w:t>Interface Design</w:t>
       </w:r>
@@ -12961,7 +13473,6 @@
           <w:id w:val="2145765369"/>
           <w:citation/>
         </w:sdtPr>
-        <w:sdtEndPr/>
         <w:sdtContent>
           <w:r>
             <w:rPr>
@@ -15208,7 +15719,7 @@
       <w:pPr>
         <w:pStyle w:val="Heading2"/>
       </w:pPr>
-      <w:bookmarkStart w:id="36" w:name="_Toc46427489"/>
+      <w:bookmarkStart w:id="36" w:name="_Toc55656390"/>
       <w:r>
         <w:t>Data Flow Diagrams</w:t>
       </w:r>
@@ -15229,7 +15740,6 @@
           <w:id w:val="1476253497"/>
           <w:citation/>
         </w:sdtPr>
-        <w:sdtEndPr/>
         <w:sdtContent>
           <w:r>
             <w:fldChar w:fldCharType="begin"/>
@@ -15345,7 +15855,7 @@
                     </pic:cNvPicPr>
                   </pic:nvPicPr>
                   <pic:blipFill>
-                    <a:blip r:embed="rId34"/>
+                    <a:blip r:embed="rId33"/>
                     <a:srcRect/>
                     <a:stretch>
                       <a:fillRect/>
@@ -15553,7 +16063,7 @@
                     </pic:cNvPicPr>
                   </pic:nvPicPr>
                   <pic:blipFill>
-                    <a:blip r:embed="rId35"/>
+                    <a:blip r:embed="rId34"/>
                     <a:srcRect/>
                     <a:stretch>
                       <a:fillRect/>
@@ -15685,7 +16195,7 @@
                     </pic:cNvPicPr>
                   </pic:nvPicPr>
                   <pic:blipFill>
-                    <a:blip r:embed="rId36"/>
+                    <a:blip r:embed="rId35"/>
                     <a:srcRect/>
                     <a:stretch>
                       <a:fillRect/>
@@ -15812,7 +16322,7 @@
                     </pic:cNvPicPr>
                   </pic:nvPicPr>
                   <pic:blipFill>
-                    <a:blip r:embed="rId37"/>
+                    <a:blip r:embed="rId36"/>
                     <a:srcRect/>
                     <a:stretch>
                       <a:fillRect/>
@@ -15945,7 +16455,7 @@
                     </pic:cNvPicPr>
                   </pic:nvPicPr>
                   <pic:blipFill>
-                    <a:blip r:embed="rId38"/>
+                    <a:blip r:embed="rId37"/>
                     <a:srcRect/>
                     <a:stretch>
                       <a:fillRect/>
@@ -16062,7 +16572,7 @@
                     </pic:cNvPicPr>
                   </pic:nvPicPr>
                   <pic:blipFill>
-                    <a:blip r:embed="rId39"/>
+                    <a:blip r:embed="rId38"/>
                     <a:srcRect/>
                     <a:stretch>
                       <a:fillRect/>
@@ -16180,7 +16690,7 @@
                     </pic:cNvPicPr>
                   </pic:nvPicPr>
                   <pic:blipFill>
-                    <a:blip r:embed="rId40"/>
+                    <a:blip r:embed="rId39"/>
                     <a:srcRect/>
                     <a:stretch>
                       <a:fillRect/>
@@ -16297,7 +16807,7 @@
                     </pic:cNvPicPr>
                   </pic:nvPicPr>
                   <pic:blipFill>
-                    <a:blip r:embed="rId41"/>
+                    <a:blip r:embed="rId40"/>
                     <a:srcRect/>
                     <a:stretch>
                       <a:fillRect/>
@@ -16415,7 +16925,7 @@
                     </pic:cNvPicPr>
                   </pic:nvPicPr>
                   <pic:blipFill>
-                    <a:blip r:embed="rId42"/>
+                    <a:blip r:embed="rId41"/>
                     <a:srcRect/>
                     <a:stretch>
                       <a:fillRect/>
@@ -16530,7 +17040,7 @@
                     <pic:cNvPicPr/>
                   </pic:nvPicPr>
                   <pic:blipFill>
-                    <a:blip r:embed="rId43">
+                    <a:blip r:embed="rId42">
                       <a:extLst>
                         <a:ext uri="{28A0092B-C50C-407E-A947-70E740481C1C}">
                           <a14:useLocalDpi xmlns:a14="http://schemas.microsoft.com/office/drawing/2010/main" val="0"/>
@@ -16644,7 +17154,7 @@
                     <pic:cNvPicPr/>
                   </pic:nvPicPr>
                   <pic:blipFill rotWithShape="1">
-                    <a:blip r:embed="rId44">
+                    <a:blip r:embed="rId43">
                       <a:extLst>
                         <a:ext uri="{28A0092B-C50C-407E-A947-70E740481C1C}">
                           <a14:useLocalDpi xmlns:a14="http://schemas.microsoft.com/office/drawing/2010/main" val="0"/>
@@ -16762,7 +17272,7 @@
                     <pic:cNvPicPr/>
                   </pic:nvPicPr>
                   <pic:blipFill>
-                    <a:blip r:embed="rId45">
+                    <a:blip r:embed="rId44">
                       <a:extLst>
                         <a:ext uri="{28A0092B-C50C-407E-A947-70E740481C1C}">
                           <a14:useLocalDpi xmlns:a14="http://schemas.microsoft.com/office/drawing/2010/main" val="0"/>
@@ -16913,7 +17423,7 @@
                     <pic:cNvPicPr/>
                   </pic:nvPicPr>
                   <pic:blipFill>
-                    <a:blip r:embed="rId46">
+                    <a:blip r:embed="rId45">
                       <a:extLst>
                         <a:ext uri="{28A0092B-C50C-407E-A947-70E740481C1C}">
                           <a14:useLocalDpi xmlns:a14="http://schemas.microsoft.com/office/drawing/2010/main" val="0"/>
@@ -17024,7 +17534,7 @@
                     <pic:cNvPicPr/>
                   </pic:nvPicPr>
                   <pic:blipFill>
-                    <a:blip r:embed="rId47" cstate="print">
+                    <a:blip r:embed="rId46" cstate="print">
                       <a:extLst>
                         <a:ext uri="{28A0092B-C50C-407E-A947-70E740481C1C}">
                           <a14:useLocalDpi xmlns:a14="http://schemas.microsoft.com/office/drawing/2010/main" val="0"/>
@@ -17135,7 +17645,7 @@
                     <pic:cNvPicPr/>
                   </pic:nvPicPr>
                   <pic:blipFill>
-                    <a:blip r:embed="rId48">
+                    <a:blip r:embed="rId47">
                       <a:extLst>
                         <a:ext uri="{28A0092B-C50C-407E-A947-70E740481C1C}">
                           <a14:useLocalDpi xmlns:a14="http://schemas.microsoft.com/office/drawing/2010/main" val="0"/>
@@ -17246,7 +17756,7 @@
                     <pic:cNvPicPr/>
                   </pic:nvPicPr>
                   <pic:blipFill>
-                    <a:blip r:embed="rId49">
+                    <a:blip r:embed="rId48">
                       <a:extLst>
                         <a:ext uri="{28A0092B-C50C-407E-A947-70E740481C1C}">
                           <a14:useLocalDpi xmlns:a14="http://schemas.microsoft.com/office/drawing/2010/main" val="0"/>
@@ -17360,7 +17870,7 @@
                     <pic:cNvPicPr/>
                   </pic:nvPicPr>
                   <pic:blipFill>
-                    <a:blip r:embed="rId50">
+                    <a:blip r:embed="rId49">
                       <a:extLst>
                         <a:ext uri="{28A0092B-C50C-407E-A947-70E740481C1C}">
                           <a14:useLocalDpi xmlns:a14="http://schemas.microsoft.com/office/drawing/2010/main" val="0"/>
@@ -17473,7 +17983,7 @@
                     </pic:cNvPicPr>
                   </pic:nvPicPr>
                   <pic:blipFill>
-                    <a:blip r:embed="rId51"/>
+                    <a:blip r:embed="rId50"/>
                     <a:srcRect/>
                     <a:stretch>
                       <a:fillRect/>
@@ -17588,7 +18098,7 @@
                     </pic:cNvPicPr>
                   </pic:nvPicPr>
                   <pic:blipFill>
-                    <a:blip r:embed="rId52"/>
+                    <a:blip r:embed="rId51"/>
                     <a:srcRect/>
                     <a:stretch>
                       <a:fillRect/>
@@ -17703,7 +18213,7 @@
                     </pic:cNvPicPr>
                   </pic:nvPicPr>
                   <pic:blipFill>
-                    <a:blip r:embed="rId53"/>
+                    <a:blip r:embed="rId52"/>
                     <a:srcRect/>
                     <a:stretch>
                       <a:fillRect/>
@@ -17821,7 +18331,7 @@
                     </pic:cNvPicPr>
                   </pic:nvPicPr>
                   <pic:blipFill>
-                    <a:blip r:embed="rId54"/>
+                    <a:blip r:embed="rId53"/>
                     <a:srcRect/>
                     <a:stretch>
                       <a:fillRect/>
@@ -17936,7 +18446,7 @@
                     </pic:cNvPicPr>
                   </pic:nvPicPr>
                   <pic:blipFill>
-                    <a:blip r:embed="rId55"/>
+                    <a:blip r:embed="rId54"/>
                     <a:srcRect/>
                     <a:stretch>
                       <a:fillRect/>
@@ -18051,7 +18561,7 @@
                     </pic:cNvPicPr>
                   </pic:nvPicPr>
                   <pic:blipFill>
-                    <a:blip r:embed="rId56"/>
+                    <a:blip r:embed="rId55"/>
                     <a:srcRect/>
                     <a:stretch>
                       <a:fillRect/>
@@ -18166,7 +18676,7 @@
                     </pic:cNvPicPr>
                   </pic:nvPicPr>
                   <pic:blipFill>
-                    <a:blip r:embed="rId57"/>
+                    <a:blip r:embed="rId56"/>
                     <a:srcRect/>
                     <a:stretch>
                       <a:fillRect/>
@@ -18281,7 +18791,7 @@
                     </pic:cNvPicPr>
                   </pic:nvPicPr>
                   <pic:blipFill>
-                    <a:blip r:embed="rId58"/>
+                    <a:blip r:embed="rId57"/>
                     <a:srcRect/>
                     <a:stretch>
                       <a:fillRect/>
@@ -18399,7 +18909,7 @@
                     </pic:cNvPicPr>
                   </pic:nvPicPr>
                   <pic:blipFill>
-                    <a:blip r:embed="rId59"/>
+                    <a:blip r:embed="rId58"/>
                     <a:srcRect/>
                     <a:stretch>
                       <a:fillRect/>
@@ -18482,7 +18992,13 @@
         <w:fldChar w:fldCharType="end"/>
       </w:r>
       <w:r>
-        <w:t xml:space="preserve"> - Level 2.14 - Apply For Job by Student</w:t>
+        <w:t xml:space="preserve"> - Level 2.14 - Apply </w:t>
+      </w:r>
+      <w:r>
+        <w:t>f</w:t>
+      </w:r>
+      <w:r>
+        <w:t>or Job by Student</w:t>
       </w:r>
       <w:bookmarkEnd w:id="62"/>
     </w:p>
@@ -18490,7 +19006,7 @@
       <w:pPr>
         <w:pStyle w:val="Heading2"/>
       </w:pPr>
-      <w:bookmarkStart w:id="63" w:name="_Toc46427490"/>
+      <w:bookmarkStart w:id="63" w:name="_Toc55656391"/>
       <w:r>
         <w:t>Data Dictionary</w:t>
       </w:r>
@@ -18511,7 +19027,6 @@
           <w:id w:val="1613248037"/>
           <w:citation/>
         </w:sdtPr>
-        <w:sdtEndPr/>
         <w:sdtContent>
           <w:r>
             <w:fldChar w:fldCharType="begin"/>
@@ -22432,8 +22947,8 @@
           <w:lang w:val="en-US"/>
         </w:rPr>
         <w:sectPr>
-          <w:headerReference w:type="even" r:id="rId60"/>
-          <w:headerReference w:type="default" r:id="rId61"/>
+          <w:headerReference w:type="even" r:id="rId59"/>
+          <w:headerReference w:type="default" r:id="rId60"/>
           <w:pgSz w:w="11906" w:h="16838"/>
           <w:pgMar w:top="851" w:right="1134" w:bottom="1247" w:left="1701" w:header="170" w:footer="170" w:gutter="0"/>
           <w:cols w:space="708"/>
@@ -22448,7 +22963,7 @@
       <w:r>
         <w:br/>
       </w:r>
-      <w:bookmarkStart w:id="72" w:name="_Toc46427491"/>
+      <w:bookmarkStart w:id="72" w:name="_Toc55656392"/>
       <w:r>
         <w:t>Implementation</w:t>
       </w:r>
@@ -22472,7 +22987,7 @@
       <w:pPr>
         <w:pStyle w:val="Heading2"/>
       </w:pPr>
-      <w:bookmarkStart w:id="73" w:name="_Toc46427492"/>
+      <w:bookmarkStart w:id="73" w:name="_Toc55656393"/>
       <w:r>
         <w:t>Module Description</w:t>
       </w:r>
@@ -22897,9 +23412,9 @@
           <w:lang w:val="en-US"/>
         </w:rPr>
         <w:sectPr>
-          <w:headerReference w:type="even" r:id="rId62"/>
-          <w:headerReference w:type="default" r:id="rId63"/>
-          <w:footerReference w:type="default" r:id="rId64"/>
+          <w:headerReference w:type="even" r:id="rId61"/>
+          <w:headerReference w:type="default" r:id="rId62"/>
+          <w:footerReference w:type="default" r:id="rId63"/>
           <w:pgSz w:w="11906" w:h="16838"/>
           <w:pgMar w:top="4253" w:right="1134" w:bottom="1247" w:left="1701" w:header="170" w:footer="170" w:gutter="0"/>
           <w:cols w:space="708"/>
@@ -24238,6 +24753,28 @@
     </w:p>
     <w:p>
       <w:pPr>
+        <w:pStyle w:val="ListParagraph"/>
+        <w:numPr>
+          <w:ilvl w:val="0"/>
+          <w:numId w:val="0"/>
+        </w:numPr>
+        <w:ind w:left="360"/>
+        <w:rPr>
+          <w:rFonts w:ascii="Times New Roman" w:hAnsi="Times New Roman" w:cs="Times New Roman"/>
+          <w:b/>
+          <w:bCs/>
+          <w:szCs w:val="24"/>
+        </w:rPr>
+      </w:pPr>
+    </w:p>
+    <w:p>
+      <w:pPr>
+        <w:pStyle w:val="ListParagraph"/>
+        <w:numPr>
+          <w:ilvl w:val="0"/>
+          <w:numId w:val="0"/>
+        </w:numPr>
+        <w:ind w:left="360"/>
         <w:rPr>
           <w:lang w:val="en-US"/>
         </w:rPr>
@@ -24249,8 +24786,8 @@
           <w:lang w:val="en-US"/>
         </w:rPr>
         <w:sectPr>
-          <w:headerReference w:type="even" r:id="rId65"/>
-          <w:headerReference w:type="default" r:id="rId66"/>
+          <w:headerReference w:type="even" r:id="rId64"/>
+          <w:headerReference w:type="default" r:id="rId65"/>
           <w:pgSz w:w="11906" w:h="16838"/>
           <w:pgMar w:top="851" w:right="1134" w:bottom="1247" w:left="1701" w:header="170" w:footer="170" w:gutter="0"/>
           <w:cols w:space="708"/>
@@ -24258,7 +24795,291 @@
         </w:sectPr>
       </w:pPr>
     </w:p>
-    <w:bookmarkStart w:id="74" w:name="_Toc46427493" w:displacedByCustomXml="next"/>
+    <w:p>
+      <w:pPr>
+        <w:pStyle w:val="Heading1"/>
+      </w:pPr>
+      <w:r>
+        <w:br/>
+      </w:r>
+      <w:bookmarkStart w:id="74" w:name="_Toc55656394"/>
+      <w:r>
+        <w:t>Testing</w:t>
+      </w:r>
+      <w:bookmarkEnd w:id="74"/>
+    </w:p>
+    <w:p>
+      <w:pPr>
+        <w:rPr>
+          <w:lang w:val="en-US"/>
+        </w:rPr>
+      </w:pPr>
+    </w:p>
+    <w:p>
+      <w:pPr>
+        <w:pStyle w:val="Heading2"/>
+      </w:pPr>
+      <w:bookmarkStart w:id="75" w:name="_Toc55656395"/>
+      <w:r>
+        <w:t>Testing Explained</w:t>
+      </w:r>
+      <w:bookmarkEnd w:id="75"/>
+    </w:p>
+    <w:p>
+      <w:pPr>
+        <w:rPr>
+          <w:lang w:val="en-US"/>
+        </w:rPr>
+      </w:pPr>
+    </w:p>
+    <w:p>
+      <w:pPr>
+        <w:rPr>
+          <w:lang w:val="en-US"/>
+        </w:rPr>
+      </w:pPr>
+    </w:p>
+    <w:p>
+      <w:pPr>
+        <w:rPr>
+          <w:lang w:val="en-US"/>
+        </w:rPr>
+        <w:sectPr>
+          <w:pgSz w:w="11906" w:h="16838"/>
+          <w:pgMar w:top="4253" w:right="1134" w:bottom="1247" w:left="1701" w:header="170" w:footer="170" w:gutter="0"/>
+          <w:cols w:space="708"/>
+          <w:docGrid w:linePitch="360"/>
+        </w:sectPr>
+      </w:pPr>
+    </w:p>
+    <w:p>
+      <w:pPr>
+        <w:rPr>
+          <w:lang w:val="en-US"/>
+        </w:rPr>
+      </w:pPr>
+    </w:p>
+    <w:p>
+      <w:pPr>
+        <w:rPr>
+          <w:lang w:val="en-US"/>
+        </w:rPr>
+      </w:pPr>
+    </w:p>
+    <w:p>
+      <w:pPr>
+        <w:rPr>
+          <w:lang w:val="en-US"/>
+        </w:rPr>
+        <w:sectPr>
+          <w:pgSz w:w="11906" w:h="16838"/>
+          <w:pgMar w:top="851" w:right="1134" w:bottom="1247" w:left="1701" w:header="170" w:footer="170" w:gutter="0"/>
+          <w:cols w:space="708"/>
+          <w:docGrid w:linePitch="360"/>
+        </w:sectPr>
+      </w:pPr>
+    </w:p>
+    <w:p>
+      <w:pPr>
+        <w:pStyle w:val="Heading1"/>
+      </w:pPr>
+      <w:r>
+        <w:br/>
+      </w:r>
+      <w:bookmarkStart w:id="76" w:name="_Toc55656396"/>
+      <w:r>
+        <w:t>Maintenance</w:t>
+      </w:r>
+      <w:bookmarkEnd w:id="76"/>
+      <w:r>
+        <w:t xml:space="preserve"> </w:t>
+      </w:r>
+    </w:p>
+    <w:p>
+      <w:pPr>
+        <w:rPr>
+          <w:lang w:val="en-US"/>
+        </w:rPr>
+      </w:pPr>
+    </w:p>
+    <w:p>
+      <w:pPr>
+        <w:pStyle w:val="Heading2"/>
+      </w:pPr>
+      <w:bookmarkStart w:id="77" w:name="_Toc55656397"/>
+      <w:r>
+        <w:t>Types of Maintenance</w:t>
+      </w:r>
+      <w:bookmarkEnd w:id="77"/>
+    </w:p>
+    <w:p>
+      <w:pPr>
+        <w:rPr>
+          <w:lang w:val="en-US"/>
+        </w:rPr>
+      </w:pPr>
+    </w:p>
+    <w:p>
+      <w:pPr>
+        <w:rPr>
+          <w:lang w:val="en-US"/>
+        </w:rPr>
+      </w:pPr>
+    </w:p>
+    <w:p>
+      <w:pPr>
+        <w:rPr>
+          <w:lang w:val="en-US"/>
+        </w:rPr>
+        <w:sectPr>
+          <w:headerReference w:type="even" r:id="rId66"/>
+          <w:pgSz w:w="11906" w:h="16838" w:code="9"/>
+          <w:pgMar w:top="4253" w:right="1134" w:bottom="1247" w:left="1701" w:header="170" w:footer="170" w:gutter="0"/>
+          <w:cols w:space="708"/>
+          <w:docGrid w:linePitch="360"/>
+        </w:sectPr>
+      </w:pPr>
+    </w:p>
+    <w:p>
+      <w:pPr>
+        <w:rPr>
+          <w:lang w:val="en-US"/>
+        </w:rPr>
+      </w:pPr>
+    </w:p>
+    <w:p>
+      <w:pPr>
+        <w:spacing w:after="160" w:line="259" w:lineRule="auto"/>
+        <w:jc w:val="left"/>
+        <w:rPr>
+          <w:lang w:val="en-US"/>
+        </w:rPr>
+      </w:pPr>
+      <w:r>
+        <w:rPr>
+          <w:lang w:val="en-US"/>
+        </w:rPr>
+        <w:br w:type="page"/>
+      </w:r>
+    </w:p>
+    <w:p>
+      <w:pPr>
+        <w:rPr>
+          <w:lang w:val="en-US"/>
+        </w:rPr>
+      </w:pPr>
+    </w:p>
+    <w:p>
+      <w:pPr>
+        <w:rPr>
+          <w:lang w:val="en-US"/>
+        </w:rPr>
+      </w:pPr>
+    </w:p>
+    <w:p>
+      <w:pPr>
+        <w:rPr>
+          <w:lang w:val="en-US"/>
+        </w:rPr>
+      </w:pPr>
+    </w:p>
+    <w:p>
+      <w:pPr>
+        <w:rPr>
+          <w:lang w:val="en-US"/>
+        </w:rPr>
+        <w:sectPr>
+          <w:headerReference w:type="even" r:id="rId67"/>
+          <w:headerReference w:type="default" r:id="rId68"/>
+          <w:pgSz w:w="11906" w:h="16838"/>
+          <w:pgMar w:top="851" w:right="1134" w:bottom="1247" w:left="1701" w:header="170" w:footer="170" w:gutter="0"/>
+          <w:cols w:space="708"/>
+          <w:docGrid w:linePitch="360"/>
+        </w:sectPr>
+      </w:pPr>
+    </w:p>
+    <w:p>
+      <w:pPr>
+        <w:pStyle w:val="Heading1"/>
+      </w:pPr>
+      <w:r>
+        <w:br/>
+      </w:r>
+      <w:bookmarkStart w:id="78" w:name="_Toc55656398"/>
+      <w:r>
+        <w:t>Conclusion</w:t>
+      </w:r>
+      <w:bookmarkEnd w:id="78"/>
+    </w:p>
+    <w:p>
+      <w:pPr>
+        <w:rPr>
+          <w:lang w:val="en-US"/>
+        </w:rPr>
+      </w:pPr>
+    </w:p>
+    <w:p>
+      <w:pPr>
+        <w:spacing w:after="160" w:line="259" w:lineRule="auto"/>
+        <w:jc w:val="left"/>
+        <w:rPr>
+          <w:lang w:val="en-US"/>
+        </w:rPr>
+      </w:pPr>
+      <w:r>
+        <w:rPr>
+          <w:lang w:val="en-US"/>
+        </w:rPr>
+        <w:br w:type="page"/>
+      </w:r>
+    </w:p>
+    <w:p>
+      <w:pPr>
+        <w:pStyle w:val="Heading1"/>
+      </w:pPr>
+      <w:r>
+        <w:br/>
+      </w:r>
+      <w:bookmarkStart w:id="79" w:name="_Toc55656399"/>
+      <w:r>
+        <w:t>Future Perspectives</w:t>
+      </w:r>
+      <w:bookmarkEnd w:id="79"/>
+    </w:p>
+    <w:p>
+      <w:pPr>
+        <w:rPr>
+          <w:lang w:val="en-US"/>
+        </w:rPr>
+      </w:pPr>
+    </w:p>
+    <w:p>
+      <w:pPr>
+        <w:spacing w:after="160" w:line="259" w:lineRule="auto"/>
+        <w:jc w:val="left"/>
+        <w:rPr>
+          <w:lang w:val="en-US"/>
+        </w:rPr>
+      </w:pPr>
+    </w:p>
+    <w:p>
+      <w:pPr>
+        <w:spacing w:after="160" w:line="259" w:lineRule="auto"/>
+        <w:jc w:val="left"/>
+        <w:rPr>
+          <w:lang w:val="en-US"/>
+        </w:rPr>
+        <w:sectPr>
+          <w:headerReference w:type="even" r:id="rId69"/>
+          <w:headerReference w:type="default" r:id="rId70"/>
+          <w:pgSz w:w="11906" w:h="16838"/>
+          <w:pgMar w:top="4253" w:right="1134" w:bottom="1247" w:left="1701" w:header="170" w:footer="170" w:gutter="0"/>
+          <w:cols w:space="708"/>
+          <w:docGrid w:linePitch="360"/>
+        </w:sectPr>
+      </w:pPr>
+    </w:p>
+    <w:bookmarkStart w:id="80" w:name="_Toc55656400" w:displacedByCustomXml="next"/>
     <w:sdt>
       <w:sdtPr>
         <w:rPr>
@@ -24276,7 +25097,6 @@
           <w:docPartUnique/>
         </w:docPartObj>
       </w:sdtPr>
-      <w:sdtEndPr/>
       <w:sdtContent>
         <w:p>
           <w:pPr>
@@ -24288,16 +25108,22 @@
             <w:spacing w:before="3000" w:after="0"/>
           </w:pPr>
           <w:r>
-            <w:t>References</w:t>
+            <w:t>Chapter 11</w:t>
           </w:r>
-          <w:bookmarkEnd w:id="74"/>
+          <w:r>
+            <w:br/>
+            <w:t>R</w:t>
+          </w:r>
+          <w:r>
+            <w:t>eferences</w:t>
+          </w:r>
+          <w:bookmarkEnd w:id="80"/>
         </w:p>
         <w:sdt>
           <w:sdtPr>
             <w:id w:val="111145805"/>
             <w:bibliography/>
           </w:sdtPr>
-          <w:sdtEndPr/>
           <w:sdtContent>
             <w:p>
               <w:pPr>
@@ -24935,7 +25761,7 @@
       </w:pPr>
     </w:p>
     <w:sectPr>
-      <w:headerReference w:type="default" r:id="rId67"/>
+      <w:headerReference w:type="default" r:id="rId71"/>
       <w:pgSz w:w="11906" w:h="16838"/>
       <w:pgMar w:top="851" w:right="1134" w:bottom="1247" w:left="1701" w:header="170" w:footer="170" w:gutter="0"/>
       <w:cols w:space="708"/>
@@ -24973,49 +25799,6 @@
 
 <file path=word/footer1.xml><?xml version="1.0" encoding="utf-8"?>
 <w:ftr xmlns:wpc="http://schemas.microsoft.com/office/word/2010/wordprocessingCanvas" xmlns:cx="http://schemas.microsoft.com/office/drawing/2014/chartex" xmlns:cx1="http://schemas.microsoft.com/office/drawing/2015/9/8/chartex" xmlns:cx2="http://schemas.microsoft.com/office/drawing/2015/10/21/chartex" xmlns:cx3="http://schemas.microsoft.com/office/drawing/2016/5/9/chartex" xmlns:cx4="http://schemas.microsoft.com/office/drawing/2016/5/10/chartex" xmlns:cx5="http://schemas.microsoft.com/office/drawing/2016/5/11/chartex" xmlns:cx6="http://schemas.microsoft.com/office/drawing/2016/5/12/chartex" xmlns:cx7="http://schemas.microsoft.com/office/drawing/2016/5/13/chartex" xmlns:cx8="http://schemas.microsoft.com/office/drawing/2016/5/14/chartex" xmlns:mc="http://schemas.openxmlformats.org/markup-compatibility/2006" xmlns:aink="http://schemas.microsoft.com/office/drawing/2016/ink" xmlns:am3d="http://schemas.microsoft.com/office/drawing/2017/model3d" xmlns:o="urn:schemas-microsoft-com:office:office" xmlns:r="http://schemas.openxmlformats.org/officeDocument/2006/relationships" xmlns:m="http://schemas.openxmlformats.org/officeDocument/2006/math" xmlns:v="urn:schemas-microsoft-com:vml" xmlns:wp14="http://schemas.microsoft.com/office/word/2010/wordprocessingDrawing" xmlns:wp="http://schemas.openxmlformats.org/drawingml/2006/wordprocessingDrawing" xmlns:w10="urn:schemas-microsoft-com:office:word" xmlns:w="http://schemas.openxmlformats.org/wordprocessingml/2006/main" xmlns:w14="http://schemas.microsoft.com/office/word/2010/wordml" xmlns:w15="http://schemas.microsoft.com/office/word/2012/wordml" xmlns:w16cex="http://schemas.microsoft.com/office/word/2018/wordml/cex" xmlns:w16cid="http://schemas.microsoft.com/office/word/2016/wordml/cid" xmlns:w16="http://schemas.microsoft.com/office/word/2018/wordml" xmlns:w16se="http://schemas.microsoft.com/office/word/2015/wordml/symex" xmlns:wpg="http://schemas.microsoft.com/office/word/2010/wordprocessingGroup" xmlns:wpi="http://schemas.microsoft.com/office/word/2010/wordprocessingInk" xmlns:wne="http://schemas.microsoft.com/office/word/2006/wordml" xmlns:wps="http://schemas.microsoft.com/office/word/2010/wordprocessingShape" mc:Ignorable="w14 w15 w16se w16cid w16 w16cex wp14">
-  <w:sdt>
-    <w:sdtPr>
-      <w:id w:val="-362363665"/>
-      <w:docPartObj>
-        <w:docPartGallery w:val="Page Numbers (Bottom of Page)"/>
-        <w:docPartUnique/>
-      </w:docPartObj>
-    </w:sdtPr>
-    <w:sdtEndPr>
-      <w:rPr>
-        <w:noProof/>
-      </w:rPr>
-    </w:sdtEndPr>
-    <w:sdtContent>
-      <w:p>
-        <w:pPr>
-          <w:pStyle w:val="Footer"/>
-          <w:jc w:val="center"/>
-        </w:pPr>
-        <w:r>
-          <w:fldChar w:fldCharType="begin"/>
-        </w:r>
-        <w:r>
-          <w:instrText xml:space="preserve"> PAGE   \* MERGEFORMAT </w:instrText>
-        </w:r>
-        <w:r>
-          <w:fldChar w:fldCharType="separate"/>
-        </w:r>
-        <w:r>
-          <w:rPr>
-            <w:noProof/>
-          </w:rPr>
-          <w:t>2</w:t>
-        </w:r>
-        <w:r>
-          <w:rPr>
-            <w:noProof/>
-          </w:rPr>
-          <w:fldChar w:fldCharType="end"/>
-        </w:r>
-      </w:p>
-    </w:sdtContent>
-  </w:sdt>
   <w:p>
     <w:pPr>
       <w:pStyle w:val="Footer"/>
@@ -25025,59 +25808,6 @@
 </file>
 
 <file path=word/footer10.xml><?xml version="1.0" encoding="utf-8"?>
-<w:ftr xmlns:wpc="http://schemas.microsoft.com/office/word/2010/wordprocessingCanvas" xmlns:cx="http://schemas.microsoft.com/office/drawing/2014/chartex" xmlns:cx1="http://schemas.microsoft.com/office/drawing/2015/9/8/chartex" xmlns:cx2="http://schemas.microsoft.com/office/drawing/2015/10/21/chartex" xmlns:cx3="http://schemas.microsoft.com/office/drawing/2016/5/9/chartex" xmlns:cx4="http://schemas.microsoft.com/office/drawing/2016/5/10/chartex" xmlns:cx5="http://schemas.microsoft.com/office/drawing/2016/5/11/chartex" xmlns:cx6="http://schemas.microsoft.com/office/drawing/2016/5/12/chartex" xmlns:cx7="http://schemas.microsoft.com/office/drawing/2016/5/13/chartex" xmlns:cx8="http://schemas.microsoft.com/office/drawing/2016/5/14/chartex" xmlns:mc="http://schemas.openxmlformats.org/markup-compatibility/2006" xmlns:aink="http://schemas.microsoft.com/office/drawing/2016/ink" xmlns:am3d="http://schemas.microsoft.com/office/drawing/2017/model3d" xmlns:o="urn:schemas-microsoft-com:office:office" xmlns:r="http://schemas.openxmlformats.org/officeDocument/2006/relationships" xmlns:m="http://schemas.openxmlformats.org/officeDocument/2006/math" xmlns:v="urn:schemas-microsoft-com:vml" xmlns:wp14="http://schemas.microsoft.com/office/word/2010/wordprocessingDrawing" xmlns:wp="http://schemas.openxmlformats.org/drawingml/2006/wordprocessingDrawing" xmlns:w10="urn:schemas-microsoft-com:office:word" xmlns:w="http://schemas.openxmlformats.org/wordprocessingml/2006/main" xmlns:w14="http://schemas.microsoft.com/office/word/2010/wordml" xmlns:w15="http://schemas.microsoft.com/office/word/2012/wordml" xmlns:w16cex="http://schemas.microsoft.com/office/word/2018/wordml/cex" xmlns:w16cid="http://schemas.microsoft.com/office/word/2016/wordml/cid" xmlns:w16="http://schemas.microsoft.com/office/word/2018/wordml" xmlns:w16se="http://schemas.microsoft.com/office/word/2015/wordml/symex" xmlns:wpg="http://schemas.microsoft.com/office/word/2010/wordprocessingGroup" xmlns:wpi="http://schemas.microsoft.com/office/word/2010/wordprocessingInk" xmlns:wne="http://schemas.microsoft.com/office/word/2006/wordml" xmlns:wps="http://schemas.microsoft.com/office/word/2010/wordprocessingShape" mc:Ignorable="w14 w15 w16se w16cid w16 w16cex wp14">
-  <w:sdt>
-    <w:sdtPr>
-      <w:id w:val="-773403530"/>
-      <w:docPartObj>
-        <w:docPartGallery w:val="Page Numbers (Bottom of Page)"/>
-        <w:docPartUnique/>
-      </w:docPartObj>
-    </w:sdtPr>
-    <w:sdtEndPr>
-      <w:rPr>
-        <w:noProof/>
-      </w:rPr>
-    </w:sdtEndPr>
-    <w:sdtContent>
-      <w:p>
-        <w:pPr>
-          <w:pStyle w:val="Footer"/>
-          <w:jc w:val="center"/>
-        </w:pPr>
-        <w:r>
-          <w:fldChar w:fldCharType="begin"/>
-        </w:r>
-        <w:r>
-          <w:instrText xml:space="preserve"> PAGE   \* MERGEFORMAT </w:instrText>
-        </w:r>
-        <w:r>
-          <w:fldChar w:fldCharType="separate"/>
-        </w:r>
-        <w:r>
-          <w:rPr>
-            <w:noProof/>
-          </w:rPr>
-          <w:t>2</w:t>
-        </w:r>
-        <w:r>
-          <w:rPr>
-            <w:noProof/>
-          </w:rPr>
-          <w:fldChar w:fldCharType="end"/>
-        </w:r>
-      </w:p>
-    </w:sdtContent>
-  </w:sdt>
-  <w:p>
-    <w:pPr>
-      <w:pStyle w:val="Footer"/>
-    </w:pPr>
-  </w:p>
-</w:ftr>
-</file>
-
-<file path=word/footer11.xml><?xml version="1.0" encoding="utf-8"?>
 <w:ftr xmlns:wpc="http://schemas.microsoft.com/office/word/2010/wordprocessingCanvas" xmlns:cx="http://schemas.microsoft.com/office/drawing/2014/chartex" xmlns:cx1="http://schemas.microsoft.com/office/drawing/2015/9/8/chartex" xmlns:cx2="http://schemas.microsoft.com/office/drawing/2015/10/21/chartex" xmlns:cx3="http://schemas.microsoft.com/office/drawing/2016/5/9/chartex" xmlns:cx4="http://schemas.microsoft.com/office/drawing/2016/5/10/chartex" xmlns:cx5="http://schemas.microsoft.com/office/drawing/2016/5/11/chartex" xmlns:cx6="http://schemas.microsoft.com/office/drawing/2016/5/12/chartex" xmlns:cx7="http://schemas.microsoft.com/office/drawing/2016/5/13/chartex" xmlns:cx8="http://schemas.microsoft.com/office/drawing/2016/5/14/chartex" xmlns:mc="http://schemas.openxmlformats.org/markup-compatibility/2006" xmlns:aink="http://schemas.microsoft.com/office/drawing/2016/ink" xmlns:am3d="http://schemas.microsoft.com/office/drawing/2017/model3d" xmlns:o="urn:schemas-microsoft-com:office:office" xmlns:r="http://schemas.openxmlformats.org/officeDocument/2006/relationships" xmlns:m="http://schemas.openxmlformats.org/officeDocument/2006/math" xmlns:v="urn:schemas-microsoft-com:vml" xmlns:wp14="http://schemas.microsoft.com/office/word/2010/wordprocessingDrawing" xmlns:wp="http://schemas.openxmlformats.org/drawingml/2006/wordprocessingDrawing" xmlns:w10="urn:schemas-microsoft-com:office:word" xmlns:w="http://schemas.openxmlformats.org/wordprocessingml/2006/main" xmlns:w14="http://schemas.microsoft.com/office/word/2010/wordml" xmlns:w15="http://schemas.microsoft.com/office/word/2012/wordml" xmlns:w16cex="http://schemas.microsoft.com/office/word/2018/wordml/cex" xmlns:w16cid="http://schemas.microsoft.com/office/word/2016/wordml/cid" xmlns:w16="http://schemas.microsoft.com/office/word/2018/wordml" xmlns:w16se="http://schemas.microsoft.com/office/word/2015/wordml/symex" xmlns:wpg="http://schemas.microsoft.com/office/word/2010/wordprocessingGroup" xmlns:wpi="http://schemas.microsoft.com/office/word/2010/wordprocessingInk" xmlns:wne="http://schemas.microsoft.com/office/word/2006/wordml" xmlns:wps="http://schemas.microsoft.com/office/word/2010/wordprocessingShape" mc:Ignorable="w14 w15 w16se w16cid w16 w16cex wp14">
   <w:sdt>
     <w:sdtPr>
@@ -25130,7 +25860,7 @@
 </w:ftr>
 </file>
 
-<file path=word/footer12.xml><?xml version="1.0" encoding="utf-8"?>
+<file path=word/footer11.xml><?xml version="1.0" encoding="utf-8"?>
 <w:ftr xmlns:wpc="http://schemas.microsoft.com/office/word/2010/wordprocessingCanvas" xmlns:cx="http://schemas.microsoft.com/office/drawing/2014/chartex" xmlns:cx1="http://schemas.microsoft.com/office/drawing/2015/9/8/chartex" xmlns:cx2="http://schemas.microsoft.com/office/drawing/2015/10/21/chartex" xmlns:cx3="http://schemas.microsoft.com/office/drawing/2016/5/9/chartex" xmlns:cx4="http://schemas.microsoft.com/office/drawing/2016/5/10/chartex" xmlns:cx5="http://schemas.microsoft.com/office/drawing/2016/5/11/chartex" xmlns:cx6="http://schemas.microsoft.com/office/drawing/2016/5/12/chartex" xmlns:cx7="http://schemas.microsoft.com/office/drawing/2016/5/13/chartex" xmlns:cx8="http://schemas.microsoft.com/office/drawing/2016/5/14/chartex" xmlns:mc="http://schemas.openxmlformats.org/markup-compatibility/2006" xmlns:aink="http://schemas.microsoft.com/office/drawing/2016/ink" xmlns:am3d="http://schemas.microsoft.com/office/drawing/2017/model3d" xmlns:o="urn:schemas-microsoft-com:office:office" xmlns:r="http://schemas.openxmlformats.org/officeDocument/2006/relationships" xmlns:m="http://schemas.openxmlformats.org/officeDocument/2006/math" xmlns:v="urn:schemas-microsoft-com:vml" xmlns:wp14="http://schemas.microsoft.com/office/word/2010/wordprocessingDrawing" xmlns:wp="http://schemas.openxmlformats.org/drawingml/2006/wordprocessingDrawing" xmlns:w10="urn:schemas-microsoft-com:office:word" xmlns:w="http://schemas.openxmlformats.org/wordprocessingml/2006/main" xmlns:w14="http://schemas.microsoft.com/office/word/2010/wordml" xmlns:w15="http://schemas.microsoft.com/office/word/2012/wordml" xmlns:w16cex="http://schemas.microsoft.com/office/word/2018/wordml/cex" xmlns:w16cid="http://schemas.microsoft.com/office/word/2016/wordml/cid" xmlns:w16="http://schemas.microsoft.com/office/word/2018/wordml" xmlns:w16se="http://schemas.microsoft.com/office/word/2015/wordml/symex" xmlns:wpg="http://schemas.microsoft.com/office/word/2010/wordprocessingGroup" xmlns:wpi="http://schemas.microsoft.com/office/word/2010/wordprocessingInk" xmlns:wne="http://schemas.microsoft.com/office/word/2006/wordml" xmlns:wps="http://schemas.microsoft.com/office/word/2010/wordprocessingShape" mc:Ignorable="w14 w15 w16se w16cid w16 w16cex wp14">
   <w:sdt>
     <w:sdtPr>
@@ -25183,7 +25913,7 @@
 </w:ftr>
 </file>
 
-<file path=word/footer13.xml><?xml version="1.0" encoding="utf-8"?>
+<file path=word/footer12.xml><?xml version="1.0" encoding="utf-8"?>
 <w:ftr xmlns:wpc="http://schemas.microsoft.com/office/word/2010/wordprocessingCanvas" xmlns:cx="http://schemas.microsoft.com/office/drawing/2014/chartex" xmlns:cx1="http://schemas.microsoft.com/office/drawing/2015/9/8/chartex" xmlns:cx2="http://schemas.microsoft.com/office/drawing/2015/10/21/chartex" xmlns:cx3="http://schemas.microsoft.com/office/drawing/2016/5/9/chartex" xmlns:cx4="http://schemas.microsoft.com/office/drawing/2016/5/10/chartex" xmlns:cx5="http://schemas.microsoft.com/office/drawing/2016/5/11/chartex" xmlns:cx6="http://schemas.microsoft.com/office/drawing/2016/5/12/chartex" xmlns:cx7="http://schemas.microsoft.com/office/drawing/2016/5/13/chartex" xmlns:cx8="http://schemas.microsoft.com/office/drawing/2016/5/14/chartex" xmlns:mc="http://schemas.openxmlformats.org/markup-compatibility/2006" xmlns:aink="http://schemas.microsoft.com/office/drawing/2016/ink" xmlns:am3d="http://schemas.microsoft.com/office/drawing/2017/model3d" xmlns:o="urn:schemas-microsoft-com:office:office" xmlns:r="http://schemas.openxmlformats.org/officeDocument/2006/relationships" xmlns:m="http://schemas.openxmlformats.org/officeDocument/2006/math" xmlns:v="urn:schemas-microsoft-com:vml" xmlns:wp14="http://schemas.microsoft.com/office/word/2010/wordprocessingDrawing" xmlns:wp="http://schemas.openxmlformats.org/drawingml/2006/wordprocessingDrawing" xmlns:w10="urn:schemas-microsoft-com:office:word" xmlns:w="http://schemas.openxmlformats.org/wordprocessingml/2006/main" xmlns:w14="http://schemas.microsoft.com/office/word/2010/wordml" xmlns:w15="http://schemas.microsoft.com/office/word/2012/wordml" xmlns:w16cex="http://schemas.microsoft.com/office/word/2018/wordml/cex" xmlns:w16cid="http://schemas.microsoft.com/office/word/2016/wordml/cid" xmlns:w16="http://schemas.microsoft.com/office/word/2018/wordml" xmlns:w16se="http://schemas.microsoft.com/office/word/2015/wordml/symex" xmlns:wpg="http://schemas.microsoft.com/office/word/2010/wordprocessingGroup" xmlns:wpi="http://schemas.microsoft.com/office/word/2010/wordprocessingInk" xmlns:wne="http://schemas.microsoft.com/office/word/2006/wordml" xmlns:wps="http://schemas.microsoft.com/office/word/2010/wordprocessingShape" mc:Ignorable="w14 w15 w16se w16cid w16 w16cex wp14">
   <w:sdt>
     <w:sdtPr>
@@ -25258,16 +25988,6 @@
 
 <file path=word/footer4.xml><?xml version="1.0" encoding="utf-8"?>
 <w:ftr xmlns:wpc="http://schemas.microsoft.com/office/word/2010/wordprocessingCanvas" xmlns:cx="http://schemas.microsoft.com/office/drawing/2014/chartex" xmlns:cx1="http://schemas.microsoft.com/office/drawing/2015/9/8/chartex" xmlns:cx2="http://schemas.microsoft.com/office/drawing/2015/10/21/chartex" xmlns:cx3="http://schemas.microsoft.com/office/drawing/2016/5/9/chartex" xmlns:cx4="http://schemas.microsoft.com/office/drawing/2016/5/10/chartex" xmlns:cx5="http://schemas.microsoft.com/office/drawing/2016/5/11/chartex" xmlns:cx6="http://schemas.microsoft.com/office/drawing/2016/5/12/chartex" xmlns:cx7="http://schemas.microsoft.com/office/drawing/2016/5/13/chartex" xmlns:cx8="http://schemas.microsoft.com/office/drawing/2016/5/14/chartex" xmlns:mc="http://schemas.openxmlformats.org/markup-compatibility/2006" xmlns:aink="http://schemas.microsoft.com/office/drawing/2016/ink" xmlns:am3d="http://schemas.microsoft.com/office/drawing/2017/model3d" xmlns:o="urn:schemas-microsoft-com:office:office" xmlns:r="http://schemas.openxmlformats.org/officeDocument/2006/relationships" xmlns:m="http://schemas.openxmlformats.org/officeDocument/2006/math" xmlns:v="urn:schemas-microsoft-com:vml" xmlns:wp14="http://schemas.microsoft.com/office/word/2010/wordprocessingDrawing" xmlns:wp="http://schemas.openxmlformats.org/drawingml/2006/wordprocessingDrawing" xmlns:w10="urn:schemas-microsoft-com:office:word" xmlns:w="http://schemas.openxmlformats.org/wordprocessingml/2006/main" xmlns:w14="http://schemas.microsoft.com/office/word/2010/wordml" xmlns:w15="http://schemas.microsoft.com/office/word/2012/wordml" xmlns:w16cex="http://schemas.microsoft.com/office/word/2018/wordml/cex" xmlns:w16cid="http://schemas.microsoft.com/office/word/2016/wordml/cid" xmlns:w16="http://schemas.microsoft.com/office/word/2018/wordml" xmlns:w16se="http://schemas.microsoft.com/office/word/2015/wordml/symex" xmlns:wpg="http://schemas.microsoft.com/office/word/2010/wordprocessingGroup" xmlns:wpi="http://schemas.microsoft.com/office/word/2010/wordprocessingInk" xmlns:wne="http://schemas.microsoft.com/office/word/2006/wordml" xmlns:wps="http://schemas.microsoft.com/office/word/2010/wordprocessingShape" mc:Ignorable="w14 w15 w16se w16cid w16 w16cex wp14">
-  <w:p>
-    <w:pPr>
-      <w:pStyle w:val="Footer"/>
-    </w:pPr>
-  </w:p>
-</w:ftr>
-</file>
-
-<file path=word/footer5.xml><?xml version="1.0" encoding="utf-8"?>
-<w:ftr xmlns:wpc="http://schemas.microsoft.com/office/word/2010/wordprocessingCanvas" xmlns:cx="http://schemas.microsoft.com/office/drawing/2014/chartex" xmlns:cx1="http://schemas.microsoft.com/office/drawing/2015/9/8/chartex" xmlns:cx2="http://schemas.microsoft.com/office/drawing/2015/10/21/chartex" xmlns:cx3="http://schemas.microsoft.com/office/drawing/2016/5/9/chartex" xmlns:cx4="http://schemas.microsoft.com/office/drawing/2016/5/10/chartex" xmlns:cx5="http://schemas.microsoft.com/office/drawing/2016/5/11/chartex" xmlns:cx6="http://schemas.microsoft.com/office/drawing/2016/5/12/chartex" xmlns:cx7="http://schemas.microsoft.com/office/drawing/2016/5/13/chartex" xmlns:cx8="http://schemas.microsoft.com/office/drawing/2016/5/14/chartex" xmlns:mc="http://schemas.openxmlformats.org/markup-compatibility/2006" xmlns:aink="http://schemas.microsoft.com/office/drawing/2016/ink" xmlns:am3d="http://schemas.microsoft.com/office/drawing/2017/model3d" xmlns:o="urn:schemas-microsoft-com:office:office" xmlns:r="http://schemas.openxmlformats.org/officeDocument/2006/relationships" xmlns:m="http://schemas.openxmlformats.org/officeDocument/2006/math" xmlns:v="urn:schemas-microsoft-com:vml" xmlns:wp14="http://schemas.microsoft.com/office/word/2010/wordprocessingDrawing" xmlns:wp="http://schemas.openxmlformats.org/drawingml/2006/wordprocessingDrawing" xmlns:w10="urn:schemas-microsoft-com:office:word" xmlns:w="http://schemas.openxmlformats.org/wordprocessingml/2006/main" xmlns:w14="http://schemas.microsoft.com/office/word/2010/wordml" xmlns:w15="http://schemas.microsoft.com/office/word/2012/wordml" xmlns:w16cex="http://schemas.microsoft.com/office/word/2018/wordml/cex" xmlns:w16cid="http://schemas.microsoft.com/office/word/2016/wordml/cid" xmlns:w16="http://schemas.microsoft.com/office/word/2018/wordml" xmlns:w16se="http://schemas.microsoft.com/office/word/2015/wordml/symex" xmlns:wpg="http://schemas.microsoft.com/office/word/2010/wordprocessingGroup" xmlns:wpi="http://schemas.microsoft.com/office/word/2010/wordprocessingInk" xmlns:wne="http://schemas.microsoft.com/office/word/2006/wordml" xmlns:wps="http://schemas.microsoft.com/office/word/2010/wordprocessingShape" mc:Ignorable="w14 w15 w16se w16cid w16 w16cex wp14">
   <w:sdt>
     <w:sdtPr>
       <w:id w:val="-1950540559"/>
@@ -25319,7 +26039,7 @@
 </w:ftr>
 </file>
 
-<file path=word/footer6.xml><?xml version="1.0" encoding="utf-8"?>
+<file path=word/footer5.xml><?xml version="1.0" encoding="utf-8"?>
 <w:ftr xmlns:wpc="http://schemas.microsoft.com/office/word/2010/wordprocessingCanvas" xmlns:cx="http://schemas.microsoft.com/office/drawing/2014/chartex" xmlns:cx1="http://schemas.microsoft.com/office/drawing/2015/9/8/chartex" xmlns:cx2="http://schemas.microsoft.com/office/drawing/2015/10/21/chartex" xmlns:cx3="http://schemas.microsoft.com/office/drawing/2016/5/9/chartex" xmlns:cx4="http://schemas.microsoft.com/office/drawing/2016/5/10/chartex" xmlns:cx5="http://schemas.microsoft.com/office/drawing/2016/5/11/chartex" xmlns:cx6="http://schemas.microsoft.com/office/drawing/2016/5/12/chartex" xmlns:cx7="http://schemas.microsoft.com/office/drawing/2016/5/13/chartex" xmlns:cx8="http://schemas.microsoft.com/office/drawing/2016/5/14/chartex" xmlns:mc="http://schemas.openxmlformats.org/markup-compatibility/2006" xmlns:aink="http://schemas.microsoft.com/office/drawing/2016/ink" xmlns:am3d="http://schemas.microsoft.com/office/drawing/2017/model3d" xmlns:o="urn:schemas-microsoft-com:office:office" xmlns:r="http://schemas.openxmlformats.org/officeDocument/2006/relationships" xmlns:m="http://schemas.openxmlformats.org/officeDocument/2006/math" xmlns:v="urn:schemas-microsoft-com:vml" xmlns:wp14="http://schemas.microsoft.com/office/word/2010/wordprocessingDrawing" xmlns:wp="http://schemas.openxmlformats.org/drawingml/2006/wordprocessingDrawing" xmlns:w10="urn:schemas-microsoft-com:office:word" xmlns:w="http://schemas.openxmlformats.org/wordprocessingml/2006/main" xmlns:w14="http://schemas.microsoft.com/office/word/2010/wordml" xmlns:w15="http://schemas.microsoft.com/office/word/2012/wordml" xmlns:w16cex="http://schemas.microsoft.com/office/word/2018/wordml/cex" xmlns:w16cid="http://schemas.microsoft.com/office/word/2016/wordml/cid" xmlns:w16="http://schemas.microsoft.com/office/word/2018/wordml" xmlns:w16se="http://schemas.microsoft.com/office/word/2015/wordml/symex" xmlns:wpg="http://schemas.microsoft.com/office/word/2010/wordprocessingGroup" xmlns:wpi="http://schemas.microsoft.com/office/word/2010/wordprocessingInk" xmlns:wne="http://schemas.microsoft.com/office/word/2006/wordml" xmlns:wps="http://schemas.microsoft.com/office/word/2010/wordprocessingShape" mc:Ignorable="w14 w15 w16se w16cid w16 w16cex wp14">
   <w:sdt>
     <w:sdtPr>
@@ -25372,7 +26092,7 @@
 </w:ftr>
 </file>
 
-<file path=word/footer7.xml><?xml version="1.0" encoding="utf-8"?>
+<file path=word/footer6.xml><?xml version="1.0" encoding="utf-8"?>
 <w:ftr xmlns:wpc="http://schemas.microsoft.com/office/word/2010/wordprocessingCanvas" xmlns:cx="http://schemas.microsoft.com/office/drawing/2014/chartex" xmlns:cx1="http://schemas.microsoft.com/office/drawing/2015/9/8/chartex" xmlns:cx2="http://schemas.microsoft.com/office/drawing/2015/10/21/chartex" xmlns:cx3="http://schemas.microsoft.com/office/drawing/2016/5/9/chartex" xmlns:cx4="http://schemas.microsoft.com/office/drawing/2016/5/10/chartex" xmlns:cx5="http://schemas.microsoft.com/office/drawing/2016/5/11/chartex" xmlns:cx6="http://schemas.microsoft.com/office/drawing/2016/5/12/chartex" xmlns:cx7="http://schemas.microsoft.com/office/drawing/2016/5/13/chartex" xmlns:cx8="http://schemas.microsoft.com/office/drawing/2016/5/14/chartex" xmlns:mc="http://schemas.openxmlformats.org/markup-compatibility/2006" xmlns:aink="http://schemas.microsoft.com/office/drawing/2016/ink" xmlns:am3d="http://schemas.microsoft.com/office/drawing/2017/model3d" xmlns:o="urn:schemas-microsoft-com:office:office" xmlns:r="http://schemas.openxmlformats.org/officeDocument/2006/relationships" xmlns:m="http://schemas.openxmlformats.org/officeDocument/2006/math" xmlns:v="urn:schemas-microsoft-com:vml" xmlns:wp14="http://schemas.microsoft.com/office/word/2010/wordprocessingDrawing" xmlns:wp="http://schemas.openxmlformats.org/drawingml/2006/wordprocessingDrawing" xmlns:w10="urn:schemas-microsoft-com:office:word" xmlns:w="http://schemas.openxmlformats.org/wordprocessingml/2006/main" xmlns:w14="http://schemas.microsoft.com/office/word/2010/wordml" xmlns:w15="http://schemas.microsoft.com/office/word/2012/wordml" xmlns:w16cex="http://schemas.microsoft.com/office/word/2018/wordml/cex" xmlns:w16cid="http://schemas.microsoft.com/office/word/2016/wordml/cid" xmlns:w16="http://schemas.microsoft.com/office/word/2018/wordml" xmlns:w16se="http://schemas.microsoft.com/office/word/2015/wordml/symex" xmlns:wpg="http://schemas.microsoft.com/office/word/2010/wordprocessingGroup" xmlns:wpi="http://schemas.microsoft.com/office/word/2010/wordprocessingInk" xmlns:wne="http://schemas.microsoft.com/office/word/2006/wordml" xmlns:wps="http://schemas.microsoft.com/office/word/2010/wordprocessingShape" mc:Ignorable="w14 w15 w16se w16cid w16 w16cex wp14">
   <w:p>
     <w:pPr>
@@ -25382,7 +26102,7 @@
 </w:ftr>
 </file>
 
-<file path=word/footer8.xml><?xml version="1.0" encoding="utf-8"?>
+<file path=word/footer7.xml><?xml version="1.0" encoding="utf-8"?>
 <w:ftr xmlns:wpc="http://schemas.microsoft.com/office/word/2010/wordprocessingCanvas" xmlns:cx="http://schemas.microsoft.com/office/drawing/2014/chartex" xmlns:cx1="http://schemas.microsoft.com/office/drawing/2015/9/8/chartex" xmlns:cx2="http://schemas.microsoft.com/office/drawing/2015/10/21/chartex" xmlns:cx3="http://schemas.microsoft.com/office/drawing/2016/5/9/chartex" xmlns:cx4="http://schemas.microsoft.com/office/drawing/2016/5/10/chartex" xmlns:cx5="http://schemas.microsoft.com/office/drawing/2016/5/11/chartex" xmlns:cx6="http://schemas.microsoft.com/office/drawing/2016/5/12/chartex" xmlns:cx7="http://schemas.microsoft.com/office/drawing/2016/5/13/chartex" xmlns:cx8="http://schemas.microsoft.com/office/drawing/2016/5/14/chartex" xmlns:mc="http://schemas.openxmlformats.org/markup-compatibility/2006" xmlns:aink="http://schemas.microsoft.com/office/drawing/2016/ink" xmlns:am3d="http://schemas.microsoft.com/office/drawing/2017/model3d" xmlns:o="urn:schemas-microsoft-com:office:office" xmlns:r="http://schemas.openxmlformats.org/officeDocument/2006/relationships" xmlns:m="http://schemas.openxmlformats.org/officeDocument/2006/math" xmlns:v="urn:schemas-microsoft-com:vml" xmlns:wp14="http://schemas.microsoft.com/office/word/2010/wordprocessingDrawing" xmlns:wp="http://schemas.openxmlformats.org/drawingml/2006/wordprocessingDrawing" xmlns:w10="urn:schemas-microsoft-com:office:word" xmlns:w="http://schemas.openxmlformats.org/wordprocessingml/2006/main" xmlns:w14="http://schemas.microsoft.com/office/word/2010/wordml" xmlns:w15="http://schemas.microsoft.com/office/word/2012/wordml" xmlns:w16cex="http://schemas.microsoft.com/office/word/2018/wordml/cex" xmlns:w16cid="http://schemas.microsoft.com/office/word/2016/wordml/cid" xmlns:w16="http://schemas.microsoft.com/office/word/2018/wordml" xmlns:w16se="http://schemas.microsoft.com/office/word/2015/wordml/symex" xmlns:wpg="http://schemas.microsoft.com/office/word/2010/wordprocessingGroup" xmlns:wpi="http://schemas.microsoft.com/office/word/2010/wordprocessingInk" xmlns:wne="http://schemas.microsoft.com/office/word/2006/wordml" xmlns:wps="http://schemas.microsoft.com/office/word/2010/wordprocessingShape" mc:Ignorable="w14 w15 w16se w16cid w16 w16cex wp14">
   <w:sdt>
     <w:sdtPr>
@@ -25435,7 +26155,7 @@
 </w:ftr>
 </file>
 
-<file path=word/footer9.xml><?xml version="1.0" encoding="utf-8"?>
+<file path=word/footer8.xml><?xml version="1.0" encoding="utf-8"?>
 <w:ftr xmlns:wpc="http://schemas.microsoft.com/office/word/2010/wordprocessingCanvas" xmlns:cx="http://schemas.microsoft.com/office/drawing/2014/chartex" xmlns:cx1="http://schemas.microsoft.com/office/drawing/2015/9/8/chartex" xmlns:cx2="http://schemas.microsoft.com/office/drawing/2015/10/21/chartex" xmlns:cx3="http://schemas.microsoft.com/office/drawing/2016/5/9/chartex" xmlns:cx4="http://schemas.microsoft.com/office/drawing/2016/5/10/chartex" xmlns:cx5="http://schemas.microsoft.com/office/drawing/2016/5/11/chartex" xmlns:cx6="http://schemas.microsoft.com/office/drawing/2016/5/12/chartex" xmlns:cx7="http://schemas.microsoft.com/office/drawing/2016/5/13/chartex" xmlns:cx8="http://schemas.microsoft.com/office/drawing/2016/5/14/chartex" xmlns:mc="http://schemas.openxmlformats.org/markup-compatibility/2006" xmlns:aink="http://schemas.microsoft.com/office/drawing/2016/ink" xmlns:am3d="http://schemas.microsoft.com/office/drawing/2017/model3d" xmlns:o="urn:schemas-microsoft-com:office:office" xmlns:r="http://schemas.openxmlformats.org/officeDocument/2006/relationships" xmlns:m="http://schemas.openxmlformats.org/officeDocument/2006/math" xmlns:v="urn:schemas-microsoft-com:vml" xmlns:wp14="http://schemas.microsoft.com/office/word/2010/wordprocessingDrawing" xmlns:wp="http://schemas.openxmlformats.org/drawingml/2006/wordprocessingDrawing" xmlns:w10="urn:schemas-microsoft-com:office:word" xmlns:w="http://schemas.openxmlformats.org/wordprocessingml/2006/main" xmlns:w14="http://schemas.microsoft.com/office/word/2010/wordml" xmlns:w15="http://schemas.microsoft.com/office/word/2012/wordml" xmlns:w16cex="http://schemas.microsoft.com/office/word/2018/wordml/cex" xmlns:w16cid="http://schemas.microsoft.com/office/word/2016/wordml/cid" xmlns:w16="http://schemas.microsoft.com/office/word/2018/wordml" xmlns:w16se="http://schemas.microsoft.com/office/word/2015/wordml/symex" xmlns:wpg="http://schemas.microsoft.com/office/word/2010/wordprocessingGroup" xmlns:wpi="http://schemas.microsoft.com/office/word/2010/wordprocessingInk" xmlns:wne="http://schemas.microsoft.com/office/word/2006/wordml" xmlns:wps="http://schemas.microsoft.com/office/word/2010/wordprocessingShape" mc:Ignorable="w14 w15 w16se w16cid w16 w16cex wp14">
   <w:sdt>
     <w:sdtPr>
@@ -25488,6 +26208,59 @@
 </w:ftr>
 </file>
 
+<file path=word/footer9.xml><?xml version="1.0" encoding="utf-8"?>
+<w:ftr xmlns:wpc="http://schemas.microsoft.com/office/word/2010/wordprocessingCanvas" xmlns:cx="http://schemas.microsoft.com/office/drawing/2014/chartex" xmlns:cx1="http://schemas.microsoft.com/office/drawing/2015/9/8/chartex" xmlns:cx2="http://schemas.microsoft.com/office/drawing/2015/10/21/chartex" xmlns:cx3="http://schemas.microsoft.com/office/drawing/2016/5/9/chartex" xmlns:cx4="http://schemas.microsoft.com/office/drawing/2016/5/10/chartex" xmlns:cx5="http://schemas.microsoft.com/office/drawing/2016/5/11/chartex" xmlns:cx6="http://schemas.microsoft.com/office/drawing/2016/5/12/chartex" xmlns:cx7="http://schemas.microsoft.com/office/drawing/2016/5/13/chartex" xmlns:cx8="http://schemas.microsoft.com/office/drawing/2016/5/14/chartex" xmlns:mc="http://schemas.openxmlformats.org/markup-compatibility/2006" xmlns:aink="http://schemas.microsoft.com/office/drawing/2016/ink" xmlns:am3d="http://schemas.microsoft.com/office/drawing/2017/model3d" xmlns:o="urn:schemas-microsoft-com:office:office" xmlns:r="http://schemas.openxmlformats.org/officeDocument/2006/relationships" xmlns:m="http://schemas.openxmlformats.org/officeDocument/2006/math" xmlns:v="urn:schemas-microsoft-com:vml" xmlns:wp14="http://schemas.microsoft.com/office/word/2010/wordprocessingDrawing" xmlns:wp="http://schemas.openxmlformats.org/drawingml/2006/wordprocessingDrawing" xmlns:w10="urn:schemas-microsoft-com:office:word" xmlns:w="http://schemas.openxmlformats.org/wordprocessingml/2006/main" xmlns:w14="http://schemas.microsoft.com/office/word/2010/wordml" xmlns:w15="http://schemas.microsoft.com/office/word/2012/wordml" xmlns:w16cex="http://schemas.microsoft.com/office/word/2018/wordml/cex" xmlns:w16cid="http://schemas.microsoft.com/office/word/2016/wordml/cid" xmlns:w16="http://schemas.microsoft.com/office/word/2018/wordml" xmlns:w16se="http://schemas.microsoft.com/office/word/2015/wordml/symex" xmlns:wpg="http://schemas.microsoft.com/office/word/2010/wordprocessingGroup" xmlns:wpi="http://schemas.microsoft.com/office/word/2010/wordprocessingInk" xmlns:wne="http://schemas.microsoft.com/office/word/2006/wordml" xmlns:wps="http://schemas.microsoft.com/office/word/2010/wordprocessingShape" mc:Ignorable="w14 w15 w16se w16cid w16 w16cex wp14">
+  <w:sdt>
+    <w:sdtPr>
+      <w:id w:val="-773403530"/>
+      <w:docPartObj>
+        <w:docPartGallery w:val="Page Numbers (Bottom of Page)"/>
+        <w:docPartUnique/>
+      </w:docPartObj>
+    </w:sdtPr>
+    <w:sdtEndPr>
+      <w:rPr>
+        <w:noProof/>
+      </w:rPr>
+    </w:sdtEndPr>
+    <w:sdtContent>
+      <w:p>
+        <w:pPr>
+          <w:pStyle w:val="Footer"/>
+          <w:jc w:val="center"/>
+        </w:pPr>
+        <w:r>
+          <w:fldChar w:fldCharType="begin"/>
+        </w:r>
+        <w:r>
+          <w:instrText xml:space="preserve"> PAGE   \* MERGEFORMAT </w:instrText>
+        </w:r>
+        <w:r>
+          <w:fldChar w:fldCharType="separate"/>
+        </w:r>
+        <w:r>
+          <w:rPr>
+            <w:noProof/>
+          </w:rPr>
+          <w:t>2</w:t>
+        </w:r>
+        <w:r>
+          <w:rPr>
+            <w:noProof/>
+          </w:rPr>
+          <w:fldChar w:fldCharType="end"/>
+        </w:r>
+      </w:p>
+    </w:sdtContent>
+  </w:sdt>
+  <w:p>
+    <w:pPr>
+      <w:pStyle w:val="Footer"/>
+    </w:pPr>
+  </w:p>
+</w:ftr>
+</file>
+
 <file path=word/footnotes.xml><?xml version="1.0" encoding="utf-8"?>
 <w:footnotes xmlns:wpc="http://schemas.microsoft.com/office/word/2010/wordprocessingCanvas" xmlns:cx="http://schemas.microsoft.com/office/drawing/2014/chartex" xmlns:cx1="http://schemas.microsoft.com/office/drawing/2015/9/8/chartex" xmlns:cx2="http://schemas.microsoft.com/office/drawing/2015/10/21/chartex" xmlns:cx3="http://schemas.microsoft.com/office/drawing/2016/5/9/chartex" xmlns:cx4="http://schemas.microsoft.com/office/drawing/2016/5/10/chartex" xmlns:cx5="http://schemas.microsoft.com/office/drawing/2016/5/11/chartex" xmlns:cx6="http://schemas.microsoft.com/office/drawing/2016/5/12/chartex" xmlns:cx7="http://schemas.microsoft.com/office/drawing/2016/5/13/chartex" xmlns:cx8="http://schemas.microsoft.com/office/drawing/2016/5/14/chartex" xmlns:mc="http://schemas.openxmlformats.org/markup-compatibility/2006" xmlns:aink="http://schemas.microsoft.com/office/drawing/2016/ink" xmlns:am3d="http://schemas.microsoft.com/office/drawing/2017/model3d" xmlns:o="urn:schemas-microsoft-com:office:office" xmlns:r="http://schemas.openxmlformats.org/officeDocument/2006/relationships" xmlns:m="http://schemas.openxmlformats.org/officeDocument/2006/math" xmlns:v="urn:schemas-microsoft-com:vml" xmlns:wp14="http://schemas.microsoft.com/office/word/2010/wordprocessingDrawing" xmlns:wp="http://schemas.openxmlformats.org/drawingml/2006/wordprocessingDrawing" xmlns:w10="urn:schemas-microsoft-com:office:word" xmlns:w="http://schemas.openxmlformats.org/wordprocessingml/2006/main" xmlns:w14="http://schemas.microsoft.com/office/word/2010/wordml" xmlns:w15="http://schemas.microsoft.com/office/word/2012/wordml" xmlns:w16cex="http://schemas.microsoft.com/office/word/2018/wordml/cex" xmlns:w16cid="http://schemas.microsoft.com/office/word/2016/wordml/cid" xmlns:w16="http://schemas.microsoft.com/office/word/2018/wordml" xmlns:w16se="http://schemas.microsoft.com/office/word/2015/wordml/symex" xmlns:wpg="http://schemas.microsoft.com/office/word/2010/wordprocessingGroup" xmlns:wpi="http://schemas.microsoft.com/office/word/2010/wordprocessingInk" xmlns:wne="http://schemas.microsoft.com/office/word/2006/wordml" xmlns:wps="http://schemas.microsoft.com/office/word/2010/wordprocessingShape" mc:Ignorable="w14 w15 w16se w16cid w16 w16cex wp14">
   <w:footnote w:type="separator" w:id="-1">
@@ -25529,36 +26302,16 @@
     <w:pPr>
       <w:pStyle w:val="Header"/>
     </w:pPr>
-    <w:r>
-      <w:fldChar w:fldCharType="begin"/>
-    </w:r>
-    <w:r>
-      <w:instrText xml:space="preserve"> STYLEREF  "Heading 2" \n  \* MERGEFORMAT </w:instrText>
-    </w:r>
-    <w:r>
-      <w:fldChar w:fldCharType="separate"/>
-    </w:r>
-    <w:r>
-      <w:t xml:space="preserve">4.3 </w:t>
-    </w:r>
-    <w:r>
-      <w:fldChar w:fldCharType="end"/>
-    </w:r>
-    <w:r>
-      <w:fldChar w:fldCharType="begin"/>
-    </w:r>
-    <w:r>
-      <w:instrText xml:space="preserve"> STYLEREF  "Heading 2"  \* MERGEFORMAT </w:instrText>
-    </w:r>
-    <w:r>
-      <w:fldChar w:fldCharType="separate"/>
-    </w:r>
-    <w:r>
-      <w:t>Hardware Specification</w:t>
-    </w:r>
-    <w:r>
-      <w:fldChar w:fldCharType="end"/>
-    </w:r>
+    <w:fldSimple w:instr=" STYLEREF  &quot;Heading 2&quot; \n  \* MERGEFORMAT ">
+      <w:r>
+        <w:t xml:space="preserve">4.4 </w:t>
+      </w:r>
+    </w:fldSimple>
+    <w:fldSimple w:instr=" STYLEREF  &quot;Heading 2&quot;  \* MERGEFORMAT ">
+      <w:r>
+        <w:t>SRS Document</w:t>
+      </w:r>
+    </w:fldSimple>
   </w:p>
 </w:hdr>
 </file>
@@ -25579,39 +26332,19 @@
     <w:pPr>
       <w:pStyle w:val="Header"/>
     </w:pPr>
-    <w:r>
-      <w:fldChar w:fldCharType="begin"/>
-    </w:r>
-    <w:r>
-      <w:instrText xml:space="preserve"> STYLEREF  "Heading 1" \n  \* MERGEFORMAT </w:instrText>
-    </w:r>
-    <w:r>
-      <w:fldChar w:fldCharType="separate"/>
-    </w:r>
-    <w:r>
-      <w:t>Chapter 5</w:t>
-    </w:r>
-    <w:r>
-      <w:fldChar w:fldCharType="end"/>
-    </w:r>
+    <w:fldSimple w:instr=" STYLEREF  &quot;Heading 1&quot; \n  \* MERGEFORMAT ">
+      <w:r>
+        <w:t>Chapter 5</w:t>
+      </w:r>
+    </w:fldSimple>
     <w:r>
       <w:t xml:space="preserve">, Section </w:t>
     </w:r>
-    <w:r>
-      <w:fldChar w:fldCharType="begin"/>
-    </w:r>
-    <w:r>
-      <w:instrText xml:space="preserve"> STYLEREF  "Heading 2" \n  \* MERGEFORMAT </w:instrText>
-    </w:r>
-    <w:r>
-      <w:fldChar w:fldCharType="separate"/>
-    </w:r>
-    <w:r>
-      <w:t xml:space="preserve">5.4 </w:t>
-    </w:r>
-    <w:r>
-      <w:fldChar w:fldCharType="end"/>
-    </w:r>
+    <w:fldSimple w:instr=" STYLEREF  &quot;Heading 2&quot; \n  \* MERGEFORMAT ">
+      <w:r>
+        <w:t xml:space="preserve">5.4 </w:t>
+      </w:r>
+    </w:fldSimple>
   </w:p>
 </w:hdr>
 </file>
@@ -25622,36 +26355,16 @@
     <w:pPr>
       <w:pStyle w:val="Header"/>
     </w:pPr>
-    <w:r>
-      <w:fldChar w:fldCharType="begin"/>
-    </w:r>
-    <w:r>
-      <w:instrText xml:space="preserve"> STYLEREF  "Heading 2" \n  \* MERGEFORMAT </w:instrText>
-    </w:r>
-    <w:r>
-      <w:fldChar w:fldCharType="separate"/>
-    </w:r>
-    <w:r>
-      <w:t xml:space="preserve">5.4 </w:t>
-    </w:r>
-    <w:r>
-      <w:fldChar w:fldCharType="end"/>
-    </w:r>
-    <w:r>
-      <w:fldChar w:fldCharType="begin"/>
-    </w:r>
-    <w:r>
-      <w:instrText xml:space="preserve"> STYLEREF  "Heading 2"  \* MERGEFORMAT </w:instrText>
-    </w:r>
-    <w:r>
-      <w:fldChar w:fldCharType="separate"/>
-    </w:r>
-    <w:r>
-      <w:t>Data Dictionary</w:t>
-    </w:r>
-    <w:r>
-      <w:fldChar w:fldCharType="end"/>
-    </w:r>
+    <w:fldSimple w:instr=" STYLEREF  &quot;Heading 2&quot; \n  \* MERGEFORMAT ">
+      <w:r>
+        <w:t xml:space="preserve">5.4 </w:t>
+      </w:r>
+    </w:fldSimple>
+    <w:fldSimple w:instr=" STYLEREF  &quot;Heading 2&quot;  \* MERGEFORMAT ">
+      <w:r>
+        <w:t>Data Dictionary</w:t>
+      </w:r>
+    </w:fldSimple>
   </w:p>
 </w:hdr>
 </file>
@@ -25684,7 +26397,7 @@
     </w:pPr>
     <w:fldSimple w:instr=" STYLEREF  &quot;Heading 1&quot; \n  \* MERGEFORMAT ">
       <w:r>
-        <w:t>Chapter 6</w:t>
+        <w:t>Chapter 7</w:t>
       </w:r>
     </w:fldSimple>
     <w:r>
@@ -25692,7 +26405,7 @@
     </w:r>
     <w:fldSimple w:instr=" STYLEREF  &quot;Heading 2&quot; \n  \* MERGEFORMAT ">
       <w:r>
-        <w:t xml:space="preserve">6.1 </w:t>
+        <w:t xml:space="preserve">7.1 </w:t>
       </w:r>
     </w:fldSimple>
   </w:p>
@@ -25705,39 +26418,16 @@
     <w:pPr>
       <w:pStyle w:val="Header"/>
     </w:pPr>
-    <w:r>
-      <w:fldChar w:fldCharType="begin"/>
-    </w:r>
-    <w:r>
-      <w:instrText xml:space="preserve"> STYLEREF  "Heading 2" </w:instrText>
-    </w:r>
-    <w:r>
-      <w:instrText xml:space="preserve">\n  \* MERGEFORMAT </w:instrText>
-    </w:r>
-    <w:r>
-      <w:fldChar w:fldCharType="separate"/>
-    </w:r>
-    <w:r>
-      <w:t xml:space="preserve">6.1 </w:t>
-    </w:r>
-    <w:r>
-      <w:fldChar w:fldCharType="end"/>
-    </w:r>
-    <w:r>
-      <w:fldChar w:fldCharType="begin"/>
-    </w:r>
-    <w:r>
-      <w:instrText xml:space="preserve"> STYLEREF  "Heading 2"  \* MERGEFORMAT </w:instrText>
-    </w:r>
-    <w:r>
-      <w:fldChar w:fldCharType="separate"/>
-    </w:r>
-    <w:r>
-      <w:t>Module Description</w:t>
-    </w:r>
-    <w:r>
-      <w:fldChar w:fldCharType="end"/>
-    </w:r>
+    <w:fldSimple w:instr=" STYLEREF  &quot;Heading 2&quot; \n  \* MERGEFORMAT ">
+      <w:r>
+        <w:t xml:space="preserve">7.1 </w:t>
+      </w:r>
+    </w:fldSimple>
+    <w:fldSimple w:instr=" STYLEREF  &quot;Heading 2&quot;  \* MERGEFORMAT ">
+      <w:r>
+        <w:t>Testing Explained</w:t>
+      </w:r>
+    </w:fldSimple>
   </w:p>
 </w:hdr>
 </file>
@@ -25748,21 +26438,29 @@
     <w:pPr>
       <w:pStyle w:val="Header"/>
     </w:pPr>
+  </w:p>
+</w:hdr>
+</file>
+
+<file path=word/header19.xml><?xml version="1.0" encoding="utf-8"?>
+<w:hdr xmlns:wpc="http://schemas.microsoft.com/office/word/2010/wordprocessingCanvas" xmlns:cx="http://schemas.microsoft.com/office/drawing/2014/chartex" xmlns:cx1="http://schemas.microsoft.com/office/drawing/2015/9/8/chartex" xmlns:cx2="http://schemas.microsoft.com/office/drawing/2015/10/21/chartex" xmlns:cx3="http://schemas.microsoft.com/office/drawing/2016/5/9/chartex" xmlns:cx4="http://schemas.microsoft.com/office/drawing/2016/5/10/chartex" xmlns:cx5="http://schemas.microsoft.com/office/drawing/2016/5/11/chartex" xmlns:cx6="http://schemas.microsoft.com/office/drawing/2016/5/12/chartex" xmlns:cx7="http://schemas.microsoft.com/office/drawing/2016/5/13/chartex" xmlns:cx8="http://schemas.microsoft.com/office/drawing/2016/5/14/chartex" xmlns:mc="http://schemas.openxmlformats.org/markup-compatibility/2006" xmlns:aink="http://schemas.microsoft.com/office/drawing/2016/ink" xmlns:am3d="http://schemas.microsoft.com/office/drawing/2017/model3d" xmlns:o="urn:schemas-microsoft-com:office:office" xmlns:r="http://schemas.openxmlformats.org/officeDocument/2006/relationships" xmlns:m="http://schemas.openxmlformats.org/officeDocument/2006/math" xmlns:v="urn:schemas-microsoft-com:vml" xmlns:wp14="http://schemas.microsoft.com/office/word/2010/wordprocessingDrawing" xmlns:wp="http://schemas.openxmlformats.org/drawingml/2006/wordprocessingDrawing" xmlns:w10="urn:schemas-microsoft-com:office:word" xmlns:w="http://schemas.openxmlformats.org/wordprocessingml/2006/main" xmlns:w14="http://schemas.microsoft.com/office/word/2010/wordml" xmlns:w15="http://schemas.microsoft.com/office/word/2012/wordml" xmlns:w16cex="http://schemas.microsoft.com/office/word/2018/wordml/cex" xmlns:w16cid="http://schemas.microsoft.com/office/word/2016/wordml/cid" xmlns:w16="http://schemas.microsoft.com/office/word/2018/wordml" xmlns:w16se="http://schemas.microsoft.com/office/word/2015/wordml/symex" xmlns:wpg="http://schemas.microsoft.com/office/word/2010/wordprocessingGroup" xmlns:wpi="http://schemas.microsoft.com/office/word/2010/wordprocessingInk" xmlns:wne="http://schemas.microsoft.com/office/word/2006/wordml" xmlns:wps="http://schemas.microsoft.com/office/word/2010/wordprocessingShape" mc:Ignorable="w14 w15 w16se w16cid w16 w16cex wp14">
+  <w:p>
+    <w:pPr>
+      <w:pStyle w:val="Header"/>
+    </w:pPr>
+    <w:fldSimple w:instr=" STYLEREF  &quot;Heading 1&quot; \n  \* MERGEFORMAT ">
+      <w:r>
+        <w:t>Chapter 8</w:t>
+      </w:r>
+    </w:fldSimple>
     <w:r>
-      <w:fldChar w:fldCharType="begin"/>
+      <w:t xml:space="preserve">, Section </w:t>
     </w:r>
-    <w:r>
-      <w:instrText xml:space="preserve"> STYLEREF  "Heading 1"  \* MERGEFORMAT </w:instrText>
-    </w:r>
-    <w:r>
-      <w:fldChar w:fldCharType="separate"/>
-    </w:r>
-    <w:r>
-      <w:t>References</w:t>
-    </w:r>
-    <w:r>
-      <w:fldChar w:fldCharType="end"/>
-    </w:r>
+    <w:fldSimple w:instr=" STYLEREF  &quot;Heading 2&quot; \n  \* MERGEFORMAT ">
+      <w:r>
+        <w:t xml:space="preserve">8.1 </w:t>
+      </w:r>
+    </w:fldSimple>
   </w:p>
 </w:hdr>
 </file>
@@ -25773,42 +26471,74 @@
     <w:pPr>
       <w:pStyle w:val="Header"/>
     </w:pPr>
-    <w:r>
-      <w:fldChar w:fldCharType="begin"/>
-    </w:r>
-    <w:r>
-      <w:instrText xml:space="preserve"> STYLEREF  "Heading 1" \n  \* MERGEFORMAT </w:instrText>
-    </w:r>
-    <w:r>
-      <w:fldChar w:fldCharType="separate"/>
-    </w:r>
-    <w:r>
-      <w:t>Chapter 1</w:t>
-    </w:r>
-    <w:r>
-      <w:fldChar w:fldCharType="end"/>
-    </w:r>
+    <w:fldSimple w:instr=" STYLEREF  &quot;Heading 1&quot; \n  \* MERGEFORMAT ">
+      <w:r>
+        <w:t>Chapter 1</w:t>
+      </w:r>
+    </w:fldSimple>
     <w:r>
       <w:t xml:space="preserve">, Section </w:t>
     </w:r>
-    <w:r>
-      <w:fldChar w:fldCharType="begin"/>
-    </w:r>
-    <w:r>
-      <w:instrText xml:space="preserve"> STYLEREF  "Heading 2" \n  \* ME</w:instrText>
-    </w:r>
-    <w:r>
-      <w:instrText xml:space="preserve">RGEFORMAT </w:instrText>
-    </w:r>
-    <w:r>
-      <w:fldChar w:fldCharType="separate"/>
-    </w:r>
-    <w:r>
-      <w:t xml:space="preserve">1.2 </w:t>
-    </w:r>
-    <w:r>
-      <w:fldChar w:fldCharType="end"/>
-    </w:r>
+    <w:fldSimple w:instr=" STYLEREF  &quot;Heading 2&quot; \n  \* MERGEFORMAT ">
+      <w:r>
+        <w:t xml:space="preserve">1.2 </w:t>
+      </w:r>
+    </w:fldSimple>
+  </w:p>
+</w:hdr>
+</file>
+
+<file path=word/header20.xml><?xml version="1.0" encoding="utf-8"?>
+<w:hdr xmlns:wpc="http://schemas.microsoft.com/office/word/2010/wordprocessingCanvas" xmlns:cx="http://schemas.microsoft.com/office/drawing/2014/chartex" xmlns:cx1="http://schemas.microsoft.com/office/drawing/2015/9/8/chartex" xmlns:cx2="http://schemas.microsoft.com/office/drawing/2015/10/21/chartex" xmlns:cx3="http://schemas.microsoft.com/office/drawing/2016/5/9/chartex" xmlns:cx4="http://schemas.microsoft.com/office/drawing/2016/5/10/chartex" xmlns:cx5="http://schemas.microsoft.com/office/drawing/2016/5/11/chartex" xmlns:cx6="http://schemas.microsoft.com/office/drawing/2016/5/12/chartex" xmlns:cx7="http://schemas.microsoft.com/office/drawing/2016/5/13/chartex" xmlns:cx8="http://schemas.microsoft.com/office/drawing/2016/5/14/chartex" xmlns:mc="http://schemas.openxmlformats.org/markup-compatibility/2006" xmlns:aink="http://schemas.microsoft.com/office/drawing/2016/ink" xmlns:am3d="http://schemas.microsoft.com/office/drawing/2017/model3d" xmlns:o="urn:schemas-microsoft-com:office:office" xmlns:r="http://schemas.openxmlformats.org/officeDocument/2006/relationships" xmlns:m="http://schemas.openxmlformats.org/officeDocument/2006/math" xmlns:v="urn:schemas-microsoft-com:vml" xmlns:wp14="http://schemas.microsoft.com/office/word/2010/wordprocessingDrawing" xmlns:wp="http://schemas.openxmlformats.org/drawingml/2006/wordprocessingDrawing" xmlns:w10="urn:schemas-microsoft-com:office:word" xmlns:w="http://schemas.openxmlformats.org/wordprocessingml/2006/main" xmlns:w14="http://schemas.microsoft.com/office/word/2010/wordml" xmlns:w15="http://schemas.microsoft.com/office/word/2012/wordml" xmlns:w16cex="http://schemas.microsoft.com/office/word/2018/wordml/cex" xmlns:w16cid="http://schemas.microsoft.com/office/word/2016/wordml/cid" xmlns:w16="http://schemas.microsoft.com/office/word/2018/wordml" xmlns:w16se="http://schemas.microsoft.com/office/word/2015/wordml/symex" xmlns:wpg="http://schemas.microsoft.com/office/word/2010/wordprocessingGroup" xmlns:wpi="http://schemas.microsoft.com/office/word/2010/wordprocessingInk" xmlns:wne="http://schemas.microsoft.com/office/word/2006/wordml" xmlns:wps="http://schemas.microsoft.com/office/word/2010/wordprocessingShape" mc:Ignorable="w14 w15 w16se w16cid w16 w16cex wp14">
+  <w:p>
+    <w:pPr>
+      <w:pStyle w:val="Header"/>
+    </w:pPr>
+    <w:fldSimple w:instr=" STYLEREF  &quot;Heading 2&quot; \n  \* MERGEFORMAT ">
+      <w:r>
+        <w:t xml:space="preserve">8.1 </w:t>
+      </w:r>
+    </w:fldSimple>
+    <w:fldSimple w:instr=" STYLEREF  &quot;Heading 2&quot;  \* MERGEFORMAT ">
+      <w:r>
+        <w:t>Types of Maintenance</w:t>
+      </w:r>
+    </w:fldSimple>
+  </w:p>
+</w:hdr>
+</file>
+
+<file path=word/header21.xml><?xml version="1.0" encoding="utf-8"?>
+<w:hdr xmlns:wpc="http://schemas.microsoft.com/office/word/2010/wordprocessingCanvas" xmlns:cx="http://schemas.microsoft.com/office/drawing/2014/chartex" xmlns:cx1="http://schemas.microsoft.com/office/drawing/2015/9/8/chartex" xmlns:cx2="http://schemas.microsoft.com/office/drawing/2015/10/21/chartex" xmlns:cx3="http://schemas.microsoft.com/office/drawing/2016/5/9/chartex" xmlns:cx4="http://schemas.microsoft.com/office/drawing/2016/5/10/chartex" xmlns:cx5="http://schemas.microsoft.com/office/drawing/2016/5/11/chartex" xmlns:cx6="http://schemas.microsoft.com/office/drawing/2016/5/12/chartex" xmlns:cx7="http://schemas.microsoft.com/office/drawing/2016/5/13/chartex" xmlns:cx8="http://schemas.microsoft.com/office/drawing/2016/5/14/chartex" xmlns:mc="http://schemas.openxmlformats.org/markup-compatibility/2006" xmlns:aink="http://schemas.microsoft.com/office/drawing/2016/ink" xmlns:am3d="http://schemas.microsoft.com/office/drawing/2017/model3d" xmlns:o="urn:schemas-microsoft-com:office:office" xmlns:r="http://schemas.openxmlformats.org/officeDocument/2006/relationships" xmlns:m="http://schemas.openxmlformats.org/officeDocument/2006/math" xmlns:v="urn:schemas-microsoft-com:vml" xmlns:wp14="http://schemas.microsoft.com/office/word/2010/wordprocessingDrawing" xmlns:wp="http://schemas.openxmlformats.org/drawingml/2006/wordprocessingDrawing" xmlns:w10="urn:schemas-microsoft-com:office:word" xmlns:w="http://schemas.openxmlformats.org/wordprocessingml/2006/main" xmlns:w14="http://schemas.microsoft.com/office/word/2010/wordml" xmlns:w15="http://schemas.microsoft.com/office/word/2012/wordml" xmlns:w16cex="http://schemas.microsoft.com/office/word/2018/wordml/cex" xmlns:w16cid="http://schemas.microsoft.com/office/word/2016/wordml/cid" xmlns:w16="http://schemas.microsoft.com/office/word/2018/wordml" xmlns:w16se="http://schemas.microsoft.com/office/word/2015/wordml/symex" xmlns:wpg="http://schemas.microsoft.com/office/word/2010/wordprocessingGroup" xmlns:wpi="http://schemas.microsoft.com/office/word/2010/wordprocessingInk" xmlns:wne="http://schemas.microsoft.com/office/word/2006/wordml" xmlns:wps="http://schemas.microsoft.com/office/word/2010/wordprocessingShape" mc:Ignorable="w14 w15 w16se w16cid w16 w16cex wp14">
+  <w:p>
+    <w:pPr>
+      <w:pStyle w:val="Header"/>
+    </w:pPr>
+  </w:p>
+</w:hdr>
+</file>
+
+<file path=word/header22.xml><?xml version="1.0" encoding="utf-8"?>
+<w:hdr xmlns:wpc="http://schemas.microsoft.com/office/word/2010/wordprocessingCanvas" xmlns:cx="http://schemas.microsoft.com/office/drawing/2014/chartex" xmlns:cx1="http://schemas.microsoft.com/office/drawing/2015/9/8/chartex" xmlns:cx2="http://schemas.microsoft.com/office/drawing/2015/10/21/chartex" xmlns:cx3="http://schemas.microsoft.com/office/drawing/2016/5/9/chartex" xmlns:cx4="http://schemas.microsoft.com/office/drawing/2016/5/10/chartex" xmlns:cx5="http://schemas.microsoft.com/office/drawing/2016/5/11/chartex" xmlns:cx6="http://schemas.microsoft.com/office/drawing/2016/5/12/chartex" xmlns:cx7="http://schemas.microsoft.com/office/drawing/2016/5/13/chartex" xmlns:cx8="http://schemas.microsoft.com/office/drawing/2016/5/14/chartex" xmlns:mc="http://schemas.openxmlformats.org/markup-compatibility/2006" xmlns:aink="http://schemas.microsoft.com/office/drawing/2016/ink" xmlns:am3d="http://schemas.microsoft.com/office/drawing/2017/model3d" xmlns:o="urn:schemas-microsoft-com:office:office" xmlns:r="http://schemas.openxmlformats.org/officeDocument/2006/relationships" xmlns:m="http://schemas.openxmlformats.org/officeDocument/2006/math" xmlns:v="urn:schemas-microsoft-com:vml" xmlns:wp14="http://schemas.microsoft.com/office/word/2010/wordprocessingDrawing" xmlns:wp="http://schemas.openxmlformats.org/drawingml/2006/wordprocessingDrawing" xmlns:w10="urn:schemas-microsoft-com:office:word" xmlns:w="http://schemas.openxmlformats.org/wordprocessingml/2006/main" xmlns:w14="http://schemas.microsoft.com/office/word/2010/wordml" xmlns:w15="http://schemas.microsoft.com/office/word/2012/wordml" xmlns:w16cex="http://schemas.microsoft.com/office/word/2018/wordml/cex" xmlns:w16cid="http://schemas.microsoft.com/office/word/2016/wordml/cid" xmlns:w16="http://schemas.microsoft.com/office/word/2018/wordml" xmlns:w16se="http://schemas.microsoft.com/office/word/2015/wordml/symex" xmlns:wpg="http://schemas.microsoft.com/office/word/2010/wordprocessingGroup" xmlns:wpi="http://schemas.microsoft.com/office/word/2010/wordprocessingInk" xmlns:wne="http://schemas.microsoft.com/office/word/2006/wordml" xmlns:wps="http://schemas.microsoft.com/office/word/2010/wordprocessingShape" mc:Ignorable="w14 w15 w16se w16cid w16 w16cex wp14">
+  <w:p>
+    <w:pPr>
+      <w:pStyle w:val="Header"/>
+    </w:pPr>
+  </w:p>
+</w:hdr>
+</file>
+
+<file path=word/header23.xml><?xml version="1.0" encoding="utf-8"?>
+<w:hdr xmlns:wpc="http://schemas.microsoft.com/office/word/2010/wordprocessingCanvas" xmlns:cx="http://schemas.microsoft.com/office/drawing/2014/chartex" xmlns:cx1="http://schemas.microsoft.com/office/drawing/2015/9/8/chartex" xmlns:cx2="http://schemas.microsoft.com/office/drawing/2015/10/21/chartex" xmlns:cx3="http://schemas.microsoft.com/office/drawing/2016/5/9/chartex" xmlns:cx4="http://schemas.microsoft.com/office/drawing/2016/5/10/chartex" xmlns:cx5="http://schemas.microsoft.com/office/drawing/2016/5/11/chartex" xmlns:cx6="http://schemas.microsoft.com/office/drawing/2016/5/12/chartex" xmlns:cx7="http://schemas.microsoft.com/office/drawing/2016/5/13/chartex" xmlns:cx8="http://schemas.microsoft.com/office/drawing/2016/5/14/chartex" xmlns:mc="http://schemas.openxmlformats.org/markup-compatibility/2006" xmlns:aink="http://schemas.microsoft.com/office/drawing/2016/ink" xmlns:am3d="http://schemas.microsoft.com/office/drawing/2017/model3d" xmlns:o="urn:schemas-microsoft-com:office:office" xmlns:r="http://schemas.openxmlformats.org/officeDocument/2006/relationships" xmlns:m="http://schemas.openxmlformats.org/officeDocument/2006/math" xmlns:v="urn:schemas-microsoft-com:vml" xmlns:wp14="http://schemas.microsoft.com/office/word/2010/wordprocessingDrawing" xmlns:wp="http://schemas.openxmlformats.org/drawingml/2006/wordprocessingDrawing" xmlns:w10="urn:schemas-microsoft-com:office:word" xmlns:w="http://schemas.openxmlformats.org/wordprocessingml/2006/main" xmlns:w14="http://schemas.microsoft.com/office/word/2010/wordml" xmlns:w15="http://schemas.microsoft.com/office/word/2012/wordml" xmlns:w16cex="http://schemas.microsoft.com/office/word/2018/wordml/cex" xmlns:w16cid="http://schemas.microsoft.com/office/word/2016/wordml/cid" xmlns:w16="http://schemas.microsoft.com/office/word/2018/wordml" xmlns:w16se="http://schemas.microsoft.com/office/word/2015/wordml/symex" xmlns:wpg="http://schemas.microsoft.com/office/word/2010/wordprocessingGroup" xmlns:wpi="http://schemas.microsoft.com/office/word/2010/wordprocessingInk" xmlns:wne="http://schemas.microsoft.com/office/word/2006/wordml" xmlns:wps="http://schemas.microsoft.com/office/word/2010/wordprocessingShape" mc:Ignorable="w14 w15 w16se w16cid w16 w16cex wp14">
+  <w:p>
+    <w:pPr>
+      <w:pStyle w:val="Header"/>
+    </w:pPr>
+    <w:fldSimple w:instr=" STYLEREF  &quot;Heading 1&quot;  \* MERGEFORMAT ">
+      <w:r>
+        <w:t>References</w:t>
+      </w:r>
+    </w:fldSimple>
   </w:p>
 </w:hdr>
 </file>
@@ -25819,36 +26549,16 @@
     <w:pPr>
       <w:pStyle w:val="Header"/>
     </w:pPr>
-    <w:r>
-      <w:fldChar w:fldCharType="begin"/>
-    </w:r>
-    <w:r>
-      <w:instrText xml:space="preserve"> STYLEREF  "Heading 2" \n  \* MERGEFORMAT </w:instrText>
-    </w:r>
-    <w:r>
-      <w:fldChar w:fldCharType="separate"/>
-    </w:r>
-    <w:r>
-      <w:t xml:space="preserve">1.2 </w:t>
-    </w:r>
-    <w:r>
-      <w:fldChar w:fldCharType="end"/>
-    </w:r>
-    <w:r>
-      <w:fldChar w:fldCharType="begin"/>
-    </w:r>
-    <w:r>
-      <w:instrText xml:space="preserve"> STYLEREF  "Heading 2"  \* MERGEFORMAT </w:instrText>
-    </w:r>
-    <w:r>
-      <w:fldChar w:fldCharType="separate"/>
-    </w:r>
-    <w:r>
-      <w:t>Motivation and Objective</w:t>
-    </w:r>
-    <w:r>
-      <w:fldChar w:fldCharType="end"/>
-    </w:r>
+    <w:fldSimple w:instr=" STYLEREF  &quot;Heading 2&quot; \n  \* MERGEFORMAT ">
+      <w:r>
+        <w:t xml:space="preserve">1.2 </w:t>
+      </w:r>
+    </w:fldSimple>
+    <w:fldSimple w:instr=" STYLEREF  &quot;Heading 2&quot;  \* MERGEFORMAT ">
+      <w:r>
+        <w:t>Motivation and Objective</w:t>
+      </w:r>
+    </w:fldSimple>
   </w:p>
 </w:hdr>
 </file>
@@ -25879,39 +26589,19 @@
     <w:pPr>
       <w:pStyle w:val="Header"/>
     </w:pPr>
-    <w:r>
-      <w:fldChar w:fldCharType="begin"/>
-    </w:r>
-    <w:r>
-      <w:instrText xml:space="preserve"> STYLEREF  "Heading 1" \n  \* MERGEFORMAT </w:instrText>
-    </w:r>
-    <w:r>
-      <w:fldChar w:fldCharType="separate"/>
-    </w:r>
-    <w:r>
-      <w:t>Chapter 3</w:t>
-    </w:r>
-    <w:r>
-      <w:fldChar w:fldCharType="end"/>
-    </w:r>
+    <w:fldSimple w:instr=" STYLEREF  &quot;Heading 1&quot; \n  \* MERGEFORMAT ">
+      <w:r>
+        <w:t>Chapter 3</w:t>
+      </w:r>
+    </w:fldSimple>
     <w:r>
       <w:t xml:space="preserve">, Section </w:t>
     </w:r>
-    <w:r>
-      <w:fldChar w:fldCharType="begin"/>
-    </w:r>
-    <w:r>
-      <w:instrText xml:space="preserve"> STYLEREF  "Heading 2" \n  \* MERGEFORMAT </w:instrText>
-    </w:r>
-    <w:r>
-      <w:fldChar w:fldCharType="separate"/>
-    </w:r>
-    <w:r>
-      <w:t xml:space="preserve">3.2 </w:t>
-    </w:r>
-    <w:r>
-      <w:fldChar w:fldCharType="end"/>
-    </w:r>
+    <w:fldSimple w:instr=" STYLEREF  &quot;Heading 2&quot; \n  \* MERGEFORMAT ">
+      <w:r>
+        <w:t xml:space="preserve">3.2 </w:t>
+      </w:r>
+    </w:fldSimple>
   </w:p>
 </w:hdr>
 </file>
@@ -25922,36 +26612,16 @@
     <w:pPr>
       <w:pStyle w:val="Header"/>
     </w:pPr>
-    <w:r>
-      <w:fldChar w:fldCharType="begin"/>
-    </w:r>
-    <w:r>
-      <w:instrText xml:space="preserve"> STYLEREF  "Heading 2" \n  \* MERGEFORMAT </w:instrText>
-    </w:r>
-    <w:r>
-      <w:fldChar w:fldCharType="separate"/>
-    </w:r>
-    <w:r>
-      <w:t xml:space="preserve">3.5 </w:t>
-    </w:r>
-    <w:r>
-      <w:fldChar w:fldCharType="end"/>
-    </w:r>
-    <w:r>
-      <w:fldChar w:fldCharType="begin"/>
-    </w:r>
-    <w:r>
-      <w:instrText xml:space="preserve"> STYLEREF  "Heading 2"  \* MERGEFORMAT </w:instrText>
-    </w:r>
-    <w:r>
-      <w:fldChar w:fldCharType="separate"/>
-    </w:r>
-    <w:r>
-      <w:t>Schedule Feasibility</w:t>
-    </w:r>
-    <w:r>
-      <w:fldChar w:fldCharType="end"/>
-    </w:r>
+    <w:fldSimple w:instr=" STYLEREF  &quot;Heading 2&quot; \n  \* MERGEFORMAT ">
+      <w:r>
+        <w:t xml:space="preserve">3.5 </w:t>
+      </w:r>
+    </w:fldSimple>
+    <w:fldSimple w:instr=" STYLEREF  &quot;Heading 2&quot;  \* MERGEFORMAT ">
+      <w:r>
+        <w:t>Schedule Feasibility</w:t>
+      </w:r>
+    </w:fldSimple>
   </w:p>
 </w:hdr>
 </file>
@@ -25972,39 +26642,19 @@
     <w:pPr>
       <w:pStyle w:val="Header"/>
     </w:pPr>
-    <w:r>
-      <w:fldChar w:fldCharType="begin"/>
-    </w:r>
-    <w:r>
-      <w:instrText xml:space="preserve"> STYLEREF  "Heading 1" \n  \* MERGEFORMAT </w:instrText>
-    </w:r>
-    <w:r>
-      <w:fldChar w:fldCharType="separate"/>
-    </w:r>
-    <w:r>
-      <w:t>Chapter 4</w:t>
-    </w:r>
-    <w:r>
-      <w:fldChar w:fldCharType="end"/>
-    </w:r>
+    <w:fldSimple w:instr=" STYLEREF  &quot;Heading 1&quot; \n  \* MERGEFORMAT ">
+      <w:r>
+        <w:t>Chapter 4</w:t>
+      </w:r>
+    </w:fldSimple>
     <w:r>
       <w:t xml:space="preserve">, Section </w:t>
     </w:r>
-    <w:r>
-      <w:fldChar w:fldCharType="begin"/>
-    </w:r>
-    <w:r>
-      <w:instrText xml:space="preserve"> STYLEREF  "Heading 2" \n  \* MERGEFORMAT </w:instrText>
-    </w:r>
-    <w:r>
-      <w:fldChar w:fldCharType="separate"/>
-    </w:r>
-    <w:r>
-      <w:t xml:space="preserve">4.4 </w:t>
-    </w:r>
-    <w:r>
-      <w:fldChar w:fldCharType="end"/>
-    </w:r>
+    <w:fldSimple w:instr=" STYLEREF  &quot;Heading 2&quot; \n  \* MERGEFORMAT ">
+      <w:r>
+        <w:t xml:space="preserve">4.4 </w:t>
+      </w:r>
+    </w:fldSimple>
   </w:p>
 </w:hdr>
 </file>
@@ -27028,7 +27678,7 @@
   <w:abstractNum w:abstractNumId="18" w15:restartNumberingAfterBreak="0">
     <w:nsid w:val="3F377456"/>
     <w:multiLevelType w:val="multilevel"/>
-    <w:tmpl w:val="2E34D3D8"/>
+    <w:tmpl w:val="73CA8E36"/>
     <w:lvl w:ilvl="0">
       <w:start w:val="1"/>
       <w:numFmt w:val="decimal"/>
@@ -28334,7 +28984,7 @@
     <w:autoRedefine/>
     <w:uiPriority w:val="9"/>
     <w:qFormat/>
-    <w:rsid w:val="00095C1B"/>
+    <w:rsid w:val="00197DA3"/>
     <w:pPr>
       <w:keepNext/>
       <w:keepLines/>
@@ -28582,7 +29232,7 @@
     <w:basedOn w:val="DefaultParagraphFont"/>
     <w:link w:val="Heading1"/>
     <w:uiPriority w:val="9"/>
-    <w:rsid w:val="00095C1B"/>
+    <w:rsid w:val="00197DA3"/>
     <w:rPr>
       <w:rFonts w:ascii="Times New Roman" w:eastAsiaTheme="majorEastAsia" w:hAnsi="Times New Roman" w:cstheme="majorBidi"/>
       <w:b/>
@@ -29369,7 +30019,7 @@
     <b:Publisher>Artech House</b:Publisher>
     <b:LCID>en-US</b:LCID>
     <b:City>Norwood, MA, USA</b:City>
-    <b:RefOrder>2</b:RefOrder>
+    <b:RefOrder>3</b:RefOrder>
   </b:Source>
   <b:Source>
     <b:Tag>How97</b:Tag>
@@ -29395,7 +30045,7 @@
     <b:MonthAccessed>07</b:MonthAccessed>
     <b:DayAccessed>22</b:DayAccessed>
     <b:ShortTitle>end-user</b:ShortTitle>
-    <b:RefOrder>3</b:RefOrder>
+    <b:RefOrder>4</b:RefOrder>
   </b:Source>
   <b:Source>
     <b:Tag>DII99</b:Tag>
@@ -29410,7 +30060,7 @@
     <b:MonthAccessed>22</b:MonthAccessed>
     <b:DayAccessed>07</b:DayAccessed>
     <b:URL>http://everyspec.com/DATA-ITEM-DESC-DIDs/DI-IPSC/DI-IPSC-81433A_3709/</b:URL>
-    <b:RefOrder>4</b:RefOrder>
+    <b:RefOrder>5</b:RefOrder>
   </b:Source>
   <b:Source>
     <b:Tag>Dmi16</b:Tag>
@@ -29435,7 +30085,7 @@
     <b:MonthAccessed>07</b:MonthAccessed>
     <b:DayAccessed>22</b:DayAccessed>
     <b:URL>https://belitsoft.com/php-development-services/software-requirements-specification-helps-protect-it-projects-failure</b:URL>
-    <b:RefOrder>5</b:RefOrder>
+    <b:RefOrder>6</b:RefOrder>
   </b:Source>
   <b:Source>
     <b:Tag>Ste14</b:Tag>
@@ -29463,7 +30113,7 @@
         </b:NameList>
       </b:Author>
     </b:Author>
-    <b:RefOrder>6</b:RefOrder>
+    <b:RefOrder>7</b:RefOrder>
   </b:Source>
   <b:Source>
     <b:Tag>Sys20</b:Tag>
@@ -29478,7 +30128,7 @@
     <b:MonthAccessed>July</b:MonthAccessed>
     <b:DayAccessed>22</b:DayAccessed>
     <b:URL>https://en.wikipedia.org/wiki/Systems_design</b:URL>
-    <b:RefOrder>7</b:RefOrder>
+    <b:RefOrder>1</b:RefOrder>
   </b:Source>
   <b:Source>
     <b:Tag>Sys201</b:Tag>
@@ -29547,13 +30197,13 @@
     <b:YearAccessed>2020</b:YearAccessed>
     <b:MonthAccessed>July</b:MonthAccessed>
     <b:DayAccessed>23</b:DayAccessed>
-    <b:RefOrder>1</b:RefOrder>
+    <b:RefOrder>2</b:RefOrder>
   </b:Source>
 </b:Sources>
 </file>
 
 <file path=customXml/itemProps1.xml><?xml version="1.0" encoding="utf-8"?>
-<ds:datastoreItem xmlns:ds="http://schemas.openxmlformats.org/officeDocument/2006/customXml" ds:itemID="{C46CEEB0-D670-48F0-B0C4-A530B270BE0B}">
+<ds:datastoreItem xmlns:ds="http://schemas.openxmlformats.org/officeDocument/2006/customXml" ds:itemID="{B555B2E0-C16C-4556-9A3B-E665A527A03A}">
   <ds:schemaRefs>
     <ds:schemaRef ds:uri="http://schemas.openxmlformats.org/officeDocument/2006/bibliography"/>
   </ds:schemaRefs>

</xml_diff>